<commit_message>
Corecciones en los TF ... falta el de Reg Mascota (Nico) y los 2 nuevos + los 2 trazos gruesos
</commit_message>
<xml_diff>
--- a/Documentacion/de Producto/Trazo Fino 1.2.docx
+++ b/Documentacion/de Producto/Trazo Fino 1.2.docx
@@ -1,6 +1,6 @@
 
 <file path=word/document.xml><?xml version="1.0" encoding="utf-8"?>
-<w:document xmlns:ve="http://schemas.openxmlformats.org/markup-compatibility/2006" xmlns:o="urn:schemas-microsoft-com:office:office" xmlns:r="http://schemas.openxmlformats.org/officeDocument/2006/relationships" xmlns:m="http://schemas.openxmlformats.org/officeDocument/2006/math" xmlns:v="urn:schemas-microsoft-com:vml" xmlns:wp="http://schemas.openxmlformats.org/drawingml/2006/wordprocessingDrawing" xmlns:w10="urn:schemas-microsoft-com:office:word" xmlns:w="http://schemas.openxmlformats.org/wordprocessingml/2006/main" xmlns:wne="http://schemas.microsoft.com/office/word/2006/wordml">
+<w:document xmlns:wpc="http://schemas.microsoft.com/office/word/2010/wordprocessingCanvas" xmlns:mc="http://schemas.openxmlformats.org/markup-compatibility/2006" xmlns:o="urn:schemas-microsoft-com:office:office" xmlns:r="http://schemas.openxmlformats.org/officeDocument/2006/relationships" xmlns:m="http://schemas.openxmlformats.org/officeDocument/2006/math" xmlns:v="urn:schemas-microsoft-com:vml" xmlns:wp14="http://schemas.microsoft.com/office/word/2010/wordprocessingDrawing" xmlns:wp="http://schemas.openxmlformats.org/drawingml/2006/wordprocessingDrawing" xmlns:w10="urn:schemas-microsoft-com:office:word" xmlns:w="http://schemas.openxmlformats.org/wordprocessingml/2006/main" xmlns:w14="http://schemas.microsoft.com/office/word/2010/wordml" xmlns:w15="http://schemas.microsoft.com/office/word/2012/wordml" xmlns:wpg="http://schemas.microsoft.com/office/word/2010/wordprocessingGroup" xmlns:wpi="http://schemas.microsoft.com/office/word/2010/wordprocessingInk" xmlns:wne="http://schemas.microsoft.com/office/word/2006/wordml" xmlns:wps="http://schemas.microsoft.com/office/word/2010/wordprocessingShape" mc:Ignorable="w14 w15 wp14">
   <w:body>
     <w:p>
       <w:pPr>
@@ -38,7 +38,7 @@
           <w:left w:w="70" w:type="dxa"/>
           <w:right w:w="70" w:type="dxa"/>
         </w:tblCellMar>
-        <w:tblLook w:val="00AF"/>
+        <w:tblLook w:val="00AF" w:firstRow="1" w:lastRow="0" w:firstColumn="1" w:lastColumn="0" w:noHBand="0" w:noVBand="0"/>
       </w:tblPr>
       <w:tblGrid>
         <w:gridCol w:w="2450"/>
@@ -255,6 +255,14 @@
                 <w:sz w:val="22"/>
                 <w:szCs w:val="22"/>
               </w:rPr>
+              <w:fldChar w:fldCharType="separate"/>
+            </w:r>
+            <w:r>
+              <w:rPr>
+                <w:rFonts w:asciiTheme="minorHAnsi" w:hAnsiTheme="minorHAnsi" w:cstheme="minorHAnsi"/>
+                <w:sz w:val="22"/>
+                <w:szCs w:val="22"/>
+              </w:rPr>
               <w:fldChar w:fldCharType="end"/>
             </w:r>
             <w:r>
@@ -304,6 +312,14 @@
                 <w:sz w:val="22"/>
                 <w:szCs w:val="22"/>
               </w:rPr>
+              <w:fldChar w:fldCharType="separate"/>
+            </w:r>
+            <w:r>
+              <w:rPr>
+                <w:rFonts w:asciiTheme="minorHAnsi" w:hAnsiTheme="minorHAnsi" w:cstheme="minorHAnsi"/>
+                <w:sz w:val="22"/>
+                <w:szCs w:val="22"/>
+              </w:rPr>
               <w:fldChar w:fldCharType="end"/>
             </w:r>
             <w:r>
@@ -353,6 +369,14 @@
                 <w:sz w:val="22"/>
                 <w:szCs w:val="22"/>
               </w:rPr>
+              <w:fldChar w:fldCharType="separate"/>
+            </w:r>
+            <w:r>
+              <w:rPr>
+                <w:rFonts w:asciiTheme="minorHAnsi" w:hAnsiTheme="minorHAnsi" w:cstheme="minorHAnsi"/>
+                <w:sz w:val="22"/>
+                <w:szCs w:val="22"/>
+              </w:rPr>
               <w:fldChar w:fldCharType="end"/>
             </w:r>
             <w:r>
@@ -451,6 +475,14 @@
                 <w:sz w:val="22"/>
                 <w:szCs w:val="22"/>
               </w:rPr>
+              <w:fldChar w:fldCharType="separate"/>
+            </w:r>
+            <w:r>
+              <w:rPr>
+                <w:rFonts w:asciiTheme="minorHAnsi" w:hAnsiTheme="minorHAnsi" w:cstheme="minorHAnsi"/>
+                <w:sz w:val="22"/>
+                <w:szCs w:val="22"/>
+              </w:rPr>
               <w:fldChar w:fldCharType="end"/>
             </w:r>
             <w:r>
@@ -516,6 +548,14 @@
                 <w:sz w:val="22"/>
                 <w:szCs w:val="22"/>
               </w:rPr>
+              <w:fldChar w:fldCharType="separate"/>
+            </w:r>
+            <w:r>
+              <w:rPr>
+                <w:rFonts w:asciiTheme="minorHAnsi" w:hAnsiTheme="minorHAnsi" w:cstheme="minorHAnsi"/>
+                <w:sz w:val="22"/>
+                <w:szCs w:val="22"/>
+              </w:rPr>
               <w:fldChar w:fldCharType="end"/>
             </w:r>
             <w:r>
@@ -597,6 +637,14 @@
                 <w:sz w:val="22"/>
                 <w:szCs w:val="22"/>
               </w:rPr>
+              <w:fldChar w:fldCharType="separate"/>
+            </w:r>
+            <w:r>
+              <w:rPr>
+                <w:rFonts w:asciiTheme="minorHAnsi" w:hAnsiTheme="minorHAnsi" w:cstheme="minorHAnsi"/>
+                <w:sz w:val="22"/>
+                <w:szCs w:val="22"/>
+              </w:rPr>
               <w:fldChar w:fldCharType="end"/>
             </w:r>
             <w:r>
@@ -646,6 +694,14 @@
                 <w:sz w:val="22"/>
                 <w:szCs w:val="22"/>
               </w:rPr>
+              <w:fldChar w:fldCharType="separate"/>
+            </w:r>
+            <w:r>
+              <w:rPr>
+                <w:rFonts w:asciiTheme="minorHAnsi" w:hAnsiTheme="minorHAnsi" w:cstheme="minorHAnsi"/>
+                <w:sz w:val="22"/>
+                <w:szCs w:val="22"/>
+              </w:rPr>
               <w:fldChar w:fldCharType="end"/>
             </w:r>
             <w:r>
@@ -744,6 +800,14 @@
                 <w:sz w:val="22"/>
                 <w:szCs w:val="22"/>
               </w:rPr>
+              <w:fldChar w:fldCharType="separate"/>
+            </w:r>
+            <w:r>
+              <w:rPr>
+                <w:rFonts w:asciiTheme="minorHAnsi" w:hAnsiTheme="minorHAnsi" w:cstheme="minorHAnsi"/>
+                <w:sz w:val="22"/>
+                <w:szCs w:val="22"/>
+              </w:rPr>
               <w:fldChar w:fldCharType="end"/>
             </w:r>
             <w:r>
@@ -817,6 +881,14 @@
                 <w:sz w:val="22"/>
                 <w:szCs w:val="22"/>
               </w:rPr>
+              <w:fldChar w:fldCharType="separate"/>
+            </w:r>
+            <w:r>
+              <w:rPr>
+                <w:rFonts w:asciiTheme="minorHAnsi" w:hAnsiTheme="minorHAnsi" w:cstheme="minorHAnsi"/>
+                <w:sz w:val="22"/>
+                <w:szCs w:val="22"/>
+              </w:rPr>
               <w:fldChar w:fldCharType="end"/>
             </w:r>
             <w:r>
@@ -882,6 +954,14 @@
                 <w:sz w:val="22"/>
                 <w:szCs w:val="22"/>
               </w:rPr>
+              <w:fldChar w:fldCharType="separate"/>
+            </w:r>
+            <w:r>
+              <w:rPr>
+                <w:rFonts w:asciiTheme="minorHAnsi" w:hAnsiTheme="minorHAnsi" w:cstheme="minorHAnsi"/>
+                <w:sz w:val="22"/>
+                <w:szCs w:val="22"/>
+              </w:rPr>
               <w:fldChar w:fldCharType="end"/>
             </w:r>
             <w:r>
@@ -939,6 +1019,14 @@
                 <w:sz w:val="22"/>
                 <w:szCs w:val="22"/>
               </w:rPr>
+              <w:fldChar w:fldCharType="separate"/>
+            </w:r>
+            <w:r>
+              <w:rPr>
+                <w:rFonts w:asciiTheme="minorHAnsi" w:hAnsiTheme="minorHAnsi" w:cstheme="minorHAnsi"/>
+                <w:sz w:val="22"/>
+                <w:szCs w:val="22"/>
+              </w:rPr>
               <w:fldChar w:fldCharType="end"/>
             </w:r>
             <w:r>
@@ -988,6 +1076,14 @@
                 <w:sz w:val="22"/>
                 <w:szCs w:val="22"/>
               </w:rPr>
+              <w:fldChar w:fldCharType="separate"/>
+            </w:r>
+            <w:r>
+              <w:rPr>
+                <w:rFonts w:asciiTheme="minorHAnsi" w:hAnsiTheme="minorHAnsi" w:cstheme="minorHAnsi"/>
+                <w:sz w:val="22"/>
+                <w:szCs w:val="22"/>
+              </w:rPr>
               <w:fldChar w:fldCharType="end"/>
             </w:r>
             <w:r>
@@ -1167,6 +1263,14 @@
                 <w:sz w:val="22"/>
                 <w:szCs w:val="22"/>
               </w:rPr>
+              <w:fldChar w:fldCharType="separate"/>
+            </w:r>
+            <w:r>
+              <w:rPr>
+                <w:rFonts w:asciiTheme="minorHAnsi" w:hAnsiTheme="minorHAnsi" w:cstheme="minorHAnsi"/>
+                <w:sz w:val="22"/>
+                <w:szCs w:val="22"/>
+              </w:rPr>
               <w:fldChar w:fldCharType="end"/>
             </w:r>
             <w:r>
@@ -1216,6 +1320,14 @@
                 <w:sz w:val="22"/>
                 <w:szCs w:val="22"/>
               </w:rPr>
+              <w:fldChar w:fldCharType="separate"/>
+            </w:r>
+            <w:r>
+              <w:rPr>
+                <w:rFonts w:asciiTheme="minorHAnsi" w:hAnsiTheme="minorHAnsi" w:cstheme="minorHAnsi"/>
+                <w:sz w:val="22"/>
+                <w:szCs w:val="22"/>
+              </w:rPr>
               <w:fldChar w:fldCharType="end"/>
             </w:r>
             <w:r>
@@ -1608,16 +1720,36 @@
                 <w:sz w:val="22"/>
                 <w:szCs w:val="22"/>
               </w:rPr>
-              <w:t xml:space="preserve">                r</w:t>
-            </w:r>
-            <w:r>
-              <w:rPr>
-                <w:rFonts w:asciiTheme="minorHAnsi" w:hAnsiTheme="minorHAnsi" w:cstheme="minorHAnsi"/>
-                <w:bCs/>
-                <w:sz w:val="22"/>
-                <w:szCs w:val="22"/>
-              </w:rPr>
-              <w:t xml:space="preserve">egistración de la nueva mascota en el sistema.                   </w:t>
+              <w:t xml:space="preserve">                </w:t>
+            </w:r>
+            <w:proofErr w:type="gramStart"/>
+            <w:r>
+              <w:rPr>
+                <w:rFonts w:asciiTheme="minorHAnsi" w:hAnsiTheme="minorHAnsi" w:cstheme="minorHAnsi"/>
+                <w:bCs/>
+                <w:sz w:val="22"/>
+                <w:szCs w:val="22"/>
+              </w:rPr>
+              <w:t>r</w:t>
+            </w:r>
+            <w:r>
+              <w:rPr>
+                <w:rFonts w:asciiTheme="minorHAnsi" w:hAnsiTheme="minorHAnsi" w:cstheme="minorHAnsi"/>
+                <w:bCs/>
+                <w:sz w:val="22"/>
+                <w:szCs w:val="22"/>
+              </w:rPr>
+              <w:t>egistración</w:t>
+            </w:r>
+            <w:proofErr w:type="gramEnd"/>
+            <w:r>
+              <w:rPr>
+                <w:rFonts w:asciiTheme="minorHAnsi" w:hAnsiTheme="minorHAnsi" w:cstheme="minorHAnsi"/>
+                <w:bCs/>
+                <w:sz w:val="22"/>
+                <w:szCs w:val="22"/>
+              </w:rPr>
+              <w:t xml:space="preserve"> de la nueva mascota en el sistema.                   </w:t>
             </w:r>
           </w:p>
           <w:p>
@@ -1837,8 +1969,36 @@
                 <w:sz w:val="22"/>
                 <w:szCs w:val="22"/>
               </w:rPr>
-              <w:t>El sistema le solicita que ingrese el login y el password</w:t>
-            </w:r>
+              <w:t xml:space="preserve">El sistema le solicita que ingrese el </w:t>
+            </w:r>
+            <w:proofErr w:type="spellStart"/>
+            <w:r>
+              <w:rPr>
+                <w:rFonts w:asciiTheme="minorHAnsi" w:hAnsiTheme="minorHAnsi" w:cstheme="minorHAnsi"/>
+                <w:sz w:val="22"/>
+                <w:szCs w:val="22"/>
+              </w:rPr>
+              <w:t>login</w:t>
+            </w:r>
+            <w:proofErr w:type="spellEnd"/>
+            <w:r>
+              <w:rPr>
+                <w:rFonts w:asciiTheme="minorHAnsi" w:hAnsiTheme="minorHAnsi" w:cstheme="minorHAnsi"/>
+                <w:sz w:val="22"/>
+                <w:szCs w:val="22"/>
+              </w:rPr>
+              <w:t xml:space="preserve"> y el </w:t>
+            </w:r>
+            <w:proofErr w:type="spellStart"/>
+            <w:r>
+              <w:rPr>
+                <w:rFonts w:asciiTheme="minorHAnsi" w:hAnsiTheme="minorHAnsi" w:cstheme="minorHAnsi"/>
+                <w:sz w:val="22"/>
+                <w:szCs w:val="22"/>
+              </w:rPr>
+              <w:t>password</w:t>
+            </w:r>
+            <w:proofErr w:type="spellEnd"/>
           </w:p>
         </w:tc>
         <w:tc>
@@ -1906,7 +2066,43 @@
                 <w:sz w:val="22"/>
                 <w:szCs w:val="22"/>
               </w:rPr>
-              <w:t>El sistema verifica si existe el login y la password ingresada</w:t>
+              <w:t xml:space="preserve">El sistema verifica si existe el </w:t>
+            </w:r>
+            <w:proofErr w:type="spellStart"/>
+            <w:r>
+              <w:rPr>
+                <w:rFonts w:asciiTheme="minorHAnsi" w:hAnsiTheme="minorHAnsi" w:cstheme="minorHAnsi"/>
+                <w:sz w:val="22"/>
+                <w:szCs w:val="22"/>
+              </w:rPr>
+              <w:t>login</w:t>
+            </w:r>
+            <w:proofErr w:type="spellEnd"/>
+            <w:r>
+              <w:rPr>
+                <w:rFonts w:asciiTheme="minorHAnsi" w:hAnsiTheme="minorHAnsi" w:cstheme="minorHAnsi"/>
+                <w:sz w:val="22"/>
+                <w:szCs w:val="22"/>
+              </w:rPr>
+              <w:t xml:space="preserve"> y la </w:t>
+            </w:r>
+            <w:proofErr w:type="spellStart"/>
+            <w:r>
+              <w:rPr>
+                <w:rFonts w:asciiTheme="minorHAnsi" w:hAnsiTheme="minorHAnsi" w:cstheme="minorHAnsi"/>
+                <w:sz w:val="22"/>
+                <w:szCs w:val="22"/>
+              </w:rPr>
+              <w:t>password</w:t>
+            </w:r>
+            <w:proofErr w:type="spellEnd"/>
+            <w:r>
+              <w:rPr>
+                <w:rFonts w:asciiTheme="minorHAnsi" w:hAnsiTheme="minorHAnsi" w:cstheme="minorHAnsi"/>
+                <w:sz w:val="22"/>
+                <w:szCs w:val="22"/>
+              </w:rPr>
+              <w:t xml:space="preserve"> ingresada</w:t>
             </w:r>
             <w:r>
               <w:rPr>
@@ -1940,13 +2136,59 @@
               </w:rPr>
               <w:t xml:space="preserve"> </w:t>
             </w:r>
-            <w:r>
-              <w:rPr>
-                <w:rFonts w:asciiTheme="minorHAnsi" w:hAnsiTheme="minorHAnsi" w:cstheme="minorHAnsi"/>
-                <w:sz w:val="22"/>
-                <w:szCs w:val="22"/>
-              </w:rPr>
-              <w:t>3.A.El sistema verifica que no existe un dueño con el login y la password ingresada.</w:t>
+            <w:proofErr w:type="gramStart"/>
+            <w:r>
+              <w:rPr>
+                <w:rFonts w:asciiTheme="minorHAnsi" w:hAnsiTheme="minorHAnsi" w:cstheme="minorHAnsi"/>
+                <w:sz w:val="22"/>
+                <w:szCs w:val="22"/>
+              </w:rPr>
+              <w:t>3.A.El</w:t>
+            </w:r>
+            <w:proofErr w:type="gramEnd"/>
+            <w:r>
+              <w:rPr>
+                <w:rFonts w:asciiTheme="minorHAnsi" w:hAnsiTheme="minorHAnsi" w:cstheme="minorHAnsi"/>
+                <w:sz w:val="22"/>
+                <w:szCs w:val="22"/>
+              </w:rPr>
+              <w:t xml:space="preserve"> sistema verifica que no existe un dueño con el </w:t>
+            </w:r>
+            <w:proofErr w:type="spellStart"/>
+            <w:r>
+              <w:rPr>
+                <w:rFonts w:asciiTheme="minorHAnsi" w:hAnsiTheme="minorHAnsi" w:cstheme="minorHAnsi"/>
+                <w:sz w:val="22"/>
+                <w:szCs w:val="22"/>
+              </w:rPr>
+              <w:t>login</w:t>
+            </w:r>
+            <w:proofErr w:type="spellEnd"/>
+            <w:r>
+              <w:rPr>
+                <w:rFonts w:asciiTheme="minorHAnsi" w:hAnsiTheme="minorHAnsi" w:cstheme="minorHAnsi"/>
+                <w:sz w:val="22"/>
+                <w:szCs w:val="22"/>
+              </w:rPr>
+              <w:t xml:space="preserve"> y la </w:t>
+            </w:r>
+            <w:proofErr w:type="spellStart"/>
+            <w:r>
+              <w:rPr>
+                <w:rFonts w:asciiTheme="minorHAnsi" w:hAnsiTheme="minorHAnsi" w:cstheme="minorHAnsi"/>
+                <w:sz w:val="22"/>
+                <w:szCs w:val="22"/>
+              </w:rPr>
+              <w:t>password</w:t>
+            </w:r>
+            <w:proofErr w:type="spellEnd"/>
+            <w:r>
+              <w:rPr>
+                <w:rFonts w:asciiTheme="minorHAnsi" w:hAnsiTheme="minorHAnsi" w:cstheme="minorHAnsi"/>
+                <w:sz w:val="22"/>
+                <w:szCs w:val="22"/>
+              </w:rPr>
+              <w:t xml:space="preserve"> ingresada.</w:t>
             </w:r>
           </w:p>
           <w:p>
@@ -1958,13 +2200,23 @@
                 <w:szCs w:val="22"/>
               </w:rPr>
             </w:pPr>
-            <w:r>
-              <w:rPr>
-                <w:rFonts w:asciiTheme="minorHAnsi" w:hAnsiTheme="minorHAnsi" w:cstheme="minorHAnsi"/>
-                <w:sz w:val="22"/>
-                <w:szCs w:val="22"/>
-              </w:rPr>
-              <w:t>3.A.1.Se cancela el caso de uso</w:t>
+            <w:proofErr w:type="gramStart"/>
+            <w:r>
+              <w:rPr>
+                <w:rFonts w:asciiTheme="minorHAnsi" w:hAnsiTheme="minorHAnsi" w:cstheme="minorHAnsi"/>
+                <w:sz w:val="22"/>
+                <w:szCs w:val="22"/>
+              </w:rPr>
+              <w:t>3.A.1.Se</w:t>
+            </w:r>
+            <w:proofErr w:type="gramEnd"/>
+            <w:r>
+              <w:rPr>
+                <w:rFonts w:asciiTheme="minorHAnsi" w:hAnsiTheme="minorHAnsi" w:cstheme="minorHAnsi"/>
+                <w:sz w:val="22"/>
+                <w:szCs w:val="22"/>
+              </w:rPr>
+              <w:t xml:space="preserve"> cancela el caso de uso</w:t>
             </w:r>
             <w:r>
               <w:rPr>
@@ -2072,13 +2324,23 @@
               </w:rPr>
               <w:t xml:space="preserve"> teléfono fijo, teléfono celular, fecha de nacimiento, </w:t>
             </w:r>
-            <w:r>
-              <w:rPr>
-                <w:rFonts w:asciiTheme="minorHAnsi" w:hAnsiTheme="minorHAnsi" w:cstheme="minorHAnsi"/>
-                <w:sz w:val="22"/>
-                <w:szCs w:val="22"/>
-              </w:rPr>
-              <w:t>etc)</w:t>
+            <w:proofErr w:type="spellStart"/>
+            <w:r>
+              <w:rPr>
+                <w:rFonts w:asciiTheme="minorHAnsi" w:hAnsiTheme="minorHAnsi" w:cstheme="minorHAnsi"/>
+                <w:sz w:val="22"/>
+                <w:szCs w:val="22"/>
+              </w:rPr>
+              <w:t>etc</w:t>
+            </w:r>
+            <w:proofErr w:type="spellEnd"/>
+            <w:r>
+              <w:rPr>
+                <w:rFonts w:asciiTheme="minorHAnsi" w:hAnsiTheme="minorHAnsi" w:cstheme="minorHAnsi"/>
+                <w:sz w:val="22"/>
+                <w:szCs w:val="22"/>
+              </w:rPr>
+              <w:t>)</w:t>
             </w:r>
           </w:p>
         </w:tc>
@@ -2194,7 +2456,16 @@
                 <w:sz w:val="22"/>
                 <w:szCs w:val="22"/>
               </w:rPr>
-              <w:t>El cliente ingresa los datos de la mascota</w:t>
+              <w:t xml:space="preserve">El cliente ingresa los datos de la </w:t>
+            </w:r>
+            <w:proofErr w:type="gramStart"/>
+            <w:r>
+              <w:rPr>
+                <w:rFonts w:asciiTheme="minorHAnsi" w:hAnsiTheme="minorHAnsi" w:cstheme="minorHAnsi"/>
+                <w:sz w:val="22"/>
+                <w:szCs w:val="22"/>
+              </w:rPr>
+              <w:t>mascota</w:t>
             </w:r>
             <w:r>
               <w:rPr>
@@ -2204,6 +2475,7 @@
               </w:rPr>
               <w:t>(</w:t>
             </w:r>
+            <w:proofErr w:type="gramEnd"/>
             <w:r>
               <w:rPr>
                 <w:rFonts w:asciiTheme="minorHAnsi" w:hAnsiTheme="minorHAnsi" w:cstheme="minorHAnsi"/>
@@ -2228,13 +2500,23 @@
               </w:rPr>
               <w:t xml:space="preserve"> alimentación especial, fecha de nacimiento, sexo, </w:t>
             </w:r>
-            <w:r>
-              <w:rPr>
-                <w:rFonts w:asciiTheme="minorHAnsi" w:hAnsiTheme="minorHAnsi" w:cstheme="minorHAnsi"/>
-                <w:sz w:val="22"/>
-                <w:szCs w:val="22"/>
-              </w:rPr>
-              <w:t>etc)</w:t>
+            <w:proofErr w:type="spellStart"/>
+            <w:r>
+              <w:rPr>
+                <w:rFonts w:asciiTheme="minorHAnsi" w:hAnsiTheme="minorHAnsi" w:cstheme="minorHAnsi"/>
+                <w:sz w:val="22"/>
+                <w:szCs w:val="22"/>
+              </w:rPr>
+              <w:t>etc</w:t>
+            </w:r>
+            <w:proofErr w:type="spellEnd"/>
+            <w:r>
+              <w:rPr>
+                <w:rFonts w:asciiTheme="minorHAnsi" w:hAnsiTheme="minorHAnsi" w:cstheme="minorHAnsi"/>
+                <w:sz w:val="22"/>
+                <w:szCs w:val="22"/>
+              </w:rPr>
+              <w:t>)</w:t>
             </w:r>
             <w:r>
               <w:rPr>
@@ -2260,13 +2542,23 @@
                 <w:szCs w:val="22"/>
               </w:rPr>
             </w:pPr>
-            <w:r>
-              <w:rPr>
-                <w:rFonts w:asciiTheme="minorHAnsi" w:hAnsiTheme="minorHAnsi" w:cstheme="minorHAnsi"/>
-                <w:sz w:val="22"/>
-                <w:szCs w:val="22"/>
-              </w:rPr>
-              <w:t xml:space="preserve">6.A. </w:t>
+            <w:proofErr w:type="gramStart"/>
+            <w:r>
+              <w:rPr>
+                <w:rFonts w:asciiTheme="minorHAnsi" w:hAnsiTheme="minorHAnsi" w:cstheme="minorHAnsi"/>
+                <w:sz w:val="22"/>
+                <w:szCs w:val="22"/>
+              </w:rPr>
+              <w:t>6.A</w:t>
+            </w:r>
+            <w:proofErr w:type="gramEnd"/>
+            <w:r>
+              <w:rPr>
+                <w:rFonts w:asciiTheme="minorHAnsi" w:hAnsiTheme="minorHAnsi" w:cstheme="minorHAnsi"/>
+                <w:sz w:val="22"/>
+                <w:szCs w:val="22"/>
+              </w:rPr>
+              <w:t xml:space="preserve">. </w:t>
             </w:r>
             <w:r>
               <w:rPr>
@@ -2286,13 +2578,23 @@
                 <w:szCs w:val="22"/>
               </w:rPr>
             </w:pPr>
-            <w:r>
-              <w:rPr>
-                <w:rFonts w:asciiTheme="minorHAnsi" w:hAnsiTheme="minorHAnsi" w:cstheme="minorHAnsi"/>
-                <w:sz w:val="22"/>
-                <w:szCs w:val="22"/>
-              </w:rPr>
-              <w:t>6.A.1 El sistema muestra un mensaje informando tal situación.</w:t>
+            <w:proofErr w:type="gramStart"/>
+            <w:r>
+              <w:rPr>
+                <w:rFonts w:asciiTheme="minorHAnsi" w:hAnsiTheme="minorHAnsi" w:cstheme="minorHAnsi"/>
+                <w:sz w:val="22"/>
+                <w:szCs w:val="22"/>
+              </w:rPr>
+              <w:t>6.A.1</w:t>
+            </w:r>
+            <w:proofErr w:type="gramEnd"/>
+            <w:r>
+              <w:rPr>
+                <w:rFonts w:asciiTheme="minorHAnsi" w:hAnsiTheme="minorHAnsi" w:cstheme="minorHAnsi"/>
+                <w:sz w:val="22"/>
+                <w:szCs w:val="22"/>
+              </w:rPr>
+              <w:t xml:space="preserve"> El sistema muestra un mensaje informando tal situación.</w:t>
             </w:r>
           </w:p>
           <w:p>
@@ -2304,13 +2606,23 @@
                 <w:szCs w:val="22"/>
               </w:rPr>
             </w:pPr>
-            <w:r>
-              <w:rPr>
-                <w:rFonts w:asciiTheme="minorHAnsi" w:hAnsiTheme="minorHAnsi" w:cstheme="minorHAnsi"/>
-                <w:sz w:val="22"/>
-                <w:szCs w:val="22"/>
-              </w:rPr>
-              <w:t>6.A.1.A Se cancela el caso de uso.</w:t>
+            <w:proofErr w:type="gramStart"/>
+            <w:r>
+              <w:rPr>
+                <w:rFonts w:asciiTheme="minorHAnsi" w:hAnsiTheme="minorHAnsi" w:cstheme="minorHAnsi"/>
+                <w:sz w:val="22"/>
+                <w:szCs w:val="22"/>
+              </w:rPr>
+              <w:t>6.A.1.A</w:t>
+            </w:r>
+            <w:proofErr w:type="gramEnd"/>
+            <w:r>
+              <w:rPr>
+                <w:rFonts w:asciiTheme="minorHAnsi" w:hAnsiTheme="minorHAnsi" w:cstheme="minorHAnsi"/>
+                <w:sz w:val="22"/>
+                <w:szCs w:val="22"/>
+              </w:rPr>
+              <w:t xml:space="preserve"> Se cancela el caso de uso.</w:t>
             </w:r>
           </w:p>
           <w:p>
@@ -2322,13 +2634,23 @@
                 <w:szCs w:val="22"/>
               </w:rPr>
             </w:pPr>
-            <w:r>
-              <w:rPr>
-                <w:rFonts w:asciiTheme="minorHAnsi" w:hAnsiTheme="minorHAnsi" w:cstheme="minorHAnsi"/>
-                <w:sz w:val="22"/>
-                <w:szCs w:val="22"/>
-              </w:rPr>
-              <w:t xml:space="preserve">6.A.2 </w:t>
+            <w:proofErr w:type="gramStart"/>
+            <w:r>
+              <w:rPr>
+                <w:rFonts w:asciiTheme="minorHAnsi" w:hAnsiTheme="minorHAnsi" w:cstheme="minorHAnsi"/>
+                <w:sz w:val="22"/>
+                <w:szCs w:val="22"/>
+              </w:rPr>
+              <w:t>6.A.2</w:t>
+            </w:r>
+            <w:proofErr w:type="gramEnd"/>
+            <w:r>
+              <w:rPr>
+                <w:rFonts w:asciiTheme="minorHAnsi" w:hAnsiTheme="minorHAnsi" w:cstheme="minorHAnsi"/>
+                <w:sz w:val="22"/>
+                <w:szCs w:val="22"/>
+              </w:rPr>
+              <w:t xml:space="preserve"> </w:t>
             </w:r>
             <w:r>
               <w:rPr>
@@ -2356,6 +2678,7 @@
                 <w:szCs w:val="22"/>
               </w:rPr>
             </w:pPr>
+            <w:proofErr w:type="gramStart"/>
             <w:r>
               <w:rPr>
                 <w:rFonts w:asciiTheme="minorHAnsi" w:hAnsiTheme="minorHAnsi" w:cstheme="minorHAnsi"/>
@@ -2364,6 +2687,7 @@
               </w:rPr>
               <w:t>6.A.2.A</w:t>
             </w:r>
+            <w:proofErr w:type="gramEnd"/>
             <w:r>
               <w:rPr>
                 <w:rFonts w:asciiTheme="minorHAnsi" w:hAnsiTheme="minorHAnsi" w:cstheme="minorHAnsi"/>
@@ -2488,13 +2812,23 @@
                 <w:szCs w:val="22"/>
               </w:rPr>
             </w:pPr>
-            <w:r>
-              <w:rPr>
-                <w:rFonts w:asciiTheme="minorHAnsi" w:hAnsiTheme="minorHAnsi" w:cstheme="minorHAnsi"/>
-                <w:sz w:val="22"/>
-                <w:szCs w:val="22"/>
-              </w:rPr>
-              <w:t>8.A El dueño no confirma el registro.</w:t>
+            <w:proofErr w:type="gramStart"/>
+            <w:r>
+              <w:rPr>
+                <w:rFonts w:asciiTheme="minorHAnsi" w:hAnsiTheme="minorHAnsi" w:cstheme="minorHAnsi"/>
+                <w:sz w:val="22"/>
+                <w:szCs w:val="22"/>
+              </w:rPr>
+              <w:t>8.A</w:t>
+            </w:r>
+            <w:proofErr w:type="gramEnd"/>
+            <w:r>
+              <w:rPr>
+                <w:rFonts w:asciiTheme="minorHAnsi" w:hAnsiTheme="minorHAnsi" w:cstheme="minorHAnsi"/>
+                <w:sz w:val="22"/>
+                <w:szCs w:val="22"/>
+              </w:rPr>
+              <w:t xml:space="preserve"> El dueño no confirma el registro.</w:t>
             </w:r>
           </w:p>
           <w:p>
@@ -2506,13 +2840,23 @@
                 <w:szCs w:val="22"/>
               </w:rPr>
             </w:pPr>
-            <w:r>
-              <w:rPr>
-                <w:rFonts w:asciiTheme="minorHAnsi" w:hAnsiTheme="minorHAnsi" w:cstheme="minorHAnsi"/>
-                <w:sz w:val="22"/>
-                <w:szCs w:val="22"/>
-              </w:rPr>
-              <w:t>8.A.1. Se cancela el caso de uso.</w:t>
+            <w:proofErr w:type="gramStart"/>
+            <w:r>
+              <w:rPr>
+                <w:rFonts w:asciiTheme="minorHAnsi" w:hAnsiTheme="minorHAnsi" w:cstheme="minorHAnsi"/>
+                <w:sz w:val="22"/>
+                <w:szCs w:val="22"/>
+              </w:rPr>
+              <w:t>8.A.1</w:t>
+            </w:r>
+            <w:proofErr w:type="gramEnd"/>
+            <w:r>
+              <w:rPr>
+                <w:rFonts w:asciiTheme="minorHAnsi" w:hAnsiTheme="minorHAnsi" w:cstheme="minorHAnsi"/>
+                <w:sz w:val="22"/>
+                <w:szCs w:val="22"/>
+              </w:rPr>
+              <w:t>. Se cancela el caso de uso.</w:t>
             </w:r>
           </w:p>
         </w:tc>
@@ -2562,7 +2906,25 @@
                 <w:sz w:val="22"/>
                 <w:szCs w:val="22"/>
               </w:rPr>
-              <w:t xml:space="preserve">en la base de datos(nombre de mascota, edad, especie, raza, color, alimentación especial, </w:t>
+              <w:t xml:space="preserve">en la base de </w:t>
+            </w:r>
+            <w:proofErr w:type="gramStart"/>
+            <w:r>
+              <w:rPr>
+                <w:rFonts w:asciiTheme="minorHAnsi" w:hAnsiTheme="minorHAnsi" w:cstheme="minorHAnsi"/>
+                <w:sz w:val="22"/>
+                <w:szCs w:val="22"/>
+              </w:rPr>
+              <w:t>datos(</w:t>
+            </w:r>
+            <w:proofErr w:type="gramEnd"/>
+            <w:r>
+              <w:rPr>
+                <w:rFonts w:asciiTheme="minorHAnsi" w:hAnsiTheme="minorHAnsi" w:cstheme="minorHAnsi"/>
+                <w:sz w:val="22"/>
+                <w:szCs w:val="22"/>
+              </w:rPr>
+              <w:t xml:space="preserve">nombre de mascota, edad, especie, raza, color, alimentación especial, </w:t>
             </w:r>
             <w:r>
               <w:rPr>
@@ -2571,7 +2933,25 @@
                 <w:szCs w:val="22"/>
               </w:rPr>
               <w:lastRenderedPageBreak/>
-              <w:t>fecha de nacimiento, sexo, etc).</w:t>
+              <w:t xml:space="preserve">fecha de nacimiento, sexo, </w:t>
+            </w:r>
+            <w:proofErr w:type="spellStart"/>
+            <w:r>
+              <w:rPr>
+                <w:rFonts w:asciiTheme="minorHAnsi" w:hAnsiTheme="minorHAnsi" w:cstheme="minorHAnsi"/>
+                <w:sz w:val="22"/>
+                <w:szCs w:val="22"/>
+              </w:rPr>
+              <w:t>etc</w:t>
+            </w:r>
+            <w:proofErr w:type="spellEnd"/>
+            <w:r>
+              <w:rPr>
+                <w:rFonts w:asciiTheme="minorHAnsi" w:hAnsiTheme="minorHAnsi" w:cstheme="minorHAnsi"/>
+                <w:sz w:val="22"/>
+                <w:szCs w:val="22"/>
+              </w:rPr>
+              <w:t>).</w:t>
             </w:r>
           </w:p>
         </w:tc>
@@ -3030,7 +3410,7 @@
           <w:left w:w="70" w:type="dxa"/>
           <w:right w:w="70" w:type="dxa"/>
         </w:tblCellMar>
-        <w:tblLook w:val="00AF"/>
+        <w:tblLook w:val="00AF" w:firstRow="1" w:lastRow="0" w:firstColumn="1" w:lastColumn="0" w:noHBand="0" w:noVBand="0"/>
       </w:tblPr>
       <w:tblGrid>
         <w:gridCol w:w="2450"/>
@@ -3264,6 +3644,14 @@
                 <w:sz w:val="22"/>
                 <w:szCs w:val="22"/>
               </w:rPr>
+              <w:fldChar w:fldCharType="separate"/>
+            </w:r>
+            <w:r>
+              <w:rPr>
+                <w:rFonts w:asciiTheme="minorHAnsi" w:hAnsiTheme="minorHAnsi" w:cstheme="minorHAnsi"/>
+                <w:sz w:val="22"/>
+                <w:szCs w:val="22"/>
+              </w:rPr>
               <w:fldChar w:fldCharType="end"/>
             </w:r>
             <w:r>
@@ -3313,6 +3701,14 @@
                 <w:sz w:val="22"/>
                 <w:szCs w:val="22"/>
               </w:rPr>
+              <w:fldChar w:fldCharType="separate"/>
+            </w:r>
+            <w:r>
+              <w:rPr>
+                <w:rFonts w:asciiTheme="minorHAnsi" w:hAnsiTheme="minorHAnsi" w:cstheme="minorHAnsi"/>
+                <w:sz w:val="22"/>
+                <w:szCs w:val="22"/>
+              </w:rPr>
               <w:fldChar w:fldCharType="end"/>
             </w:r>
             <w:r>
@@ -3370,6 +3766,14 @@
                 <w:sz w:val="22"/>
                 <w:szCs w:val="22"/>
               </w:rPr>
+              <w:fldChar w:fldCharType="separate"/>
+            </w:r>
+            <w:r>
+              <w:rPr>
+                <w:rFonts w:asciiTheme="minorHAnsi" w:hAnsiTheme="minorHAnsi" w:cstheme="minorHAnsi"/>
+                <w:sz w:val="22"/>
+                <w:szCs w:val="22"/>
+              </w:rPr>
               <w:fldChar w:fldCharType="end"/>
             </w:r>
             <w:r>
@@ -3475,6 +3879,14 @@
                 <w:sz w:val="22"/>
                 <w:szCs w:val="22"/>
               </w:rPr>
+              <w:fldChar w:fldCharType="separate"/>
+            </w:r>
+            <w:r>
+              <w:rPr>
+                <w:rFonts w:asciiTheme="minorHAnsi" w:hAnsiTheme="minorHAnsi" w:cstheme="minorHAnsi"/>
+                <w:sz w:val="22"/>
+                <w:szCs w:val="22"/>
+              </w:rPr>
               <w:fldChar w:fldCharType="end"/>
             </w:r>
             <w:r>
@@ -3524,6 +3936,14 @@
                 <w:sz w:val="22"/>
                 <w:szCs w:val="22"/>
               </w:rPr>
+              <w:fldChar w:fldCharType="separate"/>
+            </w:r>
+            <w:r>
+              <w:rPr>
+                <w:rFonts w:asciiTheme="minorHAnsi" w:hAnsiTheme="minorHAnsi" w:cstheme="minorHAnsi"/>
+                <w:sz w:val="22"/>
+                <w:szCs w:val="22"/>
+              </w:rPr>
               <w:fldChar w:fldCharType="end"/>
             </w:r>
             <w:r>
@@ -3612,6 +4032,14 @@
                 <w:sz w:val="22"/>
                 <w:szCs w:val="22"/>
               </w:rPr>
+              <w:fldChar w:fldCharType="separate"/>
+            </w:r>
+            <w:r>
+              <w:rPr>
+                <w:rFonts w:asciiTheme="minorHAnsi" w:hAnsiTheme="minorHAnsi" w:cstheme="minorHAnsi"/>
+                <w:sz w:val="22"/>
+                <w:szCs w:val="22"/>
+              </w:rPr>
               <w:fldChar w:fldCharType="end"/>
             </w:r>
             <w:r>
@@ -3661,6 +4089,14 @@
                 <w:sz w:val="22"/>
                 <w:szCs w:val="22"/>
               </w:rPr>
+              <w:fldChar w:fldCharType="separate"/>
+            </w:r>
+            <w:r>
+              <w:rPr>
+                <w:rFonts w:asciiTheme="minorHAnsi" w:hAnsiTheme="minorHAnsi" w:cstheme="minorHAnsi"/>
+                <w:sz w:val="22"/>
+                <w:szCs w:val="22"/>
+              </w:rPr>
               <w:fldChar w:fldCharType="end"/>
             </w:r>
             <w:r>
@@ -3758,6 +4194,14 @@
                 <w:sz w:val="22"/>
                 <w:szCs w:val="22"/>
               </w:rPr>
+              <w:fldChar w:fldCharType="separate"/>
+            </w:r>
+            <w:r>
+              <w:rPr>
+                <w:rFonts w:asciiTheme="minorHAnsi" w:hAnsiTheme="minorHAnsi" w:cstheme="minorHAnsi"/>
+                <w:sz w:val="22"/>
+                <w:szCs w:val="22"/>
+              </w:rPr>
               <w:fldChar w:fldCharType="end"/>
             </w:r>
             <w:r>
@@ -3807,6 +4251,14 @@
                 <w:sz w:val="22"/>
                 <w:szCs w:val="22"/>
               </w:rPr>
+              <w:fldChar w:fldCharType="separate"/>
+            </w:r>
+            <w:r>
+              <w:rPr>
+                <w:rFonts w:asciiTheme="minorHAnsi" w:hAnsiTheme="minorHAnsi" w:cstheme="minorHAnsi"/>
+                <w:sz w:val="22"/>
+                <w:szCs w:val="22"/>
+              </w:rPr>
               <w:fldChar w:fldCharType="end"/>
             </w:r>
             <w:r>
@@ -3856,6 +4308,14 @@
                 <w:sz w:val="22"/>
                 <w:szCs w:val="22"/>
               </w:rPr>
+              <w:fldChar w:fldCharType="separate"/>
+            </w:r>
+            <w:r>
+              <w:rPr>
+                <w:rFonts w:asciiTheme="minorHAnsi" w:hAnsiTheme="minorHAnsi" w:cstheme="minorHAnsi"/>
+                <w:sz w:val="22"/>
+                <w:szCs w:val="22"/>
+              </w:rPr>
               <w:fldChar w:fldCharType="end"/>
             </w:r>
             <w:r>
@@ -3905,6 +4365,14 @@
                 <w:sz w:val="22"/>
                 <w:szCs w:val="22"/>
               </w:rPr>
+              <w:fldChar w:fldCharType="separate"/>
+            </w:r>
+            <w:r>
+              <w:rPr>
+                <w:rFonts w:asciiTheme="minorHAnsi" w:hAnsiTheme="minorHAnsi" w:cstheme="minorHAnsi"/>
+                <w:sz w:val="22"/>
+                <w:szCs w:val="22"/>
+              </w:rPr>
               <w:fldChar w:fldCharType="end"/>
             </w:r>
             <w:r>
@@ -3954,6 +4422,14 @@
                 <w:sz w:val="22"/>
                 <w:szCs w:val="22"/>
               </w:rPr>
+              <w:fldChar w:fldCharType="separate"/>
+            </w:r>
+            <w:r>
+              <w:rPr>
+                <w:rFonts w:asciiTheme="minorHAnsi" w:hAnsiTheme="minorHAnsi" w:cstheme="minorHAnsi"/>
+                <w:sz w:val="22"/>
+                <w:szCs w:val="22"/>
+              </w:rPr>
               <w:fldChar w:fldCharType="end"/>
             </w:r>
             <w:r>
@@ -4138,6 +4614,14 @@
                 <w:sz w:val="22"/>
                 <w:szCs w:val="22"/>
               </w:rPr>
+              <w:fldChar w:fldCharType="separate"/>
+            </w:r>
+            <w:r>
+              <w:rPr>
+                <w:rFonts w:asciiTheme="minorHAnsi" w:hAnsiTheme="minorHAnsi" w:cstheme="minorHAnsi"/>
+                <w:sz w:val="22"/>
+                <w:szCs w:val="22"/>
+              </w:rPr>
               <w:fldChar w:fldCharType="end"/>
             </w:r>
             <w:r>
@@ -4187,6 +4671,14 @@
                 <w:sz w:val="22"/>
                 <w:szCs w:val="22"/>
               </w:rPr>
+              <w:fldChar w:fldCharType="separate"/>
+            </w:r>
+            <w:r>
+              <w:rPr>
+                <w:rFonts w:asciiTheme="minorHAnsi" w:hAnsiTheme="minorHAnsi" w:cstheme="minorHAnsi"/>
+                <w:sz w:val="22"/>
+                <w:szCs w:val="22"/>
+              </w:rPr>
               <w:fldChar w:fldCharType="end"/>
             </w:r>
             <w:r>
@@ -4313,7 +4805,23 @@
                 <w:sz w:val="22"/>
                 <w:szCs w:val="22"/>
               </w:rPr>
-              <w:t>, además se selecciono la mascota anteriormente.</w:t>
+              <w:t xml:space="preserve">, además se </w:t>
+            </w:r>
+            <w:r>
+              <w:rPr>
+                <w:rFonts w:asciiTheme="minorHAnsi" w:hAnsiTheme="minorHAnsi" w:cstheme="minorHAnsi"/>
+                <w:sz w:val="22"/>
+                <w:szCs w:val="22"/>
+              </w:rPr>
+              <w:t>seleccionó</w:t>
+            </w:r>
+            <w:r>
+              <w:rPr>
+                <w:rFonts w:asciiTheme="minorHAnsi" w:hAnsiTheme="minorHAnsi" w:cstheme="minorHAnsi"/>
+                <w:sz w:val="22"/>
+                <w:szCs w:val="22"/>
+              </w:rPr>
+              <w:t xml:space="preserve"> la mascota anteriormente.</w:t>
             </w:r>
           </w:p>
           <w:p>
@@ -4429,7 +4937,27 @@
                 <w:sz w:val="22"/>
                 <w:szCs w:val="22"/>
               </w:rPr>
-              <w:t xml:space="preserve"> con los datos seleccionados y se descargo a la computadora.</w:t>
+              <w:t xml:space="preserve"> con los datos seleccionados y se </w:t>
+            </w:r>
+            <w:proofErr w:type="spellStart"/>
+            <w:r>
+              <w:rPr>
+                <w:rFonts w:asciiTheme="minorHAnsi" w:hAnsiTheme="minorHAnsi" w:cstheme="minorHAnsi"/>
+                <w:bCs/>
+                <w:sz w:val="22"/>
+                <w:szCs w:val="22"/>
+              </w:rPr>
+              <w:t>descargo</w:t>
+            </w:r>
+            <w:proofErr w:type="spellEnd"/>
+            <w:r>
+              <w:rPr>
+                <w:rFonts w:asciiTheme="minorHAnsi" w:hAnsiTheme="minorHAnsi" w:cstheme="minorHAnsi"/>
+                <w:bCs/>
+                <w:sz w:val="22"/>
+                <w:szCs w:val="22"/>
+              </w:rPr>
+              <w:t xml:space="preserve"> a la computadora.</w:t>
             </w:r>
           </w:p>
         </w:tc>
@@ -4511,72 +5039,7 @@
                 <w:sz w:val="22"/>
                 <w:szCs w:val="22"/>
               </w:rPr>
-              <w:t>.</w:t>
-            </w:r>
-          </w:p>
-          <w:p>
-            <w:pPr>
-              <w:rPr>
-                <w:rFonts w:asciiTheme="minorHAnsi" w:hAnsiTheme="minorHAnsi" w:cstheme="minorHAnsi"/>
-                <w:bCs/>
-                <w:sz w:val="22"/>
-                <w:szCs w:val="22"/>
-              </w:rPr>
-            </w:pPr>
-            <w:r>
-              <w:rPr>
-                <w:rFonts w:asciiTheme="minorHAnsi" w:hAnsiTheme="minorHAnsi" w:cstheme="minorHAnsi"/>
-                <w:bCs/>
-                <w:sz w:val="22"/>
-                <w:szCs w:val="22"/>
-              </w:rPr>
-              <w:t xml:space="preserve">                El dueño</w:t>
-            </w:r>
-            <w:r>
-              <w:rPr>
-                <w:rFonts w:asciiTheme="minorHAnsi" w:hAnsiTheme="minorHAnsi" w:cstheme="minorHAnsi"/>
-                <w:bCs/>
-                <w:sz w:val="22"/>
-                <w:szCs w:val="22"/>
-              </w:rPr>
-              <w:t xml:space="preserve"> no confirma la generación del código QR de la mascota.</w:t>
-            </w:r>
-          </w:p>
-          <w:p>
-            <w:pPr>
-              <w:rPr>
-                <w:rFonts w:asciiTheme="minorHAnsi" w:hAnsiTheme="minorHAnsi" w:cstheme="minorHAnsi"/>
-                <w:bCs/>
-                <w:sz w:val="22"/>
-                <w:szCs w:val="22"/>
-              </w:rPr>
-            </w:pPr>
-            <w:r>
-              <w:rPr>
-                <w:rFonts w:asciiTheme="minorHAnsi" w:hAnsiTheme="minorHAnsi" w:cstheme="minorHAnsi"/>
-                <w:bCs/>
-                <w:sz w:val="22"/>
-                <w:szCs w:val="22"/>
-              </w:rPr>
-              <w:t xml:space="preserve">   </w:t>
-            </w:r>
-            <w:r>
-              <w:rPr>
-                <w:rFonts w:asciiTheme="minorHAnsi" w:hAnsiTheme="minorHAnsi" w:cstheme="minorHAnsi"/>
-                <w:bCs/>
-                <w:sz w:val="22"/>
-                <w:szCs w:val="22"/>
-              </w:rPr>
-              <w:t xml:space="preserve">             El dueño no selecciona ningún tipo de  dato</w:t>
-            </w:r>
-            <w:r>
-              <w:rPr>
-                <w:rFonts w:asciiTheme="minorHAnsi" w:hAnsiTheme="minorHAnsi" w:cstheme="minorHAnsi"/>
-                <w:bCs/>
-                <w:sz w:val="22"/>
-                <w:szCs w:val="22"/>
-              </w:rPr>
-              <w:t xml:space="preserve"> para la </w:t>
+              <w:t>:</w:t>
             </w:r>
           </w:p>
           <w:p>
@@ -4604,71 +5067,45 @@
                 <w:sz w:val="22"/>
                 <w:szCs w:val="22"/>
               </w:rPr>
-              <w:t>g</w:t>
-            </w:r>
-            <w:r>
-              <w:rPr>
-                <w:rFonts w:asciiTheme="minorHAnsi" w:hAnsiTheme="minorHAnsi" w:cstheme="minorHAnsi"/>
-                <w:bCs/>
-                <w:sz w:val="22"/>
-                <w:szCs w:val="22"/>
-              </w:rPr>
-              <w:t>eneración del código QR</w:t>
-            </w:r>
-            <w:r>
-              <w:rPr>
-                <w:rFonts w:asciiTheme="minorHAnsi" w:hAnsiTheme="minorHAnsi" w:cstheme="minorHAnsi"/>
-                <w:bCs/>
-                <w:sz w:val="22"/>
-                <w:szCs w:val="22"/>
-              </w:rPr>
-              <w:t xml:space="preserve">.                   </w:t>
-            </w:r>
-          </w:p>
-          <w:p>
-            <w:pPr>
-              <w:rPr>
-                <w:rFonts w:asciiTheme="minorHAnsi" w:hAnsiTheme="minorHAnsi" w:cstheme="minorHAnsi"/>
-                <w:bCs/>
-                <w:sz w:val="22"/>
-                <w:szCs w:val="22"/>
-              </w:rPr>
-            </w:pPr>
-            <w:r>
-              <w:rPr>
-                <w:rFonts w:asciiTheme="minorHAnsi" w:hAnsiTheme="minorHAnsi" w:cstheme="minorHAnsi"/>
-                <w:bCs/>
-                <w:sz w:val="22"/>
-                <w:szCs w:val="22"/>
-              </w:rPr>
-              <w:t xml:space="preserve">                El dueño</w:t>
-            </w:r>
-            <w:r>
-              <w:rPr>
-                <w:rFonts w:asciiTheme="minorHAnsi" w:hAnsiTheme="minorHAnsi" w:cstheme="minorHAnsi"/>
-                <w:bCs/>
-                <w:sz w:val="22"/>
-                <w:szCs w:val="22"/>
-              </w:rPr>
-              <w:t xml:space="preserve"> decide no generar </w:t>
-            </w:r>
-            <w:r>
-              <w:rPr>
-                <w:rFonts w:asciiTheme="minorHAnsi" w:hAnsiTheme="minorHAnsi" w:cstheme="minorHAnsi"/>
-                <w:bCs/>
-                <w:sz w:val="22"/>
-                <w:szCs w:val="22"/>
-              </w:rPr>
-              <w:t>el código QR</w:t>
-            </w:r>
-            <w:r>
-              <w:rPr>
-                <w:rFonts w:asciiTheme="minorHAnsi" w:hAnsiTheme="minorHAnsi" w:cstheme="minorHAnsi"/>
-                <w:bCs/>
-                <w:sz w:val="22"/>
-                <w:szCs w:val="22"/>
-              </w:rPr>
-              <w:t>.</w:t>
+              <w:t>El dueño no confirma la generación del código QR de la mascota.</w:t>
+            </w:r>
+          </w:p>
+          <w:p>
+            <w:pPr>
+              <w:rPr>
+                <w:rFonts w:asciiTheme="minorHAnsi" w:hAnsiTheme="minorHAnsi" w:cstheme="minorHAnsi"/>
+                <w:bCs/>
+                <w:sz w:val="22"/>
+                <w:szCs w:val="22"/>
+              </w:rPr>
+            </w:pPr>
+            <w:r>
+              <w:rPr>
+                <w:rFonts w:asciiTheme="minorHAnsi" w:hAnsiTheme="minorHAnsi" w:cstheme="minorHAnsi"/>
+                <w:bCs/>
+                <w:sz w:val="22"/>
+                <w:szCs w:val="22"/>
+              </w:rPr>
+              <w:t xml:space="preserve">                El dueño no selecciona ningún tipo de dato para la generación del código QR.                   </w:t>
+            </w:r>
+          </w:p>
+          <w:p>
+            <w:pPr>
+              <w:rPr>
+                <w:rFonts w:asciiTheme="minorHAnsi" w:hAnsiTheme="minorHAnsi" w:cstheme="minorHAnsi"/>
+                <w:bCs/>
+                <w:sz w:val="22"/>
+                <w:szCs w:val="22"/>
+              </w:rPr>
+            </w:pPr>
+            <w:r>
+              <w:rPr>
+                <w:rFonts w:asciiTheme="minorHAnsi" w:hAnsiTheme="minorHAnsi" w:cstheme="minorHAnsi"/>
+                <w:bCs/>
+                <w:sz w:val="22"/>
+                <w:szCs w:val="22"/>
+              </w:rPr>
+              <w:t xml:space="preserve">                El dueño decide no generar el código QR.</w:t>
             </w:r>
           </w:p>
         </w:tc>
@@ -5055,7 +5492,15 @@
                 <w:sz w:val="22"/>
                 <w:szCs w:val="22"/>
               </w:rPr>
-              <w:t>4.A- El dueño no oprime el botón.</w:t>
+              <w:t>4. A</w:t>
+            </w:r>
+            <w:r>
+              <w:rPr>
+                <w:rFonts w:asciiTheme="minorHAnsi" w:hAnsiTheme="minorHAnsi" w:cstheme="minorHAnsi"/>
+                <w:sz w:val="22"/>
+                <w:szCs w:val="22"/>
+              </w:rPr>
+              <w:t>- El dueño no oprime el botón.</w:t>
             </w:r>
           </w:p>
           <w:p>
@@ -5073,15 +5518,23 @@
                 <w:sz w:val="22"/>
                 <w:szCs w:val="22"/>
               </w:rPr>
-              <w:t>4.A.1- SE Cancela el CU.</w:t>
-            </w:r>
-            <w:r>
-              <w:rPr>
-                <w:rFonts w:asciiTheme="minorHAnsi" w:hAnsiTheme="minorHAnsi" w:cstheme="minorHAnsi"/>
-                <w:sz w:val="22"/>
-                <w:szCs w:val="22"/>
-              </w:rPr>
-              <w:t xml:space="preserve"> </w:t>
+              <w:t>4. A.1</w:t>
+            </w:r>
+            <w:r>
+              <w:rPr>
+                <w:rFonts w:asciiTheme="minorHAnsi" w:hAnsiTheme="minorHAnsi" w:cstheme="minorHAnsi"/>
+                <w:sz w:val="22"/>
+                <w:szCs w:val="22"/>
+              </w:rPr>
+              <w:t xml:space="preserve">- </w:t>
+            </w:r>
+            <w:r>
+              <w:rPr>
+                <w:rFonts w:asciiTheme="minorHAnsi" w:hAnsiTheme="minorHAnsi" w:cstheme="minorHAnsi"/>
+                <w:sz w:val="22"/>
+                <w:szCs w:val="22"/>
+              </w:rPr>
+              <w:t>Se cancela el CU.</w:t>
             </w:r>
           </w:p>
         </w:tc>
@@ -5130,15 +5583,31 @@
                 <w:sz w:val="22"/>
                 <w:szCs w:val="22"/>
               </w:rPr>
-              <w:t xml:space="preserve"> selecciono un criterio como minimo</w:t>
-            </w:r>
-            <w:r>
-              <w:rPr>
-                <w:rFonts w:asciiTheme="minorHAnsi" w:hAnsiTheme="minorHAnsi" w:cstheme="minorHAnsi"/>
-                <w:sz w:val="22"/>
-                <w:szCs w:val="22"/>
-              </w:rPr>
-              <w:t xml:space="preserve"> y si se selecciono</w:t>
+              <w:t xml:space="preserve"> selecciono un criterio como </w:t>
+            </w:r>
+            <w:r>
+              <w:rPr>
+                <w:rFonts w:asciiTheme="minorHAnsi" w:hAnsiTheme="minorHAnsi" w:cstheme="minorHAnsi"/>
+                <w:sz w:val="22"/>
+                <w:szCs w:val="22"/>
+              </w:rPr>
+              <w:t>mínimo</w:t>
+            </w:r>
+            <w:r>
+              <w:rPr>
+                <w:rFonts w:asciiTheme="minorHAnsi" w:hAnsiTheme="minorHAnsi" w:cstheme="minorHAnsi"/>
+                <w:sz w:val="22"/>
+                <w:szCs w:val="22"/>
+              </w:rPr>
+              <w:t xml:space="preserve"> y si se </w:t>
+            </w:r>
+            <w:r>
+              <w:rPr>
+                <w:rFonts w:asciiTheme="minorHAnsi" w:hAnsiTheme="minorHAnsi" w:cstheme="minorHAnsi"/>
+                <w:sz w:val="22"/>
+                <w:szCs w:val="22"/>
+              </w:rPr>
+              <w:t>seleccionó</w:t>
             </w:r>
             <w:r>
               <w:rPr>
@@ -5176,7 +5645,25 @@
                 <w:sz w:val="22"/>
                 <w:szCs w:val="22"/>
               </w:rPr>
-              <w:t>EL sistema verifica que no se selecciono ningún criterio y lo informa con un mensaje.</w:t>
+              <w:t xml:space="preserve">5. A- El sistema verifica que no se seleccionó ningún criterio, lo informa con un mensaje y el usuario no desea seleccionar ningún criterio. </w:t>
+            </w:r>
+          </w:p>
+          <w:p>
+            <w:pPr>
+              <w:jc w:val="both"/>
+              <w:rPr>
+                <w:rFonts w:asciiTheme="minorHAnsi" w:hAnsiTheme="minorHAnsi" w:cstheme="minorHAnsi"/>
+                <w:sz w:val="22"/>
+                <w:szCs w:val="22"/>
+              </w:rPr>
+            </w:pPr>
+            <w:r>
+              <w:rPr>
+                <w:rFonts w:asciiTheme="minorHAnsi" w:hAnsiTheme="minorHAnsi" w:cstheme="minorHAnsi"/>
+                <w:sz w:val="22"/>
+                <w:szCs w:val="22"/>
+              </w:rPr>
+              <w:t>5. A.1- Se cancela el CU.</w:t>
             </w:r>
           </w:p>
         </w:tc>
@@ -5217,6 +5704,7 @@
                 <w:sz w:val="22"/>
                 <w:szCs w:val="22"/>
               </w:rPr>
+              <w:lastRenderedPageBreak/>
               <w:t xml:space="preserve">El sistema </w:t>
             </w:r>
             <w:r>
@@ -5225,16 +5713,7 @@
                 <w:sz w:val="22"/>
                 <w:szCs w:val="22"/>
               </w:rPr>
-              <w:t xml:space="preserve">abre el cuadro para seleccionar la ubicación donde el </w:t>
-            </w:r>
-            <w:r>
-              <w:rPr>
-                <w:rFonts w:asciiTheme="minorHAnsi" w:hAnsiTheme="minorHAnsi" w:cstheme="minorHAnsi"/>
-                <w:sz w:val="22"/>
-                <w:szCs w:val="22"/>
-              </w:rPr>
-              <w:lastRenderedPageBreak/>
-              <w:t>código generado se guardara.</w:t>
+              <w:t>abre el cuadro para seleccionar la ubicación donde el código generado se guardara.</w:t>
             </w:r>
           </w:p>
         </w:tc>
@@ -5265,7 +5744,6 @@
                 <w:sz w:val="22"/>
                 <w:szCs w:val="22"/>
               </w:rPr>
-              <w:lastRenderedPageBreak/>
               <w:t xml:space="preserve"> </w:t>
             </w:r>
           </w:p>
@@ -5307,7 +5785,6 @@
                 <w:sz w:val="22"/>
                 <w:szCs w:val="22"/>
               </w:rPr>
-              <w:lastRenderedPageBreak/>
               <w:t>El dueño selecciona la ubicación y confirma.</w:t>
             </w:r>
           </w:p>
@@ -5332,6 +5809,32 @@
                 <w:szCs w:val="22"/>
               </w:rPr>
             </w:pPr>
+            <w:r>
+              <w:rPr>
+                <w:rFonts w:asciiTheme="minorHAnsi" w:hAnsiTheme="minorHAnsi" w:cstheme="minorHAnsi"/>
+                <w:sz w:val="22"/>
+                <w:szCs w:val="22"/>
+              </w:rPr>
+              <w:t>7. A. El dueño cancela la descarga.</w:t>
+            </w:r>
+          </w:p>
+          <w:p>
+            <w:pPr>
+              <w:jc w:val="both"/>
+              <w:rPr>
+                <w:rFonts w:asciiTheme="minorHAnsi" w:hAnsiTheme="minorHAnsi" w:cstheme="minorHAnsi"/>
+                <w:sz w:val="22"/>
+                <w:szCs w:val="22"/>
+              </w:rPr>
+            </w:pPr>
+            <w:r>
+              <w:rPr>
+                <w:rFonts w:asciiTheme="minorHAnsi" w:hAnsiTheme="minorHAnsi" w:cstheme="minorHAnsi"/>
+                <w:sz w:val="22"/>
+                <w:szCs w:val="22"/>
+              </w:rPr>
+              <w:t>7. A.1- Se cancela el CU.</w:t>
+            </w:r>
           </w:p>
         </w:tc>
       </w:tr>
@@ -5595,7 +6098,16 @@
                 <w:sz w:val="22"/>
                 <w:szCs w:val="22"/>
               </w:rPr>
-              <w:t>Observaciones: no aplica</w:t>
+              <w:t xml:space="preserve">Observaciones: </w:t>
+            </w:r>
+            <w:r>
+              <w:rPr>
+                <w:rFonts w:asciiTheme="minorHAnsi" w:hAnsiTheme="minorHAnsi" w:cstheme="minorHAnsi"/>
+                <w:bCs/>
+                <w:sz w:val="22"/>
+                <w:szCs w:val="22"/>
+              </w:rPr>
+              <w:t>no aplica</w:t>
             </w:r>
           </w:p>
         </w:tc>
@@ -5637,7 +6149,47 @@
                 <w:sz w:val="22"/>
                 <w:szCs w:val="22"/>
               </w:rPr>
-              <w:t>Reglas de Negocio Asociadas:</w:t>
+              <w:t>Reglas de Negocio Asociadas</w:t>
+            </w:r>
+            <w:proofErr w:type="gramStart"/>
+            <w:r>
+              <w:rPr>
+                <w:rFonts w:asciiTheme="minorHAnsi" w:hAnsiTheme="minorHAnsi" w:cstheme="minorHAnsi"/>
+                <w:b/>
+                <w:bCs/>
+                <w:sz w:val="22"/>
+                <w:szCs w:val="22"/>
+              </w:rPr>
+              <w:t>:</w:t>
+            </w:r>
+            <w:r>
+              <w:rPr>
+                <w:rFonts w:asciiTheme="minorHAnsi" w:hAnsiTheme="minorHAnsi" w:cstheme="minorHAnsi"/>
+                <w:b/>
+                <w:bCs/>
+                <w:sz w:val="22"/>
+                <w:szCs w:val="22"/>
+              </w:rPr>
+              <w:t xml:space="preserve"> </w:t>
+            </w:r>
+            <w:r>
+              <w:rPr>
+                <w:rFonts w:asciiTheme="minorHAnsi" w:hAnsiTheme="minorHAnsi" w:cstheme="minorHAnsi"/>
+                <w:bCs/>
+                <w:sz w:val="22"/>
+                <w:szCs w:val="22"/>
+              </w:rPr>
+              <w:t>:</w:t>
+            </w:r>
+            <w:proofErr w:type="gramEnd"/>
+            <w:r>
+              <w:rPr>
+                <w:rFonts w:asciiTheme="minorHAnsi" w:hAnsiTheme="minorHAnsi" w:cstheme="minorHAnsi"/>
+                <w:bCs/>
+                <w:sz w:val="22"/>
+                <w:szCs w:val="22"/>
+              </w:rPr>
+              <w:t xml:space="preserve"> no aplica.</w:t>
             </w:r>
           </w:p>
         </w:tc>
@@ -5679,7 +6231,47 @@
                 <w:sz w:val="22"/>
                 <w:szCs w:val="22"/>
               </w:rPr>
-              <w:t>Requerimientos no Funcionales Asociados:</w:t>
+              <w:t>Requerimientos no Funcionales Asociados</w:t>
+            </w:r>
+            <w:proofErr w:type="gramStart"/>
+            <w:r>
+              <w:rPr>
+                <w:rFonts w:asciiTheme="minorHAnsi" w:hAnsiTheme="minorHAnsi" w:cstheme="minorHAnsi"/>
+                <w:b/>
+                <w:bCs/>
+                <w:sz w:val="22"/>
+                <w:szCs w:val="22"/>
+              </w:rPr>
+              <w:t>:</w:t>
+            </w:r>
+            <w:r>
+              <w:rPr>
+                <w:rFonts w:asciiTheme="minorHAnsi" w:hAnsiTheme="minorHAnsi" w:cstheme="minorHAnsi"/>
+                <w:b/>
+                <w:bCs/>
+                <w:sz w:val="22"/>
+                <w:szCs w:val="22"/>
+              </w:rPr>
+              <w:t xml:space="preserve"> </w:t>
+            </w:r>
+            <w:r>
+              <w:rPr>
+                <w:rFonts w:asciiTheme="minorHAnsi" w:hAnsiTheme="minorHAnsi" w:cstheme="minorHAnsi"/>
+                <w:bCs/>
+                <w:sz w:val="22"/>
+                <w:szCs w:val="22"/>
+              </w:rPr>
+              <w:t>:</w:t>
+            </w:r>
+            <w:proofErr w:type="gramEnd"/>
+            <w:r>
+              <w:rPr>
+                <w:rFonts w:asciiTheme="minorHAnsi" w:hAnsiTheme="minorHAnsi" w:cstheme="minorHAnsi"/>
+                <w:bCs/>
+                <w:sz w:val="22"/>
+                <w:szCs w:val="22"/>
+              </w:rPr>
+              <w:t xml:space="preserve"> no aplica.</w:t>
             </w:r>
           </w:p>
         </w:tc>
@@ -5721,17 +6313,25 @@
                 <w:sz w:val="22"/>
                 <w:szCs w:val="22"/>
               </w:rPr>
-              <w:t xml:space="preserve">Asociaciones de Extensión:  </w:t>
-            </w:r>
-            <w:r>
-              <w:rPr>
-                <w:rFonts w:asciiTheme="minorHAnsi" w:hAnsiTheme="minorHAnsi" w:cstheme="minorHAnsi"/>
-                <w:b/>
-                <w:bCs/>
-                <w:sz w:val="22"/>
-                <w:szCs w:val="22"/>
-              </w:rPr>
-              <w:t>no aplica.</w:t>
+              <w:t>Asociaciones de Extensión</w:t>
+            </w:r>
+            <w:r>
+              <w:rPr>
+                <w:rFonts w:asciiTheme="minorHAnsi" w:hAnsiTheme="minorHAnsi" w:cstheme="minorHAnsi"/>
+                <w:bCs/>
+                <w:sz w:val="22"/>
+                <w:szCs w:val="22"/>
+              </w:rPr>
+              <w:t>: no</w:t>
+            </w:r>
+            <w:r>
+              <w:rPr>
+                <w:rFonts w:asciiTheme="minorHAnsi" w:hAnsiTheme="minorHAnsi" w:cstheme="minorHAnsi"/>
+                <w:bCs/>
+                <w:sz w:val="22"/>
+                <w:szCs w:val="22"/>
+              </w:rPr>
+              <w:t xml:space="preserve"> aplica.</w:t>
             </w:r>
           </w:p>
         </w:tc>
@@ -5797,7 +6397,16 @@
                 <w:sz w:val="22"/>
                 <w:szCs w:val="22"/>
               </w:rPr>
-              <w:t>Asociaciones de Inclusión: no aplica</w:t>
+              <w:t xml:space="preserve">Asociaciones de Inclusión: </w:t>
+            </w:r>
+            <w:r>
+              <w:rPr>
+                <w:rFonts w:asciiTheme="minorHAnsi" w:hAnsiTheme="minorHAnsi" w:cstheme="minorHAnsi"/>
+                <w:bCs/>
+                <w:sz w:val="22"/>
+                <w:szCs w:val="22"/>
+              </w:rPr>
+              <w:t>no aplica</w:t>
             </w:r>
           </w:p>
         </w:tc>
@@ -5839,7 +6448,16 @@
                 <w:sz w:val="22"/>
                 <w:szCs w:val="22"/>
               </w:rPr>
-              <w:t>Use Case donde se incluye: no aplica</w:t>
+              <w:t xml:space="preserve">Use Case donde se incluye: </w:t>
+            </w:r>
+            <w:r>
+              <w:rPr>
+                <w:rFonts w:asciiTheme="minorHAnsi" w:hAnsiTheme="minorHAnsi" w:cstheme="minorHAnsi"/>
+                <w:bCs/>
+                <w:sz w:val="22"/>
+                <w:szCs w:val="22"/>
+              </w:rPr>
+              <w:t>no aplica</w:t>
             </w:r>
           </w:p>
         </w:tc>
@@ -5886,7 +6504,6 @@
             <w:r>
               <w:rPr>
                 <w:rFonts w:asciiTheme="minorHAnsi" w:hAnsiTheme="minorHAnsi" w:cstheme="minorHAnsi"/>
-                <w:b/>
                 <w:bCs/>
                 <w:sz w:val="22"/>
                 <w:szCs w:val="22"/>
@@ -5937,6 +6554,7 @@
             <w:r>
               <w:rPr>
                 <w:rFonts w:asciiTheme="minorHAnsi" w:hAnsiTheme="minorHAnsi" w:cstheme="minorHAnsi"/>
+                <w:b w:val="0"/>
                 <w:sz w:val="22"/>
                 <w:szCs w:val="22"/>
               </w:rPr>
@@ -6018,7 +6636,7 @@
           <w:left w:w="70" w:type="dxa"/>
           <w:right w:w="70" w:type="dxa"/>
         </w:tblCellMar>
-        <w:tblLook w:val="00AF"/>
+        <w:tblLook w:val="00AF" w:firstRow="1" w:lastRow="0" w:firstColumn="1" w:lastColumn="0" w:noHBand="0" w:noVBand="0"/>
       </w:tblPr>
       <w:tblGrid>
         <w:gridCol w:w="2450"/>
@@ -6260,6 +6878,14 @@
                 <w:sz w:val="22"/>
                 <w:szCs w:val="22"/>
               </w:rPr>
+              <w:fldChar w:fldCharType="separate"/>
+            </w:r>
+            <w:r>
+              <w:rPr>
+                <w:rFonts w:asciiTheme="minorHAnsi" w:hAnsiTheme="minorHAnsi" w:cstheme="minorHAnsi"/>
+                <w:sz w:val="22"/>
+                <w:szCs w:val="22"/>
+              </w:rPr>
               <w:fldChar w:fldCharType="end"/>
             </w:r>
             <w:r>
@@ -6309,6 +6935,14 @@
                 <w:sz w:val="22"/>
                 <w:szCs w:val="22"/>
               </w:rPr>
+              <w:fldChar w:fldCharType="separate"/>
+            </w:r>
+            <w:r>
+              <w:rPr>
+                <w:rFonts w:asciiTheme="minorHAnsi" w:hAnsiTheme="minorHAnsi" w:cstheme="minorHAnsi"/>
+                <w:sz w:val="22"/>
+                <w:szCs w:val="22"/>
+              </w:rPr>
               <w:fldChar w:fldCharType="end"/>
             </w:r>
             <w:r>
@@ -6358,6 +6992,14 @@
                 <w:sz w:val="22"/>
                 <w:szCs w:val="22"/>
               </w:rPr>
+              <w:fldChar w:fldCharType="separate"/>
+            </w:r>
+            <w:r>
+              <w:rPr>
+                <w:rFonts w:asciiTheme="minorHAnsi" w:hAnsiTheme="minorHAnsi" w:cstheme="minorHAnsi"/>
+                <w:sz w:val="22"/>
+                <w:szCs w:val="22"/>
+              </w:rPr>
               <w:fldChar w:fldCharType="end"/>
             </w:r>
             <w:r>
@@ -6455,6 +7097,14 @@
                 <w:sz w:val="22"/>
                 <w:szCs w:val="22"/>
               </w:rPr>
+              <w:fldChar w:fldCharType="separate"/>
+            </w:r>
+            <w:r>
+              <w:rPr>
+                <w:rFonts w:asciiTheme="minorHAnsi" w:hAnsiTheme="minorHAnsi" w:cstheme="minorHAnsi"/>
+                <w:sz w:val="22"/>
+                <w:szCs w:val="22"/>
+              </w:rPr>
               <w:fldChar w:fldCharType="end"/>
             </w:r>
             <w:r>
@@ -6504,6 +7154,14 @@
                 <w:sz w:val="22"/>
                 <w:szCs w:val="22"/>
               </w:rPr>
+              <w:fldChar w:fldCharType="separate"/>
+            </w:r>
+            <w:r>
+              <w:rPr>
+                <w:rFonts w:asciiTheme="minorHAnsi" w:hAnsiTheme="minorHAnsi" w:cstheme="minorHAnsi"/>
+                <w:sz w:val="22"/>
+                <w:szCs w:val="22"/>
+              </w:rPr>
               <w:fldChar w:fldCharType="end"/>
             </w:r>
             <w:r>
@@ -6592,6 +7250,14 @@
                 <w:sz w:val="22"/>
                 <w:szCs w:val="22"/>
               </w:rPr>
+              <w:fldChar w:fldCharType="separate"/>
+            </w:r>
+            <w:r>
+              <w:rPr>
+                <w:rFonts w:asciiTheme="minorHAnsi" w:hAnsiTheme="minorHAnsi" w:cstheme="minorHAnsi"/>
+                <w:sz w:val="22"/>
+                <w:szCs w:val="22"/>
+              </w:rPr>
               <w:fldChar w:fldCharType="end"/>
             </w:r>
             <w:r>
@@ -6641,6 +7307,14 @@
                 <w:sz w:val="22"/>
                 <w:szCs w:val="22"/>
               </w:rPr>
+              <w:fldChar w:fldCharType="separate"/>
+            </w:r>
+            <w:r>
+              <w:rPr>
+                <w:rFonts w:asciiTheme="minorHAnsi" w:hAnsiTheme="minorHAnsi" w:cstheme="minorHAnsi"/>
+                <w:sz w:val="22"/>
+                <w:szCs w:val="22"/>
+              </w:rPr>
               <w:fldChar w:fldCharType="end"/>
             </w:r>
             <w:r>
@@ -6738,6 +7412,14 @@
                 <w:sz w:val="22"/>
                 <w:szCs w:val="22"/>
               </w:rPr>
+              <w:fldChar w:fldCharType="separate"/>
+            </w:r>
+            <w:r>
+              <w:rPr>
+                <w:rFonts w:asciiTheme="minorHAnsi" w:hAnsiTheme="minorHAnsi" w:cstheme="minorHAnsi"/>
+                <w:sz w:val="22"/>
+                <w:szCs w:val="22"/>
+              </w:rPr>
               <w:fldChar w:fldCharType="end"/>
             </w:r>
             <w:r>
@@ -6787,6 +7469,14 @@
                 <w:sz w:val="22"/>
                 <w:szCs w:val="22"/>
               </w:rPr>
+              <w:fldChar w:fldCharType="separate"/>
+            </w:r>
+            <w:r>
+              <w:rPr>
+                <w:rFonts w:asciiTheme="minorHAnsi" w:hAnsiTheme="minorHAnsi" w:cstheme="minorHAnsi"/>
+                <w:sz w:val="22"/>
+                <w:szCs w:val="22"/>
+              </w:rPr>
               <w:fldChar w:fldCharType="end"/>
             </w:r>
             <w:r>
@@ -6836,6 +7526,14 @@
                 <w:sz w:val="22"/>
                 <w:szCs w:val="22"/>
               </w:rPr>
+              <w:fldChar w:fldCharType="separate"/>
+            </w:r>
+            <w:r>
+              <w:rPr>
+                <w:rFonts w:asciiTheme="minorHAnsi" w:hAnsiTheme="minorHAnsi" w:cstheme="minorHAnsi"/>
+                <w:sz w:val="22"/>
+                <w:szCs w:val="22"/>
+              </w:rPr>
               <w:fldChar w:fldCharType="end"/>
             </w:r>
             <w:r>
@@ -6885,6 +7583,14 @@
                 <w:sz w:val="22"/>
                 <w:szCs w:val="22"/>
               </w:rPr>
+              <w:fldChar w:fldCharType="separate"/>
+            </w:r>
+            <w:r>
+              <w:rPr>
+                <w:rFonts w:asciiTheme="minorHAnsi" w:hAnsiTheme="minorHAnsi" w:cstheme="minorHAnsi"/>
+                <w:sz w:val="22"/>
+                <w:szCs w:val="22"/>
+              </w:rPr>
               <w:fldChar w:fldCharType="end"/>
             </w:r>
             <w:r>
@@ -6934,6 +7640,14 @@
                 <w:sz w:val="22"/>
                 <w:szCs w:val="22"/>
               </w:rPr>
+              <w:fldChar w:fldCharType="separate"/>
+            </w:r>
+            <w:r>
+              <w:rPr>
+                <w:rFonts w:asciiTheme="minorHAnsi" w:hAnsiTheme="minorHAnsi" w:cstheme="minorHAnsi"/>
+                <w:sz w:val="22"/>
+                <w:szCs w:val="22"/>
+              </w:rPr>
               <w:fldChar w:fldCharType="end"/>
             </w:r>
             <w:r>
@@ -7118,6 +7832,14 @@
                 <w:sz w:val="22"/>
                 <w:szCs w:val="22"/>
               </w:rPr>
+              <w:fldChar w:fldCharType="separate"/>
+            </w:r>
+            <w:r>
+              <w:rPr>
+                <w:rFonts w:asciiTheme="minorHAnsi" w:hAnsiTheme="minorHAnsi" w:cstheme="minorHAnsi"/>
+                <w:sz w:val="22"/>
+                <w:szCs w:val="22"/>
+              </w:rPr>
               <w:fldChar w:fldCharType="end"/>
             </w:r>
             <w:r>
@@ -7167,6 +7889,14 @@
                 <w:sz w:val="22"/>
                 <w:szCs w:val="22"/>
               </w:rPr>
+              <w:fldChar w:fldCharType="separate"/>
+            </w:r>
+            <w:r>
+              <w:rPr>
+                <w:rFonts w:asciiTheme="minorHAnsi" w:hAnsiTheme="minorHAnsi" w:cstheme="minorHAnsi"/>
+                <w:sz w:val="22"/>
+                <w:szCs w:val="22"/>
+              </w:rPr>
               <w:fldChar w:fldCharType="end"/>
             </w:r>
             <w:r>
@@ -7500,7 +8230,7 @@
                 <w:sz w:val="22"/>
                 <w:szCs w:val="22"/>
               </w:rPr>
-              <w:t>.</w:t>
+              <w:t>:</w:t>
             </w:r>
           </w:p>
           <w:p>
@@ -7729,15 +8459,15 @@
                 <w:sz w:val="22"/>
                 <w:szCs w:val="22"/>
               </w:rPr>
-              <w:t>1-</w:t>
-            </w:r>
-            <w:r>
-              <w:rPr>
-                <w:rFonts w:asciiTheme="minorHAnsi" w:hAnsiTheme="minorHAnsi" w:cstheme="minorHAnsi"/>
-                <w:sz w:val="22"/>
-                <w:szCs w:val="22"/>
-              </w:rPr>
-              <w:t xml:space="preserve">  El caso</w:t>
+              <w:t>1- El</w:t>
+            </w:r>
+            <w:r>
+              <w:rPr>
+                <w:rFonts w:asciiTheme="minorHAnsi" w:hAnsiTheme="minorHAnsi" w:cstheme="minorHAnsi"/>
+                <w:sz w:val="22"/>
+                <w:szCs w:val="22"/>
+              </w:rPr>
+              <w:t xml:space="preserve"> caso</w:t>
             </w:r>
             <w:r>
               <w:rPr>
@@ -8011,7 +8741,25 @@
                 <w:sz w:val="22"/>
                 <w:szCs w:val="22"/>
               </w:rPr>
-              <w:t xml:space="preserve"> 3.A- </w:t>
+              <w:t xml:space="preserve"> </w:t>
+            </w:r>
+            <w:proofErr w:type="gramStart"/>
+            <w:r>
+              <w:rPr>
+                <w:rFonts w:asciiTheme="minorHAnsi" w:hAnsiTheme="minorHAnsi" w:cstheme="minorHAnsi"/>
+                <w:sz w:val="22"/>
+                <w:szCs w:val="22"/>
+              </w:rPr>
+              <w:t>3.A</w:t>
+            </w:r>
+            <w:proofErr w:type="gramEnd"/>
+            <w:r>
+              <w:rPr>
+                <w:rFonts w:asciiTheme="minorHAnsi" w:hAnsiTheme="minorHAnsi" w:cstheme="minorHAnsi"/>
+                <w:sz w:val="22"/>
+                <w:szCs w:val="22"/>
+              </w:rPr>
+              <w:t xml:space="preserve">- </w:t>
             </w:r>
             <w:r>
               <w:rPr>
@@ -8067,7 +8815,32 @@
                 <w:sz w:val="22"/>
                 <w:szCs w:val="22"/>
               </w:rPr>
-              <w:t>ingresar los datos de el hallazgo y de la mascota continua en el paso 8</w:t>
+              <w:t xml:space="preserve">ingresar los datos </w:t>
+            </w:r>
+            <w:r>
+              <w:rPr>
+                <w:rFonts w:asciiTheme="minorHAnsi" w:hAnsiTheme="minorHAnsi" w:cstheme="minorHAnsi"/>
+                <w:sz w:val="22"/>
+                <w:szCs w:val="22"/>
+              </w:rPr>
+              <w:t>del</w:t>
+            </w:r>
+            <w:r>
+              <w:rPr>
+                <w:rFonts w:asciiTheme="minorHAnsi" w:hAnsiTheme="minorHAnsi" w:cstheme="minorHAnsi"/>
+                <w:sz w:val="22"/>
+                <w:szCs w:val="22"/>
+              </w:rPr>
+              <w:t xml:space="preserve"> hallazgo y de </w:t>
+            </w:r>
+            <w:r>
+              <w:rPr>
+                <w:rFonts w:asciiTheme="minorHAnsi" w:hAnsiTheme="minorHAnsi" w:cstheme="minorHAnsi"/>
+                <w:sz w:val="22"/>
+                <w:szCs w:val="22"/>
+              </w:rPr>
+              <w:lastRenderedPageBreak/>
+              <w:t>la mascota continua en el paso 8</w:t>
             </w:r>
             <w:r>
               <w:rPr>
@@ -8112,6 +8885,7 @@
                 <w:sz w:val="22"/>
                 <w:szCs w:val="22"/>
               </w:rPr>
+              <w:lastRenderedPageBreak/>
               <w:t>4</w:t>
             </w:r>
             <w:r>
@@ -8144,16 +8918,7 @@
                 <w:sz w:val="22"/>
                 <w:szCs w:val="22"/>
               </w:rPr>
-              <w:t xml:space="preserve">selecciona 0 o varios criterios y oprime el botón </w:t>
-            </w:r>
-            <w:r>
-              <w:rPr>
-                <w:rFonts w:asciiTheme="minorHAnsi" w:hAnsiTheme="minorHAnsi" w:cstheme="minorHAnsi"/>
-                <w:sz w:val="22"/>
-                <w:szCs w:val="22"/>
-              </w:rPr>
-              <w:lastRenderedPageBreak/>
-              <w:t>buscar.</w:t>
+              <w:t>selecciona 0 o varios criterios y oprime el botón buscar.</w:t>
             </w:r>
           </w:p>
         </w:tc>
@@ -8184,7 +8949,6 @@
                 <w:sz w:val="22"/>
                 <w:szCs w:val="22"/>
               </w:rPr>
-              <w:lastRenderedPageBreak/>
               <w:t xml:space="preserve"> </w:t>
             </w:r>
           </w:p>
@@ -8222,7 +8986,6 @@
                 <w:sz w:val="22"/>
                 <w:szCs w:val="22"/>
               </w:rPr>
-              <w:lastRenderedPageBreak/>
               <w:t xml:space="preserve">5- </w:t>
             </w:r>
             <w:r>
@@ -8598,13 +9361,23 @@
                 <w:szCs w:val="22"/>
               </w:rPr>
             </w:pPr>
-            <w:r>
-              <w:rPr>
-                <w:rFonts w:asciiTheme="minorHAnsi" w:hAnsiTheme="minorHAnsi" w:cstheme="minorHAnsi"/>
-                <w:sz w:val="22"/>
-                <w:szCs w:val="22"/>
-              </w:rPr>
-              <w:t xml:space="preserve">8.A- </w:t>
+            <w:proofErr w:type="gramStart"/>
+            <w:r>
+              <w:rPr>
+                <w:rFonts w:asciiTheme="minorHAnsi" w:hAnsiTheme="minorHAnsi" w:cstheme="minorHAnsi"/>
+                <w:sz w:val="22"/>
+                <w:szCs w:val="22"/>
+              </w:rPr>
+              <w:t>8.A</w:t>
+            </w:r>
+            <w:proofErr w:type="gramEnd"/>
+            <w:r>
+              <w:rPr>
+                <w:rFonts w:asciiTheme="minorHAnsi" w:hAnsiTheme="minorHAnsi" w:cstheme="minorHAnsi"/>
+                <w:sz w:val="22"/>
+                <w:szCs w:val="22"/>
+              </w:rPr>
+              <w:t xml:space="preserve">- </w:t>
             </w:r>
             <w:r>
               <w:rPr>
@@ -8808,7 +9581,25 @@
                 <w:sz w:val="22"/>
                 <w:szCs w:val="22"/>
               </w:rPr>
-              <w:t>10.A-</w:t>
+              <w:t>10</w:t>
+            </w:r>
+            <w:proofErr w:type="gramStart"/>
+            <w:r>
+              <w:rPr>
+                <w:rFonts w:asciiTheme="minorHAnsi" w:hAnsiTheme="minorHAnsi" w:cstheme="minorHAnsi"/>
+                <w:sz w:val="22"/>
+                <w:szCs w:val="22"/>
+              </w:rPr>
+              <w:t>.A</w:t>
+            </w:r>
+            <w:proofErr w:type="gramEnd"/>
+            <w:r>
+              <w:rPr>
+                <w:rFonts w:asciiTheme="minorHAnsi" w:hAnsiTheme="minorHAnsi" w:cstheme="minorHAnsi"/>
+                <w:sz w:val="22"/>
+                <w:szCs w:val="22"/>
+              </w:rPr>
+              <w:t>-</w:t>
             </w:r>
             <w:r>
               <w:rPr>
@@ -8842,8 +9633,18 @@
                 <w:sz w:val="22"/>
                 <w:szCs w:val="22"/>
               </w:rPr>
-              <w:t>10.A.1</w:t>
-            </w:r>
+              <w:t>10</w:t>
+            </w:r>
+            <w:proofErr w:type="gramStart"/>
+            <w:r>
+              <w:rPr>
+                <w:rFonts w:asciiTheme="minorHAnsi" w:hAnsiTheme="minorHAnsi" w:cstheme="minorHAnsi"/>
+                <w:sz w:val="22"/>
+                <w:szCs w:val="22"/>
+              </w:rPr>
+              <w:t>.A.1</w:t>
+            </w:r>
+            <w:proofErr w:type="gramEnd"/>
             <w:r>
               <w:rPr>
                 <w:rFonts w:asciiTheme="minorHAnsi" w:hAnsiTheme="minorHAnsi" w:cstheme="minorHAnsi"/>
@@ -8925,7 +9726,25 @@
                 <w:sz w:val="22"/>
                 <w:szCs w:val="22"/>
               </w:rPr>
-              <w:t>11.A- El sistema publica el hallazgo en twitter continua en el paso 12.</w:t>
+              <w:t>11</w:t>
+            </w:r>
+            <w:proofErr w:type="gramStart"/>
+            <w:r>
+              <w:rPr>
+                <w:rFonts w:asciiTheme="minorHAnsi" w:hAnsiTheme="minorHAnsi" w:cstheme="minorHAnsi"/>
+                <w:sz w:val="22"/>
+                <w:szCs w:val="22"/>
+              </w:rPr>
+              <w:t>.A</w:t>
+            </w:r>
+            <w:proofErr w:type="gramEnd"/>
+            <w:r>
+              <w:rPr>
+                <w:rFonts w:asciiTheme="minorHAnsi" w:hAnsiTheme="minorHAnsi" w:cstheme="minorHAnsi"/>
+                <w:sz w:val="22"/>
+                <w:szCs w:val="22"/>
+              </w:rPr>
+              <w:t>- El sistema publica el hallazgo en twitter continua en el paso 12.</w:t>
             </w:r>
           </w:p>
         </w:tc>
@@ -9101,7 +9920,16 @@
                 <w:sz w:val="22"/>
                 <w:szCs w:val="22"/>
               </w:rPr>
-              <w:t>Observaciones: no aplica</w:t>
+              <w:t xml:space="preserve">Observaciones: </w:t>
+            </w:r>
+            <w:r>
+              <w:rPr>
+                <w:rFonts w:asciiTheme="minorHAnsi" w:hAnsiTheme="minorHAnsi" w:cstheme="minorHAnsi"/>
+                <w:bCs/>
+                <w:sz w:val="22"/>
+                <w:szCs w:val="22"/>
+              </w:rPr>
+              <w:t>no aplica</w:t>
             </w:r>
           </w:p>
         </w:tc>
@@ -9153,7 +9981,16 @@
                 <w:sz w:val="22"/>
                 <w:szCs w:val="22"/>
               </w:rPr>
-              <w:t xml:space="preserve"> no aplica.</w:t>
+              <w:t xml:space="preserve"> </w:t>
+            </w:r>
+            <w:r>
+              <w:rPr>
+                <w:rFonts w:asciiTheme="minorHAnsi" w:hAnsiTheme="minorHAnsi" w:cstheme="minorHAnsi"/>
+                <w:bCs/>
+                <w:sz w:val="22"/>
+                <w:szCs w:val="22"/>
+              </w:rPr>
+              <w:t>no aplica.</w:t>
             </w:r>
           </w:p>
         </w:tc>
@@ -9205,7 +10042,16 @@
                 <w:sz w:val="22"/>
                 <w:szCs w:val="22"/>
               </w:rPr>
-              <w:t xml:space="preserve"> no aplica.</w:t>
+              <w:t xml:space="preserve"> </w:t>
+            </w:r>
+            <w:r>
+              <w:rPr>
+                <w:rFonts w:asciiTheme="minorHAnsi" w:hAnsiTheme="minorHAnsi" w:cstheme="minorHAnsi"/>
+                <w:bCs/>
+                <w:sz w:val="22"/>
+                <w:szCs w:val="22"/>
+              </w:rPr>
+              <w:t>no aplica.</w:t>
             </w:r>
           </w:p>
         </w:tc>
@@ -9256,17 +10102,7 @@
                 <w:sz w:val="22"/>
                 <w:szCs w:val="22"/>
               </w:rPr>
-              <w:t>Registrar devolución a dueño</w:t>
-            </w:r>
-            <w:r>
-              <w:rPr>
-                <w:rFonts w:asciiTheme="minorHAnsi" w:hAnsiTheme="minorHAnsi" w:cstheme="minorHAnsi"/>
-                <w:b/>
-                <w:bCs/>
-                <w:sz w:val="22"/>
-                <w:szCs w:val="22"/>
-              </w:rPr>
-              <w:t>.</w:t>
+              <w:t>CU 36. Registrar devolución a dueño.</w:t>
             </w:r>
           </w:p>
         </w:tc>
@@ -9332,7 +10168,16 @@
                 <w:sz w:val="22"/>
                 <w:szCs w:val="22"/>
               </w:rPr>
-              <w:t>Asociaciones de Inclusión: no aplica</w:t>
+              <w:t xml:space="preserve">Asociaciones de Inclusión: </w:t>
+            </w:r>
+            <w:r>
+              <w:rPr>
+                <w:rFonts w:asciiTheme="minorHAnsi" w:hAnsiTheme="minorHAnsi" w:cstheme="minorHAnsi"/>
+                <w:bCs/>
+                <w:sz w:val="22"/>
+                <w:szCs w:val="22"/>
+              </w:rPr>
+              <w:t>no aplica</w:t>
             </w:r>
           </w:p>
         </w:tc>
@@ -9374,7 +10219,16 @@
                 <w:sz w:val="22"/>
                 <w:szCs w:val="22"/>
               </w:rPr>
-              <w:t>Use Case donde se incluye: no aplica</w:t>
+              <w:t xml:space="preserve">Use Case donde se incluye: </w:t>
+            </w:r>
+            <w:r>
+              <w:rPr>
+                <w:rFonts w:asciiTheme="minorHAnsi" w:hAnsiTheme="minorHAnsi" w:cstheme="minorHAnsi"/>
+                <w:bCs/>
+                <w:sz w:val="22"/>
+                <w:szCs w:val="22"/>
+              </w:rPr>
+              <w:t>no aplica</w:t>
             </w:r>
           </w:p>
         </w:tc>
@@ -9471,6 +10325,7 @@
             <w:r>
               <w:rPr>
                 <w:rFonts w:asciiTheme="minorHAnsi" w:hAnsiTheme="minorHAnsi" w:cstheme="minorHAnsi"/>
+                <w:b w:val="0"/>
                 <w:sz w:val="22"/>
                 <w:szCs w:val="22"/>
               </w:rPr>
@@ -9566,7 +10421,7 @@
           <w:left w:w="70" w:type="dxa"/>
           <w:right w:w="70" w:type="dxa"/>
         </w:tblCellMar>
-        <w:tblLook w:val="00AF"/>
+        <w:tblLook w:val="00AF" w:firstRow="1" w:lastRow="0" w:firstColumn="1" w:lastColumn="0" w:noHBand="0" w:noVBand="0"/>
       </w:tblPr>
       <w:tblGrid>
         <w:gridCol w:w="2450"/>
@@ -9800,6 +10655,14 @@
                 <w:sz w:val="22"/>
                 <w:szCs w:val="22"/>
               </w:rPr>
+              <w:fldChar w:fldCharType="separate"/>
+            </w:r>
+            <w:r>
+              <w:rPr>
+                <w:rFonts w:asciiTheme="minorHAnsi" w:hAnsiTheme="minorHAnsi" w:cstheme="minorHAnsi"/>
+                <w:sz w:val="22"/>
+                <w:szCs w:val="22"/>
+              </w:rPr>
               <w:fldChar w:fldCharType="end"/>
             </w:r>
             <w:r>
@@ -9849,6 +10712,14 @@
                 <w:sz w:val="22"/>
                 <w:szCs w:val="22"/>
               </w:rPr>
+              <w:fldChar w:fldCharType="separate"/>
+            </w:r>
+            <w:r>
+              <w:rPr>
+                <w:rFonts w:asciiTheme="minorHAnsi" w:hAnsiTheme="minorHAnsi" w:cstheme="minorHAnsi"/>
+                <w:sz w:val="22"/>
+                <w:szCs w:val="22"/>
+              </w:rPr>
               <w:fldChar w:fldCharType="end"/>
             </w:r>
             <w:r>
@@ -9898,6 +10769,14 @@
                 <w:sz w:val="22"/>
                 <w:szCs w:val="22"/>
               </w:rPr>
+              <w:fldChar w:fldCharType="separate"/>
+            </w:r>
+            <w:r>
+              <w:rPr>
+                <w:rFonts w:asciiTheme="minorHAnsi" w:hAnsiTheme="minorHAnsi" w:cstheme="minorHAnsi"/>
+                <w:sz w:val="22"/>
+                <w:szCs w:val="22"/>
+              </w:rPr>
               <w:fldChar w:fldCharType="end"/>
             </w:r>
             <w:r>
@@ -9995,6 +10874,14 @@
                 <w:sz w:val="22"/>
                 <w:szCs w:val="22"/>
               </w:rPr>
+              <w:fldChar w:fldCharType="separate"/>
+            </w:r>
+            <w:r>
+              <w:rPr>
+                <w:rFonts w:asciiTheme="minorHAnsi" w:hAnsiTheme="minorHAnsi" w:cstheme="minorHAnsi"/>
+                <w:sz w:val="22"/>
+                <w:szCs w:val="22"/>
+              </w:rPr>
               <w:fldChar w:fldCharType="end"/>
             </w:r>
             <w:r>
@@ -10044,6 +10931,14 @@
                 <w:sz w:val="22"/>
                 <w:szCs w:val="22"/>
               </w:rPr>
+              <w:fldChar w:fldCharType="separate"/>
+            </w:r>
+            <w:r>
+              <w:rPr>
+                <w:rFonts w:asciiTheme="minorHAnsi" w:hAnsiTheme="minorHAnsi" w:cstheme="minorHAnsi"/>
+                <w:sz w:val="22"/>
+                <w:szCs w:val="22"/>
+              </w:rPr>
               <w:fldChar w:fldCharType="end"/>
             </w:r>
             <w:r>
@@ -10132,6 +11027,14 @@
                 <w:sz w:val="22"/>
                 <w:szCs w:val="22"/>
               </w:rPr>
+              <w:fldChar w:fldCharType="separate"/>
+            </w:r>
+            <w:r>
+              <w:rPr>
+                <w:rFonts w:asciiTheme="minorHAnsi" w:hAnsiTheme="minorHAnsi" w:cstheme="minorHAnsi"/>
+                <w:sz w:val="22"/>
+                <w:szCs w:val="22"/>
+              </w:rPr>
               <w:fldChar w:fldCharType="end"/>
             </w:r>
             <w:r>
@@ -10181,6 +11084,14 @@
                 <w:sz w:val="22"/>
                 <w:szCs w:val="22"/>
               </w:rPr>
+              <w:fldChar w:fldCharType="separate"/>
+            </w:r>
+            <w:r>
+              <w:rPr>
+                <w:rFonts w:asciiTheme="minorHAnsi" w:hAnsiTheme="minorHAnsi" w:cstheme="minorHAnsi"/>
+                <w:sz w:val="22"/>
+                <w:szCs w:val="22"/>
+              </w:rPr>
               <w:fldChar w:fldCharType="end"/>
             </w:r>
             <w:r>
@@ -10278,6 +11189,14 @@
                 <w:sz w:val="22"/>
                 <w:szCs w:val="22"/>
               </w:rPr>
+              <w:fldChar w:fldCharType="separate"/>
+            </w:r>
+            <w:r>
+              <w:rPr>
+                <w:rFonts w:asciiTheme="minorHAnsi" w:hAnsiTheme="minorHAnsi" w:cstheme="minorHAnsi"/>
+                <w:sz w:val="22"/>
+                <w:szCs w:val="22"/>
+              </w:rPr>
               <w:fldChar w:fldCharType="end"/>
             </w:r>
             <w:r>
@@ -10327,6 +11246,14 @@
                 <w:sz w:val="22"/>
                 <w:szCs w:val="22"/>
               </w:rPr>
+              <w:fldChar w:fldCharType="separate"/>
+            </w:r>
+            <w:r>
+              <w:rPr>
+                <w:rFonts w:asciiTheme="minorHAnsi" w:hAnsiTheme="minorHAnsi" w:cstheme="minorHAnsi"/>
+                <w:sz w:val="22"/>
+                <w:szCs w:val="22"/>
+              </w:rPr>
               <w:fldChar w:fldCharType="end"/>
             </w:r>
             <w:r>
@@ -10376,6 +11303,14 @@
                 <w:sz w:val="22"/>
                 <w:szCs w:val="22"/>
               </w:rPr>
+              <w:fldChar w:fldCharType="separate"/>
+            </w:r>
+            <w:r>
+              <w:rPr>
+                <w:rFonts w:asciiTheme="minorHAnsi" w:hAnsiTheme="minorHAnsi" w:cstheme="minorHAnsi"/>
+                <w:sz w:val="22"/>
+                <w:szCs w:val="22"/>
+              </w:rPr>
               <w:fldChar w:fldCharType="end"/>
             </w:r>
             <w:r>
@@ -10425,6 +11360,14 @@
                 <w:sz w:val="22"/>
                 <w:szCs w:val="22"/>
               </w:rPr>
+              <w:fldChar w:fldCharType="separate"/>
+            </w:r>
+            <w:r>
+              <w:rPr>
+                <w:rFonts w:asciiTheme="minorHAnsi" w:hAnsiTheme="minorHAnsi" w:cstheme="minorHAnsi"/>
+                <w:sz w:val="22"/>
+                <w:szCs w:val="22"/>
+              </w:rPr>
               <w:fldChar w:fldCharType="end"/>
             </w:r>
             <w:r>
@@ -10474,6 +11417,14 @@
                 <w:sz w:val="22"/>
                 <w:szCs w:val="22"/>
               </w:rPr>
+              <w:fldChar w:fldCharType="separate"/>
+            </w:r>
+            <w:r>
+              <w:rPr>
+                <w:rFonts w:asciiTheme="minorHAnsi" w:hAnsiTheme="minorHAnsi" w:cstheme="minorHAnsi"/>
+                <w:sz w:val="22"/>
+                <w:szCs w:val="22"/>
+              </w:rPr>
               <w:fldChar w:fldCharType="end"/>
             </w:r>
             <w:r>
@@ -10674,6 +11625,14 @@
                 <w:sz w:val="22"/>
                 <w:szCs w:val="22"/>
               </w:rPr>
+              <w:fldChar w:fldCharType="separate"/>
+            </w:r>
+            <w:r>
+              <w:rPr>
+                <w:rFonts w:asciiTheme="minorHAnsi" w:hAnsiTheme="minorHAnsi" w:cstheme="minorHAnsi"/>
+                <w:sz w:val="22"/>
+                <w:szCs w:val="22"/>
+              </w:rPr>
               <w:fldChar w:fldCharType="end"/>
             </w:r>
             <w:r>
@@ -10723,6 +11682,14 @@
                 <w:sz w:val="22"/>
                 <w:szCs w:val="22"/>
               </w:rPr>
+              <w:fldChar w:fldCharType="separate"/>
+            </w:r>
+            <w:r>
+              <w:rPr>
+                <w:rFonts w:asciiTheme="minorHAnsi" w:hAnsiTheme="minorHAnsi" w:cstheme="minorHAnsi"/>
+                <w:sz w:val="22"/>
+                <w:szCs w:val="22"/>
+              </w:rPr>
               <w:fldChar w:fldCharType="end"/>
             </w:r>
             <w:r>
@@ -10889,6 +11856,7 @@
                 <w:sz w:val="22"/>
                 <w:szCs w:val="22"/>
               </w:rPr>
+              <w:lastRenderedPageBreak/>
               <w:t>Post- Condiciones</w:t>
             </w:r>
             <w:r>
@@ -10939,7 +11907,6 @@
                 <w:sz w:val="22"/>
                 <w:szCs w:val="22"/>
               </w:rPr>
-              <w:lastRenderedPageBreak/>
               <w:t xml:space="preserve">Éxito: </w:t>
             </w:r>
             <w:r>
@@ -11042,6 +12009,15 @@
               </w:rPr>
               <w:t>El caso de uso se cancela cuando</w:t>
             </w:r>
+            <w:r>
+              <w:rPr>
+                <w:rFonts w:asciiTheme="minorHAnsi" w:hAnsiTheme="minorHAnsi" w:cstheme="minorHAnsi"/>
+                <w:bCs/>
+                <w:sz w:val="22"/>
+                <w:szCs w:val="22"/>
+              </w:rPr>
+              <w:t>:</w:t>
+            </w:r>
           </w:p>
           <w:p>
             <w:pPr>
@@ -11079,118 +12055,35 @@
                 <w:sz w:val="22"/>
                 <w:szCs w:val="22"/>
               </w:rPr>
-              <w:t xml:space="preserve">  El dueño</w:t>
-            </w:r>
-            <w:r>
-              <w:rPr>
-                <w:rFonts w:asciiTheme="minorHAnsi" w:hAnsiTheme="minorHAnsi" w:cstheme="minorHAnsi"/>
-                <w:bCs/>
-                <w:sz w:val="22"/>
-                <w:szCs w:val="22"/>
-              </w:rPr>
-              <w:t xml:space="preserve"> no ingresa los datos mínimos requeridos para </w:t>
-            </w:r>
-          </w:p>
-          <w:p>
-            <w:pPr>
-              <w:rPr>
-                <w:rFonts w:asciiTheme="minorHAnsi" w:hAnsiTheme="minorHAnsi" w:cstheme="minorHAnsi"/>
-                <w:bCs/>
-                <w:sz w:val="22"/>
-                <w:szCs w:val="22"/>
-              </w:rPr>
-            </w:pPr>
-            <w:r>
-              <w:rPr>
-                <w:rFonts w:asciiTheme="minorHAnsi" w:hAnsiTheme="minorHAnsi" w:cstheme="minorHAnsi"/>
-                <w:bCs/>
-                <w:sz w:val="22"/>
-                <w:szCs w:val="22"/>
-              </w:rPr>
-              <w:t xml:space="preserve">     </w:t>
-            </w:r>
-            <w:r>
-              <w:rPr>
-                <w:rFonts w:asciiTheme="minorHAnsi" w:hAnsiTheme="minorHAnsi" w:cstheme="minorHAnsi"/>
-                <w:bCs/>
-                <w:sz w:val="22"/>
-                <w:szCs w:val="22"/>
-              </w:rPr>
-              <w:t xml:space="preserve">           registrar la pérdida</w:t>
-            </w:r>
-            <w:r>
-              <w:rPr>
-                <w:rFonts w:asciiTheme="minorHAnsi" w:hAnsiTheme="minorHAnsi" w:cstheme="minorHAnsi"/>
-                <w:bCs/>
-                <w:sz w:val="22"/>
-                <w:szCs w:val="22"/>
-              </w:rPr>
-              <w:t xml:space="preserve">.                   </w:t>
-            </w:r>
-          </w:p>
-          <w:p>
-            <w:pPr>
-              <w:rPr>
-                <w:rFonts w:asciiTheme="minorHAnsi" w:hAnsiTheme="minorHAnsi" w:cstheme="minorHAnsi"/>
-                <w:bCs/>
-                <w:sz w:val="22"/>
-                <w:szCs w:val="22"/>
-              </w:rPr>
-            </w:pPr>
-            <w:r>
-              <w:rPr>
-                <w:rFonts w:asciiTheme="minorHAnsi" w:hAnsiTheme="minorHAnsi" w:cstheme="minorHAnsi"/>
-                <w:bCs/>
-                <w:sz w:val="22"/>
-                <w:szCs w:val="22"/>
-              </w:rPr>
-              <w:t xml:space="preserve">                El dueño</w:t>
-            </w:r>
-            <w:r>
-              <w:rPr>
-                <w:rFonts w:asciiTheme="minorHAnsi" w:hAnsiTheme="minorHAnsi" w:cstheme="minorHAnsi"/>
-                <w:bCs/>
-                <w:sz w:val="22"/>
-                <w:szCs w:val="22"/>
-              </w:rPr>
-              <w:t xml:space="preserve"> decide cance</w:t>
-            </w:r>
-            <w:r>
-              <w:rPr>
-                <w:rFonts w:asciiTheme="minorHAnsi" w:hAnsiTheme="minorHAnsi" w:cstheme="minorHAnsi"/>
-                <w:bCs/>
-                <w:sz w:val="22"/>
-                <w:szCs w:val="22"/>
-              </w:rPr>
-              <w:t>lar el registro</w:t>
-            </w:r>
-            <w:r>
-              <w:rPr>
-                <w:rFonts w:asciiTheme="minorHAnsi" w:hAnsiTheme="minorHAnsi" w:cstheme="minorHAnsi"/>
-                <w:bCs/>
-                <w:sz w:val="22"/>
-                <w:szCs w:val="22"/>
-              </w:rPr>
-              <w:t>.</w:t>
-            </w:r>
-          </w:p>
-          <w:p>
-            <w:pPr>
-              <w:rPr>
-                <w:rFonts w:asciiTheme="minorHAnsi" w:hAnsiTheme="minorHAnsi" w:cstheme="minorHAnsi"/>
-                <w:bCs/>
-                <w:sz w:val="22"/>
-                <w:szCs w:val="22"/>
-              </w:rPr>
-            </w:pPr>
-            <w:r>
-              <w:rPr>
-                <w:rFonts w:asciiTheme="minorHAnsi" w:hAnsiTheme="minorHAnsi" w:cstheme="minorHAnsi"/>
-                <w:bCs/>
-                <w:sz w:val="22"/>
-                <w:szCs w:val="22"/>
-              </w:rPr>
-              <w:t xml:space="preserve">                </w:t>
+              <w:t xml:space="preserve">  </w:t>
+            </w:r>
+            <w:r>
+              <w:rPr>
+                <w:rFonts w:asciiTheme="minorHAnsi" w:hAnsiTheme="minorHAnsi" w:cstheme="minorHAnsi"/>
+                <w:bCs/>
+                <w:sz w:val="22"/>
+                <w:szCs w:val="22"/>
+              </w:rPr>
+              <w:t xml:space="preserve">El dueño no ingresa los datos mínimos requeridos para registrar la pérdida.                   </w:t>
+            </w:r>
+          </w:p>
+          <w:p>
+            <w:pPr>
+              <w:rPr>
+                <w:rFonts w:asciiTheme="minorHAnsi" w:hAnsiTheme="minorHAnsi" w:cstheme="minorHAnsi"/>
+                <w:bCs/>
+                <w:sz w:val="22"/>
+                <w:szCs w:val="22"/>
+              </w:rPr>
+            </w:pPr>
+            <w:r>
+              <w:rPr>
+                <w:rFonts w:asciiTheme="minorHAnsi" w:hAnsiTheme="minorHAnsi" w:cstheme="minorHAnsi"/>
+                <w:bCs/>
+                <w:sz w:val="22"/>
+                <w:szCs w:val="22"/>
+              </w:rPr>
+              <w:t xml:space="preserve">                El dueño decide cancelar el registro.</w:t>
             </w:r>
           </w:p>
         </w:tc>
@@ -11229,7 +12122,6 @@
                 <w:sz w:val="22"/>
                 <w:szCs w:val="22"/>
               </w:rPr>
-              <w:lastRenderedPageBreak/>
               <w:t>Curso Normal</w:t>
             </w:r>
           </w:p>
@@ -11300,7 +12192,15 @@
                 <w:sz w:val="22"/>
                 <w:szCs w:val="22"/>
               </w:rPr>
-              <w:t xml:space="preserve">1-  El caso de </w:t>
+              <w:t>1- El</w:t>
+            </w:r>
+            <w:r>
+              <w:rPr>
+                <w:rFonts w:asciiTheme="minorHAnsi" w:hAnsiTheme="minorHAnsi" w:cstheme="minorHAnsi"/>
+                <w:sz w:val="22"/>
+                <w:szCs w:val="22"/>
+              </w:rPr>
+              <w:t xml:space="preserve"> caso de </w:t>
             </w:r>
             <w:r>
               <w:rPr>
@@ -11526,15 +12426,39 @@
                 <w:sz w:val="22"/>
                 <w:szCs w:val="22"/>
               </w:rPr>
-              <w:t xml:space="preserve"> 3.A.El sistema</w:t>
-            </w:r>
-            <w:r>
-              <w:rPr>
-                <w:rFonts w:asciiTheme="minorHAnsi" w:hAnsiTheme="minorHAnsi" w:cstheme="minorHAnsi"/>
-                <w:sz w:val="22"/>
-                <w:szCs w:val="22"/>
-              </w:rPr>
-              <w:t xml:space="preserve"> No encontró ninguna mascota que coincida y </w:t>
+              <w:t>3. A. El</w:t>
+            </w:r>
+            <w:r>
+              <w:rPr>
+                <w:rFonts w:asciiTheme="minorHAnsi" w:hAnsiTheme="minorHAnsi" w:cstheme="minorHAnsi"/>
+                <w:sz w:val="22"/>
+                <w:szCs w:val="22"/>
+              </w:rPr>
+              <w:t xml:space="preserve"> sistema</w:t>
+            </w:r>
+            <w:r>
+              <w:rPr>
+                <w:rFonts w:asciiTheme="minorHAnsi" w:hAnsiTheme="minorHAnsi" w:cstheme="minorHAnsi"/>
+                <w:sz w:val="22"/>
+                <w:szCs w:val="22"/>
+              </w:rPr>
+              <w:t xml:space="preserve"> </w:t>
+            </w:r>
+            <w:r>
+              <w:rPr>
+                <w:rFonts w:asciiTheme="minorHAnsi" w:hAnsiTheme="minorHAnsi" w:cstheme="minorHAnsi"/>
+                <w:sz w:val="22"/>
+                <w:szCs w:val="22"/>
+              </w:rPr>
+              <w:t>n</w:t>
+            </w:r>
+            <w:r>
+              <w:rPr>
+                <w:rFonts w:asciiTheme="minorHAnsi" w:hAnsiTheme="minorHAnsi" w:cstheme="minorHAnsi"/>
+                <w:sz w:val="22"/>
+                <w:szCs w:val="22"/>
+              </w:rPr>
+              <w:t xml:space="preserve">o encontró ninguna mascota que coincida y </w:t>
             </w:r>
             <w:r>
               <w:rPr>
@@ -11568,7 +12492,15 @@
                 <w:sz w:val="22"/>
                 <w:szCs w:val="22"/>
               </w:rPr>
-              <w:t>3.A.1.Fin del CU</w:t>
+              <w:t>3. A.1.Fin</w:t>
+            </w:r>
+            <w:r>
+              <w:rPr>
+                <w:rFonts w:asciiTheme="minorHAnsi" w:hAnsiTheme="minorHAnsi" w:cstheme="minorHAnsi"/>
+                <w:sz w:val="22"/>
+                <w:szCs w:val="22"/>
+              </w:rPr>
+              <w:t xml:space="preserve"> del CU</w:t>
             </w:r>
             <w:r>
               <w:rPr>
@@ -11660,7 +12592,15 @@
                 <w:sz w:val="22"/>
                 <w:szCs w:val="22"/>
               </w:rPr>
-              <w:t xml:space="preserve">4.A- </w:t>
+              <w:t>4. A</w:t>
+            </w:r>
+            <w:r>
+              <w:rPr>
+                <w:rFonts w:asciiTheme="minorHAnsi" w:hAnsiTheme="minorHAnsi" w:cstheme="minorHAnsi"/>
+                <w:sz w:val="22"/>
+                <w:szCs w:val="22"/>
+              </w:rPr>
+              <w:t xml:space="preserve">- </w:t>
             </w:r>
             <w:r>
               <w:rPr>
@@ -11702,7 +12642,15 @@
                 <w:sz w:val="22"/>
                 <w:szCs w:val="22"/>
               </w:rPr>
-              <w:t>4.A.1- Fin del CU.</w:t>
+              <w:t>4. A.1</w:t>
+            </w:r>
+            <w:r>
+              <w:rPr>
+                <w:rFonts w:asciiTheme="minorHAnsi" w:hAnsiTheme="minorHAnsi" w:cstheme="minorHAnsi"/>
+                <w:sz w:val="22"/>
+                <w:szCs w:val="22"/>
+              </w:rPr>
+              <w:t>- Fin del CU.</w:t>
             </w:r>
           </w:p>
         </w:tc>
@@ -11853,14 +12801,6 @@
                 <w:sz w:val="22"/>
                 <w:szCs w:val="22"/>
               </w:rPr>
-              <w:t xml:space="preserve"> </w:t>
-            </w:r>
-            <w:r>
-              <w:rPr>
-                <w:rFonts w:asciiTheme="minorHAnsi" w:hAnsiTheme="minorHAnsi" w:cstheme="minorHAnsi"/>
-                <w:sz w:val="22"/>
-                <w:szCs w:val="22"/>
-              </w:rPr>
               <w:t>6</w:t>
             </w:r>
             <w:r>
@@ -11869,7 +12809,15 @@
                 <w:sz w:val="22"/>
                 <w:szCs w:val="22"/>
               </w:rPr>
-              <w:t>.A. El dueño no ingresa los datos.</w:t>
+              <w:t>. A</w:t>
+            </w:r>
+            <w:r>
+              <w:rPr>
+                <w:rFonts w:asciiTheme="minorHAnsi" w:hAnsiTheme="minorHAnsi" w:cstheme="minorHAnsi"/>
+                <w:sz w:val="22"/>
+                <w:szCs w:val="22"/>
+              </w:rPr>
+              <w:t>. El dueño no ingresa los datos.</w:t>
             </w:r>
           </w:p>
           <w:p>
@@ -11895,7 +12843,15 @@
                 <w:sz w:val="22"/>
                 <w:szCs w:val="22"/>
               </w:rPr>
-              <w:t>.A.1. Se cancela el caso de uso.</w:t>
+              <w:t>. A.1</w:t>
+            </w:r>
+            <w:r>
+              <w:rPr>
+                <w:rFonts w:asciiTheme="minorHAnsi" w:hAnsiTheme="minorHAnsi" w:cstheme="minorHAnsi"/>
+                <w:sz w:val="22"/>
+                <w:szCs w:val="22"/>
+              </w:rPr>
+              <w:t>. Se cancela el caso de uso.</w:t>
             </w:r>
           </w:p>
         </w:tc>
@@ -11970,7 +12926,15 @@
                 <w:sz w:val="22"/>
                 <w:szCs w:val="22"/>
               </w:rPr>
-              <w:t>7.A El dueño no confirma la pérdida.</w:t>
+              <w:t>7. A</w:t>
+            </w:r>
+            <w:r>
+              <w:rPr>
+                <w:rFonts w:asciiTheme="minorHAnsi" w:hAnsiTheme="minorHAnsi" w:cstheme="minorHAnsi"/>
+                <w:sz w:val="22"/>
+                <w:szCs w:val="22"/>
+              </w:rPr>
+              <w:t xml:space="preserve"> El dueño no confirma la pérdida.</w:t>
             </w:r>
           </w:p>
           <w:p>
@@ -11988,7 +12952,15 @@
                 <w:sz w:val="22"/>
                 <w:szCs w:val="22"/>
               </w:rPr>
-              <w:t>7.A.1. Se cancela el CU</w:t>
+              <w:t>7. A.1</w:t>
+            </w:r>
+            <w:r>
+              <w:rPr>
+                <w:rFonts w:asciiTheme="minorHAnsi" w:hAnsiTheme="minorHAnsi" w:cstheme="minorHAnsi"/>
+                <w:sz w:val="22"/>
+                <w:szCs w:val="22"/>
+              </w:rPr>
+              <w:t>. Se cancela el CU</w:t>
             </w:r>
             <w:r>
               <w:rPr>
@@ -12041,7 +13013,23 @@
                 <w:sz w:val="22"/>
                 <w:szCs w:val="22"/>
               </w:rPr>
-              <w:t xml:space="preserve">ema registra en la  pérdida </w:t>
+              <w:t xml:space="preserve">ema registra en </w:t>
+            </w:r>
+            <w:r>
+              <w:rPr>
+                <w:rFonts w:asciiTheme="minorHAnsi" w:hAnsiTheme="minorHAnsi" w:cstheme="minorHAnsi"/>
+                <w:sz w:val="22"/>
+                <w:szCs w:val="22"/>
+              </w:rPr>
+              <w:t>la pérdida</w:t>
+            </w:r>
+            <w:r>
+              <w:rPr>
+                <w:rFonts w:asciiTheme="minorHAnsi" w:hAnsiTheme="minorHAnsi" w:cstheme="minorHAnsi"/>
+                <w:sz w:val="22"/>
+                <w:szCs w:val="22"/>
+              </w:rPr>
+              <w:t xml:space="preserve"> </w:t>
             </w:r>
             <w:r>
               <w:rPr>
@@ -12065,7 +13053,7 @@
                 <w:sz w:val="22"/>
                 <w:szCs w:val="22"/>
               </w:rPr>
-              <w:t xml:space="preserve"> )</w:t>
+              <w:t>)</w:t>
             </w:r>
           </w:p>
         </w:tc>
@@ -12190,12 +13178,20 @@
                 <w:sz w:val="22"/>
                 <w:szCs w:val="22"/>
               </w:rPr>
-              <w:t>Observaciones: no aplica</w:t>
-            </w:r>
-            <w:r>
-              <w:rPr>
-                <w:rFonts w:asciiTheme="minorHAnsi" w:hAnsiTheme="minorHAnsi" w:cstheme="minorHAnsi"/>
-                <w:b/>
+              <w:t xml:space="preserve">Observaciones: </w:t>
+            </w:r>
+            <w:r>
+              <w:rPr>
+                <w:rFonts w:asciiTheme="minorHAnsi" w:hAnsiTheme="minorHAnsi" w:cstheme="minorHAnsi"/>
+                <w:bCs/>
+                <w:sz w:val="22"/>
+                <w:szCs w:val="22"/>
+              </w:rPr>
+              <w:t>no aplica</w:t>
+            </w:r>
+            <w:r>
+              <w:rPr>
+                <w:rFonts w:asciiTheme="minorHAnsi" w:hAnsiTheme="minorHAnsi" w:cstheme="minorHAnsi"/>
                 <w:bCs/>
                 <w:sz w:val="22"/>
                 <w:szCs w:val="22"/>
@@ -12252,6 +13248,15 @@
                 <w:sz w:val="22"/>
                 <w:szCs w:val="22"/>
               </w:rPr>
+              <w:t xml:space="preserve"> </w:t>
+            </w:r>
+            <w:r>
+              <w:rPr>
+                <w:rFonts w:asciiTheme="minorHAnsi" w:hAnsiTheme="minorHAnsi" w:cstheme="minorHAnsi"/>
+                <w:bCs/>
+                <w:sz w:val="22"/>
+                <w:szCs w:val="22"/>
+              </w:rPr>
               <w:t>no aplica.</w:t>
             </w:r>
           </w:p>
@@ -12294,12 +13299,20 @@
                 <w:sz w:val="22"/>
                 <w:szCs w:val="22"/>
               </w:rPr>
-              <w:t>Requerimientos no Funcionales Asociados:</w:t>
-            </w:r>
-            <w:r>
-              <w:rPr>
-                <w:rFonts w:asciiTheme="minorHAnsi" w:hAnsiTheme="minorHAnsi" w:cstheme="minorHAnsi"/>
-                <w:b/>
+              <w:t>Requerimientos no Funcionales Asociados</w:t>
+            </w:r>
+            <w:r>
+              <w:rPr>
+                <w:rFonts w:asciiTheme="minorHAnsi" w:hAnsiTheme="minorHAnsi" w:cstheme="minorHAnsi"/>
+                <w:bCs/>
+                <w:sz w:val="22"/>
+                <w:szCs w:val="22"/>
+              </w:rPr>
+              <w:t>:</w:t>
+            </w:r>
+            <w:r>
+              <w:rPr>
+                <w:rFonts w:asciiTheme="minorHAnsi" w:hAnsiTheme="minorHAnsi" w:cstheme="minorHAnsi"/>
                 <w:bCs/>
                 <w:sz w:val="22"/>
                 <w:szCs w:val="22"/>
@@ -12351,7 +13364,6 @@
             <w:r>
               <w:rPr>
                 <w:rFonts w:asciiTheme="minorHAnsi" w:hAnsiTheme="minorHAnsi" w:cstheme="minorHAnsi"/>
-                <w:b/>
                 <w:bCs/>
                 <w:sz w:val="22"/>
                 <w:szCs w:val="22"/>
@@ -12422,7 +13434,16 @@
                 <w:sz w:val="22"/>
                 <w:szCs w:val="22"/>
               </w:rPr>
-              <w:t>Asociaciones de Inclusión: no aplica</w:t>
+              <w:t xml:space="preserve">Asociaciones de Inclusión: </w:t>
+            </w:r>
+            <w:r>
+              <w:rPr>
+                <w:rFonts w:asciiTheme="minorHAnsi" w:hAnsiTheme="minorHAnsi" w:cstheme="minorHAnsi"/>
+                <w:bCs/>
+                <w:sz w:val="22"/>
+                <w:szCs w:val="22"/>
+              </w:rPr>
+              <w:t>no aplica</w:t>
             </w:r>
           </w:p>
         </w:tc>
@@ -12464,7 +13485,16 @@
                 <w:sz w:val="22"/>
                 <w:szCs w:val="22"/>
               </w:rPr>
-              <w:t>Use Case donde se incluye: no aplica</w:t>
+              <w:t>Use Case donde se incluye</w:t>
+            </w:r>
+            <w:r>
+              <w:rPr>
+                <w:rFonts w:asciiTheme="minorHAnsi" w:hAnsiTheme="minorHAnsi" w:cstheme="minorHAnsi"/>
+                <w:bCs/>
+                <w:sz w:val="22"/>
+                <w:szCs w:val="22"/>
+              </w:rPr>
+              <w:t>: no aplica</w:t>
             </w:r>
           </w:p>
         </w:tc>
@@ -12506,7 +13536,16 @@
                 <w:sz w:val="22"/>
                 <w:szCs w:val="22"/>
               </w:rPr>
-              <w:t>Use Case al que extiende: no aplica</w:t>
+              <w:t xml:space="preserve">Use Case al que extiende: </w:t>
+            </w:r>
+            <w:r>
+              <w:rPr>
+                <w:rFonts w:asciiTheme="minorHAnsi" w:hAnsiTheme="minorHAnsi" w:cstheme="minorHAnsi"/>
+                <w:bCs/>
+                <w:sz w:val="22"/>
+                <w:szCs w:val="22"/>
+              </w:rPr>
+              <w:t>no aplica</w:t>
             </w:r>
           </w:p>
         </w:tc>
@@ -12552,6 +13591,7 @@
             <w:r>
               <w:rPr>
                 <w:rFonts w:asciiTheme="minorHAnsi" w:hAnsiTheme="minorHAnsi" w:cstheme="minorHAnsi"/>
+                <w:b w:val="0"/>
                 <w:sz w:val="22"/>
                 <w:szCs w:val="22"/>
               </w:rPr>
@@ -12630,7 +13670,7 @@
           <w:left w:w="70" w:type="dxa"/>
           <w:right w:w="70" w:type="dxa"/>
         </w:tblCellMar>
-        <w:tblLook w:val="00AF"/>
+        <w:tblLook w:val="00AF" w:firstRow="1" w:lastRow="0" w:firstColumn="1" w:lastColumn="0" w:noHBand="0" w:noVBand="0"/>
       </w:tblPr>
       <w:tblGrid>
         <w:gridCol w:w="2450"/>
@@ -12864,6 +13904,14 @@
                 <w:sz w:val="22"/>
                 <w:szCs w:val="22"/>
               </w:rPr>
+              <w:fldChar w:fldCharType="separate"/>
+            </w:r>
+            <w:r>
+              <w:rPr>
+                <w:rFonts w:asciiTheme="minorHAnsi" w:hAnsiTheme="minorHAnsi" w:cstheme="minorHAnsi"/>
+                <w:sz w:val="22"/>
+                <w:szCs w:val="22"/>
+              </w:rPr>
               <w:fldChar w:fldCharType="end"/>
             </w:r>
             <w:r>
@@ -12913,6 +13961,14 @@
                 <w:sz w:val="22"/>
                 <w:szCs w:val="22"/>
               </w:rPr>
+              <w:fldChar w:fldCharType="separate"/>
+            </w:r>
+            <w:r>
+              <w:rPr>
+                <w:rFonts w:asciiTheme="minorHAnsi" w:hAnsiTheme="minorHAnsi" w:cstheme="minorHAnsi"/>
+                <w:sz w:val="22"/>
+                <w:szCs w:val="22"/>
+              </w:rPr>
               <w:fldChar w:fldCharType="end"/>
             </w:r>
             <w:r>
@@ -12962,6 +14018,14 @@
                 <w:sz w:val="22"/>
                 <w:szCs w:val="22"/>
               </w:rPr>
+              <w:fldChar w:fldCharType="separate"/>
+            </w:r>
+            <w:r>
+              <w:rPr>
+                <w:rFonts w:asciiTheme="minorHAnsi" w:hAnsiTheme="minorHAnsi" w:cstheme="minorHAnsi"/>
+                <w:sz w:val="22"/>
+                <w:szCs w:val="22"/>
+              </w:rPr>
               <w:fldChar w:fldCharType="end"/>
             </w:r>
             <w:r>
@@ -13059,6 +14123,14 @@
                 <w:sz w:val="22"/>
                 <w:szCs w:val="22"/>
               </w:rPr>
+              <w:fldChar w:fldCharType="separate"/>
+            </w:r>
+            <w:r>
+              <w:rPr>
+                <w:rFonts w:asciiTheme="minorHAnsi" w:hAnsiTheme="minorHAnsi" w:cstheme="minorHAnsi"/>
+                <w:sz w:val="22"/>
+                <w:szCs w:val="22"/>
+              </w:rPr>
               <w:fldChar w:fldCharType="end"/>
             </w:r>
             <w:r>
@@ -13108,6 +14180,14 @@
                 <w:sz w:val="22"/>
                 <w:szCs w:val="22"/>
               </w:rPr>
+              <w:fldChar w:fldCharType="separate"/>
+            </w:r>
+            <w:r>
+              <w:rPr>
+                <w:rFonts w:asciiTheme="minorHAnsi" w:hAnsiTheme="minorHAnsi" w:cstheme="minorHAnsi"/>
+                <w:sz w:val="22"/>
+                <w:szCs w:val="22"/>
+              </w:rPr>
               <w:fldChar w:fldCharType="end"/>
             </w:r>
             <w:r>
@@ -13196,6 +14276,14 @@
                 <w:sz w:val="22"/>
                 <w:szCs w:val="22"/>
               </w:rPr>
+              <w:fldChar w:fldCharType="separate"/>
+            </w:r>
+            <w:r>
+              <w:rPr>
+                <w:rFonts w:asciiTheme="minorHAnsi" w:hAnsiTheme="minorHAnsi" w:cstheme="minorHAnsi"/>
+                <w:sz w:val="22"/>
+                <w:szCs w:val="22"/>
+              </w:rPr>
               <w:fldChar w:fldCharType="end"/>
             </w:r>
             <w:r>
@@ -13245,6 +14333,14 @@
                 <w:sz w:val="22"/>
                 <w:szCs w:val="22"/>
               </w:rPr>
+              <w:fldChar w:fldCharType="separate"/>
+            </w:r>
+            <w:r>
+              <w:rPr>
+                <w:rFonts w:asciiTheme="minorHAnsi" w:hAnsiTheme="minorHAnsi" w:cstheme="minorHAnsi"/>
+                <w:sz w:val="22"/>
+                <w:szCs w:val="22"/>
+              </w:rPr>
               <w:fldChar w:fldCharType="end"/>
             </w:r>
             <w:r>
@@ -13342,6 +14438,14 @@
                 <w:sz w:val="22"/>
                 <w:szCs w:val="22"/>
               </w:rPr>
+              <w:fldChar w:fldCharType="separate"/>
+            </w:r>
+            <w:r>
+              <w:rPr>
+                <w:rFonts w:asciiTheme="minorHAnsi" w:hAnsiTheme="minorHAnsi" w:cstheme="minorHAnsi"/>
+                <w:sz w:val="22"/>
+                <w:szCs w:val="22"/>
+              </w:rPr>
               <w:fldChar w:fldCharType="end"/>
             </w:r>
             <w:r>
@@ -13391,6 +14495,14 @@
                 <w:sz w:val="22"/>
                 <w:szCs w:val="22"/>
               </w:rPr>
+              <w:fldChar w:fldCharType="separate"/>
+            </w:r>
+            <w:r>
+              <w:rPr>
+                <w:rFonts w:asciiTheme="minorHAnsi" w:hAnsiTheme="minorHAnsi" w:cstheme="minorHAnsi"/>
+                <w:sz w:val="22"/>
+                <w:szCs w:val="22"/>
+              </w:rPr>
               <w:fldChar w:fldCharType="end"/>
             </w:r>
             <w:r>
@@ -13440,6 +14552,14 @@
                 <w:sz w:val="22"/>
                 <w:szCs w:val="22"/>
               </w:rPr>
+              <w:fldChar w:fldCharType="separate"/>
+            </w:r>
+            <w:r>
+              <w:rPr>
+                <w:rFonts w:asciiTheme="minorHAnsi" w:hAnsiTheme="minorHAnsi" w:cstheme="minorHAnsi"/>
+                <w:sz w:val="22"/>
+                <w:szCs w:val="22"/>
+              </w:rPr>
               <w:fldChar w:fldCharType="end"/>
             </w:r>
             <w:r>
@@ -13489,6 +14609,14 @@
                 <w:sz w:val="22"/>
                 <w:szCs w:val="22"/>
               </w:rPr>
+              <w:fldChar w:fldCharType="separate"/>
+            </w:r>
+            <w:r>
+              <w:rPr>
+                <w:rFonts w:asciiTheme="minorHAnsi" w:hAnsiTheme="minorHAnsi" w:cstheme="minorHAnsi"/>
+                <w:sz w:val="22"/>
+                <w:szCs w:val="22"/>
+              </w:rPr>
               <w:fldChar w:fldCharType="end"/>
             </w:r>
             <w:r>
@@ -13538,6 +14666,14 @@
                 <w:sz w:val="22"/>
                 <w:szCs w:val="22"/>
               </w:rPr>
+              <w:fldChar w:fldCharType="separate"/>
+            </w:r>
+            <w:r>
+              <w:rPr>
+                <w:rFonts w:asciiTheme="minorHAnsi" w:hAnsiTheme="minorHAnsi" w:cstheme="minorHAnsi"/>
+                <w:sz w:val="22"/>
+                <w:szCs w:val="22"/>
+              </w:rPr>
               <w:fldChar w:fldCharType="end"/>
             </w:r>
             <w:r>
@@ -13730,6 +14866,14 @@
                 <w:sz w:val="22"/>
                 <w:szCs w:val="22"/>
               </w:rPr>
+              <w:fldChar w:fldCharType="separate"/>
+            </w:r>
+            <w:r>
+              <w:rPr>
+                <w:rFonts w:asciiTheme="minorHAnsi" w:hAnsiTheme="minorHAnsi" w:cstheme="minorHAnsi"/>
+                <w:sz w:val="22"/>
+                <w:szCs w:val="22"/>
+              </w:rPr>
               <w:fldChar w:fldCharType="end"/>
             </w:r>
             <w:r>
@@ -13779,6 +14923,14 @@
                 <w:sz w:val="22"/>
                 <w:szCs w:val="22"/>
               </w:rPr>
+              <w:fldChar w:fldCharType="separate"/>
+            </w:r>
+            <w:r>
+              <w:rPr>
+                <w:rFonts w:asciiTheme="minorHAnsi" w:hAnsiTheme="minorHAnsi" w:cstheme="minorHAnsi"/>
+                <w:sz w:val="22"/>
+                <w:szCs w:val="22"/>
+              </w:rPr>
               <w:fldChar w:fldCharType="end"/>
             </w:r>
             <w:r>
@@ -13825,7 +14977,6 @@
                 <w:sz w:val="22"/>
                 <w:szCs w:val="22"/>
               </w:rPr>
-              <w:lastRenderedPageBreak/>
               <w:t>Objetivo</w:t>
             </w:r>
             <w:r>
@@ -13850,7 +15001,7 @@
                 <w:sz w:val="22"/>
                 <w:szCs w:val="22"/>
               </w:rPr>
-              <w:t>-</w:t>
+              <w:t>.</w:t>
             </w:r>
           </w:p>
           <w:p>
@@ -13898,6 +15049,7 @@
                 <w:sz w:val="22"/>
                 <w:szCs w:val="22"/>
               </w:rPr>
+              <w:lastRenderedPageBreak/>
               <w:t>Precondiciones</w:t>
             </w:r>
             <w:r>
@@ -14112,7 +15264,7 @@
                 <w:sz w:val="22"/>
                 <w:szCs w:val="22"/>
               </w:rPr>
-              <w:t>.</w:t>
+              <w:t>:</w:t>
             </w:r>
           </w:p>
           <w:p>
@@ -14141,108 +15293,73 @@
                 <w:sz w:val="22"/>
                 <w:szCs w:val="22"/>
               </w:rPr>
-              <w:t xml:space="preserve">  El voluntario</w:t>
-            </w:r>
-            <w:r>
-              <w:rPr>
-                <w:rFonts w:asciiTheme="minorHAnsi" w:hAnsiTheme="minorHAnsi" w:cstheme="minorHAnsi"/>
-                <w:bCs/>
-                <w:sz w:val="22"/>
-                <w:szCs w:val="22"/>
-              </w:rPr>
-              <w:t xml:space="preserve"> no ingresa los datos mínimos requeridos para </w:t>
-            </w:r>
-          </w:p>
-          <w:p>
-            <w:pPr>
-              <w:rPr>
-                <w:rFonts w:asciiTheme="minorHAnsi" w:hAnsiTheme="minorHAnsi" w:cstheme="minorHAnsi"/>
-                <w:bCs/>
-                <w:sz w:val="22"/>
-                <w:szCs w:val="22"/>
-              </w:rPr>
-            </w:pPr>
-            <w:r>
-              <w:rPr>
-                <w:rFonts w:asciiTheme="minorHAnsi" w:hAnsiTheme="minorHAnsi" w:cstheme="minorHAnsi"/>
-                <w:bCs/>
-                <w:sz w:val="22"/>
-                <w:szCs w:val="22"/>
-              </w:rPr>
-              <w:t xml:space="preserve">                r</w:t>
-            </w:r>
-            <w:r>
-              <w:rPr>
-                <w:rFonts w:asciiTheme="minorHAnsi" w:hAnsiTheme="minorHAnsi" w:cstheme="minorHAnsi"/>
-                <w:bCs/>
-                <w:sz w:val="22"/>
-                <w:szCs w:val="22"/>
-              </w:rPr>
-              <w:t>egistrar la adopción</w:t>
-            </w:r>
-            <w:r>
-              <w:rPr>
-                <w:rFonts w:asciiTheme="minorHAnsi" w:hAnsiTheme="minorHAnsi" w:cstheme="minorHAnsi"/>
-                <w:bCs/>
-                <w:sz w:val="22"/>
-                <w:szCs w:val="22"/>
-              </w:rPr>
-              <w:t xml:space="preserve">.                   </w:t>
-            </w:r>
-          </w:p>
-          <w:p>
-            <w:pPr>
-              <w:rPr>
-                <w:rFonts w:asciiTheme="minorHAnsi" w:hAnsiTheme="minorHAnsi" w:cstheme="minorHAnsi"/>
-                <w:bCs/>
-                <w:sz w:val="22"/>
-                <w:szCs w:val="22"/>
-              </w:rPr>
-            </w:pPr>
-            <w:r>
-              <w:rPr>
-                <w:rFonts w:asciiTheme="minorHAnsi" w:hAnsiTheme="minorHAnsi" w:cstheme="minorHAnsi"/>
-                <w:bCs/>
-                <w:sz w:val="22"/>
-                <w:szCs w:val="22"/>
-              </w:rPr>
-              <w:t xml:space="preserve">        </w:t>
-            </w:r>
-            <w:r>
-              <w:rPr>
-                <w:rFonts w:asciiTheme="minorHAnsi" w:hAnsiTheme="minorHAnsi" w:cstheme="minorHAnsi"/>
-                <w:bCs/>
-                <w:sz w:val="22"/>
-                <w:szCs w:val="22"/>
-              </w:rPr>
-              <w:t xml:space="preserve">        El voluntario</w:t>
-            </w:r>
-            <w:r>
-              <w:rPr>
-                <w:rFonts w:asciiTheme="minorHAnsi" w:hAnsiTheme="minorHAnsi" w:cstheme="minorHAnsi"/>
-                <w:bCs/>
-                <w:sz w:val="22"/>
-                <w:szCs w:val="22"/>
-              </w:rPr>
-              <w:t xml:space="preserve"> decide cancel</w:t>
-            </w:r>
-            <w:r>
-              <w:rPr>
-                <w:rFonts w:asciiTheme="minorHAnsi" w:hAnsiTheme="minorHAnsi" w:cstheme="minorHAnsi"/>
-                <w:bCs/>
-                <w:sz w:val="22"/>
-                <w:szCs w:val="22"/>
-              </w:rPr>
-              <w:t>arel registro de la adopción.</w:t>
-            </w:r>
-            <w:r>
-              <w:rPr>
-                <w:rFonts w:asciiTheme="minorHAnsi" w:hAnsiTheme="minorHAnsi" w:cstheme="minorHAnsi"/>
-                <w:bCs/>
-                <w:sz w:val="22"/>
-                <w:szCs w:val="22"/>
-              </w:rPr>
-              <w:t xml:space="preserve">                </w:t>
+              <w:t xml:space="preserve">  </w:t>
+            </w:r>
+            <w:r>
+              <w:rPr>
+                <w:rFonts w:asciiTheme="minorHAnsi" w:hAnsiTheme="minorHAnsi" w:cstheme="minorHAnsi"/>
+                <w:bCs/>
+                <w:sz w:val="22"/>
+                <w:szCs w:val="22"/>
+              </w:rPr>
+              <w:t xml:space="preserve">El voluntario no ingresa los datos mínimos requeridos para registrar la adopción.                   </w:t>
+            </w:r>
+          </w:p>
+          <w:p>
+            <w:pPr>
+              <w:rPr>
+                <w:rFonts w:asciiTheme="minorHAnsi" w:hAnsiTheme="minorHAnsi" w:cstheme="minorHAnsi"/>
+                <w:bCs/>
+                <w:sz w:val="22"/>
+                <w:szCs w:val="22"/>
+              </w:rPr>
+            </w:pPr>
+            <w:r>
+              <w:rPr>
+                <w:rFonts w:asciiTheme="minorHAnsi" w:hAnsiTheme="minorHAnsi" w:cstheme="minorHAnsi"/>
+                <w:bCs/>
+                <w:sz w:val="22"/>
+                <w:szCs w:val="22"/>
+              </w:rPr>
+              <w:t xml:space="preserve">                El voluntario decide cancelar el registro de la adopción. </w:t>
+            </w:r>
+          </w:p>
+          <w:p>
+            <w:pPr>
+              <w:rPr>
+                <w:rFonts w:asciiTheme="minorHAnsi" w:hAnsiTheme="minorHAnsi" w:cstheme="minorHAnsi"/>
+                <w:bCs/>
+                <w:sz w:val="22"/>
+                <w:szCs w:val="22"/>
+              </w:rPr>
+            </w:pPr>
+            <w:r>
+              <w:rPr>
+                <w:rFonts w:asciiTheme="minorHAnsi" w:hAnsiTheme="minorHAnsi" w:cstheme="minorHAnsi"/>
+                <w:bCs/>
+                <w:sz w:val="22"/>
+                <w:szCs w:val="22"/>
+              </w:rPr>
+              <w:t xml:space="preserve">                No se encontraron dueños que coincidan con los criterios de búsqueda.</w:t>
+            </w:r>
+          </w:p>
+          <w:p>
+            <w:pPr>
+              <w:rPr>
+                <w:rFonts w:asciiTheme="minorHAnsi" w:hAnsiTheme="minorHAnsi" w:cstheme="minorHAnsi"/>
+                <w:bCs/>
+                <w:sz w:val="22"/>
+                <w:szCs w:val="22"/>
+              </w:rPr>
+            </w:pPr>
+            <w:r>
+              <w:rPr>
+                <w:rFonts w:asciiTheme="minorHAnsi" w:hAnsiTheme="minorHAnsi" w:cstheme="minorHAnsi"/>
+                <w:bCs/>
+                <w:sz w:val="22"/>
+                <w:szCs w:val="22"/>
+              </w:rPr>
+              <w:t xml:space="preserve">                No se encontró ninguna mascota que coincida con los criterios de búsqueda.</w:t>
             </w:r>
           </w:p>
         </w:tc>
@@ -14351,7 +15468,15 @@
                 <w:sz w:val="22"/>
                 <w:szCs w:val="22"/>
               </w:rPr>
-              <w:t>1-  El caso de uso</w:t>
+              <w:t>1- El</w:t>
+            </w:r>
+            <w:r>
+              <w:rPr>
+                <w:rFonts w:asciiTheme="minorHAnsi" w:hAnsiTheme="minorHAnsi" w:cstheme="minorHAnsi"/>
+                <w:sz w:val="22"/>
+                <w:szCs w:val="22"/>
+              </w:rPr>
+              <w:t xml:space="preserve"> caso de uso</w:t>
             </w:r>
             <w:r>
               <w:rPr>
@@ -14506,7 +15631,7 @@
                 <w:sz w:val="22"/>
                 <w:szCs w:val="22"/>
               </w:rPr>
-              <w:t>.A</w:t>
+              <w:t>. A</w:t>
             </w:r>
             <w:r>
               <w:rPr>
@@ -14522,7 +15647,23 @@
                 <w:sz w:val="22"/>
                 <w:szCs w:val="22"/>
               </w:rPr>
-              <w:t xml:space="preserve"> voluntario selecciona la opción por nombre y ingresa un nombre. Luego oprime el botón buscar.</w:t>
+              <w:t xml:space="preserve"> voluntario selecciona la opción por nombre </w:t>
+            </w:r>
+            <w:r>
+              <w:rPr>
+                <w:rFonts w:asciiTheme="minorHAnsi" w:hAnsiTheme="minorHAnsi" w:cstheme="minorHAnsi"/>
+                <w:sz w:val="22"/>
+                <w:szCs w:val="22"/>
+              </w:rPr>
+              <w:t>e</w:t>
+            </w:r>
+            <w:r>
+              <w:rPr>
+                <w:rFonts w:asciiTheme="minorHAnsi" w:hAnsiTheme="minorHAnsi" w:cstheme="minorHAnsi"/>
+                <w:sz w:val="22"/>
+                <w:szCs w:val="22"/>
+              </w:rPr>
+              <w:t xml:space="preserve"> ingresa un nombre. Luego oprime el botón buscar.</w:t>
             </w:r>
           </w:p>
           <w:p>
@@ -14625,7 +15766,15 @@
                 <w:sz w:val="22"/>
                 <w:szCs w:val="22"/>
               </w:rPr>
-              <w:t xml:space="preserve"> 3.A.El sistema </w:t>
+              <w:t>3. A. El</w:t>
+            </w:r>
+            <w:r>
+              <w:rPr>
+                <w:rFonts w:asciiTheme="minorHAnsi" w:hAnsiTheme="minorHAnsi" w:cstheme="minorHAnsi"/>
+                <w:sz w:val="22"/>
+                <w:szCs w:val="22"/>
+              </w:rPr>
+              <w:t xml:space="preserve"> sistema </w:t>
             </w:r>
             <w:r>
               <w:rPr>
@@ -14651,7 +15800,15 @@
                 <w:sz w:val="22"/>
                 <w:szCs w:val="22"/>
               </w:rPr>
-              <w:t>3.A.1- El voluntario selecciona un dueño.</w:t>
+              <w:t>3. A.1</w:t>
+            </w:r>
+            <w:r>
+              <w:rPr>
+                <w:rFonts w:asciiTheme="minorHAnsi" w:hAnsiTheme="minorHAnsi" w:cstheme="minorHAnsi"/>
+                <w:sz w:val="22"/>
+                <w:szCs w:val="22"/>
+              </w:rPr>
+              <w:t>- El voluntario selecciona un dueño.</w:t>
             </w:r>
           </w:p>
           <w:p>
@@ -14669,7 +15826,15 @@
                 <w:sz w:val="22"/>
                 <w:szCs w:val="22"/>
               </w:rPr>
-              <w:t>3.A.1-</w:t>
+              <w:t>3. A.1</w:t>
+            </w:r>
+            <w:r>
+              <w:rPr>
+                <w:rFonts w:asciiTheme="minorHAnsi" w:hAnsiTheme="minorHAnsi" w:cstheme="minorHAnsi"/>
+                <w:sz w:val="22"/>
+                <w:szCs w:val="22"/>
+              </w:rPr>
+              <w:t>-</w:t>
             </w:r>
             <w:r>
               <w:rPr>
@@ -14711,15 +15876,15 @@
                 <w:sz w:val="22"/>
                 <w:szCs w:val="22"/>
               </w:rPr>
-              <w:t>3.B</w:t>
-            </w:r>
-            <w:r>
-              <w:rPr>
-                <w:rFonts w:asciiTheme="minorHAnsi" w:hAnsiTheme="minorHAnsi" w:cstheme="minorHAnsi"/>
-                <w:sz w:val="22"/>
-                <w:szCs w:val="22"/>
-              </w:rPr>
-              <w:t>.1- No se encontraron dueños y lo informa</w:t>
+              <w:t>3. B.1</w:t>
+            </w:r>
+            <w:r>
+              <w:rPr>
+                <w:rFonts w:asciiTheme="minorHAnsi" w:hAnsiTheme="minorHAnsi" w:cstheme="minorHAnsi"/>
+                <w:sz w:val="22"/>
+                <w:szCs w:val="22"/>
+              </w:rPr>
+              <w:t>- No se encontraron dueños y lo informa</w:t>
             </w:r>
             <w:r>
               <w:rPr>
@@ -14748,7 +15913,15 @@
                 <w:sz w:val="22"/>
                 <w:szCs w:val="22"/>
               </w:rPr>
-              <w:t>3.B.2- Se cancela el caso de uso.</w:t>
+              <w:t>3. B.2</w:t>
+            </w:r>
+            <w:r>
+              <w:rPr>
+                <w:rFonts w:asciiTheme="minorHAnsi" w:hAnsiTheme="minorHAnsi" w:cstheme="minorHAnsi"/>
+                <w:sz w:val="22"/>
+                <w:szCs w:val="22"/>
+              </w:rPr>
+              <w:t>- Se cancela el caso de uso.</w:t>
             </w:r>
           </w:p>
         </w:tc>
@@ -14801,7 +15974,23 @@
                 <w:sz w:val="22"/>
                 <w:szCs w:val="22"/>
               </w:rPr>
-              <w:t>muestra los filtros para buscar  mascotas.</w:t>
+              <w:t xml:space="preserve">muestra los filtros para </w:t>
+            </w:r>
+            <w:r>
+              <w:rPr>
+                <w:rFonts w:asciiTheme="minorHAnsi" w:hAnsiTheme="minorHAnsi" w:cstheme="minorHAnsi"/>
+                <w:sz w:val="22"/>
+                <w:szCs w:val="22"/>
+              </w:rPr>
+              <w:t>buscar mascotas</w:t>
+            </w:r>
+            <w:r>
+              <w:rPr>
+                <w:rFonts w:asciiTheme="minorHAnsi" w:hAnsiTheme="minorHAnsi" w:cstheme="minorHAnsi"/>
+                <w:sz w:val="22"/>
+                <w:szCs w:val="22"/>
+              </w:rPr>
+              <w:t>.</w:t>
             </w:r>
           </w:p>
         </w:tc>
@@ -14993,15 +16182,15 @@
                 <w:sz w:val="22"/>
                 <w:szCs w:val="22"/>
               </w:rPr>
-              <w:t xml:space="preserve"> </w:t>
-            </w:r>
-            <w:r>
-              <w:rPr>
-                <w:rFonts w:asciiTheme="minorHAnsi" w:hAnsiTheme="minorHAnsi" w:cstheme="minorHAnsi"/>
-                <w:sz w:val="22"/>
-                <w:szCs w:val="22"/>
-              </w:rPr>
-              <w:t>6.A- El sistema no encontró ninguna mascota.</w:t>
+              <w:t>6. A</w:t>
+            </w:r>
+            <w:r>
+              <w:rPr>
+                <w:rFonts w:asciiTheme="minorHAnsi" w:hAnsiTheme="minorHAnsi" w:cstheme="minorHAnsi"/>
+                <w:sz w:val="22"/>
+                <w:szCs w:val="22"/>
+              </w:rPr>
+              <w:t>- El sistema no encontró ninguna mascota.</w:t>
             </w:r>
           </w:p>
           <w:p>
@@ -15019,7 +16208,15 @@
                 <w:sz w:val="22"/>
                 <w:szCs w:val="22"/>
               </w:rPr>
-              <w:t>6.A.1- Fin del CU.</w:t>
+              <w:t>6. A.1</w:t>
+            </w:r>
+            <w:r>
+              <w:rPr>
+                <w:rFonts w:asciiTheme="minorHAnsi" w:hAnsiTheme="minorHAnsi" w:cstheme="minorHAnsi"/>
+                <w:sz w:val="22"/>
+                <w:szCs w:val="22"/>
+              </w:rPr>
+              <w:t>- Fin del CU.</w:t>
             </w:r>
           </w:p>
         </w:tc>
@@ -15102,7 +16299,15 @@
                 <w:sz w:val="22"/>
                 <w:szCs w:val="22"/>
               </w:rPr>
-              <w:t>7.A El</w:t>
+              <w:t>7. A</w:t>
+            </w:r>
+            <w:r>
+              <w:rPr>
+                <w:rFonts w:asciiTheme="minorHAnsi" w:hAnsiTheme="minorHAnsi" w:cstheme="minorHAnsi"/>
+                <w:sz w:val="22"/>
+                <w:szCs w:val="22"/>
+              </w:rPr>
+              <w:t xml:space="preserve"> El</w:t>
             </w:r>
             <w:r>
               <w:rPr>
@@ -15136,7 +16341,15 @@
                 <w:sz w:val="22"/>
                 <w:szCs w:val="22"/>
               </w:rPr>
-              <w:t>7.A.1. Se cancela el caso de uso.</w:t>
+              <w:t>7. A.1</w:t>
+            </w:r>
+            <w:r>
+              <w:rPr>
+                <w:rFonts w:asciiTheme="minorHAnsi" w:hAnsiTheme="minorHAnsi" w:cstheme="minorHAnsi"/>
+                <w:sz w:val="22"/>
+                <w:szCs w:val="22"/>
+              </w:rPr>
+              <w:t>. Se cancela el caso de uso.</w:t>
             </w:r>
           </w:p>
         </w:tc>
@@ -15350,21 +16563,31 @@
               </w:rPr>
               <w:t>10</w:t>
             </w:r>
-            <w:r>
-              <w:rPr>
-                <w:rFonts w:asciiTheme="minorHAnsi" w:hAnsiTheme="minorHAnsi" w:cstheme="minorHAnsi"/>
-                <w:sz w:val="22"/>
-                <w:szCs w:val="22"/>
-              </w:rPr>
-              <w:t>.A El voluntario no confirma la adopción</w:t>
-            </w:r>
-            <w:r>
-              <w:rPr>
-                <w:rFonts w:asciiTheme="minorHAnsi" w:hAnsiTheme="minorHAnsi" w:cstheme="minorHAnsi"/>
-                <w:sz w:val="22"/>
-                <w:szCs w:val="22"/>
-              </w:rPr>
-              <w:t>-</w:t>
+            <w:proofErr w:type="gramStart"/>
+            <w:r>
+              <w:rPr>
+                <w:rFonts w:asciiTheme="minorHAnsi" w:hAnsiTheme="minorHAnsi" w:cstheme="minorHAnsi"/>
+                <w:sz w:val="22"/>
+                <w:szCs w:val="22"/>
+              </w:rPr>
+              <w:t>.A</w:t>
+            </w:r>
+            <w:proofErr w:type="gramEnd"/>
+            <w:r>
+              <w:rPr>
+                <w:rFonts w:asciiTheme="minorHAnsi" w:hAnsiTheme="minorHAnsi" w:cstheme="minorHAnsi"/>
+                <w:sz w:val="22"/>
+                <w:szCs w:val="22"/>
+              </w:rPr>
+              <w:t xml:space="preserve"> El voluntario no confirma la adopción</w:t>
+            </w:r>
+            <w:r>
+              <w:rPr>
+                <w:rFonts w:asciiTheme="minorHAnsi" w:hAnsiTheme="minorHAnsi" w:cstheme="minorHAnsi"/>
+                <w:sz w:val="22"/>
+                <w:szCs w:val="22"/>
+              </w:rPr>
+              <w:t>.</w:t>
             </w:r>
           </w:p>
           <w:p>
@@ -15390,7 +16613,15 @@
                 <w:sz w:val="22"/>
                 <w:szCs w:val="22"/>
               </w:rPr>
-              <w:t>.A.1 Se cancela el caso de uso</w:t>
+              <w:t>. A.1</w:t>
+            </w:r>
+            <w:r>
+              <w:rPr>
+                <w:rFonts w:asciiTheme="minorHAnsi" w:hAnsiTheme="minorHAnsi" w:cstheme="minorHAnsi"/>
+                <w:sz w:val="22"/>
+                <w:szCs w:val="22"/>
+              </w:rPr>
+              <w:t xml:space="preserve"> Se cancela el caso de uso</w:t>
             </w:r>
             <w:r>
               <w:rPr>
@@ -15435,7 +16666,23 @@
                 <w:sz w:val="22"/>
                 <w:szCs w:val="22"/>
               </w:rPr>
-              <w:t>10-El sistema registra en la base de datos la adopción con todos sus datos para realizar luego el seguimiento(datos de la mascota, del dueño, voluntario que realizó la adopción y fecha de la adopción).</w:t>
+              <w:t xml:space="preserve">10-El sistema registra en la base de datos la adopción con todos sus datos para realizar luego el </w:t>
+            </w:r>
+            <w:r>
+              <w:rPr>
+                <w:rFonts w:asciiTheme="minorHAnsi" w:hAnsiTheme="minorHAnsi" w:cstheme="minorHAnsi"/>
+                <w:sz w:val="22"/>
+                <w:szCs w:val="22"/>
+              </w:rPr>
+              <w:t>seguimiento (</w:t>
+            </w:r>
+            <w:r>
+              <w:rPr>
+                <w:rFonts w:asciiTheme="minorHAnsi" w:hAnsiTheme="minorHAnsi" w:cstheme="minorHAnsi"/>
+                <w:sz w:val="22"/>
+                <w:szCs w:val="22"/>
+              </w:rPr>
+              <w:t>datos de la mascota, del dueño, voluntario que realizó la adopción y fecha de la adopción).</w:t>
             </w:r>
           </w:p>
         </w:tc>
@@ -15568,7 +16815,16 @@
                 <w:sz w:val="22"/>
                 <w:szCs w:val="22"/>
               </w:rPr>
-              <w:t>Observaciones: no aplica</w:t>
+              <w:t xml:space="preserve">Observaciones: </w:t>
+            </w:r>
+            <w:r>
+              <w:rPr>
+                <w:rFonts w:asciiTheme="minorHAnsi" w:hAnsiTheme="minorHAnsi" w:cstheme="minorHAnsi"/>
+                <w:bCs/>
+                <w:sz w:val="22"/>
+                <w:szCs w:val="22"/>
+              </w:rPr>
+              <w:t>no aplica</w:t>
             </w:r>
           </w:p>
         </w:tc>
@@ -15620,6 +16876,15 @@
                 <w:sz w:val="22"/>
                 <w:szCs w:val="22"/>
               </w:rPr>
+              <w:t xml:space="preserve"> </w:t>
+            </w:r>
+            <w:r>
+              <w:rPr>
+                <w:rFonts w:asciiTheme="minorHAnsi" w:hAnsiTheme="minorHAnsi" w:cstheme="minorHAnsi"/>
+                <w:bCs/>
+                <w:sz w:val="22"/>
+                <w:szCs w:val="22"/>
+              </w:rPr>
               <w:t>no aplica.</w:t>
             </w:r>
           </w:p>
@@ -15672,7 +16937,7 @@
                 <w:sz w:val="22"/>
                 <w:szCs w:val="22"/>
               </w:rPr>
-              <w:t>no</w:t>
+              <w:t>d</w:t>
             </w:r>
             <w:r>
               <w:rPr>
@@ -15682,7 +16947,7 @@
                 <w:sz w:val="22"/>
                 <w:szCs w:val="22"/>
               </w:rPr>
-              <w:t>dos:</w:t>
+              <w:t>os:</w:t>
             </w:r>
             <w:r>
               <w:rPr>
@@ -15692,7 +16957,16 @@
                 <w:sz w:val="22"/>
                 <w:szCs w:val="22"/>
               </w:rPr>
-              <w:t xml:space="preserve"> no aplica.</w:t>
+              <w:t xml:space="preserve"> </w:t>
+            </w:r>
+            <w:r>
+              <w:rPr>
+                <w:rFonts w:asciiTheme="minorHAnsi" w:hAnsiTheme="minorHAnsi" w:cstheme="minorHAnsi"/>
+                <w:bCs/>
+                <w:sz w:val="22"/>
+                <w:szCs w:val="22"/>
+              </w:rPr>
+              <w:t>no aplica.</w:t>
             </w:r>
           </w:p>
         </w:tc>
@@ -15739,7 +17013,6 @@
             <w:r>
               <w:rPr>
                 <w:rFonts w:asciiTheme="minorHAnsi" w:hAnsiTheme="minorHAnsi" w:cstheme="minorHAnsi"/>
-                <w:b/>
                 <w:bCs/>
                 <w:sz w:val="22"/>
                 <w:szCs w:val="22"/>
@@ -15810,12 +17083,20 @@
                 <w:sz w:val="22"/>
                 <w:szCs w:val="22"/>
               </w:rPr>
-              <w:t>Asociaciones de Inclusión: no aplica</w:t>
-            </w:r>
-            <w:r>
-              <w:rPr>
-                <w:rFonts w:asciiTheme="minorHAnsi" w:hAnsiTheme="minorHAnsi" w:cstheme="minorHAnsi"/>
-                <w:b/>
+              <w:t xml:space="preserve">Asociaciones de Inclusión: </w:t>
+            </w:r>
+            <w:r>
+              <w:rPr>
+                <w:rFonts w:asciiTheme="minorHAnsi" w:hAnsiTheme="minorHAnsi" w:cstheme="minorHAnsi"/>
+                <w:bCs/>
+                <w:sz w:val="22"/>
+                <w:szCs w:val="22"/>
+              </w:rPr>
+              <w:t>no aplica</w:t>
+            </w:r>
+            <w:r>
+              <w:rPr>
+                <w:rFonts w:asciiTheme="minorHAnsi" w:hAnsiTheme="minorHAnsi" w:cstheme="minorHAnsi"/>
                 <w:bCs/>
                 <w:sz w:val="22"/>
                 <w:szCs w:val="22"/>
@@ -15862,12 +17143,20 @@
                 <w:sz w:val="22"/>
                 <w:szCs w:val="22"/>
               </w:rPr>
-              <w:t>Use Case donde se incluye: no aplica</w:t>
-            </w:r>
-            <w:r>
-              <w:rPr>
-                <w:rFonts w:asciiTheme="minorHAnsi" w:hAnsiTheme="minorHAnsi" w:cstheme="minorHAnsi"/>
-                <w:b/>
+              <w:t xml:space="preserve">Use Case donde se incluye: </w:t>
+            </w:r>
+            <w:r>
+              <w:rPr>
+                <w:rFonts w:asciiTheme="minorHAnsi" w:hAnsiTheme="minorHAnsi" w:cstheme="minorHAnsi"/>
+                <w:bCs/>
+                <w:sz w:val="22"/>
+                <w:szCs w:val="22"/>
+              </w:rPr>
+              <w:t>no aplica</w:t>
+            </w:r>
+            <w:r>
+              <w:rPr>
+                <w:rFonts w:asciiTheme="minorHAnsi" w:hAnsiTheme="minorHAnsi" w:cstheme="minorHAnsi"/>
                 <w:bCs/>
                 <w:sz w:val="22"/>
                 <w:szCs w:val="22"/>
@@ -15929,7 +17218,6 @@
             <w:r>
               <w:rPr>
                 <w:rFonts w:asciiTheme="minorHAnsi" w:hAnsiTheme="minorHAnsi" w:cstheme="minorHAnsi"/>
-                <w:b/>
                 <w:bCs/>
                 <w:sz w:val="22"/>
                 <w:szCs w:val="22"/>
@@ -15977,14 +17265,17 @@
               </w:rPr>
               <w:t xml:space="preserve">Use Case de Generalización: </w:t>
             </w:r>
-            <w:r>
-              <w:rPr>
-                <w:rFonts w:asciiTheme="minorHAnsi" w:hAnsiTheme="minorHAnsi" w:cstheme="minorHAnsi"/>
+            <w:bookmarkStart w:id="0" w:name="_GoBack"/>
+            <w:r>
+              <w:rPr>
+                <w:rFonts w:asciiTheme="minorHAnsi" w:hAnsiTheme="minorHAnsi" w:cstheme="minorHAnsi"/>
+                <w:b w:val="0"/>
                 <w:sz w:val="22"/>
                 <w:szCs w:val="22"/>
               </w:rPr>
               <w:t>no aplica</w:t>
             </w:r>
+            <w:bookmarkEnd w:id="0"/>
           </w:p>
         </w:tc>
       </w:tr>
@@ -16019,15 +17310,15 @@
 </file>
 
 <file path=word/endnotes.xml><?xml version="1.0" encoding="utf-8"?>
-<w:endnotes xmlns:ve="http://schemas.openxmlformats.org/markup-compatibility/2006" xmlns:o="urn:schemas-microsoft-com:office:office" xmlns:r="http://schemas.openxmlformats.org/officeDocument/2006/relationships" xmlns:m="http://schemas.openxmlformats.org/officeDocument/2006/math" xmlns:v="urn:schemas-microsoft-com:vml" xmlns:wp="http://schemas.openxmlformats.org/drawingml/2006/wordprocessingDrawing" xmlns:w10="urn:schemas-microsoft-com:office:word" xmlns:w="http://schemas.openxmlformats.org/wordprocessingml/2006/main" xmlns:wne="http://schemas.microsoft.com/office/word/2006/wordml">
-  <w:endnote w:type="separator" w:id="0">
+<w:endnotes xmlns:wpc="http://schemas.microsoft.com/office/word/2010/wordprocessingCanvas" xmlns:mc="http://schemas.openxmlformats.org/markup-compatibility/2006" xmlns:o="urn:schemas-microsoft-com:office:office" xmlns:r="http://schemas.openxmlformats.org/officeDocument/2006/relationships" xmlns:m="http://schemas.openxmlformats.org/officeDocument/2006/math" xmlns:v="urn:schemas-microsoft-com:vml" xmlns:wp14="http://schemas.microsoft.com/office/word/2010/wordprocessingDrawing" xmlns:wp="http://schemas.openxmlformats.org/drawingml/2006/wordprocessingDrawing" xmlns:w10="urn:schemas-microsoft-com:office:word" xmlns:w="http://schemas.openxmlformats.org/wordprocessingml/2006/main" xmlns:w14="http://schemas.microsoft.com/office/word/2010/wordml" xmlns:w15="http://schemas.microsoft.com/office/word/2012/wordml" xmlns:wpg="http://schemas.microsoft.com/office/word/2010/wordprocessingGroup" xmlns:wpi="http://schemas.microsoft.com/office/word/2010/wordprocessingInk" xmlns:wne="http://schemas.microsoft.com/office/word/2006/wordml" xmlns:wps="http://schemas.microsoft.com/office/word/2010/wordprocessingShape" mc:Ignorable="w14 w15 wp14">
+  <w:endnote w:type="separator" w:id="-1">
     <w:p>
       <w:r>
         <w:separator/>
       </w:r>
     </w:p>
   </w:endnote>
-  <w:endnote w:type="continuationSeparator" w:id="1">
+  <w:endnote w:type="continuationSeparator" w:id="0">
     <w:p>
       <w:r>
         <w:continuationSeparator/>
@@ -16038,7 +17329,7 @@
 </file>
 
 <file path=word/footer1.xml><?xml version="1.0" encoding="utf-8"?>
-<w:ftr xmlns:ve="http://schemas.openxmlformats.org/markup-compatibility/2006" xmlns:o="urn:schemas-microsoft-com:office:office" xmlns:r="http://schemas.openxmlformats.org/officeDocument/2006/relationships" xmlns:m="http://schemas.openxmlformats.org/officeDocument/2006/math" xmlns:v="urn:schemas-microsoft-com:vml" xmlns:wp="http://schemas.openxmlformats.org/drawingml/2006/wordprocessingDrawing" xmlns:w10="urn:schemas-microsoft-com:office:word" xmlns:w="http://schemas.openxmlformats.org/wordprocessingml/2006/main" xmlns:wne="http://schemas.microsoft.com/office/word/2006/wordml">
+<w:ftr xmlns:wpc="http://schemas.microsoft.com/office/word/2010/wordprocessingCanvas" xmlns:mc="http://schemas.openxmlformats.org/markup-compatibility/2006" xmlns:o="urn:schemas-microsoft-com:office:office" xmlns:r="http://schemas.openxmlformats.org/officeDocument/2006/relationships" xmlns:m="http://schemas.openxmlformats.org/officeDocument/2006/math" xmlns:v="urn:schemas-microsoft-com:vml" xmlns:wp14="http://schemas.microsoft.com/office/word/2010/wordprocessingDrawing" xmlns:wp="http://schemas.openxmlformats.org/drawingml/2006/wordprocessingDrawing" xmlns:w10="urn:schemas-microsoft-com:office:word" xmlns:w="http://schemas.openxmlformats.org/wordprocessingml/2006/main" xmlns:w14="http://schemas.microsoft.com/office/word/2010/wordml" xmlns:w15="http://schemas.microsoft.com/office/word/2012/wordml" xmlns:wpg="http://schemas.microsoft.com/office/word/2010/wordprocessingGroup" xmlns:wpi="http://schemas.microsoft.com/office/word/2010/wordprocessingInk" xmlns:wne="http://schemas.microsoft.com/office/word/2006/wordml" xmlns:wps="http://schemas.microsoft.com/office/word/2010/wordprocessingShape" mc:Ignorable="w14 w15 wp14">
   <w:sdt>
     <w:sdtPr>
       <w:id w:val="6053126"/>
@@ -16053,14 +17344,27 @@
           <w:pStyle w:val="Piedepgina"/>
           <w:jc w:val="right"/>
         </w:pPr>
-        <w:fldSimple w:instr=" PAGE   \* MERGEFORMAT ">
-          <w:r>
-            <w:rPr>
-              <w:noProof/>
-            </w:rPr>
-            <w:t>7</w:t>
-          </w:r>
-        </w:fldSimple>
+        <w:r>
+          <w:fldChar w:fldCharType="begin"/>
+        </w:r>
+        <w:r>
+          <w:instrText xml:space="preserve"> PAGE   \* MERGEFORMAT </w:instrText>
+        </w:r>
+        <w:r>
+          <w:fldChar w:fldCharType="separate"/>
+        </w:r>
+        <w:r>
+          <w:rPr>
+            <w:noProof/>
+          </w:rPr>
+          <w:t>1</w:t>
+        </w:r>
+        <w:r>
+          <w:rPr>
+            <w:noProof/>
+          </w:rPr>
+          <w:fldChar w:fldCharType="end"/>
+        </w:r>
       </w:p>
     </w:sdtContent>
   </w:sdt>
@@ -16073,15 +17377,15 @@
 </file>
 
 <file path=word/footnotes.xml><?xml version="1.0" encoding="utf-8"?>
-<w:footnotes xmlns:ve="http://schemas.openxmlformats.org/markup-compatibility/2006" xmlns:o="urn:schemas-microsoft-com:office:office" xmlns:r="http://schemas.openxmlformats.org/officeDocument/2006/relationships" xmlns:m="http://schemas.openxmlformats.org/officeDocument/2006/math" xmlns:v="urn:schemas-microsoft-com:vml" xmlns:wp="http://schemas.openxmlformats.org/drawingml/2006/wordprocessingDrawing" xmlns:w10="urn:schemas-microsoft-com:office:word" xmlns:w="http://schemas.openxmlformats.org/wordprocessingml/2006/main" xmlns:wne="http://schemas.microsoft.com/office/word/2006/wordml">
-  <w:footnote w:type="separator" w:id="0">
+<w:footnotes xmlns:wpc="http://schemas.microsoft.com/office/word/2010/wordprocessingCanvas" xmlns:mc="http://schemas.openxmlformats.org/markup-compatibility/2006" xmlns:o="urn:schemas-microsoft-com:office:office" xmlns:r="http://schemas.openxmlformats.org/officeDocument/2006/relationships" xmlns:m="http://schemas.openxmlformats.org/officeDocument/2006/math" xmlns:v="urn:schemas-microsoft-com:vml" xmlns:wp14="http://schemas.microsoft.com/office/word/2010/wordprocessingDrawing" xmlns:wp="http://schemas.openxmlformats.org/drawingml/2006/wordprocessingDrawing" xmlns:w10="urn:schemas-microsoft-com:office:word" xmlns:w="http://schemas.openxmlformats.org/wordprocessingml/2006/main" xmlns:w14="http://schemas.microsoft.com/office/word/2010/wordml" xmlns:w15="http://schemas.microsoft.com/office/word/2012/wordml" xmlns:wpg="http://schemas.microsoft.com/office/word/2010/wordprocessingGroup" xmlns:wpi="http://schemas.microsoft.com/office/word/2010/wordprocessingInk" xmlns:wne="http://schemas.microsoft.com/office/word/2006/wordml" xmlns:wps="http://schemas.microsoft.com/office/word/2010/wordprocessingShape" mc:Ignorable="w14 w15 wp14">
+  <w:footnote w:type="separator" w:id="-1">
     <w:p>
       <w:r>
         <w:separator/>
       </w:r>
     </w:p>
   </w:footnote>
-  <w:footnote w:type="continuationSeparator" w:id="1">
+  <w:footnote w:type="continuationSeparator" w:id="0">
     <w:p>
       <w:r>
         <w:continuationSeparator/>
@@ -16092,7 +17396,7 @@
 </file>
 
 <file path=word/header1.xml><?xml version="1.0" encoding="utf-8"?>
-<w:hdr xmlns:ve="http://schemas.openxmlformats.org/markup-compatibility/2006" xmlns:o="urn:schemas-microsoft-com:office:office" xmlns:r="http://schemas.openxmlformats.org/officeDocument/2006/relationships" xmlns:m="http://schemas.openxmlformats.org/officeDocument/2006/math" xmlns:v="urn:schemas-microsoft-com:vml" xmlns:wp="http://schemas.openxmlformats.org/drawingml/2006/wordprocessingDrawing" xmlns:w10="urn:schemas-microsoft-com:office:word" xmlns:w="http://schemas.openxmlformats.org/wordprocessingml/2006/main" xmlns:wne="http://schemas.microsoft.com/office/word/2006/wordml">
+<w:hdr xmlns:wpc="http://schemas.microsoft.com/office/word/2010/wordprocessingCanvas" xmlns:mc="http://schemas.openxmlformats.org/markup-compatibility/2006" xmlns:o="urn:schemas-microsoft-com:office:office" xmlns:r="http://schemas.openxmlformats.org/officeDocument/2006/relationships" xmlns:m="http://schemas.openxmlformats.org/officeDocument/2006/math" xmlns:v="urn:schemas-microsoft-com:vml" xmlns:wp14="http://schemas.microsoft.com/office/word/2010/wordprocessingDrawing" xmlns:wp="http://schemas.openxmlformats.org/drawingml/2006/wordprocessingDrawing" xmlns:w10="urn:schemas-microsoft-com:office:word" xmlns:w="http://schemas.openxmlformats.org/wordprocessingml/2006/main" xmlns:w14="http://schemas.microsoft.com/office/word/2010/wordml" xmlns:w15="http://schemas.microsoft.com/office/word/2012/wordml" xmlns:wpg="http://schemas.microsoft.com/office/word/2010/wordprocessingGroup" xmlns:wpi="http://schemas.microsoft.com/office/word/2010/wordprocessingInk" xmlns:wne="http://schemas.microsoft.com/office/word/2006/wordml" xmlns:wps="http://schemas.microsoft.com/office/word/2010/wordprocessingShape" mc:Ignorable="w14 w15 wp14">
   <w:p>
     <w:pPr>
       <w:pStyle w:val="Encabezado"/>
@@ -16142,7 +17446,7 @@
                   <a:blip r:embed="rId1">
                     <a:extLst>
                       <a:ext uri="{28A0092B-C50C-407E-A947-70E740481C1C}">
-                        <a14:useLocalDpi xmlns="" xmlns:wpc="http://schemas.microsoft.com/office/word/2010/wordprocessingCanvas" xmlns:mc="http://schemas.openxmlformats.org/markup-compatibility/2006" xmlns:o="urn:schemas-microsoft-com:office:office" xmlns:v="urn:schemas-microsoft-com:vml" xmlns:wp14="http://schemas.microsoft.com/office/word/2010/wordprocessingDrawing" xmlns:w10="urn:schemas-microsoft-com:office:word" xmlns:w="http://schemas.openxmlformats.org/wordprocessingml/2006/main" xmlns:w14="http://schemas.microsoft.com/office/word/2010/wordml" xmlns:w15="http://schemas.microsoft.com/office/word/2012/wordml" xmlns:wpg="http://schemas.microsoft.com/office/word/2010/wordprocessingGroup" xmlns:wpi="http://schemas.microsoft.com/office/word/2010/wordprocessingInk" xmlns:wps="http://schemas.microsoft.com/office/word/2010/wordprocessingShape" xmlns:a14="http://schemas.microsoft.com/office/drawing/2010/main" val="0"/>
+                        <a14:useLocalDpi xmlns:a14="http://schemas.microsoft.com/office/drawing/2010/main" val="0"/>
                       </a:ext>
                     </a:extLst>
                   </a:blip>
@@ -16247,8 +17551,8 @@
 </file>
 
 <file path=word/numbering.xml><?xml version="1.0" encoding="utf-8"?>
-<w:numbering xmlns:ve="http://schemas.openxmlformats.org/markup-compatibility/2006" xmlns:o="urn:schemas-microsoft-com:office:office" xmlns:r="http://schemas.openxmlformats.org/officeDocument/2006/relationships" xmlns:m="http://schemas.openxmlformats.org/officeDocument/2006/math" xmlns:v="urn:schemas-microsoft-com:vml" xmlns:wp="http://schemas.openxmlformats.org/drawingml/2006/wordprocessingDrawing" xmlns:w10="urn:schemas-microsoft-com:office:word" xmlns:w="http://schemas.openxmlformats.org/wordprocessingml/2006/main" xmlns:wne="http://schemas.microsoft.com/office/word/2006/wordml">
-  <w:abstractNum w:abstractNumId="0">
+<w:numbering xmlns:wpc="http://schemas.microsoft.com/office/word/2010/wordprocessingCanvas" xmlns:mc="http://schemas.openxmlformats.org/markup-compatibility/2006" xmlns:o="urn:schemas-microsoft-com:office:office" xmlns:r="http://schemas.openxmlformats.org/officeDocument/2006/relationships" xmlns:m="http://schemas.openxmlformats.org/officeDocument/2006/math" xmlns:v="urn:schemas-microsoft-com:vml" xmlns:wp14="http://schemas.microsoft.com/office/word/2010/wordprocessingDrawing" xmlns:wp="http://schemas.openxmlformats.org/drawingml/2006/wordprocessingDrawing" xmlns:w10="urn:schemas-microsoft-com:office:word" xmlns:w="http://schemas.openxmlformats.org/wordprocessingml/2006/main" xmlns:w14="http://schemas.microsoft.com/office/word/2010/wordml" xmlns:w15="http://schemas.microsoft.com/office/word/2012/wordml" xmlns:wpg="http://schemas.microsoft.com/office/word/2010/wordprocessingGroup" xmlns:wpi="http://schemas.microsoft.com/office/word/2010/wordprocessingInk" xmlns:wne="http://schemas.microsoft.com/office/word/2006/wordml" xmlns:wps="http://schemas.microsoft.com/office/word/2010/wordprocessingShape" mc:Ignorable="w14 w15 wp14">
+  <w:abstractNum w:abstractNumId="0" w15:restartNumberingAfterBreak="0">
     <w:nsid w:val="03C30753"/>
     <w:multiLevelType w:val="hybridMultilevel"/>
     <w:tmpl w:val="2D7A2A34"/>
@@ -16337,7 +17641,7 @@
       </w:pPr>
     </w:lvl>
   </w:abstractNum>
-  <w:abstractNum w:abstractNumId="1">
+  <w:abstractNum w:abstractNumId="1" w15:restartNumberingAfterBreak="0">
     <w:nsid w:val="06B57C21"/>
     <w:multiLevelType w:val="hybridMultilevel"/>
     <w:tmpl w:val="CCBA94B2"/>
@@ -16457,7 +17761,7 @@
       </w:pPr>
     </w:lvl>
   </w:abstractNum>
-  <w:abstractNum w:abstractNumId="2">
+  <w:abstractNum w:abstractNumId="2" w15:restartNumberingAfterBreak="0">
     <w:nsid w:val="09193849"/>
     <w:multiLevelType w:val="hybridMultilevel"/>
     <w:tmpl w:val="EC306DFE"/>
@@ -16570,7 +17874,7 @@
       </w:pPr>
     </w:lvl>
   </w:abstractNum>
-  <w:abstractNum w:abstractNumId="3">
+  <w:abstractNum w:abstractNumId="3" w15:restartNumberingAfterBreak="0">
     <w:nsid w:val="1A0B5C59"/>
     <w:multiLevelType w:val="hybridMultilevel"/>
     <w:tmpl w:val="345E7782"/>
@@ -16683,7 +17987,7 @@
       </w:pPr>
     </w:lvl>
   </w:abstractNum>
-  <w:abstractNum w:abstractNumId="4">
+  <w:abstractNum w:abstractNumId="4" w15:restartNumberingAfterBreak="0">
     <w:nsid w:val="1FE01A45"/>
     <w:multiLevelType w:val="hybridMultilevel"/>
     <w:tmpl w:val="F40C1916"/>
@@ -16772,7 +18076,7 @@
       </w:pPr>
     </w:lvl>
   </w:abstractNum>
-  <w:abstractNum w:abstractNumId="5">
+  <w:abstractNum w:abstractNumId="5" w15:restartNumberingAfterBreak="0">
     <w:nsid w:val="205503FE"/>
     <w:multiLevelType w:val="hybridMultilevel"/>
     <w:tmpl w:val="BE36CC1C"/>
@@ -16885,7 +18189,7 @@
       </w:pPr>
     </w:lvl>
   </w:abstractNum>
-  <w:abstractNum w:abstractNumId="6">
+  <w:abstractNum w:abstractNumId="6" w15:restartNumberingAfterBreak="0">
     <w:nsid w:val="2FE65764"/>
     <w:multiLevelType w:val="hybridMultilevel"/>
     <w:tmpl w:val="A386C618"/>
@@ -16998,7 +18302,7 @@
       </w:pPr>
     </w:lvl>
   </w:abstractNum>
-  <w:abstractNum w:abstractNumId="7">
+  <w:abstractNum w:abstractNumId="7" w15:restartNumberingAfterBreak="0">
     <w:nsid w:val="30346E4B"/>
     <w:multiLevelType w:val="hybridMultilevel"/>
     <w:tmpl w:val="B5843736"/>
@@ -17087,7 +18391,7 @@
       </w:pPr>
     </w:lvl>
   </w:abstractNum>
-  <w:abstractNum w:abstractNumId="8">
+  <w:abstractNum w:abstractNumId="8" w15:restartNumberingAfterBreak="0">
     <w:nsid w:val="319C6F63"/>
     <w:multiLevelType w:val="hybridMultilevel"/>
     <w:tmpl w:val="CCBA94B2"/>
@@ -17203,7 +18507,7 @@
       </w:pPr>
     </w:lvl>
   </w:abstractNum>
-  <w:abstractNum w:abstractNumId="9">
+  <w:abstractNum w:abstractNumId="9" w15:restartNumberingAfterBreak="0">
     <w:nsid w:val="34E619EC"/>
     <w:multiLevelType w:val="hybridMultilevel"/>
     <w:tmpl w:val="38C2D2A2"/>
@@ -17316,7 +18620,7 @@
       </w:pPr>
     </w:lvl>
   </w:abstractNum>
-  <w:abstractNum w:abstractNumId="10">
+  <w:abstractNum w:abstractNumId="10" w15:restartNumberingAfterBreak="0">
     <w:nsid w:val="39B92720"/>
     <w:multiLevelType w:val="hybridMultilevel"/>
     <w:tmpl w:val="6A689EC0"/>
@@ -17429,7 +18733,7 @@
       </w:pPr>
     </w:lvl>
   </w:abstractNum>
-  <w:abstractNum w:abstractNumId="11">
+  <w:abstractNum w:abstractNumId="11" w15:restartNumberingAfterBreak="0">
     <w:nsid w:val="39CA45A5"/>
     <w:multiLevelType w:val="hybridMultilevel"/>
     <w:tmpl w:val="48040E46"/>
@@ -17518,7 +18822,7 @@
       </w:pPr>
     </w:lvl>
   </w:abstractNum>
-  <w:abstractNum w:abstractNumId="12">
+  <w:abstractNum w:abstractNumId="12" w15:restartNumberingAfterBreak="0">
     <w:nsid w:val="4A8C1EFA"/>
     <w:multiLevelType w:val="hybridMultilevel"/>
     <w:tmpl w:val="41F60D3A"/>
@@ -17659,7 +18963,7 @@
       </w:rPr>
     </w:lvl>
   </w:abstractNum>
-  <w:abstractNum w:abstractNumId="13">
+  <w:abstractNum w:abstractNumId="13" w15:restartNumberingAfterBreak="0">
     <w:nsid w:val="4D852339"/>
     <w:multiLevelType w:val="hybridMultilevel"/>
     <w:tmpl w:val="41F60D3A"/>
@@ -17800,7 +19104,7 @@
       </w:rPr>
     </w:lvl>
   </w:abstractNum>
-  <w:abstractNum w:abstractNumId="14">
+  <w:abstractNum w:abstractNumId="14" w15:restartNumberingAfterBreak="0">
     <w:nsid w:val="4E3F09D5"/>
     <w:multiLevelType w:val="multilevel"/>
     <w:tmpl w:val="C4F8D34C"/>
@@ -17940,7 +19244,7 @@
       </w:rPr>
     </w:lvl>
   </w:abstractNum>
-  <w:abstractNum w:abstractNumId="15">
+  <w:abstractNum w:abstractNumId="15" w15:restartNumberingAfterBreak="0">
     <w:nsid w:val="5999178F"/>
     <w:multiLevelType w:val="hybridMultilevel"/>
     <w:tmpl w:val="1A36013A"/>
@@ -18053,7 +19357,7 @@
       </w:pPr>
     </w:lvl>
   </w:abstractNum>
-  <w:abstractNum w:abstractNumId="16">
+  <w:abstractNum w:abstractNumId="16" w15:restartNumberingAfterBreak="0">
     <w:nsid w:val="64DD3EB7"/>
     <w:multiLevelType w:val="hybridMultilevel"/>
     <w:tmpl w:val="6C86BE48"/>
@@ -18169,7 +19473,7 @@
       </w:pPr>
     </w:lvl>
   </w:abstractNum>
-  <w:abstractNum w:abstractNumId="17">
+  <w:abstractNum w:abstractNumId="17" w15:restartNumberingAfterBreak="0">
     <w:nsid w:val="694D75AB"/>
     <w:multiLevelType w:val="hybridMultilevel"/>
     <w:tmpl w:val="03FAEE30"/>
@@ -18282,7 +19586,7 @@
       </w:pPr>
     </w:lvl>
   </w:abstractNum>
-  <w:abstractNum w:abstractNumId="18">
+  <w:abstractNum w:abstractNumId="18" w15:restartNumberingAfterBreak="0">
     <w:nsid w:val="716755B9"/>
     <w:multiLevelType w:val="multilevel"/>
     <w:tmpl w:val="C4F8D34C"/>
@@ -18422,7 +19726,7 @@
       </w:rPr>
     </w:lvl>
   </w:abstractNum>
-  <w:abstractNum w:abstractNumId="19">
+  <w:abstractNum w:abstractNumId="19" w15:restartNumberingAfterBreak="0">
     <w:nsid w:val="78274D1C"/>
     <w:multiLevelType w:val="hybridMultilevel"/>
     <w:tmpl w:val="EAC08FD0"/>
@@ -18563,7 +19867,7 @@
       </w:rPr>
     </w:lvl>
   </w:abstractNum>
-  <w:abstractNum w:abstractNumId="20">
+  <w:abstractNum w:abstractNumId="20" w15:restartNumberingAfterBreak="0">
     <w:nsid w:val="7F373D94"/>
     <w:multiLevelType w:val="hybridMultilevel"/>
     <w:tmpl w:val="8F6CAAD8"/>
@@ -18749,7 +20053,7 @@
 </file>
 
 <file path=word/styles.xml><?xml version="1.0" encoding="utf-8"?>
-<w:styles xmlns:r="http://schemas.openxmlformats.org/officeDocument/2006/relationships" xmlns:w="http://schemas.openxmlformats.org/wordprocessingml/2006/main">
+<w:styles xmlns:mc="http://schemas.openxmlformats.org/markup-compatibility/2006" xmlns:r="http://schemas.openxmlformats.org/officeDocument/2006/relationships" xmlns:w="http://schemas.openxmlformats.org/wordprocessingml/2006/main" xmlns:w14="http://schemas.microsoft.com/office/word/2010/wordml" xmlns:w15="http://schemas.microsoft.com/office/word/2012/wordml" mc:Ignorable="w14 w15">
   <w:docDefaults>
     <w:rPrDefault>
       <w:rPr>
@@ -18759,145 +20063,378 @@
     </w:rPrDefault>
     <w:pPrDefault/>
   </w:docDefaults>
-  <w:latentStyles w:defLockedState="0" w:defUIPriority="99" w:defSemiHidden="1" w:defUnhideWhenUsed="1" w:defQFormat="0" w:count="267">
-    <w:lsdException w:name="Normal" w:semiHidden="0" w:uiPriority="0" w:unhideWhenUsed="0" w:qFormat="1"/>
-    <w:lsdException w:name="heading 1" w:semiHidden="0" w:uiPriority="0" w:unhideWhenUsed="0" w:qFormat="1"/>
-    <w:lsdException w:name="heading 2" w:uiPriority="9" w:qFormat="1"/>
-    <w:lsdException w:name="heading 3" w:semiHidden="0" w:uiPriority="0" w:unhideWhenUsed="0" w:qFormat="1"/>
-    <w:lsdException w:name="heading 4" w:uiPriority="9" w:qFormat="1"/>
-    <w:lsdException w:name="heading 5" w:uiPriority="9" w:qFormat="1"/>
-    <w:lsdException w:name="heading 6" w:uiPriority="9" w:qFormat="1"/>
-    <w:lsdException w:name="heading 7" w:uiPriority="9" w:qFormat="1"/>
-    <w:lsdException w:name="heading 8" w:uiPriority="9" w:qFormat="1"/>
-    <w:lsdException w:name="heading 9" w:uiPriority="9" w:qFormat="1"/>
-    <w:lsdException w:name="toc 1" w:uiPriority="39"/>
-    <w:lsdException w:name="toc 2" w:uiPriority="39"/>
-    <w:lsdException w:name="toc 3" w:uiPriority="39"/>
-    <w:lsdException w:name="toc 4" w:uiPriority="39"/>
-    <w:lsdException w:name="toc 5" w:uiPriority="39"/>
-    <w:lsdException w:name="toc 6" w:uiPriority="39"/>
-    <w:lsdException w:name="toc 7" w:uiPriority="39"/>
-    <w:lsdException w:name="toc 8" w:uiPriority="39"/>
-    <w:lsdException w:name="toc 9" w:uiPriority="39"/>
-    <w:lsdException w:name="caption" w:uiPriority="35" w:qFormat="1"/>
-    <w:lsdException w:name="Title" w:semiHidden="0" w:uiPriority="10" w:unhideWhenUsed="0" w:qFormat="1"/>
-    <w:lsdException w:name="Default Paragraph Font" w:uiPriority="1"/>
-    <w:lsdException w:name="Body Text" w:uiPriority="0"/>
-    <w:lsdException w:name="Subtitle" w:semiHidden="0" w:uiPriority="11" w:unhideWhenUsed="0" w:qFormat="1"/>
-    <w:lsdException w:name="Strong" w:semiHidden="0" w:uiPriority="22" w:unhideWhenUsed="0" w:qFormat="1"/>
-    <w:lsdException w:name="Emphasis" w:semiHidden="0" w:uiPriority="20" w:unhideWhenUsed="0" w:qFormat="1"/>
-    <w:lsdException w:name="Table Grid" w:semiHidden="0" w:uiPriority="59" w:unhideWhenUsed="0"/>
-    <w:lsdException w:name="Placeholder Text" w:unhideWhenUsed="0"/>
-    <w:lsdException w:name="No Spacing" w:semiHidden="0" w:uiPriority="1" w:unhideWhenUsed="0" w:qFormat="1"/>
-    <w:lsdException w:name="Light Shading" w:semiHidden="0" w:uiPriority="60" w:unhideWhenUsed="0"/>
-    <w:lsdException w:name="Light List" w:semiHidden="0" w:uiPriority="61" w:unhideWhenUsed="0"/>
-    <w:lsdException w:name="Light Grid" w:semiHidden="0" w:uiPriority="62" w:unhideWhenUsed="0"/>
-    <w:lsdException w:name="Medium Shading 1" w:semiHidden="0" w:uiPriority="63" w:unhideWhenUsed="0"/>
-    <w:lsdException w:name="Medium Shading 2" w:semiHidden="0" w:uiPriority="64" w:unhideWhenUsed="0"/>
-    <w:lsdException w:name="Medium List 1" w:semiHidden="0" w:uiPriority="65" w:unhideWhenUsed="0"/>
-    <w:lsdException w:name="Medium List 2" w:semiHidden="0" w:uiPriority="66" w:unhideWhenUsed="0"/>
-    <w:lsdException w:name="Medium Grid 1" w:semiHidden="0" w:uiPriority="67" w:unhideWhenUsed="0"/>
-    <w:lsdException w:name="Medium Grid 2" w:semiHidden="0" w:uiPriority="68" w:unhideWhenUsed="0"/>
-    <w:lsdException w:name="Medium Grid 3" w:semiHidden="0" w:uiPriority="69" w:unhideWhenUsed="0"/>
-    <w:lsdException w:name="Dark List" w:semiHidden="0" w:uiPriority="70" w:unhideWhenUsed="0"/>
-    <w:lsdException w:name="Colorful Shading" w:semiHidden="0" w:uiPriority="71" w:unhideWhenUsed="0"/>
-    <w:lsdException w:name="Colorful List" w:semiHidden="0" w:uiPriority="72" w:unhideWhenUsed="0"/>
-    <w:lsdException w:name="Colorful Grid" w:semiHidden="0" w:uiPriority="73" w:unhideWhenUsed="0"/>
-    <w:lsdException w:name="Light Shading Accent 1" w:semiHidden="0" w:uiPriority="60" w:unhideWhenUsed="0"/>
-    <w:lsdException w:name="Light List Accent 1" w:semiHidden="0" w:uiPriority="61" w:unhideWhenUsed="0"/>
-    <w:lsdException w:name="Light Grid Accent 1" w:semiHidden="0" w:uiPriority="62" w:unhideWhenUsed="0"/>
-    <w:lsdException w:name="Medium Shading 1 Accent 1" w:semiHidden="0" w:uiPriority="63" w:unhideWhenUsed="0"/>
-    <w:lsdException w:name="Medium Shading 2 Accent 1" w:semiHidden="0" w:uiPriority="64" w:unhideWhenUsed="0"/>
-    <w:lsdException w:name="Medium List 1 Accent 1" w:semiHidden="0" w:uiPriority="65" w:unhideWhenUsed="0"/>
-    <w:lsdException w:name="Revision" w:unhideWhenUsed="0"/>
-    <w:lsdException w:name="List Paragraph" w:semiHidden="0" w:uiPriority="34" w:unhideWhenUsed="0" w:qFormat="1"/>
-    <w:lsdException w:name="Quote" w:semiHidden="0" w:uiPriority="29" w:unhideWhenUsed="0" w:qFormat="1"/>
-    <w:lsdException w:name="Intense Quote" w:semiHidden="0" w:uiPriority="30" w:unhideWhenUsed="0" w:qFormat="1"/>
-    <w:lsdException w:name="Medium List 2 Accent 1" w:semiHidden="0" w:uiPriority="66" w:unhideWhenUsed="0"/>
-    <w:lsdException w:name="Medium Grid 1 Accent 1" w:semiHidden="0" w:uiPriority="67" w:unhideWhenUsed="0"/>
-    <w:lsdException w:name="Medium Grid 2 Accent 1" w:semiHidden="0" w:uiPriority="68" w:unhideWhenUsed="0"/>
-    <w:lsdException w:name="Medium Grid 3 Accent 1" w:semiHidden="0" w:uiPriority="69" w:unhideWhenUsed="0"/>
-    <w:lsdException w:name="Dark List Accent 1" w:semiHidden="0" w:uiPriority="70" w:unhideWhenUsed="0"/>
-    <w:lsdException w:name="Colorful Shading Accent 1" w:semiHidden="0" w:uiPriority="71" w:unhideWhenUsed="0"/>
-    <w:lsdException w:name="Colorful List Accent 1" w:semiHidden="0" w:uiPriority="72" w:unhideWhenUsed="0"/>
-    <w:lsdException w:name="Colorful Grid Accent 1" w:semiHidden="0" w:uiPriority="73" w:unhideWhenUsed="0"/>
-    <w:lsdException w:name="Light Shading Accent 2" w:semiHidden="0" w:uiPriority="60" w:unhideWhenUsed="0"/>
-    <w:lsdException w:name="Light List Accent 2" w:semiHidden="0" w:uiPriority="61" w:unhideWhenUsed="0"/>
-    <w:lsdException w:name="Light Grid Accent 2" w:semiHidden="0" w:uiPriority="62" w:unhideWhenUsed="0"/>
-    <w:lsdException w:name="Medium Shading 1 Accent 2" w:semiHidden="0" w:uiPriority="63" w:unhideWhenUsed="0"/>
-    <w:lsdException w:name="Medium Shading 2 Accent 2" w:semiHidden="0" w:uiPriority="64" w:unhideWhenUsed="0"/>
-    <w:lsdException w:name="Medium List 1 Accent 2" w:semiHidden="0" w:uiPriority="65" w:unhideWhenUsed="0"/>
-    <w:lsdException w:name="Medium List 2 Accent 2" w:semiHidden="0" w:uiPriority="66" w:unhideWhenUsed="0"/>
-    <w:lsdException w:name="Medium Grid 1 Accent 2" w:semiHidden="0" w:uiPriority="67" w:unhideWhenUsed="0"/>
-    <w:lsdException w:name="Medium Grid 2 Accent 2" w:semiHidden="0" w:uiPriority="68" w:unhideWhenUsed="0"/>
-    <w:lsdException w:name="Medium Grid 3 Accent 2" w:semiHidden="0" w:uiPriority="69" w:unhideWhenUsed="0"/>
-    <w:lsdException w:name="Dark List Accent 2" w:semiHidden="0" w:uiPriority="70" w:unhideWhenUsed="0"/>
-    <w:lsdException w:name="Colorful Shading Accent 2" w:semiHidden="0" w:uiPriority="71" w:unhideWhenUsed="0"/>
-    <w:lsdException w:name="Colorful List Accent 2" w:semiHidden="0" w:uiPriority="72" w:unhideWhenUsed="0"/>
-    <w:lsdException w:name="Colorful Grid Accent 2" w:semiHidden="0" w:uiPriority="73" w:unhideWhenUsed="0"/>
-    <w:lsdException w:name="Light Shading Accent 3" w:semiHidden="0" w:uiPriority="60" w:unhideWhenUsed="0"/>
-    <w:lsdException w:name="Light List Accent 3" w:semiHidden="0" w:uiPriority="61" w:unhideWhenUsed="0"/>
-    <w:lsdException w:name="Light Grid Accent 3" w:semiHidden="0" w:uiPriority="62" w:unhideWhenUsed="0"/>
-    <w:lsdException w:name="Medium Shading 1 Accent 3" w:semiHidden="0" w:uiPriority="63" w:unhideWhenUsed="0"/>
-    <w:lsdException w:name="Medium Shading 2 Accent 3" w:semiHidden="0" w:uiPriority="64" w:unhideWhenUsed="0"/>
-    <w:lsdException w:name="Medium List 1 Accent 3" w:semiHidden="0" w:uiPriority="65" w:unhideWhenUsed="0"/>
-    <w:lsdException w:name="Medium List 2 Accent 3" w:semiHidden="0" w:uiPriority="66" w:unhideWhenUsed="0"/>
-    <w:lsdException w:name="Medium Grid 1 Accent 3" w:semiHidden="0" w:uiPriority="67" w:unhideWhenUsed="0"/>
-    <w:lsdException w:name="Medium Grid 2 Accent 3" w:semiHidden="0" w:uiPriority="68" w:unhideWhenUsed="0"/>
-    <w:lsdException w:name="Medium Grid 3 Accent 3" w:semiHidden="0" w:uiPriority="69" w:unhideWhenUsed="0"/>
-    <w:lsdException w:name="Dark List Accent 3" w:semiHidden="0" w:uiPriority="70" w:unhideWhenUsed="0"/>
-    <w:lsdException w:name="Colorful Shading Accent 3" w:semiHidden="0" w:uiPriority="71" w:unhideWhenUsed="0"/>
-    <w:lsdException w:name="Colorful List Accent 3" w:semiHidden="0" w:uiPriority="72" w:unhideWhenUsed="0"/>
-    <w:lsdException w:name="Colorful Grid Accent 3" w:semiHidden="0" w:uiPriority="73" w:unhideWhenUsed="0"/>
-    <w:lsdException w:name="Light Shading Accent 4" w:semiHidden="0" w:uiPriority="60" w:unhideWhenUsed="0"/>
-    <w:lsdException w:name="Light List Accent 4" w:semiHidden="0" w:uiPriority="61" w:unhideWhenUsed="0"/>
-    <w:lsdException w:name="Light Grid Accent 4" w:semiHidden="0" w:uiPriority="62" w:unhideWhenUsed="0"/>
-    <w:lsdException w:name="Medium Shading 1 Accent 4" w:semiHidden="0" w:uiPriority="63" w:unhideWhenUsed="0"/>
-    <w:lsdException w:name="Medium Shading 2 Accent 4" w:semiHidden="0" w:uiPriority="64" w:unhideWhenUsed="0"/>
-    <w:lsdException w:name="Medium List 1 Accent 4" w:semiHidden="0" w:uiPriority="65" w:unhideWhenUsed="0"/>
-    <w:lsdException w:name="Medium List 2 Accent 4" w:semiHidden="0" w:uiPriority="66" w:unhideWhenUsed="0"/>
-    <w:lsdException w:name="Medium Grid 1 Accent 4" w:semiHidden="0" w:uiPriority="67" w:unhideWhenUsed="0"/>
-    <w:lsdException w:name="Medium Grid 2 Accent 4" w:semiHidden="0" w:uiPriority="68" w:unhideWhenUsed="0"/>
-    <w:lsdException w:name="Medium Grid 3 Accent 4" w:semiHidden="0" w:uiPriority="69" w:unhideWhenUsed="0"/>
-    <w:lsdException w:name="Dark List Accent 4" w:semiHidden="0" w:uiPriority="70" w:unhideWhenUsed="0"/>
-    <w:lsdException w:name="Colorful Shading Accent 4" w:semiHidden="0" w:uiPriority="71" w:unhideWhenUsed="0"/>
-    <w:lsdException w:name="Colorful List Accent 4" w:semiHidden="0" w:uiPriority="72" w:unhideWhenUsed="0"/>
-    <w:lsdException w:name="Colorful Grid Accent 4" w:semiHidden="0" w:uiPriority="73" w:unhideWhenUsed="0"/>
-    <w:lsdException w:name="Light Shading Accent 5" w:semiHidden="0" w:uiPriority="60" w:unhideWhenUsed="0"/>
-    <w:lsdException w:name="Light List Accent 5" w:semiHidden="0" w:uiPriority="61" w:unhideWhenUsed="0"/>
-    <w:lsdException w:name="Light Grid Accent 5" w:semiHidden="0" w:uiPriority="62" w:unhideWhenUsed="0"/>
-    <w:lsdException w:name="Medium Shading 1 Accent 5" w:semiHidden="0" w:uiPriority="63" w:unhideWhenUsed="0"/>
-    <w:lsdException w:name="Medium Shading 2 Accent 5" w:semiHidden="0" w:uiPriority="64" w:unhideWhenUsed="0"/>
-    <w:lsdException w:name="Medium List 1 Accent 5" w:semiHidden="0" w:uiPriority="65" w:unhideWhenUsed="0"/>
-    <w:lsdException w:name="Medium List 2 Accent 5" w:semiHidden="0" w:uiPriority="66" w:unhideWhenUsed="0"/>
-    <w:lsdException w:name="Medium Grid 1 Accent 5" w:semiHidden="0" w:uiPriority="67" w:unhideWhenUsed="0"/>
-    <w:lsdException w:name="Medium Grid 2 Accent 5" w:semiHidden="0" w:uiPriority="68" w:unhideWhenUsed="0"/>
-    <w:lsdException w:name="Medium Grid 3 Accent 5" w:semiHidden="0" w:uiPriority="69" w:unhideWhenUsed="0"/>
-    <w:lsdException w:name="Dark List Accent 5" w:semiHidden="0" w:uiPriority="70" w:unhideWhenUsed="0"/>
-    <w:lsdException w:name="Colorful Shading Accent 5" w:semiHidden="0" w:uiPriority="71" w:unhideWhenUsed="0"/>
-    <w:lsdException w:name="Colorful List Accent 5" w:semiHidden="0" w:uiPriority="72" w:unhideWhenUsed="0"/>
-    <w:lsdException w:name="Colorful Grid Accent 5" w:semiHidden="0" w:uiPriority="73" w:unhideWhenUsed="0"/>
-    <w:lsdException w:name="Light Shading Accent 6" w:semiHidden="0" w:uiPriority="60" w:unhideWhenUsed="0"/>
-    <w:lsdException w:name="Light List Accent 6" w:semiHidden="0" w:uiPriority="61" w:unhideWhenUsed="0"/>
-    <w:lsdException w:name="Light Grid Accent 6" w:semiHidden="0" w:uiPriority="62" w:unhideWhenUsed="0"/>
-    <w:lsdException w:name="Medium Shading 1 Accent 6" w:semiHidden="0" w:uiPriority="63" w:unhideWhenUsed="0"/>
-    <w:lsdException w:name="Medium Shading 2 Accent 6" w:semiHidden="0" w:uiPriority="64" w:unhideWhenUsed="0"/>
-    <w:lsdException w:name="Medium List 1 Accent 6" w:semiHidden="0" w:uiPriority="65" w:unhideWhenUsed="0"/>
-    <w:lsdException w:name="Medium List 2 Accent 6" w:semiHidden="0" w:uiPriority="66" w:unhideWhenUsed="0"/>
-    <w:lsdException w:name="Medium Grid 1 Accent 6" w:semiHidden="0" w:uiPriority="67" w:unhideWhenUsed="0"/>
-    <w:lsdException w:name="Medium Grid 2 Accent 6" w:semiHidden="0" w:uiPriority="68" w:unhideWhenUsed="0"/>
-    <w:lsdException w:name="Medium Grid 3 Accent 6" w:semiHidden="0" w:uiPriority="69" w:unhideWhenUsed="0"/>
-    <w:lsdException w:name="Dark List Accent 6" w:semiHidden="0" w:uiPriority="70" w:unhideWhenUsed="0"/>
-    <w:lsdException w:name="Colorful Shading Accent 6" w:semiHidden="0" w:uiPriority="71" w:unhideWhenUsed="0"/>
-    <w:lsdException w:name="Colorful List Accent 6" w:semiHidden="0" w:uiPriority="72" w:unhideWhenUsed="0"/>
-    <w:lsdException w:name="Colorful Grid Accent 6" w:semiHidden="0" w:uiPriority="73" w:unhideWhenUsed="0"/>
-    <w:lsdException w:name="Subtle Emphasis" w:semiHidden="0" w:uiPriority="19" w:unhideWhenUsed="0" w:qFormat="1"/>
-    <w:lsdException w:name="Intense Emphasis" w:semiHidden="0" w:uiPriority="21" w:unhideWhenUsed="0" w:qFormat="1"/>
-    <w:lsdException w:name="Subtle Reference" w:semiHidden="0" w:uiPriority="31" w:unhideWhenUsed="0" w:qFormat="1"/>
-    <w:lsdException w:name="Intense Reference" w:semiHidden="0" w:uiPriority="32" w:unhideWhenUsed="0" w:qFormat="1"/>
-    <w:lsdException w:name="Book Title" w:semiHidden="0" w:uiPriority="33" w:unhideWhenUsed="0" w:qFormat="1"/>
-    <w:lsdException w:name="Bibliography" w:uiPriority="37"/>
-    <w:lsdException w:name="TOC Heading" w:uiPriority="39" w:qFormat="1"/>
+  <w:latentStyles w:defLockedState="0" w:defUIPriority="99" w:defSemiHidden="0" w:defUnhideWhenUsed="0" w:defQFormat="0" w:count="371">
+    <w:lsdException w:name="Normal" w:uiPriority="0" w:qFormat="1"/>
+    <w:lsdException w:name="heading 1" w:uiPriority="0" w:qFormat="1"/>
+    <w:lsdException w:name="heading 2" w:semiHidden="1" w:uiPriority="9" w:unhideWhenUsed="1" w:qFormat="1"/>
+    <w:lsdException w:name="heading 3" w:uiPriority="0" w:qFormat="1"/>
+    <w:lsdException w:name="heading 4" w:semiHidden="1" w:uiPriority="9" w:unhideWhenUsed="1" w:qFormat="1"/>
+    <w:lsdException w:name="heading 5" w:semiHidden="1" w:uiPriority="9" w:unhideWhenUsed="1" w:qFormat="1"/>
+    <w:lsdException w:name="heading 6" w:semiHidden="1" w:uiPriority="9" w:unhideWhenUsed="1" w:qFormat="1"/>
+    <w:lsdException w:name="heading 7" w:semiHidden="1" w:uiPriority="9" w:unhideWhenUsed="1" w:qFormat="1"/>
+    <w:lsdException w:name="heading 8" w:semiHidden="1" w:uiPriority="9" w:unhideWhenUsed="1" w:qFormat="1"/>
+    <w:lsdException w:name="heading 9" w:semiHidden="1" w:uiPriority="9" w:unhideWhenUsed="1" w:qFormat="1"/>
+    <w:lsdException w:name="index 1" w:semiHidden="1" w:unhideWhenUsed="1"/>
+    <w:lsdException w:name="index 2" w:semiHidden="1" w:unhideWhenUsed="1"/>
+    <w:lsdException w:name="index 3" w:semiHidden="1" w:unhideWhenUsed="1"/>
+    <w:lsdException w:name="index 4" w:semiHidden="1" w:unhideWhenUsed="1"/>
+    <w:lsdException w:name="index 5" w:semiHidden="1" w:unhideWhenUsed="1"/>
+    <w:lsdException w:name="index 6" w:semiHidden="1" w:unhideWhenUsed="1"/>
+    <w:lsdException w:name="index 7" w:semiHidden="1" w:unhideWhenUsed="1"/>
+    <w:lsdException w:name="index 8" w:semiHidden="1" w:unhideWhenUsed="1"/>
+    <w:lsdException w:name="index 9" w:semiHidden="1" w:unhideWhenUsed="1"/>
+    <w:lsdException w:name="toc 1" w:semiHidden="1" w:uiPriority="39" w:unhideWhenUsed="1"/>
+    <w:lsdException w:name="toc 2" w:semiHidden="1" w:uiPriority="39" w:unhideWhenUsed="1"/>
+    <w:lsdException w:name="toc 3" w:semiHidden="1" w:uiPriority="39" w:unhideWhenUsed="1"/>
+    <w:lsdException w:name="toc 4" w:semiHidden="1" w:uiPriority="39" w:unhideWhenUsed="1"/>
+    <w:lsdException w:name="toc 5" w:semiHidden="1" w:uiPriority="39" w:unhideWhenUsed="1"/>
+    <w:lsdException w:name="toc 6" w:semiHidden="1" w:uiPriority="39" w:unhideWhenUsed="1"/>
+    <w:lsdException w:name="toc 7" w:semiHidden="1" w:uiPriority="39" w:unhideWhenUsed="1"/>
+    <w:lsdException w:name="toc 8" w:semiHidden="1" w:uiPriority="39" w:unhideWhenUsed="1"/>
+    <w:lsdException w:name="toc 9" w:semiHidden="1" w:uiPriority="39" w:unhideWhenUsed="1"/>
+    <w:lsdException w:name="Normal Indent" w:semiHidden="1" w:unhideWhenUsed="1"/>
+    <w:lsdException w:name="footnote text" w:semiHidden="1" w:unhideWhenUsed="1"/>
+    <w:lsdException w:name="annotation text" w:semiHidden="1" w:unhideWhenUsed="1"/>
+    <w:lsdException w:name="header" w:semiHidden="1" w:unhideWhenUsed="1"/>
+    <w:lsdException w:name="footer" w:semiHidden="1" w:unhideWhenUsed="1"/>
+    <w:lsdException w:name="index heading" w:semiHidden="1" w:unhideWhenUsed="1"/>
+    <w:lsdException w:name="caption" w:semiHidden="1" w:uiPriority="35" w:unhideWhenUsed="1" w:qFormat="1"/>
+    <w:lsdException w:name="table of figures" w:semiHidden="1" w:unhideWhenUsed="1"/>
+    <w:lsdException w:name="envelope address" w:semiHidden="1" w:unhideWhenUsed="1"/>
+    <w:lsdException w:name="envelope return" w:semiHidden="1" w:unhideWhenUsed="1"/>
+    <w:lsdException w:name="footnote reference" w:semiHidden="1" w:unhideWhenUsed="1"/>
+    <w:lsdException w:name="annotation reference" w:semiHidden="1" w:unhideWhenUsed="1"/>
+    <w:lsdException w:name="line number" w:semiHidden="1" w:unhideWhenUsed="1"/>
+    <w:lsdException w:name="page number" w:semiHidden="1" w:unhideWhenUsed="1"/>
+    <w:lsdException w:name="endnote reference" w:semiHidden="1" w:unhideWhenUsed="1"/>
+    <w:lsdException w:name="endnote text" w:semiHidden="1" w:unhideWhenUsed="1"/>
+    <w:lsdException w:name="table of authorities" w:semiHidden="1" w:unhideWhenUsed="1"/>
+    <w:lsdException w:name="macro" w:semiHidden="1" w:unhideWhenUsed="1"/>
+    <w:lsdException w:name="toa heading" w:semiHidden="1" w:unhideWhenUsed="1"/>
+    <w:lsdException w:name="List" w:semiHidden="1" w:unhideWhenUsed="1"/>
+    <w:lsdException w:name="List Bullet" w:semiHidden="1" w:unhideWhenUsed="1"/>
+    <w:lsdException w:name="List Number" w:semiHidden="1" w:unhideWhenUsed="1"/>
+    <w:lsdException w:name="List 2" w:semiHidden="1" w:unhideWhenUsed="1"/>
+    <w:lsdException w:name="List 3" w:semiHidden="1" w:unhideWhenUsed="1"/>
+    <w:lsdException w:name="List 4" w:semiHidden="1" w:unhideWhenUsed="1"/>
+    <w:lsdException w:name="List 5" w:semiHidden="1" w:unhideWhenUsed="1"/>
+    <w:lsdException w:name="List Bullet 2" w:semiHidden="1" w:unhideWhenUsed="1"/>
+    <w:lsdException w:name="List Bullet 3" w:semiHidden="1" w:unhideWhenUsed="1"/>
+    <w:lsdException w:name="List Bullet 4" w:semiHidden="1" w:unhideWhenUsed="1"/>
+    <w:lsdException w:name="List Bullet 5" w:semiHidden="1" w:unhideWhenUsed="1"/>
+    <w:lsdException w:name="List Number 2" w:semiHidden="1" w:unhideWhenUsed="1"/>
+    <w:lsdException w:name="List Number 3" w:semiHidden="1" w:unhideWhenUsed="1"/>
+    <w:lsdException w:name="List Number 4" w:semiHidden="1" w:unhideWhenUsed="1"/>
+    <w:lsdException w:name="List Number 5" w:semiHidden="1" w:unhideWhenUsed="1"/>
+    <w:lsdException w:name="Title" w:uiPriority="10" w:qFormat="1"/>
+    <w:lsdException w:name="Closing" w:semiHidden="1" w:unhideWhenUsed="1"/>
+    <w:lsdException w:name="Signature" w:semiHidden="1" w:unhideWhenUsed="1"/>
+    <w:lsdException w:name="Default Paragraph Font" w:semiHidden="1" w:uiPriority="1" w:unhideWhenUsed="1"/>
+    <w:lsdException w:name="Body Text" w:semiHidden="1" w:uiPriority="0" w:unhideWhenUsed="1"/>
+    <w:lsdException w:name="Body Text Indent" w:semiHidden="1" w:unhideWhenUsed="1"/>
+    <w:lsdException w:name="List Continue" w:semiHidden="1" w:unhideWhenUsed="1"/>
+    <w:lsdException w:name="List Continue 2" w:semiHidden="1" w:unhideWhenUsed="1"/>
+    <w:lsdException w:name="List Continue 3" w:semiHidden="1" w:unhideWhenUsed="1"/>
+    <w:lsdException w:name="List Continue 4" w:semiHidden="1" w:unhideWhenUsed="1"/>
+    <w:lsdException w:name="List Continue 5" w:semiHidden="1" w:unhideWhenUsed="1"/>
+    <w:lsdException w:name="Message Header" w:semiHidden="1" w:unhideWhenUsed="1"/>
+    <w:lsdException w:name="Subtitle" w:uiPriority="11" w:qFormat="1"/>
+    <w:lsdException w:name="Salutation" w:semiHidden="1" w:unhideWhenUsed="1"/>
+    <w:lsdException w:name="Date" w:semiHidden="1" w:unhideWhenUsed="1"/>
+    <w:lsdException w:name="Body Text First Indent" w:semiHidden="1" w:unhideWhenUsed="1"/>
+    <w:lsdException w:name="Body Text First Indent 2" w:semiHidden="1" w:unhideWhenUsed="1"/>
+    <w:lsdException w:name="Note Heading" w:semiHidden="1" w:unhideWhenUsed="1"/>
+    <w:lsdException w:name="Body Text 2" w:semiHidden="1" w:unhideWhenUsed="1"/>
+    <w:lsdException w:name="Body Text 3" w:semiHidden="1" w:unhideWhenUsed="1"/>
+    <w:lsdException w:name="Body Text Indent 2" w:semiHidden="1" w:unhideWhenUsed="1"/>
+    <w:lsdException w:name="Body Text Indent 3" w:semiHidden="1" w:unhideWhenUsed="1"/>
+    <w:lsdException w:name="Block Text" w:semiHidden="1" w:unhideWhenUsed="1"/>
+    <w:lsdException w:name="Hyperlink" w:semiHidden="1" w:unhideWhenUsed="1"/>
+    <w:lsdException w:name="FollowedHyperlink" w:semiHidden="1" w:unhideWhenUsed="1"/>
+    <w:lsdException w:name="Strong" w:uiPriority="22" w:qFormat="1"/>
+    <w:lsdException w:name="Emphasis" w:uiPriority="20" w:qFormat="1"/>
+    <w:lsdException w:name="Document Map" w:semiHidden="1" w:unhideWhenUsed="1"/>
+    <w:lsdException w:name="Plain Text" w:semiHidden="1" w:unhideWhenUsed="1"/>
+    <w:lsdException w:name="E-mail Signature" w:semiHidden="1" w:unhideWhenUsed="1"/>
+    <w:lsdException w:name="HTML Top of Form" w:semiHidden="1" w:unhideWhenUsed="1"/>
+    <w:lsdException w:name="HTML Bottom of Form" w:semiHidden="1" w:unhideWhenUsed="1"/>
+    <w:lsdException w:name="Normal (Web)" w:semiHidden="1" w:unhideWhenUsed="1"/>
+    <w:lsdException w:name="HTML Acronym" w:semiHidden="1" w:unhideWhenUsed="1"/>
+    <w:lsdException w:name="HTML Address" w:semiHidden="1" w:unhideWhenUsed="1"/>
+    <w:lsdException w:name="HTML Cite" w:semiHidden="1" w:unhideWhenUsed="1"/>
+    <w:lsdException w:name="HTML Code" w:semiHidden="1" w:unhideWhenUsed="1"/>
+    <w:lsdException w:name="HTML Definition" w:semiHidden="1" w:unhideWhenUsed="1"/>
+    <w:lsdException w:name="HTML Keyboard" w:semiHidden="1" w:unhideWhenUsed="1"/>
+    <w:lsdException w:name="HTML Preformatted" w:semiHidden="1" w:unhideWhenUsed="1"/>
+    <w:lsdException w:name="HTML Sample" w:semiHidden="1" w:unhideWhenUsed="1"/>
+    <w:lsdException w:name="HTML Typewriter" w:semiHidden="1" w:unhideWhenUsed="1"/>
+    <w:lsdException w:name="HTML Variable" w:semiHidden="1" w:unhideWhenUsed="1"/>
+    <w:lsdException w:name="Normal Table" w:semiHidden="1" w:unhideWhenUsed="1"/>
+    <w:lsdException w:name="annotation subject" w:semiHidden="1" w:unhideWhenUsed="1"/>
+    <w:lsdException w:name="No List" w:semiHidden="1" w:unhideWhenUsed="1"/>
+    <w:lsdException w:name="Outline List 1" w:semiHidden="1" w:unhideWhenUsed="1"/>
+    <w:lsdException w:name="Outline List 2" w:semiHidden="1" w:unhideWhenUsed="1"/>
+    <w:lsdException w:name="Outline List 3" w:semiHidden="1" w:unhideWhenUsed="1"/>
+    <w:lsdException w:name="Table Simple 1" w:semiHidden="1" w:unhideWhenUsed="1"/>
+    <w:lsdException w:name="Table Simple 2" w:semiHidden="1" w:unhideWhenUsed="1"/>
+    <w:lsdException w:name="Table Simple 3" w:semiHidden="1" w:unhideWhenUsed="1"/>
+    <w:lsdException w:name="Table Classic 1" w:semiHidden="1" w:unhideWhenUsed="1"/>
+    <w:lsdException w:name="Table Classic 2" w:semiHidden="1" w:unhideWhenUsed="1"/>
+    <w:lsdException w:name="Table Classic 3" w:semiHidden="1" w:unhideWhenUsed="1"/>
+    <w:lsdException w:name="Table Classic 4" w:semiHidden="1" w:unhideWhenUsed="1"/>
+    <w:lsdException w:name="Table Colorful 1" w:semiHidden="1" w:unhideWhenUsed="1"/>
+    <w:lsdException w:name="Table Colorful 2" w:semiHidden="1" w:unhideWhenUsed="1"/>
+    <w:lsdException w:name="Table Colorful 3" w:semiHidden="1" w:unhideWhenUsed="1"/>
+    <w:lsdException w:name="Table Columns 1" w:semiHidden="1" w:unhideWhenUsed="1"/>
+    <w:lsdException w:name="Table Columns 2" w:semiHidden="1" w:unhideWhenUsed="1"/>
+    <w:lsdException w:name="Table Columns 3" w:semiHidden="1" w:unhideWhenUsed="1"/>
+    <w:lsdException w:name="Table Columns 4" w:semiHidden="1" w:unhideWhenUsed="1"/>
+    <w:lsdException w:name="Table Columns 5" w:semiHidden="1" w:unhideWhenUsed="1"/>
+    <w:lsdException w:name="Table Grid 1" w:semiHidden="1" w:unhideWhenUsed="1"/>
+    <w:lsdException w:name="Table Grid 2" w:semiHidden="1" w:unhideWhenUsed="1"/>
+    <w:lsdException w:name="Table Grid 3" w:semiHidden="1" w:unhideWhenUsed="1"/>
+    <w:lsdException w:name="Table Grid 4" w:semiHidden="1" w:unhideWhenUsed="1"/>
+    <w:lsdException w:name="Table Grid 5" w:semiHidden="1" w:unhideWhenUsed="1"/>
+    <w:lsdException w:name="Table Grid 6" w:semiHidden="1" w:unhideWhenUsed="1"/>
+    <w:lsdException w:name="Table Grid 7" w:semiHidden="1" w:unhideWhenUsed="1"/>
+    <w:lsdException w:name="Table Grid 8" w:semiHidden="1" w:unhideWhenUsed="1"/>
+    <w:lsdException w:name="Table List 1" w:semiHidden="1" w:unhideWhenUsed="1"/>
+    <w:lsdException w:name="Table List 2" w:semiHidden="1" w:unhideWhenUsed="1"/>
+    <w:lsdException w:name="Table List 3" w:semiHidden="1" w:unhideWhenUsed="1"/>
+    <w:lsdException w:name="Table List 4" w:semiHidden="1" w:unhideWhenUsed="1"/>
+    <w:lsdException w:name="Table List 5" w:semiHidden="1" w:unhideWhenUsed="1"/>
+    <w:lsdException w:name="Table List 6" w:semiHidden="1" w:unhideWhenUsed="1"/>
+    <w:lsdException w:name="Table List 7" w:semiHidden="1" w:unhideWhenUsed="1"/>
+    <w:lsdException w:name="Table List 8" w:semiHidden="1" w:unhideWhenUsed="1"/>
+    <w:lsdException w:name="Table 3D effects 1" w:semiHidden="1" w:unhideWhenUsed="1"/>
+    <w:lsdException w:name="Table 3D effects 2" w:semiHidden="1" w:unhideWhenUsed="1"/>
+    <w:lsdException w:name="Table 3D effects 3" w:semiHidden="1" w:unhideWhenUsed="1"/>
+    <w:lsdException w:name="Table Contemporary" w:semiHidden="1" w:unhideWhenUsed="1"/>
+    <w:lsdException w:name="Table Elegant" w:semiHidden="1" w:unhideWhenUsed="1"/>
+    <w:lsdException w:name="Table Professional" w:semiHidden="1" w:unhideWhenUsed="1"/>
+    <w:lsdException w:name="Table Subtle 1" w:semiHidden="1" w:unhideWhenUsed="1"/>
+    <w:lsdException w:name="Table Subtle 2" w:semiHidden="1" w:unhideWhenUsed="1"/>
+    <w:lsdException w:name="Table Web 1" w:semiHidden="1" w:unhideWhenUsed="1"/>
+    <w:lsdException w:name="Table Web 2" w:semiHidden="1" w:unhideWhenUsed="1"/>
+    <w:lsdException w:name="Table Web 3" w:semiHidden="1" w:unhideWhenUsed="1"/>
+    <w:lsdException w:name="Balloon Text" w:semiHidden="1" w:unhideWhenUsed="1"/>
+    <w:lsdException w:name="Table Grid" w:uiPriority="59"/>
+    <w:lsdException w:name="Table Theme" w:semiHidden="1" w:unhideWhenUsed="1"/>
+    <w:lsdException w:name="Placeholder Text" w:semiHidden="1"/>
+    <w:lsdException w:name="No Spacing" w:uiPriority="1" w:qFormat="1"/>
+    <w:lsdException w:name="Light Shading" w:uiPriority="60"/>
+    <w:lsdException w:name="Light List" w:uiPriority="61"/>
+    <w:lsdException w:name="Light Grid" w:uiPriority="62"/>
+    <w:lsdException w:name="Medium Shading 1" w:uiPriority="63"/>
+    <w:lsdException w:name="Medium Shading 2" w:uiPriority="64"/>
+    <w:lsdException w:name="Medium List 1" w:uiPriority="65"/>
+    <w:lsdException w:name="Medium List 2" w:uiPriority="66"/>
+    <w:lsdException w:name="Medium Grid 1" w:uiPriority="67"/>
+    <w:lsdException w:name="Medium Grid 2" w:uiPriority="68"/>
+    <w:lsdException w:name="Medium Grid 3" w:uiPriority="69"/>
+    <w:lsdException w:name="Dark List" w:uiPriority="70"/>
+    <w:lsdException w:name="Colorful Shading" w:uiPriority="71"/>
+    <w:lsdException w:name="Colorful List" w:uiPriority="72"/>
+    <w:lsdException w:name="Colorful Grid" w:uiPriority="73"/>
+    <w:lsdException w:name="Light Shading Accent 1" w:uiPriority="60"/>
+    <w:lsdException w:name="Light List Accent 1" w:uiPriority="61"/>
+    <w:lsdException w:name="Light Grid Accent 1" w:uiPriority="62"/>
+    <w:lsdException w:name="Medium Shading 1 Accent 1" w:uiPriority="63"/>
+    <w:lsdException w:name="Medium Shading 2 Accent 1" w:uiPriority="64"/>
+    <w:lsdException w:name="Medium List 1 Accent 1" w:uiPriority="65"/>
+    <w:lsdException w:name="Revision" w:semiHidden="1"/>
+    <w:lsdException w:name="List Paragraph" w:uiPriority="34" w:qFormat="1"/>
+    <w:lsdException w:name="Quote" w:uiPriority="29" w:qFormat="1"/>
+    <w:lsdException w:name="Intense Quote" w:uiPriority="30" w:qFormat="1"/>
+    <w:lsdException w:name="Medium List 2 Accent 1" w:uiPriority="66"/>
+    <w:lsdException w:name="Medium Grid 1 Accent 1" w:uiPriority="67"/>
+    <w:lsdException w:name="Medium Grid 2 Accent 1" w:uiPriority="68"/>
+    <w:lsdException w:name="Medium Grid 3 Accent 1" w:uiPriority="69"/>
+    <w:lsdException w:name="Dark List Accent 1" w:uiPriority="70"/>
+    <w:lsdException w:name="Colorful Shading Accent 1" w:uiPriority="71"/>
+    <w:lsdException w:name="Colorful List Accent 1" w:uiPriority="72"/>
+    <w:lsdException w:name="Colorful Grid Accent 1" w:uiPriority="73"/>
+    <w:lsdException w:name="Light Shading Accent 2" w:uiPriority="60"/>
+    <w:lsdException w:name="Light List Accent 2" w:uiPriority="61"/>
+    <w:lsdException w:name="Light Grid Accent 2" w:uiPriority="62"/>
+    <w:lsdException w:name="Medium Shading 1 Accent 2" w:uiPriority="63"/>
+    <w:lsdException w:name="Medium Shading 2 Accent 2" w:uiPriority="64"/>
+    <w:lsdException w:name="Medium List 1 Accent 2" w:uiPriority="65"/>
+    <w:lsdException w:name="Medium List 2 Accent 2" w:uiPriority="66"/>
+    <w:lsdException w:name="Medium Grid 1 Accent 2" w:uiPriority="67"/>
+    <w:lsdException w:name="Medium Grid 2 Accent 2" w:uiPriority="68"/>
+    <w:lsdException w:name="Medium Grid 3 Accent 2" w:uiPriority="69"/>
+    <w:lsdException w:name="Dark List Accent 2" w:uiPriority="70"/>
+    <w:lsdException w:name="Colorful Shading Accent 2" w:uiPriority="71"/>
+    <w:lsdException w:name="Colorful List Accent 2" w:uiPriority="72"/>
+    <w:lsdException w:name="Colorful Grid Accent 2" w:uiPriority="73"/>
+    <w:lsdException w:name="Light Shading Accent 3" w:uiPriority="60"/>
+    <w:lsdException w:name="Light List Accent 3" w:uiPriority="61"/>
+    <w:lsdException w:name="Light Grid Accent 3" w:uiPriority="62"/>
+    <w:lsdException w:name="Medium Shading 1 Accent 3" w:uiPriority="63"/>
+    <w:lsdException w:name="Medium Shading 2 Accent 3" w:uiPriority="64"/>
+    <w:lsdException w:name="Medium List 1 Accent 3" w:uiPriority="65"/>
+    <w:lsdException w:name="Medium List 2 Accent 3" w:uiPriority="66"/>
+    <w:lsdException w:name="Medium Grid 1 Accent 3" w:uiPriority="67"/>
+    <w:lsdException w:name="Medium Grid 2 Accent 3" w:uiPriority="68"/>
+    <w:lsdException w:name="Medium Grid 3 Accent 3" w:uiPriority="69"/>
+    <w:lsdException w:name="Dark List Accent 3" w:uiPriority="70"/>
+    <w:lsdException w:name="Colorful Shading Accent 3" w:uiPriority="71"/>
+    <w:lsdException w:name="Colorful List Accent 3" w:uiPriority="72"/>
+    <w:lsdException w:name="Colorful Grid Accent 3" w:uiPriority="73"/>
+    <w:lsdException w:name="Light Shading Accent 4" w:uiPriority="60"/>
+    <w:lsdException w:name="Light List Accent 4" w:uiPriority="61"/>
+    <w:lsdException w:name="Light Grid Accent 4" w:uiPriority="62"/>
+    <w:lsdException w:name="Medium Shading 1 Accent 4" w:uiPriority="63"/>
+    <w:lsdException w:name="Medium Shading 2 Accent 4" w:uiPriority="64"/>
+    <w:lsdException w:name="Medium List 1 Accent 4" w:uiPriority="65"/>
+    <w:lsdException w:name="Medium List 2 Accent 4" w:uiPriority="66"/>
+    <w:lsdException w:name="Medium Grid 1 Accent 4" w:uiPriority="67"/>
+    <w:lsdException w:name="Medium Grid 2 Accent 4" w:uiPriority="68"/>
+    <w:lsdException w:name="Medium Grid 3 Accent 4" w:uiPriority="69"/>
+    <w:lsdException w:name="Dark List Accent 4" w:uiPriority="70"/>
+    <w:lsdException w:name="Colorful Shading Accent 4" w:uiPriority="71"/>
+    <w:lsdException w:name="Colorful List Accent 4" w:uiPriority="72"/>
+    <w:lsdException w:name="Colorful Grid Accent 4" w:uiPriority="73"/>
+    <w:lsdException w:name="Light Shading Accent 5" w:uiPriority="60"/>
+    <w:lsdException w:name="Light List Accent 5" w:uiPriority="61"/>
+    <w:lsdException w:name="Light Grid Accent 5" w:uiPriority="62"/>
+    <w:lsdException w:name="Medium Shading 1 Accent 5" w:uiPriority="63"/>
+    <w:lsdException w:name="Medium Shading 2 Accent 5" w:uiPriority="64"/>
+    <w:lsdException w:name="Medium List 1 Accent 5" w:uiPriority="65"/>
+    <w:lsdException w:name="Medium List 2 Accent 5" w:uiPriority="66"/>
+    <w:lsdException w:name="Medium Grid 1 Accent 5" w:uiPriority="67"/>
+    <w:lsdException w:name="Medium Grid 2 Accent 5" w:uiPriority="68"/>
+    <w:lsdException w:name="Medium Grid 3 Accent 5" w:uiPriority="69"/>
+    <w:lsdException w:name="Dark List Accent 5" w:uiPriority="70"/>
+    <w:lsdException w:name="Colorful Shading Accent 5" w:uiPriority="71"/>
+    <w:lsdException w:name="Colorful List Accent 5" w:uiPriority="72"/>
+    <w:lsdException w:name="Colorful Grid Accent 5" w:uiPriority="73"/>
+    <w:lsdException w:name="Light Shading Accent 6" w:uiPriority="60"/>
+    <w:lsdException w:name="Light List Accent 6" w:uiPriority="61"/>
+    <w:lsdException w:name="Light Grid Accent 6" w:uiPriority="62"/>
+    <w:lsdException w:name="Medium Shading 1 Accent 6" w:uiPriority="63"/>
+    <w:lsdException w:name="Medium Shading 2 Accent 6" w:uiPriority="64"/>
+    <w:lsdException w:name="Medium List 1 Accent 6" w:uiPriority="65"/>
+    <w:lsdException w:name="Medium List 2 Accent 6" w:uiPriority="66"/>
+    <w:lsdException w:name="Medium Grid 1 Accent 6" w:uiPriority="67"/>
+    <w:lsdException w:name="Medium Grid 2 Accent 6" w:uiPriority="68"/>
+    <w:lsdException w:name="Medium Grid 3 Accent 6" w:uiPriority="69"/>
+    <w:lsdException w:name="Dark List Accent 6" w:uiPriority="70"/>
+    <w:lsdException w:name="Colorful Shading Accent 6" w:uiPriority="71"/>
+    <w:lsdException w:name="Colorful List Accent 6" w:uiPriority="72"/>
+    <w:lsdException w:name="Colorful Grid Accent 6" w:uiPriority="73"/>
+    <w:lsdException w:name="Subtle Emphasis" w:uiPriority="19" w:qFormat="1"/>
+    <w:lsdException w:name="Intense Emphasis" w:uiPriority="21" w:qFormat="1"/>
+    <w:lsdException w:name="Subtle Reference" w:uiPriority="31" w:qFormat="1"/>
+    <w:lsdException w:name="Intense Reference" w:uiPriority="32" w:qFormat="1"/>
+    <w:lsdException w:name="Book Title" w:uiPriority="33" w:qFormat="1"/>
+    <w:lsdException w:name="Bibliography" w:semiHidden="1" w:uiPriority="37" w:unhideWhenUsed="1"/>
+    <w:lsdException w:name="TOC Heading" w:semiHidden="1" w:uiPriority="39" w:unhideWhenUsed="1" w:qFormat="1"/>
+    <w:lsdException w:name="Plain Table 1" w:uiPriority="41"/>
+    <w:lsdException w:name="Plain Table 2" w:uiPriority="42"/>
+    <w:lsdException w:name="Plain Table 3" w:uiPriority="43"/>
+    <w:lsdException w:name="Plain Table 4" w:uiPriority="44"/>
+    <w:lsdException w:name="Plain Table 5" w:uiPriority="45"/>
+    <w:lsdException w:name="Grid Table Light" w:uiPriority="40"/>
+    <w:lsdException w:name="Grid Table 1 Light" w:uiPriority="46"/>
+    <w:lsdException w:name="Grid Table 2" w:uiPriority="47"/>
+    <w:lsdException w:name="Grid Table 3" w:uiPriority="48"/>
+    <w:lsdException w:name="Grid Table 4" w:uiPriority="49"/>
+    <w:lsdException w:name="Grid Table 5 Dark" w:uiPriority="50"/>
+    <w:lsdException w:name="Grid Table 6 Colorful" w:uiPriority="51"/>
+    <w:lsdException w:name="Grid Table 7 Colorful" w:uiPriority="52"/>
+    <w:lsdException w:name="Grid Table 1 Light Accent 1" w:uiPriority="46"/>
+    <w:lsdException w:name="Grid Table 2 Accent 1" w:uiPriority="47"/>
+    <w:lsdException w:name="Grid Table 3 Accent 1" w:uiPriority="48"/>
+    <w:lsdException w:name="Grid Table 4 Accent 1" w:uiPriority="49"/>
+    <w:lsdException w:name="Grid Table 5 Dark Accent 1" w:uiPriority="50"/>
+    <w:lsdException w:name="Grid Table 6 Colorful Accent 1" w:uiPriority="51"/>
+    <w:lsdException w:name="Grid Table 7 Colorful Accent 1" w:uiPriority="52"/>
+    <w:lsdException w:name="Grid Table 1 Light Accent 2" w:uiPriority="46"/>
+    <w:lsdException w:name="Grid Table 2 Accent 2" w:uiPriority="47"/>
+    <w:lsdException w:name="Grid Table 3 Accent 2" w:uiPriority="48"/>
+    <w:lsdException w:name="Grid Table 4 Accent 2" w:uiPriority="49"/>
+    <w:lsdException w:name="Grid Table 5 Dark Accent 2" w:uiPriority="50"/>
+    <w:lsdException w:name="Grid Table 6 Colorful Accent 2" w:uiPriority="51"/>
+    <w:lsdException w:name="Grid Table 7 Colorful Accent 2" w:uiPriority="52"/>
+    <w:lsdException w:name="Grid Table 1 Light Accent 3" w:uiPriority="46"/>
+    <w:lsdException w:name="Grid Table 2 Accent 3" w:uiPriority="47"/>
+    <w:lsdException w:name="Grid Table 3 Accent 3" w:uiPriority="48"/>
+    <w:lsdException w:name="Grid Table 4 Accent 3" w:uiPriority="49"/>
+    <w:lsdException w:name="Grid Table 5 Dark Accent 3" w:uiPriority="50"/>
+    <w:lsdException w:name="Grid Table 6 Colorful Accent 3" w:uiPriority="51"/>
+    <w:lsdException w:name="Grid Table 7 Colorful Accent 3" w:uiPriority="52"/>
+    <w:lsdException w:name="Grid Table 1 Light Accent 4" w:uiPriority="46"/>
+    <w:lsdException w:name="Grid Table 2 Accent 4" w:uiPriority="47"/>
+    <w:lsdException w:name="Grid Table 3 Accent 4" w:uiPriority="48"/>
+    <w:lsdException w:name="Grid Table 4 Accent 4" w:uiPriority="49"/>
+    <w:lsdException w:name="Grid Table 5 Dark Accent 4" w:uiPriority="50"/>
+    <w:lsdException w:name="Grid Table 6 Colorful Accent 4" w:uiPriority="51"/>
+    <w:lsdException w:name="Grid Table 7 Colorful Accent 4" w:uiPriority="52"/>
+    <w:lsdException w:name="Grid Table 1 Light Accent 5" w:uiPriority="46"/>
+    <w:lsdException w:name="Grid Table 2 Accent 5" w:uiPriority="47"/>
+    <w:lsdException w:name="Grid Table 3 Accent 5" w:uiPriority="48"/>
+    <w:lsdException w:name="Grid Table 4 Accent 5" w:uiPriority="49"/>
+    <w:lsdException w:name="Grid Table 5 Dark Accent 5" w:uiPriority="50"/>
+    <w:lsdException w:name="Grid Table 6 Colorful Accent 5" w:uiPriority="51"/>
+    <w:lsdException w:name="Grid Table 7 Colorful Accent 5" w:uiPriority="52"/>
+    <w:lsdException w:name="Grid Table 1 Light Accent 6" w:uiPriority="46"/>
+    <w:lsdException w:name="Grid Table 2 Accent 6" w:uiPriority="47"/>
+    <w:lsdException w:name="Grid Table 3 Accent 6" w:uiPriority="48"/>
+    <w:lsdException w:name="Grid Table 4 Accent 6" w:uiPriority="49"/>
+    <w:lsdException w:name="Grid Table 5 Dark Accent 6" w:uiPriority="50"/>
+    <w:lsdException w:name="Grid Table 6 Colorful Accent 6" w:uiPriority="51"/>
+    <w:lsdException w:name="Grid Table 7 Colorful Accent 6" w:uiPriority="52"/>
+    <w:lsdException w:name="List Table 1 Light" w:uiPriority="46"/>
+    <w:lsdException w:name="List Table 2" w:uiPriority="47"/>
+    <w:lsdException w:name="List Table 3" w:uiPriority="48"/>
+    <w:lsdException w:name="List Table 4" w:uiPriority="49"/>
+    <w:lsdException w:name="List Table 5 Dark" w:uiPriority="50"/>
+    <w:lsdException w:name="List Table 6 Colorful" w:uiPriority="51"/>
+    <w:lsdException w:name="List Table 7 Colorful" w:uiPriority="52"/>
+    <w:lsdException w:name="List Table 1 Light Accent 1" w:uiPriority="46"/>
+    <w:lsdException w:name="List Table 2 Accent 1" w:uiPriority="47"/>
+    <w:lsdException w:name="List Table 3 Accent 1" w:uiPriority="48"/>
+    <w:lsdException w:name="List Table 4 Accent 1" w:uiPriority="49"/>
+    <w:lsdException w:name="List Table 5 Dark Accent 1" w:uiPriority="50"/>
+    <w:lsdException w:name="List Table 6 Colorful Accent 1" w:uiPriority="51"/>
+    <w:lsdException w:name="List Table 7 Colorful Accent 1" w:uiPriority="52"/>
+    <w:lsdException w:name="List Table 1 Light Accent 2" w:uiPriority="46"/>
+    <w:lsdException w:name="List Table 2 Accent 2" w:uiPriority="47"/>
+    <w:lsdException w:name="List Table 3 Accent 2" w:uiPriority="48"/>
+    <w:lsdException w:name="List Table 4 Accent 2" w:uiPriority="49"/>
+    <w:lsdException w:name="List Table 5 Dark Accent 2" w:uiPriority="50"/>
+    <w:lsdException w:name="List Table 6 Colorful Accent 2" w:uiPriority="51"/>
+    <w:lsdException w:name="List Table 7 Colorful Accent 2" w:uiPriority="52"/>
+    <w:lsdException w:name="List Table 1 Light Accent 3" w:uiPriority="46"/>
+    <w:lsdException w:name="List Table 2 Accent 3" w:uiPriority="47"/>
+    <w:lsdException w:name="List Table 3 Accent 3" w:uiPriority="48"/>
+    <w:lsdException w:name="List Table 4 Accent 3" w:uiPriority="49"/>
+    <w:lsdException w:name="List Table 5 Dark Accent 3" w:uiPriority="50"/>
+    <w:lsdException w:name="List Table 6 Colorful Accent 3" w:uiPriority="51"/>
+    <w:lsdException w:name="List Table 7 Colorful Accent 3" w:uiPriority="52"/>
+    <w:lsdException w:name="List Table 1 Light Accent 4" w:uiPriority="46"/>
+    <w:lsdException w:name="List Table 2 Accent 4" w:uiPriority="47"/>
+    <w:lsdException w:name="List Table 3 Accent 4" w:uiPriority="48"/>
+    <w:lsdException w:name="List Table 4 Accent 4" w:uiPriority="49"/>
+    <w:lsdException w:name="List Table 5 Dark Accent 4" w:uiPriority="50"/>
+    <w:lsdException w:name="List Table 6 Colorful Accent 4" w:uiPriority="51"/>
+    <w:lsdException w:name="List Table 7 Colorful Accent 4" w:uiPriority="52"/>
+    <w:lsdException w:name="List Table 1 Light Accent 5" w:uiPriority="46"/>
+    <w:lsdException w:name="List Table 2 Accent 5" w:uiPriority="47"/>
+    <w:lsdException w:name="List Table 3 Accent 5" w:uiPriority="48"/>
+    <w:lsdException w:name="List Table 4 Accent 5" w:uiPriority="49"/>
+    <w:lsdException w:name="List Table 5 Dark Accent 5" w:uiPriority="50"/>
+    <w:lsdException w:name="List Table 6 Colorful Accent 5" w:uiPriority="51"/>
+    <w:lsdException w:name="List Table 7 Colorful Accent 5" w:uiPriority="52"/>
+    <w:lsdException w:name="List Table 1 Light Accent 6" w:uiPriority="46"/>
+    <w:lsdException w:name="List Table 2 Accent 6" w:uiPriority="47"/>
+    <w:lsdException w:name="List Table 3 Accent 6" w:uiPriority="48"/>
+    <w:lsdException w:name="List Table 4 Accent 6" w:uiPriority="49"/>
+    <w:lsdException w:name="List Table 5 Dark Accent 6" w:uiPriority="50"/>
+    <w:lsdException w:name="List Table 6 Colorful Accent 6" w:uiPriority="51"/>
+    <w:lsdException w:name="List Table 7 Colorful Accent 6" w:uiPriority="52"/>
   </w:latentStyles>
   <w:style w:type="paragraph" w:default="1" w:styleId="Normal">
     <w:name w:val="Normal"/>
@@ -18955,7 +20492,6 @@
     <w:uiPriority w:val="99"/>
     <w:semiHidden/>
     <w:unhideWhenUsed/>
-    <w:qFormat/>
     <w:tblPr>
       <w:tblInd w:w="0" w:type="dxa"/>
       <w:tblCellMar>

</xml_diff>

<commit_message>
- Cambios en Graficos y Listados - Correciones varias
</commit_message>
<xml_diff>
--- a/Documentacion/de Producto/Trazo Fino 1.2.docx
+++ b/Documentacion/de Producto/Trazo Fino 1.2.docx
@@ -1,6 +1,6 @@
 
 <file path=word/document.xml><?xml version="1.0" encoding="utf-8"?>
-<w:document xmlns:ve="http://schemas.openxmlformats.org/markup-compatibility/2006" xmlns:o="urn:schemas-microsoft-com:office:office" xmlns:r="http://schemas.openxmlformats.org/officeDocument/2006/relationships" xmlns:m="http://schemas.openxmlformats.org/officeDocument/2006/math" xmlns:v="urn:schemas-microsoft-com:vml" xmlns:wp="http://schemas.openxmlformats.org/drawingml/2006/wordprocessingDrawing" xmlns:w10="urn:schemas-microsoft-com:office:word" xmlns:w="http://schemas.openxmlformats.org/wordprocessingml/2006/main" xmlns:wne="http://schemas.microsoft.com/office/word/2006/wordml">
+<w:document xmlns:wpc="http://schemas.microsoft.com/office/word/2010/wordprocessingCanvas" xmlns:mc="http://schemas.openxmlformats.org/markup-compatibility/2006" xmlns:o="urn:schemas-microsoft-com:office:office" xmlns:r="http://schemas.openxmlformats.org/officeDocument/2006/relationships" xmlns:m="http://schemas.openxmlformats.org/officeDocument/2006/math" xmlns:v="urn:schemas-microsoft-com:vml" xmlns:wp14="http://schemas.microsoft.com/office/word/2010/wordprocessingDrawing" xmlns:wp="http://schemas.openxmlformats.org/drawingml/2006/wordprocessingDrawing" xmlns:w10="urn:schemas-microsoft-com:office:word" xmlns:w="http://schemas.openxmlformats.org/wordprocessingml/2006/main" xmlns:w14="http://schemas.microsoft.com/office/word/2010/wordml" xmlns:w15="http://schemas.microsoft.com/office/word/2012/wordml" xmlns:wpg="http://schemas.microsoft.com/office/word/2010/wordprocessingGroup" xmlns:wpi="http://schemas.microsoft.com/office/word/2010/wordprocessingInk" xmlns:wne="http://schemas.microsoft.com/office/word/2006/wordml" xmlns:wps="http://schemas.microsoft.com/office/word/2010/wordprocessingShape" mc:Ignorable="w14 w15 wp14">
   <w:body>
     <w:p>
       <w:pPr>
@@ -38,7 +38,7 @@
           <w:left w:w="70" w:type="dxa"/>
           <w:right w:w="70" w:type="dxa"/>
         </w:tblCellMar>
-        <w:tblLook w:val="00AF"/>
+        <w:tblLook w:val="00AF" w:firstRow="1" w:lastRow="0" w:firstColumn="1" w:lastColumn="0" w:noHBand="0" w:noVBand="0"/>
       </w:tblPr>
       <w:tblGrid>
         <w:gridCol w:w="2450"/>
@@ -263,6 +263,14 @@
                 <w:sz w:val="22"/>
                 <w:szCs w:val="22"/>
               </w:rPr>
+              <w:fldChar w:fldCharType="separate"/>
+            </w:r>
+            <w:r>
+              <w:rPr>
+                <w:rFonts w:asciiTheme="minorHAnsi" w:hAnsiTheme="minorHAnsi" w:cstheme="minorHAnsi"/>
+                <w:sz w:val="22"/>
+                <w:szCs w:val="22"/>
+              </w:rPr>
               <w:fldChar w:fldCharType="end"/>
             </w:r>
             <w:r>
@@ -312,6 +320,14 @@
                 <w:sz w:val="22"/>
                 <w:szCs w:val="22"/>
               </w:rPr>
+              <w:fldChar w:fldCharType="separate"/>
+            </w:r>
+            <w:r>
+              <w:rPr>
+                <w:rFonts w:asciiTheme="minorHAnsi" w:hAnsiTheme="minorHAnsi" w:cstheme="minorHAnsi"/>
+                <w:sz w:val="22"/>
+                <w:szCs w:val="22"/>
+              </w:rPr>
               <w:fldChar w:fldCharType="end"/>
             </w:r>
             <w:r>
@@ -361,6 +377,14 @@
                 <w:sz w:val="22"/>
                 <w:szCs w:val="22"/>
               </w:rPr>
+              <w:fldChar w:fldCharType="separate"/>
+            </w:r>
+            <w:r>
+              <w:rPr>
+                <w:rFonts w:asciiTheme="minorHAnsi" w:hAnsiTheme="minorHAnsi" w:cstheme="minorHAnsi"/>
+                <w:sz w:val="22"/>
+                <w:szCs w:val="22"/>
+              </w:rPr>
               <w:fldChar w:fldCharType="end"/>
             </w:r>
             <w:r>
@@ -451,6 +475,14 @@
                 <w:sz w:val="22"/>
                 <w:szCs w:val="22"/>
               </w:rPr>
+              <w:fldChar w:fldCharType="separate"/>
+            </w:r>
+            <w:r>
+              <w:rPr>
+                <w:rFonts w:asciiTheme="minorHAnsi" w:hAnsiTheme="minorHAnsi" w:cstheme="minorHAnsi"/>
+                <w:sz w:val="22"/>
+                <w:szCs w:val="22"/>
+              </w:rPr>
               <w:fldChar w:fldCharType="end"/>
             </w:r>
             <w:r>
@@ -500,6 +532,14 @@
                 <w:sz w:val="22"/>
                 <w:szCs w:val="22"/>
               </w:rPr>
+              <w:fldChar w:fldCharType="separate"/>
+            </w:r>
+            <w:r>
+              <w:rPr>
+                <w:rFonts w:asciiTheme="minorHAnsi" w:hAnsiTheme="minorHAnsi" w:cstheme="minorHAnsi"/>
+                <w:sz w:val="22"/>
+                <w:szCs w:val="22"/>
+              </w:rPr>
               <w:fldChar w:fldCharType="end"/>
             </w:r>
             <w:r>
@@ -581,6 +621,14 @@
                 <w:sz w:val="22"/>
                 <w:szCs w:val="22"/>
               </w:rPr>
+              <w:fldChar w:fldCharType="separate"/>
+            </w:r>
+            <w:r>
+              <w:rPr>
+                <w:rFonts w:asciiTheme="minorHAnsi" w:hAnsiTheme="minorHAnsi" w:cstheme="minorHAnsi"/>
+                <w:sz w:val="22"/>
+                <w:szCs w:val="22"/>
+              </w:rPr>
               <w:fldChar w:fldCharType="end"/>
             </w:r>
             <w:r>
@@ -630,6 +678,14 @@
                 <w:sz w:val="22"/>
                 <w:szCs w:val="22"/>
               </w:rPr>
+              <w:fldChar w:fldCharType="separate"/>
+            </w:r>
+            <w:r>
+              <w:rPr>
+                <w:rFonts w:asciiTheme="minorHAnsi" w:hAnsiTheme="minorHAnsi" w:cstheme="minorHAnsi"/>
+                <w:sz w:val="22"/>
+                <w:szCs w:val="22"/>
+              </w:rPr>
               <w:fldChar w:fldCharType="end"/>
             </w:r>
             <w:r>
@@ -728,6 +784,14 @@
                 <w:sz w:val="22"/>
                 <w:szCs w:val="22"/>
               </w:rPr>
+              <w:fldChar w:fldCharType="separate"/>
+            </w:r>
+            <w:r>
+              <w:rPr>
+                <w:rFonts w:asciiTheme="minorHAnsi" w:hAnsiTheme="minorHAnsi" w:cstheme="minorHAnsi"/>
+                <w:sz w:val="22"/>
+                <w:szCs w:val="22"/>
+              </w:rPr>
               <w:fldChar w:fldCharType="end"/>
             </w:r>
             <w:r>
@@ -777,6 +841,14 @@
                 <w:sz w:val="22"/>
                 <w:szCs w:val="22"/>
               </w:rPr>
+              <w:fldChar w:fldCharType="separate"/>
+            </w:r>
+            <w:r>
+              <w:rPr>
+                <w:rFonts w:asciiTheme="minorHAnsi" w:hAnsiTheme="minorHAnsi" w:cstheme="minorHAnsi"/>
+                <w:sz w:val="22"/>
+                <w:szCs w:val="22"/>
+              </w:rPr>
               <w:fldChar w:fldCharType="end"/>
             </w:r>
             <w:r>
@@ -834,6 +906,14 @@
                 <w:sz w:val="22"/>
                 <w:szCs w:val="22"/>
               </w:rPr>
+              <w:fldChar w:fldCharType="separate"/>
+            </w:r>
+            <w:r>
+              <w:rPr>
+                <w:rFonts w:asciiTheme="minorHAnsi" w:hAnsiTheme="minorHAnsi" w:cstheme="minorHAnsi"/>
+                <w:sz w:val="22"/>
+                <w:szCs w:val="22"/>
+              </w:rPr>
               <w:fldChar w:fldCharType="end"/>
             </w:r>
             <w:r>
@@ -883,6 +963,14 @@
                 <w:sz w:val="22"/>
                 <w:szCs w:val="22"/>
               </w:rPr>
+              <w:fldChar w:fldCharType="separate"/>
+            </w:r>
+            <w:r>
+              <w:rPr>
+                <w:rFonts w:asciiTheme="minorHAnsi" w:hAnsiTheme="minorHAnsi" w:cstheme="minorHAnsi"/>
+                <w:sz w:val="22"/>
+                <w:szCs w:val="22"/>
+              </w:rPr>
               <w:fldChar w:fldCharType="end"/>
             </w:r>
             <w:r>
@@ -932,6 +1020,14 @@
                 <w:sz w:val="22"/>
                 <w:szCs w:val="22"/>
               </w:rPr>
+              <w:fldChar w:fldCharType="separate"/>
+            </w:r>
+            <w:r>
+              <w:rPr>
+                <w:rFonts w:asciiTheme="minorHAnsi" w:hAnsiTheme="minorHAnsi" w:cstheme="minorHAnsi"/>
+                <w:sz w:val="22"/>
+                <w:szCs w:val="22"/>
+              </w:rPr>
               <w:fldChar w:fldCharType="end"/>
             </w:r>
             <w:r>
@@ -1103,6 +1199,14 @@
                 <w:sz w:val="22"/>
                 <w:szCs w:val="22"/>
               </w:rPr>
+              <w:fldChar w:fldCharType="separate"/>
+            </w:r>
+            <w:r>
+              <w:rPr>
+                <w:rFonts w:asciiTheme="minorHAnsi" w:hAnsiTheme="minorHAnsi" w:cstheme="minorHAnsi"/>
+                <w:sz w:val="22"/>
+                <w:szCs w:val="22"/>
+              </w:rPr>
               <w:fldChar w:fldCharType="end"/>
             </w:r>
             <w:r>
@@ -1152,6 +1256,14 @@
                 <w:sz w:val="22"/>
                 <w:szCs w:val="22"/>
               </w:rPr>
+              <w:fldChar w:fldCharType="separate"/>
+            </w:r>
+            <w:r>
+              <w:rPr>
+                <w:rFonts w:asciiTheme="minorHAnsi" w:hAnsiTheme="minorHAnsi" w:cstheme="minorHAnsi"/>
+                <w:sz w:val="22"/>
+                <w:szCs w:val="22"/>
+              </w:rPr>
               <w:fldChar w:fldCharType="end"/>
             </w:r>
             <w:r>
@@ -1509,17 +1621,6 @@
               </w:rPr>
               <w:t xml:space="preserve">                El dueño no ingresa los datos mínimos requeridos para la </w:t>
             </w:r>
-          </w:p>
-          <w:p>
-            <w:pPr>
-              <w:ind w:left="792"/>
-              <w:rPr>
-                <w:rFonts w:asciiTheme="minorHAnsi" w:hAnsiTheme="minorHAnsi" w:cstheme="minorHAnsi"/>
-                <w:bCs/>
-                <w:sz w:val="22"/>
-                <w:szCs w:val="22"/>
-              </w:rPr>
-            </w:pPr>
             <w:r>
               <w:rPr>
                 <w:rFonts w:asciiTheme="minorHAnsi" w:hAnsiTheme="minorHAnsi" w:cstheme="minorHAnsi"/>
@@ -1537,6 +1638,34 @@
                 <w:szCs w:val="22"/>
               </w:rPr>
               <w:t xml:space="preserve">egistración de la nueva </w:t>
+            </w:r>
+            <w:r>
+              <w:rPr>
+                <w:rFonts w:asciiTheme="minorHAnsi" w:hAnsiTheme="minorHAnsi" w:cstheme="minorHAnsi"/>
+                <w:bCs/>
+                <w:sz w:val="22"/>
+                <w:szCs w:val="22"/>
+              </w:rPr>
+              <w:t xml:space="preserve">     </w:t>
+            </w:r>
+          </w:p>
+          <w:p>
+            <w:pPr>
+              <w:rPr>
+                <w:rFonts w:asciiTheme="minorHAnsi" w:hAnsiTheme="minorHAnsi" w:cstheme="minorHAnsi"/>
+                <w:bCs/>
+                <w:sz w:val="22"/>
+                <w:szCs w:val="22"/>
+              </w:rPr>
+            </w:pPr>
+            <w:r>
+              <w:rPr>
+                <w:rFonts w:asciiTheme="minorHAnsi" w:hAnsiTheme="minorHAnsi" w:cstheme="minorHAnsi"/>
+                <w:bCs/>
+                <w:sz w:val="22"/>
+                <w:szCs w:val="22"/>
+              </w:rPr>
+              <w:t xml:space="preserve">                </w:t>
             </w:r>
             <w:r>
               <w:rPr>
@@ -1813,6 +1942,14 @@
                 <w:sz w:val="22"/>
                 <w:szCs w:val="22"/>
               </w:rPr>
+              <w:t xml:space="preserve"> </w:t>
+            </w:r>
+            <w:r>
+              <w:rPr>
+                <w:rFonts w:asciiTheme="minorHAnsi" w:hAnsiTheme="minorHAnsi" w:cstheme="minorHAnsi"/>
+                <w:sz w:val="22"/>
+                <w:szCs w:val="22"/>
+              </w:rPr>
               <w:t>(</w:t>
             </w:r>
             <w:r>
@@ -2103,7 +2240,23 @@
                 <w:sz w:val="22"/>
                 <w:szCs w:val="22"/>
               </w:rPr>
-              <w:t>en la base de datos(nombre de mascota, edad, especie, raza, color, alimentación especial, fecha de nacimiento, sexo, etc)</w:t>
+              <w:t>en la base de datos</w:t>
+            </w:r>
+            <w:r>
+              <w:rPr>
+                <w:rFonts w:asciiTheme="minorHAnsi" w:hAnsiTheme="minorHAnsi" w:cstheme="minorHAnsi"/>
+                <w:sz w:val="22"/>
+                <w:szCs w:val="22"/>
+              </w:rPr>
+              <w:t xml:space="preserve"> </w:t>
+            </w:r>
+            <w:r>
+              <w:rPr>
+                <w:rFonts w:asciiTheme="minorHAnsi" w:hAnsiTheme="minorHAnsi" w:cstheme="minorHAnsi"/>
+                <w:sz w:val="22"/>
+                <w:szCs w:val="22"/>
+              </w:rPr>
+              <w:t>(nombre de mascota, edad, especie, raza, color, alimentación especial, fecha de nacimiento, sexo, etc)</w:t>
             </w:r>
             <w:r>
               <w:rPr>
@@ -2598,7 +2751,7 @@
           <w:left w:w="70" w:type="dxa"/>
           <w:right w:w="70" w:type="dxa"/>
         </w:tblCellMar>
-        <w:tblLook w:val="00AF"/>
+        <w:tblLook w:val="00AF" w:firstRow="1" w:lastRow="0" w:firstColumn="1" w:lastColumn="0" w:noHBand="0" w:noVBand="0"/>
       </w:tblPr>
       <w:tblGrid>
         <w:gridCol w:w="2450"/>
@@ -2832,6 +2985,14 @@
                 <w:sz w:val="22"/>
                 <w:szCs w:val="22"/>
               </w:rPr>
+              <w:fldChar w:fldCharType="separate"/>
+            </w:r>
+            <w:r>
+              <w:rPr>
+                <w:rFonts w:asciiTheme="minorHAnsi" w:hAnsiTheme="minorHAnsi" w:cstheme="minorHAnsi"/>
+                <w:sz w:val="22"/>
+                <w:szCs w:val="22"/>
+              </w:rPr>
               <w:fldChar w:fldCharType="end"/>
             </w:r>
             <w:r>
@@ -2881,6 +3042,14 @@
                 <w:sz w:val="22"/>
                 <w:szCs w:val="22"/>
               </w:rPr>
+              <w:fldChar w:fldCharType="separate"/>
+            </w:r>
+            <w:r>
+              <w:rPr>
+                <w:rFonts w:asciiTheme="minorHAnsi" w:hAnsiTheme="minorHAnsi" w:cstheme="minorHAnsi"/>
+                <w:sz w:val="22"/>
+                <w:szCs w:val="22"/>
+              </w:rPr>
               <w:fldChar w:fldCharType="end"/>
             </w:r>
             <w:r>
@@ -2930,6 +3099,14 @@
                 <w:sz w:val="22"/>
                 <w:szCs w:val="22"/>
               </w:rPr>
+              <w:fldChar w:fldCharType="separate"/>
+            </w:r>
+            <w:r>
+              <w:rPr>
+                <w:rFonts w:asciiTheme="minorHAnsi" w:hAnsiTheme="minorHAnsi" w:cstheme="minorHAnsi"/>
+                <w:sz w:val="22"/>
+                <w:szCs w:val="22"/>
+              </w:rPr>
               <w:fldChar w:fldCharType="end"/>
             </w:r>
             <w:r>
@@ -3027,6 +3204,14 @@
                 <w:sz w:val="22"/>
                 <w:szCs w:val="22"/>
               </w:rPr>
+              <w:fldChar w:fldCharType="separate"/>
+            </w:r>
+            <w:r>
+              <w:rPr>
+                <w:rFonts w:asciiTheme="minorHAnsi" w:hAnsiTheme="minorHAnsi" w:cstheme="minorHAnsi"/>
+                <w:sz w:val="22"/>
+                <w:szCs w:val="22"/>
+              </w:rPr>
               <w:fldChar w:fldCharType="end"/>
             </w:r>
             <w:r>
@@ -3076,6 +3261,14 @@
                 <w:sz w:val="22"/>
                 <w:szCs w:val="22"/>
               </w:rPr>
+              <w:fldChar w:fldCharType="separate"/>
+            </w:r>
+            <w:r>
+              <w:rPr>
+                <w:rFonts w:asciiTheme="minorHAnsi" w:hAnsiTheme="minorHAnsi" w:cstheme="minorHAnsi"/>
+                <w:sz w:val="22"/>
+                <w:szCs w:val="22"/>
+              </w:rPr>
               <w:fldChar w:fldCharType="end"/>
             </w:r>
             <w:r>
@@ -3164,6 +3357,14 @@
                 <w:sz w:val="22"/>
                 <w:szCs w:val="22"/>
               </w:rPr>
+              <w:fldChar w:fldCharType="separate"/>
+            </w:r>
+            <w:r>
+              <w:rPr>
+                <w:rFonts w:asciiTheme="minorHAnsi" w:hAnsiTheme="minorHAnsi" w:cstheme="minorHAnsi"/>
+                <w:sz w:val="22"/>
+                <w:szCs w:val="22"/>
+              </w:rPr>
               <w:fldChar w:fldCharType="end"/>
             </w:r>
             <w:r>
@@ -3213,6 +3414,14 @@
                 <w:sz w:val="22"/>
                 <w:szCs w:val="22"/>
               </w:rPr>
+              <w:fldChar w:fldCharType="separate"/>
+            </w:r>
+            <w:r>
+              <w:rPr>
+                <w:rFonts w:asciiTheme="minorHAnsi" w:hAnsiTheme="minorHAnsi" w:cstheme="minorHAnsi"/>
+                <w:sz w:val="22"/>
+                <w:szCs w:val="22"/>
+              </w:rPr>
               <w:fldChar w:fldCharType="end"/>
             </w:r>
             <w:r>
@@ -3310,6 +3519,14 @@
                 <w:sz w:val="22"/>
                 <w:szCs w:val="22"/>
               </w:rPr>
+              <w:fldChar w:fldCharType="separate"/>
+            </w:r>
+            <w:r>
+              <w:rPr>
+                <w:rFonts w:asciiTheme="minorHAnsi" w:hAnsiTheme="minorHAnsi" w:cstheme="minorHAnsi"/>
+                <w:sz w:val="22"/>
+                <w:szCs w:val="22"/>
+              </w:rPr>
               <w:fldChar w:fldCharType="end"/>
             </w:r>
             <w:r>
@@ -3359,6 +3576,14 @@
                 <w:sz w:val="22"/>
                 <w:szCs w:val="22"/>
               </w:rPr>
+              <w:fldChar w:fldCharType="separate"/>
+            </w:r>
+            <w:r>
+              <w:rPr>
+                <w:rFonts w:asciiTheme="minorHAnsi" w:hAnsiTheme="minorHAnsi" w:cstheme="minorHAnsi"/>
+                <w:sz w:val="22"/>
+                <w:szCs w:val="22"/>
+              </w:rPr>
               <w:fldChar w:fldCharType="end"/>
             </w:r>
             <w:r>
@@ -3408,6 +3633,14 @@
                 <w:sz w:val="22"/>
                 <w:szCs w:val="22"/>
               </w:rPr>
+              <w:fldChar w:fldCharType="separate"/>
+            </w:r>
+            <w:r>
+              <w:rPr>
+                <w:rFonts w:asciiTheme="minorHAnsi" w:hAnsiTheme="minorHAnsi" w:cstheme="minorHAnsi"/>
+                <w:sz w:val="22"/>
+                <w:szCs w:val="22"/>
+              </w:rPr>
               <w:fldChar w:fldCharType="end"/>
             </w:r>
             <w:r>
@@ -3457,6 +3690,14 @@
                 <w:sz w:val="22"/>
                 <w:szCs w:val="22"/>
               </w:rPr>
+              <w:fldChar w:fldCharType="separate"/>
+            </w:r>
+            <w:r>
+              <w:rPr>
+                <w:rFonts w:asciiTheme="minorHAnsi" w:hAnsiTheme="minorHAnsi" w:cstheme="minorHAnsi"/>
+                <w:sz w:val="22"/>
+                <w:szCs w:val="22"/>
+              </w:rPr>
               <w:fldChar w:fldCharType="end"/>
             </w:r>
             <w:r>
@@ -3506,6 +3747,14 @@
                 <w:sz w:val="22"/>
                 <w:szCs w:val="22"/>
               </w:rPr>
+              <w:fldChar w:fldCharType="separate"/>
+            </w:r>
+            <w:r>
+              <w:rPr>
+                <w:rFonts w:asciiTheme="minorHAnsi" w:hAnsiTheme="minorHAnsi" w:cstheme="minorHAnsi"/>
+                <w:sz w:val="22"/>
+                <w:szCs w:val="22"/>
+              </w:rPr>
               <w:fldChar w:fldCharType="end"/>
             </w:r>
             <w:r>
@@ -3690,6 +3939,14 @@
                 <w:sz w:val="22"/>
                 <w:szCs w:val="22"/>
               </w:rPr>
+              <w:fldChar w:fldCharType="separate"/>
+            </w:r>
+            <w:r>
+              <w:rPr>
+                <w:rFonts w:asciiTheme="minorHAnsi" w:hAnsiTheme="minorHAnsi" w:cstheme="minorHAnsi"/>
+                <w:sz w:val="22"/>
+                <w:szCs w:val="22"/>
+              </w:rPr>
               <w:fldChar w:fldCharType="end"/>
             </w:r>
             <w:r>
@@ -3732,6 +3989,14 @@
                 <w:sz w:val="22"/>
                 <w:szCs w:val="22"/>
               </w:rPr>
+            </w:r>
+            <w:r>
+              <w:rPr>
+                <w:rFonts w:asciiTheme="minorHAnsi" w:hAnsiTheme="minorHAnsi" w:cstheme="minorHAnsi"/>
+                <w:sz w:val="22"/>
+                <w:szCs w:val="22"/>
+              </w:rPr>
+              <w:fldChar w:fldCharType="separate"/>
             </w:r>
             <w:r>
               <w:rPr>
@@ -5557,7 +5822,7 @@
           <w:left w:w="70" w:type="dxa"/>
           <w:right w:w="70" w:type="dxa"/>
         </w:tblCellMar>
-        <w:tblLook w:val="00AF"/>
+        <w:tblLook w:val="00AF" w:firstRow="1" w:lastRow="0" w:firstColumn="1" w:lastColumn="0" w:noHBand="0" w:noVBand="0"/>
       </w:tblPr>
       <w:tblGrid>
         <w:gridCol w:w="2450"/>
@@ -5799,6 +6064,14 @@
                 <w:sz w:val="22"/>
                 <w:szCs w:val="22"/>
               </w:rPr>
+              <w:fldChar w:fldCharType="separate"/>
+            </w:r>
+            <w:r>
+              <w:rPr>
+                <w:rFonts w:asciiTheme="minorHAnsi" w:hAnsiTheme="minorHAnsi" w:cstheme="minorHAnsi"/>
+                <w:sz w:val="22"/>
+                <w:szCs w:val="22"/>
+              </w:rPr>
               <w:fldChar w:fldCharType="end"/>
             </w:r>
             <w:r>
@@ -5848,6 +6121,14 @@
                 <w:sz w:val="22"/>
                 <w:szCs w:val="22"/>
               </w:rPr>
+              <w:fldChar w:fldCharType="separate"/>
+            </w:r>
+            <w:r>
+              <w:rPr>
+                <w:rFonts w:asciiTheme="minorHAnsi" w:hAnsiTheme="minorHAnsi" w:cstheme="minorHAnsi"/>
+                <w:sz w:val="22"/>
+                <w:szCs w:val="22"/>
+              </w:rPr>
               <w:fldChar w:fldCharType="end"/>
             </w:r>
             <w:r>
@@ -5897,6 +6178,14 @@
                 <w:sz w:val="22"/>
                 <w:szCs w:val="22"/>
               </w:rPr>
+              <w:fldChar w:fldCharType="separate"/>
+            </w:r>
+            <w:r>
+              <w:rPr>
+                <w:rFonts w:asciiTheme="minorHAnsi" w:hAnsiTheme="minorHAnsi" w:cstheme="minorHAnsi"/>
+                <w:sz w:val="22"/>
+                <w:szCs w:val="22"/>
+              </w:rPr>
               <w:fldChar w:fldCharType="end"/>
             </w:r>
             <w:r>
@@ -5994,6 +6283,14 @@
                 <w:sz w:val="22"/>
                 <w:szCs w:val="22"/>
               </w:rPr>
+              <w:fldChar w:fldCharType="separate"/>
+            </w:r>
+            <w:r>
+              <w:rPr>
+                <w:rFonts w:asciiTheme="minorHAnsi" w:hAnsiTheme="minorHAnsi" w:cstheme="minorHAnsi"/>
+                <w:sz w:val="22"/>
+                <w:szCs w:val="22"/>
+              </w:rPr>
               <w:fldChar w:fldCharType="end"/>
             </w:r>
             <w:r>
@@ -6043,6 +6340,14 @@
                 <w:sz w:val="22"/>
                 <w:szCs w:val="22"/>
               </w:rPr>
+              <w:fldChar w:fldCharType="separate"/>
+            </w:r>
+            <w:r>
+              <w:rPr>
+                <w:rFonts w:asciiTheme="minorHAnsi" w:hAnsiTheme="minorHAnsi" w:cstheme="minorHAnsi"/>
+                <w:sz w:val="22"/>
+                <w:szCs w:val="22"/>
+              </w:rPr>
               <w:fldChar w:fldCharType="end"/>
             </w:r>
             <w:r>
@@ -6131,6 +6436,14 @@
                 <w:sz w:val="22"/>
                 <w:szCs w:val="22"/>
               </w:rPr>
+              <w:fldChar w:fldCharType="separate"/>
+            </w:r>
+            <w:r>
+              <w:rPr>
+                <w:rFonts w:asciiTheme="minorHAnsi" w:hAnsiTheme="minorHAnsi" w:cstheme="minorHAnsi"/>
+                <w:sz w:val="22"/>
+                <w:szCs w:val="22"/>
+              </w:rPr>
               <w:fldChar w:fldCharType="end"/>
             </w:r>
             <w:r>
@@ -6180,6 +6493,14 @@
                 <w:sz w:val="22"/>
                 <w:szCs w:val="22"/>
               </w:rPr>
+              <w:fldChar w:fldCharType="separate"/>
+            </w:r>
+            <w:r>
+              <w:rPr>
+                <w:rFonts w:asciiTheme="minorHAnsi" w:hAnsiTheme="minorHAnsi" w:cstheme="minorHAnsi"/>
+                <w:sz w:val="22"/>
+                <w:szCs w:val="22"/>
+              </w:rPr>
               <w:fldChar w:fldCharType="end"/>
             </w:r>
             <w:r>
@@ -6277,6 +6598,14 @@
                 <w:sz w:val="22"/>
                 <w:szCs w:val="22"/>
               </w:rPr>
+              <w:fldChar w:fldCharType="separate"/>
+            </w:r>
+            <w:r>
+              <w:rPr>
+                <w:rFonts w:asciiTheme="minorHAnsi" w:hAnsiTheme="minorHAnsi" w:cstheme="minorHAnsi"/>
+                <w:sz w:val="22"/>
+                <w:szCs w:val="22"/>
+              </w:rPr>
               <w:fldChar w:fldCharType="end"/>
             </w:r>
             <w:r>
@@ -6326,6 +6655,14 @@
                 <w:sz w:val="22"/>
                 <w:szCs w:val="22"/>
               </w:rPr>
+              <w:fldChar w:fldCharType="separate"/>
+            </w:r>
+            <w:r>
+              <w:rPr>
+                <w:rFonts w:asciiTheme="minorHAnsi" w:hAnsiTheme="minorHAnsi" w:cstheme="minorHAnsi"/>
+                <w:sz w:val="22"/>
+                <w:szCs w:val="22"/>
+              </w:rPr>
               <w:fldChar w:fldCharType="end"/>
             </w:r>
             <w:r>
@@ -6375,6 +6712,14 @@
                 <w:sz w:val="22"/>
                 <w:szCs w:val="22"/>
               </w:rPr>
+              <w:fldChar w:fldCharType="separate"/>
+            </w:r>
+            <w:r>
+              <w:rPr>
+                <w:rFonts w:asciiTheme="minorHAnsi" w:hAnsiTheme="minorHAnsi" w:cstheme="minorHAnsi"/>
+                <w:sz w:val="22"/>
+                <w:szCs w:val="22"/>
+              </w:rPr>
               <w:fldChar w:fldCharType="end"/>
             </w:r>
             <w:r>
@@ -6424,6 +6769,14 @@
                 <w:sz w:val="22"/>
                 <w:szCs w:val="22"/>
               </w:rPr>
+              <w:fldChar w:fldCharType="separate"/>
+            </w:r>
+            <w:r>
+              <w:rPr>
+                <w:rFonts w:asciiTheme="minorHAnsi" w:hAnsiTheme="minorHAnsi" w:cstheme="minorHAnsi"/>
+                <w:sz w:val="22"/>
+                <w:szCs w:val="22"/>
+              </w:rPr>
               <w:fldChar w:fldCharType="end"/>
             </w:r>
             <w:r>
@@ -6473,6 +6826,14 @@
                 <w:sz w:val="22"/>
                 <w:szCs w:val="22"/>
               </w:rPr>
+              <w:fldChar w:fldCharType="separate"/>
+            </w:r>
+            <w:r>
+              <w:rPr>
+                <w:rFonts w:asciiTheme="minorHAnsi" w:hAnsiTheme="minorHAnsi" w:cstheme="minorHAnsi"/>
+                <w:sz w:val="22"/>
+                <w:szCs w:val="22"/>
+              </w:rPr>
               <w:fldChar w:fldCharType="end"/>
             </w:r>
             <w:r>
@@ -6657,6 +7018,14 @@
                 <w:sz w:val="22"/>
                 <w:szCs w:val="22"/>
               </w:rPr>
+              <w:fldChar w:fldCharType="separate"/>
+            </w:r>
+            <w:r>
+              <w:rPr>
+                <w:rFonts w:asciiTheme="minorHAnsi" w:hAnsiTheme="minorHAnsi" w:cstheme="minorHAnsi"/>
+                <w:sz w:val="22"/>
+                <w:szCs w:val="22"/>
+              </w:rPr>
               <w:fldChar w:fldCharType="end"/>
             </w:r>
             <w:r>
@@ -6699,6 +7068,14 @@
                 <w:sz w:val="22"/>
                 <w:szCs w:val="22"/>
               </w:rPr>
+            </w:r>
+            <w:r>
+              <w:rPr>
+                <w:rFonts w:asciiTheme="minorHAnsi" w:hAnsiTheme="minorHAnsi" w:cstheme="minorHAnsi"/>
+                <w:sz w:val="22"/>
+                <w:szCs w:val="22"/>
+              </w:rPr>
+              <w:fldChar w:fldCharType="separate"/>
             </w:r>
             <w:r>
               <w:rPr>
@@ -9028,7 +9405,7 @@
           <w:left w:w="70" w:type="dxa"/>
           <w:right w:w="70" w:type="dxa"/>
         </w:tblCellMar>
-        <w:tblLook w:val="00AF"/>
+        <w:tblLook w:val="00AF" w:firstRow="1" w:lastRow="0" w:firstColumn="1" w:lastColumn="0" w:noHBand="0" w:noVBand="0"/>
       </w:tblPr>
       <w:tblGrid>
         <w:gridCol w:w="2450"/>
@@ -9262,6 +9639,14 @@
                 <w:sz w:val="22"/>
                 <w:szCs w:val="22"/>
               </w:rPr>
+              <w:fldChar w:fldCharType="separate"/>
+            </w:r>
+            <w:r>
+              <w:rPr>
+                <w:rFonts w:asciiTheme="minorHAnsi" w:hAnsiTheme="minorHAnsi" w:cstheme="minorHAnsi"/>
+                <w:sz w:val="22"/>
+                <w:szCs w:val="22"/>
+              </w:rPr>
               <w:fldChar w:fldCharType="end"/>
             </w:r>
             <w:r>
@@ -9311,6 +9696,14 @@
                 <w:sz w:val="22"/>
                 <w:szCs w:val="22"/>
               </w:rPr>
+              <w:fldChar w:fldCharType="separate"/>
+            </w:r>
+            <w:r>
+              <w:rPr>
+                <w:rFonts w:asciiTheme="minorHAnsi" w:hAnsiTheme="minorHAnsi" w:cstheme="minorHAnsi"/>
+                <w:sz w:val="22"/>
+                <w:szCs w:val="22"/>
+              </w:rPr>
               <w:fldChar w:fldCharType="end"/>
             </w:r>
             <w:r>
@@ -9360,6 +9753,14 @@
                 <w:sz w:val="22"/>
                 <w:szCs w:val="22"/>
               </w:rPr>
+              <w:fldChar w:fldCharType="separate"/>
+            </w:r>
+            <w:r>
+              <w:rPr>
+                <w:rFonts w:asciiTheme="minorHAnsi" w:hAnsiTheme="minorHAnsi" w:cstheme="minorHAnsi"/>
+                <w:sz w:val="22"/>
+                <w:szCs w:val="22"/>
+              </w:rPr>
               <w:fldChar w:fldCharType="end"/>
             </w:r>
             <w:r>
@@ -9457,6 +9858,14 @@
                 <w:sz w:val="22"/>
                 <w:szCs w:val="22"/>
               </w:rPr>
+              <w:fldChar w:fldCharType="separate"/>
+            </w:r>
+            <w:r>
+              <w:rPr>
+                <w:rFonts w:asciiTheme="minorHAnsi" w:hAnsiTheme="minorHAnsi" w:cstheme="minorHAnsi"/>
+                <w:sz w:val="22"/>
+                <w:szCs w:val="22"/>
+              </w:rPr>
               <w:fldChar w:fldCharType="end"/>
             </w:r>
             <w:r>
@@ -9506,6 +9915,14 @@
                 <w:sz w:val="22"/>
                 <w:szCs w:val="22"/>
               </w:rPr>
+              <w:fldChar w:fldCharType="separate"/>
+            </w:r>
+            <w:r>
+              <w:rPr>
+                <w:rFonts w:asciiTheme="minorHAnsi" w:hAnsiTheme="minorHAnsi" w:cstheme="minorHAnsi"/>
+                <w:sz w:val="22"/>
+                <w:szCs w:val="22"/>
+              </w:rPr>
               <w:fldChar w:fldCharType="end"/>
             </w:r>
             <w:r>
@@ -9594,6 +10011,14 @@
                 <w:sz w:val="22"/>
                 <w:szCs w:val="22"/>
               </w:rPr>
+              <w:fldChar w:fldCharType="separate"/>
+            </w:r>
+            <w:r>
+              <w:rPr>
+                <w:rFonts w:asciiTheme="minorHAnsi" w:hAnsiTheme="minorHAnsi" w:cstheme="minorHAnsi"/>
+                <w:sz w:val="22"/>
+                <w:szCs w:val="22"/>
+              </w:rPr>
               <w:fldChar w:fldCharType="end"/>
             </w:r>
             <w:r>
@@ -9643,6 +10068,14 @@
                 <w:sz w:val="22"/>
                 <w:szCs w:val="22"/>
               </w:rPr>
+              <w:fldChar w:fldCharType="separate"/>
+            </w:r>
+            <w:r>
+              <w:rPr>
+                <w:rFonts w:asciiTheme="minorHAnsi" w:hAnsiTheme="minorHAnsi" w:cstheme="minorHAnsi"/>
+                <w:sz w:val="22"/>
+                <w:szCs w:val="22"/>
+              </w:rPr>
               <w:fldChar w:fldCharType="end"/>
             </w:r>
             <w:r>
@@ -9740,6 +10173,14 @@
                 <w:sz w:val="22"/>
                 <w:szCs w:val="22"/>
               </w:rPr>
+              <w:fldChar w:fldCharType="separate"/>
+            </w:r>
+            <w:r>
+              <w:rPr>
+                <w:rFonts w:asciiTheme="minorHAnsi" w:hAnsiTheme="minorHAnsi" w:cstheme="minorHAnsi"/>
+                <w:sz w:val="22"/>
+                <w:szCs w:val="22"/>
+              </w:rPr>
               <w:fldChar w:fldCharType="end"/>
             </w:r>
             <w:r>
@@ -9789,6 +10230,14 @@
                 <w:sz w:val="22"/>
                 <w:szCs w:val="22"/>
               </w:rPr>
+              <w:fldChar w:fldCharType="separate"/>
+            </w:r>
+            <w:r>
+              <w:rPr>
+                <w:rFonts w:asciiTheme="minorHAnsi" w:hAnsiTheme="minorHAnsi" w:cstheme="minorHAnsi"/>
+                <w:sz w:val="22"/>
+                <w:szCs w:val="22"/>
+              </w:rPr>
               <w:fldChar w:fldCharType="end"/>
             </w:r>
             <w:r>
@@ -9838,6 +10287,14 @@
                 <w:sz w:val="22"/>
                 <w:szCs w:val="22"/>
               </w:rPr>
+              <w:fldChar w:fldCharType="separate"/>
+            </w:r>
+            <w:r>
+              <w:rPr>
+                <w:rFonts w:asciiTheme="minorHAnsi" w:hAnsiTheme="minorHAnsi" w:cstheme="minorHAnsi"/>
+                <w:sz w:val="22"/>
+                <w:szCs w:val="22"/>
+              </w:rPr>
               <w:fldChar w:fldCharType="end"/>
             </w:r>
             <w:r>
@@ -9887,6 +10344,14 @@
                 <w:sz w:val="22"/>
                 <w:szCs w:val="22"/>
               </w:rPr>
+              <w:fldChar w:fldCharType="separate"/>
+            </w:r>
+            <w:r>
+              <w:rPr>
+                <w:rFonts w:asciiTheme="minorHAnsi" w:hAnsiTheme="minorHAnsi" w:cstheme="minorHAnsi"/>
+                <w:sz w:val="22"/>
+                <w:szCs w:val="22"/>
+              </w:rPr>
               <w:fldChar w:fldCharType="end"/>
             </w:r>
             <w:r>
@@ -9936,6 +10401,14 @@
                 <w:sz w:val="22"/>
                 <w:szCs w:val="22"/>
               </w:rPr>
+              <w:fldChar w:fldCharType="separate"/>
+            </w:r>
+            <w:r>
+              <w:rPr>
+                <w:rFonts w:asciiTheme="minorHAnsi" w:hAnsiTheme="minorHAnsi" w:cstheme="minorHAnsi"/>
+                <w:sz w:val="22"/>
+                <w:szCs w:val="22"/>
+              </w:rPr>
               <w:fldChar w:fldCharType="end"/>
             </w:r>
             <w:r>
@@ -10136,6 +10609,14 @@
                 <w:sz w:val="22"/>
                 <w:szCs w:val="22"/>
               </w:rPr>
+              <w:fldChar w:fldCharType="separate"/>
+            </w:r>
+            <w:r>
+              <w:rPr>
+                <w:rFonts w:asciiTheme="minorHAnsi" w:hAnsiTheme="minorHAnsi" w:cstheme="minorHAnsi"/>
+                <w:sz w:val="22"/>
+                <w:szCs w:val="22"/>
+              </w:rPr>
               <w:fldChar w:fldCharType="end"/>
             </w:r>
             <w:r>
@@ -10178,6 +10659,14 @@
                 <w:sz w:val="22"/>
                 <w:szCs w:val="22"/>
               </w:rPr>
+            </w:r>
+            <w:r>
+              <w:rPr>
+                <w:rFonts w:asciiTheme="minorHAnsi" w:hAnsiTheme="minorHAnsi" w:cstheme="minorHAnsi"/>
+                <w:sz w:val="22"/>
+                <w:szCs w:val="22"/>
+              </w:rPr>
+              <w:fldChar w:fldCharType="separate"/>
             </w:r>
             <w:r>
               <w:rPr>
@@ -12094,7 +12583,7 @@
           <w:left w:w="70" w:type="dxa"/>
           <w:right w:w="70" w:type="dxa"/>
         </w:tblCellMar>
-        <w:tblLook w:val="00AF"/>
+        <w:tblLook w:val="00AF" w:firstRow="1" w:lastRow="0" w:firstColumn="1" w:lastColumn="0" w:noHBand="0" w:noVBand="0"/>
       </w:tblPr>
       <w:tblGrid>
         <w:gridCol w:w="2450"/>
@@ -12328,6 +12817,14 @@
                 <w:sz w:val="22"/>
                 <w:szCs w:val="22"/>
               </w:rPr>
+              <w:fldChar w:fldCharType="separate"/>
+            </w:r>
+            <w:r>
+              <w:rPr>
+                <w:rFonts w:asciiTheme="minorHAnsi" w:hAnsiTheme="minorHAnsi" w:cstheme="minorHAnsi"/>
+                <w:sz w:val="22"/>
+                <w:szCs w:val="22"/>
+              </w:rPr>
               <w:fldChar w:fldCharType="end"/>
             </w:r>
             <w:r>
@@ -12377,6 +12874,14 @@
                 <w:sz w:val="22"/>
                 <w:szCs w:val="22"/>
               </w:rPr>
+              <w:fldChar w:fldCharType="separate"/>
+            </w:r>
+            <w:r>
+              <w:rPr>
+                <w:rFonts w:asciiTheme="minorHAnsi" w:hAnsiTheme="minorHAnsi" w:cstheme="minorHAnsi"/>
+                <w:sz w:val="22"/>
+                <w:szCs w:val="22"/>
+              </w:rPr>
               <w:fldChar w:fldCharType="end"/>
             </w:r>
             <w:r>
@@ -12426,6 +12931,14 @@
                 <w:sz w:val="22"/>
                 <w:szCs w:val="22"/>
               </w:rPr>
+              <w:fldChar w:fldCharType="separate"/>
+            </w:r>
+            <w:r>
+              <w:rPr>
+                <w:rFonts w:asciiTheme="minorHAnsi" w:hAnsiTheme="minorHAnsi" w:cstheme="minorHAnsi"/>
+                <w:sz w:val="22"/>
+                <w:szCs w:val="22"/>
+              </w:rPr>
               <w:fldChar w:fldCharType="end"/>
             </w:r>
             <w:r>
@@ -12523,6 +13036,14 @@
                 <w:sz w:val="22"/>
                 <w:szCs w:val="22"/>
               </w:rPr>
+              <w:fldChar w:fldCharType="separate"/>
+            </w:r>
+            <w:r>
+              <w:rPr>
+                <w:rFonts w:asciiTheme="minorHAnsi" w:hAnsiTheme="minorHAnsi" w:cstheme="minorHAnsi"/>
+                <w:sz w:val="22"/>
+                <w:szCs w:val="22"/>
+              </w:rPr>
               <w:fldChar w:fldCharType="end"/>
             </w:r>
             <w:r>
@@ -12572,6 +13093,14 @@
                 <w:sz w:val="22"/>
                 <w:szCs w:val="22"/>
               </w:rPr>
+              <w:fldChar w:fldCharType="separate"/>
+            </w:r>
+            <w:r>
+              <w:rPr>
+                <w:rFonts w:asciiTheme="minorHAnsi" w:hAnsiTheme="minorHAnsi" w:cstheme="minorHAnsi"/>
+                <w:sz w:val="22"/>
+                <w:szCs w:val="22"/>
+              </w:rPr>
               <w:fldChar w:fldCharType="end"/>
             </w:r>
             <w:r>
@@ -12660,6 +13189,14 @@
                 <w:sz w:val="22"/>
                 <w:szCs w:val="22"/>
               </w:rPr>
+              <w:fldChar w:fldCharType="separate"/>
+            </w:r>
+            <w:r>
+              <w:rPr>
+                <w:rFonts w:asciiTheme="minorHAnsi" w:hAnsiTheme="minorHAnsi" w:cstheme="minorHAnsi"/>
+                <w:sz w:val="22"/>
+                <w:szCs w:val="22"/>
+              </w:rPr>
               <w:fldChar w:fldCharType="end"/>
             </w:r>
             <w:r>
@@ -12709,6 +13246,14 @@
                 <w:sz w:val="22"/>
                 <w:szCs w:val="22"/>
               </w:rPr>
+              <w:fldChar w:fldCharType="separate"/>
+            </w:r>
+            <w:r>
+              <w:rPr>
+                <w:rFonts w:asciiTheme="minorHAnsi" w:hAnsiTheme="minorHAnsi" w:cstheme="minorHAnsi"/>
+                <w:sz w:val="22"/>
+                <w:szCs w:val="22"/>
+              </w:rPr>
               <w:fldChar w:fldCharType="end"/>
             </w:r>
             <w:r>
@@ -12806,6 +13351,14 @@
                 <w:sz w:val="22"/>
                 <w:szCs w:val="22"/>
               </w:rPr>
+              <w:fldChar w:fldCharType="separate"/>
+            </w:r>
+            <w:r>
+              <w:rPr>
+                <w:rFonts w:asciiTheme="minorHAnsi" w:hAnsiTheme="minorHAnsi" w:cstheme="minorHAnsi"/>
+                <w:sz w:val="22"/>
+                <w:szCs w:val="22"/>
+              </w:rPr>
               <w:fldChar w:fldCharType="end"/>
             </w:r>
             <w:r>
@@ -12855,6 +13408,14 @@
                 <w:sz w:val="22"/>
                 <w:szCs w:val="22"/>
               </w:rPr>
+              <w:fldChar w:fldCharType="separate"/>
+            </w:r>
+            <w:r>
+              <w:rPr>
+                <w:rFonts w:asciiTheme="minorHAnsi" w:hAnsiTheme="minorHAnsi" w:cstheme="minorHAnsi"/>
+                <w:sz w:val="22"/>
+                <w:szCs w:val="22"/>
+              </w:rPr>
               <w:fldChar w:fldCharType="end"/>
             </w:r>
             <w:r>
@@ -12904,6 +13465,14 @@
                 <w:sz w:val="22"/>
                 <w:szCs w:val="22"/>
               </w:rPr>
+              <w:fldChar w:fldCharType="separate"/>
+            </w:r>
+            <w:r>
+              <w:rPr>
+                <w:rFonts w:asciiTheme="minorHAnsi" w:hAnsiTheme="minorHAnsi" w:cstheme="minorHAnsi"/>
+                <w:sz w:val="22"/>
+                <w:szCs w:val="22"/>
+              </w:rPr>
               <w:fldChar w:fldCharType="end"/>
             </w:r>
             <w:r>
@@ -12953,6 +13522,14 @@
                 <w:sz w:val="22"/>
                 <w:szCs w:val="22"/>
               </w:rPr>
+              <w:fldChar w:fldCharType="separate"/>
+            </w:r>
+            <w:r>
+              <w:rPr>
+                <w:rFonts w:asciiTheme="minorHAnsi" w:hAnsiTheme="minorHAnsi" w:cstheme="minorHAnsi"/>
+                <w:sz w:val="22"/>
+                <w:szCs w:val="22"/>
+              </w:rPr>
               <w:fldChar w:fldCharType="end"/>
             </w:r>
             <w:r>
@@ -13002,6 +13579,14 @@
                 <w:sz w:val="22"/>
                 <w:szCs w:val="22"/>
               </w:rPr>
+              <w:fldChar w:fldCharType="separate"/>
+            </w:r>
+            <w:r>
+              <w:rPr>
+                <w:rFonts w:asciiTheme="minorHAnsi" w:hAnsiTheme="minorHAnsi" w:cstheme="minorHAnsi"/>
+                <w:sz w:val="22"/>
+                <w:szCs w:val="22"/>
+              </w:rPr>
               <w:fldChar w:fldCharType="end"/>
             </w:r>
             <w:r>
@@ -13194,6 +13779,14 @@
                 <w:sz w:val="22"/>
                 <w:szCs w:val="22"/>
               </w:rPr>
+              <w:fldChar w:fldCharType="separate"/>
+            </w:r>
+            <w:r>
+              <w:rPr>
+                <w:rFonts w:asciiTheme="minorHAnsi" w:hAnsiTheme="minorHAnsi" w:cstheme="minorHAnsi"/>
+                <w:sz w:val="22"/>
+                <w:szCs w:val="22"/>
+              </w:rPr>
               <w:fldChar w:fldCharType="end"/>
             </w:r>
             <w:r>
@@ -13243,6 +13836,14 @@
                 <w:sz w:val="22"/>
                 <w:szCs w:val="22"/>
               </w:rPr>
+              <w:fldChar w:fldCharType="separate"/>
+            </w:r>
+            <w:r>
+              <w:rPr>
+                <w:rFonts w:asciiTheme="minorHAnsi" w:hAnsiTheme="minorHAnsi" w:cstheme="minorHAnsi"/>
+                <w:sz w:val="22"/>
+                <w:szCs w:val="22"/>
+              </w:rPr>
               <w:fldChar w:fldCharType="end"/>
             </w:r>
             <w:r>
@@ -15512,7 +16113,6 @@
               </w:rPr>
               <w:t xml:space="preserve">Use Case de Generalización: </w:t>
             </w:r>
-            <w:bookmarkStart w:id="0" w:name="_GoBack"/>
             <w:r>
               <w:rPr>
                 <w:rFonts w:asciiTheme="minorHAnsi" w:hAnsiTheme="minorHAnsi" w:cstheme="minorHAnsi"/>
@@ -15522,7 +16122,6 @@
               </w:rPr>
               <w:t>no aplica</w:t>
             </w:r>
-            <w:bookmarkEnd w:id="0"/>
           </w:p>
         </w:tc>
       </w:tr>
@@ -15579,7 +16178,7 @@
           <w:left w:w="70" w:type="dxa"/>
           <w:right w:w="70" w:type="dxa"/>
         </w:tblCellMar>
-        <w:tblLook w:val="00AF"/>
+        <w:tblLook w:val="00AF" w:firstRow="1" w:lastRow="0" w:firstColumn="1" w:lastColumn="0" w:noHBand="0" w:noVBand="0"/>
       </w:tblPr>
       <w:tblGrid>
         <w:gridCol w:w="2450"/>
@@ -15797,6 +16396,14 @@
                 <w:sz w:val="22"/>
                 <w:szCs w:val="22"/>
               </w:rPr>
+              <w:fldChar w:fldCharType="separate"/>
+            </w:r>
+            <w:r>
+              <w:rPr>
+                <w:rFonts w:asciiTheme="minorHAnsi" w:hAnsiTheme="minorHAnsi" w:cstheme="minorHAnsi"/>
+                <w:sz w:val="22"/>
+                <w:szCs w:val="22"/>
+              </w:rPr>
               <w:fldChar w:fldCharType="end"/>
             </w:r>
             <w:r>
@@ -15846,6 +16453,14 @@
                 <w:sz w:val="22"/>
                 <w:szCs w:val="22"/>
               </w:rPr>
+              <w:fldChar w:fldCharType="separate"/>
+            </w:r>
+            <w:r>
+              <w:rPr>
+                <w:rFonts w:asciiTheme="minorHAnsi" w:hAnsiTheme="minorHAnsi" w:cstheme="minorHAnsi"/>
+                <w:sz w:val="22"/>
+                <w:szCs w:val="22"/>
+              </w:rPr>
               <w:fldChar w:fldCharType="end"/>
             </w:r>
             <w:r>
@@ -15895,6 +16510,14 @@
                 <w:sz w:val="22"/>
                 <w:szCs w:val="22"/>
               </w:rPr>
+              <w:fldChar w:fldCharType="separate"/>
+            </w:r>
+            <w:r>
+              <w:rPr>
+                <w:rFonts w:asciiTheme="minorHAnsi" w:hAnsiTheme="minorHAnsi" w:cstheme="minorHAnsi"/>
+                <w:sz w:val="22"/>
+                <w:szCs w:val="22"/>
+              </w:rPr>
               <w:fldChar w:fldCharType="end"/>
             </w:r>
             <w:r>
@@ -15985,6 +16608,14 @@
                 <w:sz w:val="22"/>
                 <w:szCs w:val="22"/>
               </w:rPr>
+              <w:fldChar w:fldCharType="separate"/>
+            </w:r>
+            <w:r>
+              <w:rPr>
+                <w:rFonts w:asciiTheme="minorHAnsi" w:hAnsiTheme="minorHAnsi" w:cstheme="minorHAnsi"/>
+                <w:sz w:val="22"/>
+                <w:szCs w:val="22"/>
+              </w:rPr>
               <w:fldChar w:fldCharType="end"/>
             </w:r>
             <w:r>
@@ -16034,6 +16665,14 @@
                 <w:sz w:val="22"/>
                 <w:szCs w:val="22"/>
               </w:rPr>
+              <w:fldChar w:fldCharType="separate"/>
+            </w:r>
+            <w:r>
+              <w:rPr>
+                <w:rFonts w:asciiTheme="minorHAnsi" w:hAnsiTheme="minorHAnsi" w:cstheme="minorHAnsi"/>
+                <w:sz w:val="22"/>
+                <w:szCs w:val="22"/>
+              </w:rPr>
               <w:fldChar w:fldCharType="end"/>
             </w:r>
             <w:r>
@@ -16115,6 +16754,14 @@
                 <w:sz w:val="22"/>
                 <w:szCs w:val="22"/>
               </w:rPr>
+              <w:fldChar w:fldCharType="separate"/>
+            </w:r>
+            <w:r>
+              <w:rPr>
+                <w:rFonts w:asciiTheme="minorHAnsi" w:hAnsiTheme="minorHAnsi" w:cstheme="minorHAnsi"/>
+                <w:sz w:val="22"/>
+                <w:szCs w:val="22"/>
+              </w:rPr>
               <w:fldChar w:fldCharType="end"/>
             </w:r>
             <w:r>
@@ -16164,6 +16811,14 @@
                 <w:sz w:val="22"/>
                 <w:szCs w:val="22"/>
               </w:rPr>
+              <w:fldChar w:fldCharType="separate"/>
+            </w:r>
+            <w:r>
+              <w:rPr>
+                <w:rFonts w:asciiTheme="minorHAnsi" w:hAnsiTheme="minorHAnsi" w:cstheme="minorHAnsi"/>
+                <w:sz w:val="22"/>
+                <w:szCs w:val="22"/>
+              </w:rPr>
               <w:fldChar w:fldCharType="end"/>
             </w:r>
             <w:r>
@@ -16254,6 +16909,14 @@
                 <w:sz w:val="22"/>
                 <w:szCs w:val="22"/>
               </w:rPr>
+              <w:fldChar w:fldCharType="separate"/>
+            </w:r>
+            <w:r>
+              <w:rPr>
+                <w:rFonts w:asciiTheme="minorHAnsi" w:hAnsiTheme="minorHAnsi" w:cstheme="minorHAnsi"/>
+                <w:sz w:val="22"/>
+                <w:szCs w:val="22"/>
+              </w:rPr>
               <w:fldChar w:fldCharType="end"/>
             </w:r>
             <w:r>
@@ -16303,6 +16966,14 @@
                 <w:sz w:val="22"/>
                 <w:szCs w:val="22"/>
               </w:rPr>
+              <w:fldChar w:fldCharType="separate"/>
+            </w:r>
+            <w:r>
+              <w:rPr>
+                <w:rFonts w:asciiTheme="minorHAnsi" w:hAnsiTheme="minorHAnsi" w:cstheme="minorHAnsi"/>
+                <w:sz w:val="22"/>
+                <w:szCs w:val="22"/>
+              </w:rPr>
               <w:fldChar w:fldCharType="end"/>
             </w:r>
             <w:r>
@@ -16352,6 +17023,14 @@
                 <w:sz w:val="22"/>
                 <w:szCs w:val="22"/>
               </w:rPr>
+              <w:fldChar w:fldCharType="separate"/>
+            </w:r>
+            <w:r>
+              <w:rPr>
+                <w:rFonts w:asciiTheme="minorHAnsi" w:hAnsiTheme="minorHAnsi" w:cstheme="minorHAnsi"/>
+                <w:sz w:val="22"/>
+                <w:szCs w:val="22"/>
+              </w:rPr>
               <w:fldChar w:fldCharType="end"/>
             </w:r>
             <w:r>
@@ -16401,6 +17080,14 @@
                 <w:sz w:val="22"/>
                 <w:szCs w:val="22"/>
               </w:rPr>
+              <w:fldChar w:fldCharType="separate"/>
+            </w:r>
+            <w:r>
+              <w:rPr>
+                <w:rFonts w:asciiTheme="minorHAnsi" w:hAnsiTheme="minorHAnsi" w:cstheme="minorHAnsi"/>
+                <w:sz w:val="22"/>
+                <w:szCs w:val="22"/>
+              </w:rPr>
               <w:fldChar w:fldCharType="end"/>
             </w:r>
             <w:r>
@@ -16450,6 +17137,14 @@
                 <w:sz w:val="22"/>
                 <w:szCs w:val="22"/>
               </w:rPr>
+              <w:fldChar w:fldCharType="separate"/>
+            </w:r>
+            <w:r>
+              <w:rPr>
+                <w:rFonts w:asciiTheme="minorHAnsi" w:hAnsiTheme="minorHAnsi" w:cstheme="minorHAnsi"/>
+                <w:sz w:val="22"/>
+                <w:szCs w:val="22"/>
+              </w:rPr>
               <w:fldChar w:fldCharType="end"/>
             </w:r>
             <w:r>
@@ -16614,6 +17309,14 @@
                 <w:sz w:val="22"/>
                 <w:szCs w:val="22"/>
               </w:rPr>
+              <w:fldChar w:fldCharType="separate"/>
+            </w:r>
+            <w:r>
+              <w:rPr>
+                <w:rFonts w:asciiTheme="minorHAnsi" w:hAnsiTheme="minorHAnsi" w:cstheme="minorHAnsi"/>
+                <w:sz w:val="22"/>
+                <w:szCs w:val="22"/>
+              </w:rPr>
               <w:fldChar w:fldCharType="end"/>
             </w:r>
             <w:r>
@@ -16656,6 +17359,14 @@
                 <w:sz w:val="22"/>
                 <w:szCs w:val="22"/>
               </w:rPr>
+            </w:r>
+            <w:r>
+              <w:rPr>
+                <w:rFonts w:asciiTheme="minorHAnsi" w:hAnsiTheme="minorHAnsi" w:cstheme="minorHAnsi"/>
+                <w:sz w:val="22"/>
+                <w:szCs w:val="22"/>
+              </w:rPr>
+              <w:fldChar w:fldCharType="separate"/>
             </w:r>
             <w:r>
               <w:rPr>
@@ -17626,7 +18337,7 @@
           <w:left w:w="70" w:type="dxa"/>
           <w:right w:w="70" w:type="dxa"/>
         </w:tblCellMar>
-        <w:tblLook w:val="00AF"/>
+        <w:tblLook w:val="00AF" w:firstRow="1" w:lastRow="0" w:firstColumn="1" w:lastColumn="0" w:noHBand="0" w:noVBand="0"/>
       </w:tblPr>
       <w:tblGrid>
         <w:gridCol w:w="2450"/>
@@ -17761,15 +18472,7 @@
                 <w:sz w:val="22"/>
                 <w:szCs w:val="22"/>
               </w:rPr>
-              <w:t>6</w:t>
-            </w:r>
-            <w:r>
-              <w:rPr>
-                <w:rFonts w:asciiTheme="minorHAnsi" w:hAnsiTheme="minorHAnsi" w:cstheme="minorHAnsi"/>
-                <w:sz w:val="22"/>
-                <w:szCs w:val="22"/>
-              </w:rPr>
-              <w:t>4</w:t>
+              <w:t>64</w:t>
             </w:r>
           </w:p>
         </w:tc>
@@ -17851,6 +18554,14 @@
                 <w:sz w:val="22"/>
                 <w:szCs w:val="22"/>
               </w:rPr>
+              <w:fldChar w:fldCharType="separate"/>
+            </w:r>
+            <w:r>
+              <w:rPr>
+                <w:rFonts w:asciiTheme="minorHAnsi" w:hAnsiTheme="minorHAnsi" w:cstheme="minorHAnsi"/>
+                <w:sz w:val="22"/>
+                <w:szCs w:val="22"/>
+              </w:rPr>
               <w:fldChar w:fldCharType="end"/>
             </w:r>
             <w:r>
@@ -17900,6 +18611,14 @@
                 <w:sz w:val="22"/>
                 <w:szCs w:val="22"/>
               </w:rPr>
+              <w:fldChar w:fldCharType="separate"/>
+            </w:r>
+            <w:r>
+              <w:rPr>
+                <w:rFonts w:asciiTheme="minorHAnsi" w:hAnsiTheme="minorHAnsi" w:cstheme="minorHAnsi"/>
+                <w:sz w:val="22"/>
+                <w:szCs w:val="22"/>
+              </w:rPr>
               <w:fldChar w:fldCharType="end"/>
             </w:r>
             <w:r>
@@ -17949,6 +18668,14 @@
                 <w:sz w:val="22"/>
                 <w:szCs w:val="22"/>
               </w:rPr>
+              <w:fldChar w:fldCharType="separate"/>
+            </w:r>
+            <w:r>
+              <w:rPr>
+                <w:rFonts w:asciiTheme="minorHAnsi" w:hAnsiTheme="minorHAnsi" w:cstheme="minorHAnsi"/>
+                <w:sz w:val="22"/>
+                <w:szCs w:val="22"/>
+              </w:rPr>
               <w:fldChar w:fldCharType="end"/>
             </w:r>
             <w:r>
@@ -18039,6 +18766,14 @@
                 <w:sz w:val="22"/>
                 <w:szCs w:val="22"/>
               </w:rPr>
+              <w:fldChar w:fldCharType="separate"/>
+            </w:r>
+            <w:r>
+              <w:rPr>
+                <w:rFonts w:asciiTheme="minorHAnsi" w:hAnsiTheme="minorHAnsi" w:cstheme="minorHAnsi"/>
+                <w:sz w:val="22"/>
+                <w:szCs w:val="22"/>
+              </w:rPr>
               <w:fldChar w:fldCharType="end"/>
             </w:r>
             <w:r>
@@ -18088,6 +18823,14 @@
                 <w:sz w:val="22"/>
                 <w:szCs w:val="22"/>
               </w:rPr>
+              <w:fldChar w:fldCharType="separate"/>
+            </w:r>
+            <w:r>
+              <w:rPr>
+                <w:rFonts w:asciiTheme="minorHAnsi" w:hAnsiTheme="minorHAnsi" w:cstheme="minorHAnsi"/>
+                <w:sz w:val="22"/>
+                <w:szCs w:val="22"/>
+              </w:rPr>
               <w:fldChar w:fldCharType="end"/>
             </w:r>
             <w:r>
@@ -18169,6 +18912,14 @@
                 <w:sz w:val="22"/>
                 <w:szCs w:val="22"/>
               </w:rPr>
+              <w:fldChar w:fldCharType="separate"/>
+            </w:r>
+            <w:r>
+              <w:rPr>
+                <w:rFonts w:asciiTheme="minorHAnsi" w:hAnsiTheme="minorHAnsi" w:cstheme="minorHAnsi"/>
+                <w:sz w:val="22"/>
+                <w:szCs w:val="22"/>
+              </w:rPr>
               <w:fldChar w:fldCharType="end"/>
             </w:r>
             <w:r>
@@ -18218,6 +18969,14 @@
                 <w:sz w:val="22"/>
                 <w:szCs w:val="22"/>
               </w:rPr>
+              <w:fldChar w:fldCharType="separate"/>
+            </w:r>
+            <w:r>
+              <w:rPr>
+                <w:rFonts w:asciiTheme="minorHAnsi" w:hAnsiTheme="minorHAnsi" w:cstheme="minorHAnsi"/>
+                <w:sz w:val="22"/>
+                <w:szCs w:val="22"/>
+              </w:rPr>
               <w:fldChar w:fldCharType="end"/>
             </w:r>
             <w:r>
@@ -18308,6 +19067,14 @@
                 <w:sz w:val="22"/>
                 <w:szCs w:val="22"/>
               </w:rPr>
+              <w:fldChar w:fldCharType="separate"/>
+            </w:r>
+            <w:r>
+              <w:rPr>
+                <w:rFonts w:asciiTheme="minorHAnsi" w:hAnsiTheme="minorHAnsi" w:cstheme="minorHAnsi"/>
+                <w:sz w:val="22"/>
+                <w:szCs w:val="22"/>
+              </w:rPr>
               <w:fldChar w:fldCharType="end"/>
             </w:r>
             <w:r>
@@ -18357,6 +19124,14 @@
                 <w:sz w:val="22"/>
                 <w:szCs w:val="22"/>
               </w:rPr>
+              <w:fldChar w:fldCharType="separate"/>
+            </w:r>
+            <w:r>
+              <w:rPr>
+                <w:rFonts w:asciiTheme="minorHAnsi" w:hAnsiTheme="minorHAnsi" w:cstheme="minorHAnsi"/>
+                <w:sz w:val="22"/>
+                <w:szCs w:val="22"/>
+              </w:rPr>
               <w:fldChar w:fldCharType="end"/>
             </w:r>
             <w:r>
@@ -18406,6 +19181,14 @@
                 <w:sz w:val="22"/>
                 <w:szCs w:val="22"/>
               </w:rPr>
+              <w:fldChar w:fldCharType="separate"/>
+            </w:r>
+            <w:r>
+              <w:rPr>
+                <w:rFonts w:asciiTheme="minorHAnsi" w:hAnsiTheme="minorHAnsi" w:cstheme="minorHAnsi"/>
+                <w:sz w:val="22"/>
+                <w:szCs w:val="22"/>
+              </w:rPr>
               <w:fldChar w:fldCharType="end"/>
             </w:r>
             <w:r>
@@ -18455,6 +19238,14 @@
                 <w:sz w:val="22"/>
                 <w:szCs w:val="22"/>
               </w:rPr>
+              <w:fldChar w:fldCharType="separate"/>
+            </w:r>
+            <w:r>
+              <w:rPr>
+                <w:rFonts w:asciiTheme="minorHAnsi" w:hAnsiTheme="minorHAnsi" w:cstheme="minorHAnsi"/>
+                <w:sz w:val="22"/>
+                <w:szCs w:val="22"/>
+              </w:rPr>
               <w:fldChar w:fldCharType="end"/>
             </w:r>
             <w:r>
@@ -18504,6 +19295,14 @@
                 <w:sz w:val="22"/>
                 <w:szCs w:val="22"/>
               </w:rPr>
+              <w:fldChar w:fldCharType="separate"/>
+            </w:r>
+            <w:r>
+              <w:rPr>
+                <w:rFonts w:asciiTheme="minorHAnsi" w:hAnsiTheme="minorHAnsi" w:cstheme="minorHAnsi"/>
+                <w:sz w:val="22"/>
+                <w:szCs w:val="22"/>
+              </w:rPr>
               <w:fldChar w:fldCharType="end"/>
             </w:r>
             <w:r>
@@ -18675,6 +19474,14 @@
                 <w:sz w:val="22"/>
                 <w:szCs w:val="22"/>
               </w:rPr>
+              <w:fldChar w:fldCharType="separate"/>
+            </w:r>
+            <w:r>
+              <w:rPr>
+                <w:rFonts w:asciiTheme="minorHAnsi" w:hAnsiTheme="minorHAnsi" w:cstheme="minorHAnsi"/>
+                <w:sz w:val="22"/>
+                <w:szCs w:val="22"/>
+              </w:rPr>
               <w:fldChar w:fldCharType="end"/>
             </w:r>
             <w:r>
@@ -18724,6 +19531,14 @@
                 <w:sz w:val="22"/>
                 <w:szCs w:val="22"/>
               </w:rPr>
+              <w:fldChar w:fldCharType="separate"/>
+            </w:r>
+            <w:r>
+              <w:rPr>
+                <w:rFonts w:asciiTheme="minorHAnsi" w:hAnsiTheme="minorHAnsi" w:cstheme="minorHAnsi"/>
+                <w:sz w:val="22"/>
+                <w:szCs w:val="22"/>
+              </w:rPr>
               <w:fldChar w:fldCharType="end"/>
             </w:r>
             <w:r>
@@ -19125,6 +19940,15 @@
                 <w:sz w:val="22"/>
                 <w:szCs w:val="22"/>
               </w:rPr>
+              <w:t xml:space="preserve"> </w:t>
+            </w:r>
+            <w:r>
+              <w:rPr>
+                <w:rFonts w:asciiTheme="minorHAnsi" w:hAnsiTheme="minorHAnsi" w:cstheme="minorHAnsi"/>
+                <w:bCs/>
+                <w:sz w:val="22"/>
+                <w:szCs w:val="22"/>
+              </w:rPr>
               <w:t>en el sistema.</w:t>
             </w:r>
           </w:p>
@@ -19229,39 +20053,7 @@
                 <w:sz w:val="22"/>
                 <w:szCs w:val="22"/>
               </w:rPr>
-              <w:t xml:space="preserve">El caso de uso comienza cuando el </w:t>
-            </w:r>
-            <w:r>
-              <w:rPr>
-                <w:rFonts w:asciiTheme="minorHAnsi" w:hAnsiTheme="minorHAnsi" w:cstheme="minorHAnsi"/>
-                <w:sz w:val="22"/>
-                <w:szCs w:val="22"/>
-              </w:rPr>
-              <w:t xml:space="preserve">voluntario </w:t>
-            </w:r>
-            <w:r>
-              <w:rPr>
-                <w:rFonts w:asciiTheme="minorHAnsi" w:hAnsiTheme="minorHAnsi" w:cstheme="minorHAnsi"/>
-                <w:sz w:val="22"/>
-                <w:szCs w:val="22"/>
-              </w:rPr>
-              <w:t xml:space="preserve">ingresa </w:t>
-            </w:r>
-            <w:r>
-              <w:rPr>
-                <w:rFonts w:asciiTheme="minorHAnsi" w:hAnsiTheme="minorHAnsi" w:cstheme="minorHAnsi"/>
-                <w:sz w:val="22"/>
-                <w:szCs w:val="22"/>
-              </w:rPr>
-              <w:t>a la opción Registrar Campaña</w:t>
-            </w:r>
-            <w:r>
-              <w:rPr>
-                <w:rFonts w:asciiTheme="minorHAnsi" w:hAnsiTheme="minorHAnsi" w:cstheme="minorHAnsi"/>
-                <w:sz w:val="22"/>
-                <w:szCs w:val="22"/>
-              </w:rPr>
-              <w:t>.</w:t>
+              <w:t>El caso de uso comienza cuando el voluntario ingresa a la opción Registrar Campaña.</w:t>
             </w:r>
           </w:p>
         </w:tc>
@@ -19330,15 +20122,15 @@
                 <w:sz w:val="22"/>
                 <w:szCs w:val="22"/>
               </w:rPr>
-              <w:t>Campaña</w:t>
-            </w:r>
-            <w:r>
-              <w:rPr>
-                <w:rFonts w:asciiTheme="minorHAnsi" w:hAnsiTheme="minorHAnsi" w:cstheme="minorHAnsi"/>
-                <w:sz w:val="22"/>
-                <w:szCs w:val="22"/>
-              </w:rPr>
-              <w:t>.</w:t>
+              <w:t xml:space="preserve"> </w:t>
+            </w:r>
+            <w:r>
+              <w:rPr>
+                <w:rFonts w:asciiTheme="minorHAnsi" w:hAnsiTheme="minorHAnsi" w:cstheme="minorHAnsi"/>
+                <w:sz w:val="22"/>
+                <w:szCs w:val="22"/>
+              </w:rPr>
+              <w:t>Campaña.</w:t>
             </w:r>
           </w:p>
         </w:tc>
@@ -19452,15 +20244,7 @@
                 <w:sz w:val="22"/>
                 <w:szCs w:val="22"/>
               </w:rPr>
-              <w:t>3</w:t>
-            </w:r>
-            <w:r>
-              <w:rPr>
-                <w:rFonts w:asciiTheme="minorHAnsi" w:hAnsiTheme="minorHAnsi" w:cstheme="minorHAnsi"/>
-                <w:sz w:val="22"/>
-                <w:szCs w:val="22"/>
-              </w:rPr>
-              <w:t>.A.</w:t>
+              <w:t>3.A.</w:t>
             </w:r>
             <w:r>
               <w:rPr>
@@ -19486,15 +20270,7 @@
                 <w:sz w:val="22"/>
                 <w:szCs w:val="22"/>
               </w:rPr>
-              <w:t>3</w:t>
-            </w:r>
-            <w:r>
-              <w:rPr>
-                <w:rFonts w:asciiTheme="minorHAnsi" w:hAnsiTheme="minorHAnsi" w:cstheme="minorHAnsi"/>
-                <w:sz w:val="22"/>
-                <w:szCs w:val="22"/>
-              </w:rPr>
-              <w:t>.A.1.</w:t>
+              <w:t>3.A.1.</w:t>
             </w:r>
             <w:r>
               <w:rPr>
@@ -19536,7 +20312,23 @@
                 <w:sz w:val="22"/>
                 <w:szCs w:val="22"/>
               </w:rPr>
-              <w:t>El dueño no seleccina una imagen y confirma la campaña.</w:t>
+              <w:t xml:space="preserve">El dueño no </w:t>
+            </w:r>
+            <w:r>
+              <w:rPr>
+                <w:rFonts w:asciiTheme="minorHAnsi" w:hAnsiTheme="minorHAnsi" w:cstheme="minorHAnsi"/>
+                <w:sz w:val="22"/>
+                <w:szCs w:val="22"/>
+              </w:rPr>
+              <w:t>selecciona</w:t>
+            </w:r>
+            <w:r>
+              <w:rPr>
+                <w:rFonts w:asciiTheme="minorHAnsi" w:hAnsiTheme="minorHAnsi" w:cstheme="minorHAnsi"/>
+                <w:sz w:val="22"/>
+                <w:szCs w:val="22"/>
+              </w:rPr>
+              <w:t xml:space="preserve"> una imagen y confirma la campaña.</w:t>
             </w:r>
           </w:p>
         </w:tc>
@@ -19716,7 +20508,23 @@
                 <w:sz w:val="22"/>
                 <w:szCs w:val="22"/>
               </w:rPr>
-              <w:t>6.A. El voluntario no tiene el permiso para difundir se llama al caso de uso 37 Registrar pedido de difución continua por el curso normal.</w:t>
+              <w:t>6.A. El voluntario no tiene el permiso para difundir se llama al caso de uso 37 Registrar pedido de difu</w:t>
+            </w:r>
+            <w:r>
+              <w:rPr>
+                <w:rFonts w:asciiTheme="minorHAnsi" w:hAnsiTheme="minorHAnsi" w:cstheme="minorHAnsi"/>
+                <w:sz w:val="22"/>
+                <w:szCs w:val="22"/>
+              </w:rPr>
+              <w:t>s</w:t>
+            </w:r>
+            <w:r>
+              <w:rPr>
+                <w:rFonts w:asciiTheme="minorHAnsi" w:hAnsiTheme="minorHAnsi" w:cstheme="minorHAnsi"/>
+                <w:sz w:val="22"/>
+                <w:szCs w:val="22"/>
+              </w:rPr>
+              <w:t>ión continua por el curso normal.</w:t>
             </w:r>
           </w:p>
         </w:tc>
@@ -20132,6 +20940,8 @@
           <w:szCs w:val="22"/>
         </w:rPr>
       </w:pPr>
+      <w:bookmarkStart w:id="0" w:name="_GoBack"/>
+      <w:bookmarkEnd w:id="0"/>
     </w:p>
     <w:sectPr>
       <w:headerReference w:type="default" r:id="rId7"/>
@@ -20146,15 +20956,15 @@
 </file>
 
 <file path=word/endnotes.xml><?xml version="1.0" encoding="utf-8"?>
-<w:endnotes xmlns:ve="http://schemas.openxmlformats.org/markup-compatibility/2006" xmlns:o="urn:schemas-microsoft-com:office:office" xmlns:r="http://schemas.openxmlformats.org/officeDocument/2006/relationships" xmlns:m="http://schemas.openxmlformats.org/officeDocument/2006/math" xmlns:v="urn:schemas-microsoft-com:vml" xmlns:wp="http://schemas.openxmlformats.org/drawingml/2006/wordprocessingDrawing" xmlns:w10="urn:schemas-microsoft-com:office:word" xmlns:w="http://schemas.openxmlformats.org/wordprocessingml/2006/main" xmlns:wne="http://schemas.microsoft.com/office/word/2006/wordml">
-  <w:endnote w:type="separator" w:id="0">
+<w:endnotes xmlns:wpc="http://schemas.microsoft.com/office/word/2010/wordprocessingCanvas" xmlns:mc="http://schemas.openxmlformats.org/markup-compatibility/2006" xmlns:o="urn:schemas-microsoft-com:office:office" xmlns:r="http://schemas.openxmlformats.org/officeDocument/2006/relationships" xmlns:m="http://schemas.openxmlformats.org/officeDocument/2006/math" xmlns:v="urn:schemas-microsoft-com:vml" xmlns:wp14="http://schemas.microsoft.com/office/word/2010/wordprocessingDrawing" xmlns:wp="http://schemas.openxmlformats.org/drawingml/2006/wordprocessingDrawing" xmlns:w10="urn:schemas-microsoft-com:office:word" xmlns:w="http://schemas.openxmlformats.org/wordprocessingml/2006/main" xmlns:w14="http://schemas.microsoft.com/office/word/2010/wordml" xmlns:w15="http://schemas.microsoft.com/office/word/2012/wordml" xmlns:wpg="http://schemas.microsoft.com/office/word/2010/wordprocessingGroup" xmlns:wpi="http://schemas.microsoft.com/office/word/2010/wordprocessingInk" xmlns:wne="http://schemas.microsoft.com/office/word/2006/wordml" xmlns:wps="http://schemas.microsoft.com/office/word/2010/wordprocessingShape" mc:Ignorable="w14 w15 wp14">
+  <w:endnote w:type="separator" w:id="-1">
     <w:p>
       <w:r>
         <w:separator/>
       </w:r>
     </w:p>
   </w:endnote>
-  <w:endnote w:type="continuationSeparator" w:id="1">
+  <w:endnote w:type="continuationSeparator" w:id="0">
     <w:p>
       <w:r>
         <w:continuationSeparator/>
@@ -20165,7 +20975,7 @@
 </file>
 
 <file path=word/footer1.xml><?xml version="1.0" encoding="utf-8"?>
-<w:ftr xmlns:ve="http://schemas.openxmlformats.org/markup-compatibility/2006" xmlns:o="urn:schemas-microsoft-com:office:office" xmlns:r="http://schemas.openxmlformats.org/officeDocument/2006/relationships" xmlns:m="http://schemas.openxmlformats.org/officeDocument/2006/math" xmlns:v="urn:schemas-microsoft-com:vml" xmlns:wp="http://schemas.openxmlformats.org/drawingml/2006/wordprocessingDrawing" xmlns:w10="urn:schemas-microsoft-com:office:word" xmlns:w="http://schemas.openxmlformats.org/wordprocessingml/2006/main" xmlns:wne="http://schemas.microsoft.com/office/word/2006/wordml">
+<w:ftr xmlns:wpc="http://schemas.microsoft.com/office/word/2010/wordprocessingCanvas" xmlns:mc="http://schemas.openxmlformats.org/markup-compatibility/2006" xmlns:o="urn:schemas-microsoft-com:office:office" xmlns:r="http://schemas.openxmlformats.org/officeDocument/2006/relationships" xmlns:m="http://schemas.openxmlformats.org/officeDocument/2006/math" xmlns:v="urn:schemas-microsoft-com:vml" xmlns:wp14="http://schemas.microsoft.com/office/word/2010/wordprocessingDrawing" xmlns:wp="http://schemas.openxmlformats.org/drawingml/2006/wordprocessingDrawing" xmlns:w10="urn:schemas-microsoft-com:office:word" xmlns:w="http://schemas.openxmlformats.org/wordprocessingml/2006/main" xmlns:w14="http://schemas.microsoft.com/office/word/2010/wordml" xmlns:w15="http://schemas.microsoft.com/office/word/2012/wordml" xmlns:wpg="http://schemas.microsoft.com/office/word/2010/wordprocessingGroup" xmlns:wpi="http://schemas.microsoft.com/office/word/2010/wordprocessingInk" xmlns:wne="http://schemas.microsoft.com/office/word/2006/wordml" xmlns:wps="http://schemas.microsoft.com/office/word/2010/wordprocessingShape" mc:Ignorable="w14 w15 wp14">
   <w:sdt>
     <w:sdtPr>
       <w:id w:val="6053126"/>
@@ -20174,6 +20984,7 @@
         <w:docPartUnique/>
       </w:docPartObj>
     </w:sdtPr>
+    <w:sdtEndPr/>
     <w:sdtContent>
       <w:p>
         <w:pPr>
@@ -20213,15 +21024,15 @@
 </file>
 
 <file path=word/footnotes.xml><?xml version="1.0" encoding="utf-8"?>
-<w:footnotes xmlns:ve="http://schemas.openxmlformats.org/markup-compatibility/2006" xmlns:o="urn:schemas-microsoft-com:office:office" xmlns:r="http://schemas.openxmlformats.org/officeDocument/2006/relationships" xmlns:m="http://schemas.openxmlformats.org/officeDocument/2006/math" xmlns:v="urn:schemas-microsoft-com:vml" xmlns:wp="http://schemas.openxmlformats.org/drawingml/2006/wordprocessingDrawing" xmlns:w10="urn:schemas-microsoft-com:office:word" xmlns:w="http://schemas.openxmlformats.org/wordprocessingml/2006/main" xmlns:wne="http://schemas.microsoft.com/office/word/2006/wordml">
-  <w:footnote w:type="separator" w:id="0">
+<w:footnotes xmlns:wpc="http://schemas.microsoft.com/office/word/2010/wordprocessingCanvas" xmlns:mc="http://schemas.openxmlformats.org/markup-compatibility/2006" xmlns:o="urn:schemas-microsoft-com:office:office" xmlns:r="http://schemas.openxmlformats.org/officeDocument/2006/relationships" xmlns:m="http://schemas.openxmlformats.org/officeDocument/2006/math" xmlns:v="urn:schemas-microsoft-com:vml" xmlns:wp14="http://schemas.microsoft.com/office/word/2010/wordprocessingDrawing" xmlns:wp="http://schemas.openxmlformats.org/drawingml/2006/wordprocessingDrawing" xmlns:w10="urn:schemas-microsoft-com:office:word" xmlns:w="http://schemas.openxmlformats.org/wordprocessingml/2006/main" xmlns:w14="http://schemas.microsoft.com/office/word/2010/wordml" xmlns:w15="http://schemas.microsoft.com/office/word/2012/wordml" xmlns:wpg="http://schemas.microsoft.com/office/word/2010/wordprocessingGroup" xmlns:wpi="http://schemas.microsoft.com/office/word/2010/wordprocessingInk" xmlns:wne="http://schemas.microsoft.com/office/word/2006/wordml" xmlns:wps="http://schemas.microsoft.com/office/word/2010/wordprocessingShape" mc:Ignorable="w14 w15 wp14">
+  <w:footnote w:type="separator" w:id="-1">
     <w:p>
       <w:r>
         <w:separator/>
       </w:r>
     </w:p>
   </w:footnote>
-  <w:footnote w:type="continuationSeparator" w:id="1">
+  <w:footnote w:type="continuationSeparator" w:id="0">
     <w:p>
       <w:r>
         <w:continuationSeparator/>
@@ -20232,7 +21043,7 @@
 </file>
 
 <file path=word/header1.xml><?xml version="1.0" encoding="utf-8"?>
-<w:hdr xmlns:ve="http://schemas.openxmlformats.org/markup-compatibility/2006" xmlns:o="urn:schemas-microsoft-com:office:office" xmlns:r="http://schemas.openxmlformats.org/officeDocument/2006/relationships" xmlns:m="http://schemas.openxmlformats.org/officeDocument/2006/math" xmlns:v="urn:schemas-microsoft-com:vml" xmlns:wp="http://schemas.openxmlformats.org/drawingml/2006/wordprocessingDrawing" xmlns:w10="urn:schemas-microsoft-com:office:word" xmlns:w="http://schemas.openxmlformats.org/wordprocessingml/2006/main" xmlns:wne="http://schemas.microsoft.com/office/word/2006/wordml">
+<w:hdr xmlns:wpc="http://schemas.microsoft.com/office/word/2010/wordprocessingCanvas" xmlns:mc="http://schemas.openxmlformats.org/markup-compatibility/2006" xmlns:o="urn:schemas-microsoft-com:office:office" xmlns:r="http://schemas.openxmlformats.org/officeDocument/2006/relationships" xmlns:m="http://schemas.openxmlformats.org/officeDocument/2006/math" xmlns:v="urn:schemas-microsoft-com:vml" xmlns:wp14="http://schemas.microsoft.com/office/word/2010/wordprocessingDrawing" xmlns:wp="http://schemas.openxmlformats.org/drawingml/2006/wordprocessingDrawing" xmlns:w10="urn:schemas-microsoft-com:office:word" xmlns:w="http://schemas.openxmlformats.org/wordprocessingml/2006/main" xmlns:w14="http://schemas.microsoft.com/office/word/2010/wordml" xmlns:w15="http://schemas.microsoft.com/office/word/2012/wordml" xmlns:wpg="http://schemas.microsoft.com/office/word/2010/wordprocessingGroup" xmlns:wpi="http://schemas.microsoft.com/office/word/2010/wordprocessingInk" xmlns:wne="http://schemas.microsoft.com/office/word/2006/wordml" xmlns:wps="http://schemas.microsoft.com/office/word/2010/wordprocessingShape" mc:Ignorable="w14 w15 wp14">
   <w:p>
     <w:pPr>
       <w:pStyle w:val="Encabezado"/>
@@ -20251,6 +21062,7 @@
         <w:noProof/>
         <w:sz w:val="22"/>
         <w:szCs w:val="22"/>
+        <w:lang w:val="es-AR" w:eastAsia="es-AR"/>
       </w:rPr>
       <w:drawing>
         <wp:anchor distT="0" distB="0" distL="114300" distR="114300" simplePos="0" relativeHeight="251659264" behindDoc="0" locked="0" layoutInCell="1" allowOverlap="1">
@@ -20281,7 +21093,7 @@
                   <a:blip r:embed="rId1">
                     <a:extLst>
                       <a:ext uri="{28A0092B-C50C-407E-A947-70E740481C1C}">
-                        <a14:useLocalDpi xmlns:a14="http://schemas.microsoft.com/office/drawing/2010/main" xmlns:wps="http://schemas.microsoft.com/office/word/2010/wordprocessingShape" xmlns:wpi="http://schemas.microsoft.com/office/word/2010/wordprocessingInk" xmlns:wpg="http://schemas.microsoft.com/office/word/2010/wordprocessingGroup" xmlns:w15="http://schemas.microsoft.com/office/word/2012/wordml" xmlns:w14="http://schemas.microsoft.com/office/word/2010/wordml" xmlns:w="http://schemas.openxmlformats.org/wordprocessingml/2006/main" xmlns:w10="urn:schemas-microsoft-com:office:word" xmlns:wp14="http://schemas.microsoft.com/office/word/2010/wordprocessingDrawing" xmlns:v="urn:schemas-microsoft-com:vml" xmlns:o="urn:schemas-microsoft-com:office:office" xmlns:mc="http://schemas.openxmlformats.org/markup-compatibility/2006" xmlns:wpc="http://schemas.microsoft.com/office/word/2010/wordprocessingCanvas" xmlns="" val="0"/>
+                        <a14:useLocalDpi xmlns:a14="http://schemas.microsoft.com/office/drawing/2010/main" val="0"/>
                       </a:ext>
                     </a:extLst>
                   </a:blip>
@@ -20369,8 +21181,8 @@
 </file>
 
 <file path=word/numbering.xml><?xml version="1.0" encoding="utf-8"?>
-<w:numbering xmlns:ve="http://schemas.openxmlformats.org/markup-compatibility/2006" xmlns:o="urn:schemas-microsoft-com:office:office" xmlns:r="http://schemas.openxmlformats.org/officeDocument/2006/relationships" xmlns:m="http://schemas.openxmlformats.org/officeDocument/2006/math" xmlns:v="urn:schemas-microsoft-com:vml" xmlns:wp="http://schemas.openxmlformats.org/drawingml/2006/wordprocessingDrawing" xmlns:w10="urn:schemas-microsoft-com:office:word" xmlns:w="http://schemas.openxmlformats.org/wordprocessingml/2006/main" xmlns:wne="http://schemas.microsoft.com/office/word/2006/wordml">
-  <w:abstractNum w:abstractNumId="0">
+<w:numbering xmlns:wpc="http://schemas.microsoft.com/office/word/2010/wordprocessingCanvas" xmlns:mc="http://schemas.openxmlformats.org/markup-compatibility/2006" xmlns:o="urn:schemas-microsoft-com:office:office" xmlns:r="http://schemas.openxmlformats.org/officeDocument/2006/relationships" xmlns:m="http://schemas.openxmlformats.org/officeDocument/2006/math" xmlns:v="urn:schemas-microsoft-com:vml" xmlns:wp14="http://schemas.microsoft.com/office/word/2010/wordprocessingDrawing" xmlns:wp="http://schemas.openxmlformats.org/drawingml/2006/wordprocessingDrawing" xmlns:w10="urn:schemas-microsoft-com:office:word" xmlns:w="http://schemas.openxmlformats.org/wordprocessingml/2006/main" xmlns:w14="http://schemas.microsoft.com/office/word/2010/wordml" xmlns:w15="http://schemas.microsoft.com/office/word/2012/wordml" xmlns:wpg="http://schemas.microsoft.com/office/word/2010/wordprocessingGroup" xmlns:wpi="http://schemas.microsoft.com/office/word/2010/wordprocessingInk" xmlns:wne="http://schemas.microsoft.com/office/word/2006/wordml" xmlns:wps="http://schemas.microsoft.com/office/word/2010/wordprocessingShape" mc:Ignorable="w14 w15 wp14">
+  <w:abstractNum w:abstractNumId="0" w15:restartNumberingAfterBreak="0">
     <w:nsid w:val="03C30753"/>
     <w:multiLevelType w:val="hybridMultilevel"/>
     <w:tmpl w:val="2D7A2A34"/>
@@ -20459,7 +21271,7 @@
       </w:pPr>
     </w:lvl>
   </w:abstractNum>
-  <w:abstractNum w:abstractNumId="1">
+  <w:abstractNum w:abstractNumId="1" w15:restartNumberingAfterBreak="0">
     <w:nsid w:val="06B57C21"/>
     <w:multiLevelType w:val="hybridMultilevel"/>
     <w:tmpl w:val="CCBA94B2"/>
@@ -20579,7 +21391,7 @@
       </w:pPr>
     </w:lvl>
   </w:abstractNum>
-  <w:abstractNum w:abstractNumId="2">
+  <w:abstractNum w:abstractNumId="2" w15:restartNumberingAfterBreak="0">
     <w:nsid w:val="09193849"/>
     <w:multiLevelType w:val="hybridMultilevel"/>
     <w:tmpl w:val="EC306DFE"/>
@@ -20692,7 +21504,7 @@
       </w:pPr>
     </w:lvl>
   </w:abstractNum>
-  <w:abstractNum w:abstractNumId="3">
+  <w:abstractNum w:abstractNumId="3" w15:restartNumberingAfterBreak="0">
     <w:nsid w:val="1A0B5C59"/>
     <w:multiLevelType w:val="hybridMultilevel"/>
     <w:tmpl w:val="345E7782"/>
@@ -20805,7 +21617,7 @@
       </w:pPr>
     </w:lvl>
   </w:abstractNum>
-  <w:abstractNum w:abstractNumId="4">
+  <w:abstractNum w:abstractNumId="4" w15:restartNumberingAfterBreak="0">
     <w:nsid w:val="1FE01A45"/>
     <w:multiLevelType w:val="hybridMultilevel"/>
     <w:tmpl w:val="F40C1916"/>
@@ -20894,7 +21706,7 @@
       </w:pPr>
     </w:lvl>
   </w:abstractNum>
-  <w:abstractNum w:abstractNumId="5">
+  <w:abstractNum w:abstractNumId="5" w15:restartNumberingAfterBreak="0">
     <w:nsid w:val="205503FE"/>
     <w:multiLevelType w:val="hybridMultilevel"/>
     <w:tmpl w:val="BE36CC1C"/>
@@ -21007,7 +21819,7 @@
       </w:pPr>
     </w:lvl>
   </w:abstractNum>
-  <w:abstractNum w:abstractNumId="6">
+  <w:abstractNum w:abstractNumId="6" w15:restartNumberingAfterBreak="0">
     <w:nsid w:val="2FE65764"/>
     <w:multiLevelType w:val="hybridMultilevel"/>
     <w:tmpl w:val="A386C618"/>
@@ -21120,7 +21932,7 @@
       </w:pPr>
     </w:lvl>
   </w:abstractNum>
-  <w:abstractNum w:abstractNumId="7">
+  <w:abstractNum w:abstractNumId="7" w15:restartNumberingAfterBreak="0">
     <w:nsid w:val="30346E4B"/>
     <w:multiLevelType w:val="hybridMultilevel"/>
     <w:tmpl w:val="B5843736"/>
@@ -21209,7 +22021,7 @@
       </w:pPr>
     </w:lvl>
   </w:abstractNum>
-  <w:abstractNum w:abstractNumId="8">
+  <w:abstractNum w:abstractNumId="8" w15:restartNumberingAfterBreak="0">
     <w:nsid w:val="319C6F63"/>
     <w:multiLevelType w:val="hybridMultilevel"/>
     <w:tmpl w:val="CCBA94B2"/>
@@ -21325,7 +22137,7 @@
       </w:pPr>
     </w:lvl>
   </w:abstractNum>
-  <w:abstractNum w:abstractNumId="9">
+  <w:abstractNum w:abstractNumId="9" w15:restartNumberingAfterBreak="0">
     <w:nsid w:val="34E619EC"/>
     <w:multiLevelType w:val="hybridMultilevel"/>
     <w:tmpl w:val="38C2D2A2"/>
@@ -21438,7 +22250,7 @@
       </w:pPr>
     </w:lvl>
   </w:abstractNum>
-  <w:abstractNum w:abstractNumId="10">
+  <w:abstractNum w:abstractNumId="10" w15:restartNumberingAfterBreak="0">
     <w:nsid w:val="39B92720"/>
     <w:multiLevelType w:val="hybridMultilevel"/>
     <w:tmpl w:val="6A689EC0"/>
@@ -21551,7 +22363,7 @@
       </w:pPr>
     </w:lvl>
   </w:abstractNum>
-  <w:abstractNum w:abstractNumId="11">
+  <w:abstractNum w:abstractNumId="11" w15:restartNumberingAfterBreak="0">
     <w:nsid w:val="39CA45A5"/>
     <w:multiLevelType w:val="hybridMultilevel"/>
     <w:tmpl w:val="48040E46"/>
@@ -21640,7 +22452,7 @@
       </w:pPr>
     </w:lvl>
   </w:abstractNum>
-  <w:abstractNum w:abstractNumId="12">
+  <w:abstractNum w:abstractNumId="12" w15:restartNumberingAfterBreak="0">
     <w:nsid w:val="3B1B4418"/>
     <w:multiLevelType w:val="hybridMultilevel"/>
     <w:tmpl w:val="82F6BA86"/>
@@ -21729,7 +22541,7 @@
       </w:pPr>
     </w:lvl>
   </w:abstractNum>
-  <w:abstractNum w:abstractNumId="13">
+  <w:abstractNum w:abstractNumId="13" w15:restartNumberingAfterBreak="0">
     <w:nsid w:val="4A8C1EFA"/>
     <w:multiLevelType w:val="hybridMultilevel"/>
     <w:tmpl w:val="41F60D3A"/>
@@ -21870,7 +22682,7 @@
       </w:rPr>
     </w:lvl>
   </w:abstractNum>
-  <w:abstractNum w:abstractNumId="14">
+  <w:abstractNum w:abstractNumId="14" w15:restartNumberingAfterBreak="0">
     <w:nsid w:val="4D852339"/>
     <w:multiLevelType w:val="hybridMultilevel"/>
     <w:tmpl w:val="41F60D3A"/>
@@ -22011,7 +22823,7 @@
       </w:rPr>
     </w:lvl>
   </w:abstractNum>
-  <w:abstractNum w:abstractNumId="15">
+  <w:abstractNum w:abstractNumId="15" w15:restartNumberingAfterBreak="0">
     <w:nsid w:val="4E3F09D5"/>
     <w:multiLevelType w:val="multilevel"/>
     <w:tmpl w:val="C4F8D34C"/>
@@ -22151,7 +22963,7 @@
       </w:rPr>
     </w:lvl>
   </w:abstractNum>
-  <w:abstractNum w:abstractNumId="16">
+  <w:abstractNum w:abstractNumId="16" w15:restartNumberingAfterBreak="0">
     <w:nsid w:val="5999178F"/>
     <w:multiLevelType w:val="hybridMultilevel"/>
     <w:tmpl w:val="1A36013A"/>
@@ -22264,7 +23076,7 @@
       </w:pPr>
     </w:lvl>
   </w:abstractNum>
-  <w:abstractNum w:abstractNumId="17">
+  <w:abstractNum w:abstractNumId="17" w15:restartNumberingAfterBreak="0">
     <w:nsid w:val="64DD3EB7"/>
     <w:multiLevelType w:val="hybridMultilevel"/>
     <w:tmpl w:val="6C86BE48"/>
@@ -22380,7 +23192,7 @@
       </w:pPr>
     </w:lvl>
   </w:abstractNum>
-  <w:abstractNum w:abstractNumId="18">
+  <w:abstractNum w:abstractNumId="18" w15:restartNumberingAfterBreak="0">
     <w:nsid w:val="694D75AB"/>
     <w:multiLevelType w:val="hybridMultilevel"/>
     <w:tmpl w:val="03FAEE30"/>
@@ -22493,7 +23305,7 @@
       </w:pPr>
     </w:lvl>
   </w:abstractNum>
-  <w:abstractNum w:abstractNumId="19">
+  <w:abstractNum w:abstractNumId="19" w15:restartNumberingAfterBreak="0">
     <w:nsid w:val="716755B9"/>
     <w:multiLevelType w:val="multilevel"/>
     <w:tmpl w:val="C4F8D34C"/>
@@ -22633,7 +23445,7 @@
       </w:rPr>
     </w:lvl>
   </w:abstractNum>
-  <w:abstractNum w:abstractNumId="20">
+  <w:abstractNum w:abstractNumId="20" w15:restartNumberingAfterBreak="0">
     <w:nsid w:val="78274D1C"/>
     <w:multiLevelType w:val="hybridMultilevel"/>
     <w:tmpl w:val="EAC08FD0"/>
@@ -22774,7 +23586,7 @@
       </w:rPr>
     </w:lvl>
   </w:abstractNum>
-  <w:abstractNum w:abstractNumId="21">
+  <w:abstractNum w:abstractNumId="21" w15:restartNumberingAfterBreak="0">
     <w:nsid w:val="7F373D94"/>
     <w:multiLevelType w:val="hybridMultilevel"/>
     <w:tmpl w:val="8F6CAAD8"/>
@@ -22963,7 +23775,7 @@
 </file>
 
 <file path=word/styles.xml><?xml version="1.0" encoding="utf-8"?>
-<w:styles xmlns:r="http://schemas.openxmlformats.org/officeDocument/2006/relationships" xmlns:w="http://schemas.openxmlformats.org/wordprocessingml/2006/main">
+<w:styles xmlns:mc="http://schemas.openxmlformats.org/markup-compatibility/2006" xmlns:r="http://schemas.openxmlformats.org/officeDocument/2006/relationships" xmlns:w="http://schemas.openxmlformats.org/wordprocessingml/2006/main" xmlns:w14="http://schemas.microsoft.com/office/word/2010/wordml" xmlns:w15="http://schemas.microsoft.com/office/word/2012/wordml" mc:Ignorable="w14 w15">
   <w:docDefaults>
     <w:rPrDefault>
       <w:rPr>
@@ -22973,145 +23785,378 @@
     </w:rPrDefault>
     <w:pPrDefault/>
   </w:docDefaults>
-  <w:latentStyles w:defLockedState="0" w:defUIPriority="99" w:defSemiHidden="1" w:defUnhideWhenUsed="1" w:defQFormat="0" w:count="267">
-    <w:lsdException w:name="Normal" w:semiHidden="0" w:uiPriority="0" w:unhideWhenUsed="0" w:qFormat="1"/>
-    <w:lsdException w:name="heading 1" w:semiHidden="0" w:uiPriority="0" w:unhideWhenUsed="0" w:qFormat="1"/>
-    <w:lsdException w:name="heading 2" w:uiPriority="9" w:qFormat="1"/>
-    <w:lsdException w:name="heading 3" w:semiHidden="0" w:uiPriority="0" w:unhideWhenUsed="0" w:qFormat="1"/>
-    <w:lsdException w:name="heading 4" w:uiPriority="9" w:qFormat="1"/>
-    <w:lsdException w:name="heading 5" w:uiPriority="9" w:qFormat="1"/>
-    <w:lsdException w:name="heading 6" w:uiPriority="9" w:qFormat="1"/>
-    <w:lsdException w:name="heading 7" w:uiPriority="9" w:qFormat="1"/>
-    <w:lsdException w:name="heading 8" w:uiPriority="9" w:qFormat="1"/>
-    <w:lsdException w:name="heading 9" w:uiPriority="9" w:qFormat="1"/>
-    <w:lsdException w:name="toc 1" w:uiPriority="39"/>
-    <w:lsdException w:name="toc 2" w:uiPriority="39"/>
-    <w:lsdException w:name="toc 3" w:uiPriority="39"/>
-    <w:lsdException w:name="toc 4" w:uiPriority="39"/>
-    <w:lsdException w:name="toc 5" w:uiPriority="39"/>
-    <w:lsdException w:name="toc 6" w:uiPriority="39"/>
-    <w:lsdException w:name="toc 7" w:uiPriority="39"/>
-    <w:lsdException w:name="toc 8" w:uiPriority="39"/>
-    <w:lsdException w:name="toc 9" w:uiPriority="39"/>
-    <w:lsdException w:name="caption" w:uiPriority="35" w:qFormat="1"/>
-    <w:lsdException w:name="Title" w:semiHidden="0" w:uiPriority="10" w:unhideWhenUsed="0" w:qFormat="1"/>
-    <w:lsdException w:name="Default Paragraph Font" w:uiPriority="1"/>
-    <w:lsdException w:name="Body Text" w:uiPriority="0"/>
-    <w:lsdException w:name="Subtitle" w:semiHidden="0" w:uiPriority="11" w:unhideWhenUsed="0" w:qFormat="1"/>
-    <w:lsdException w:name="Strong" w:semiHidden="0" w:uiPriority="22" w:unhideWhenUsed="0" w:qFormat="1"/>
-    <w:lsdException w:name="Emphasis" w:semiHidden="0" w:uiPriority="20" w:unhideWhenUsed="0" w:qFormat="1"/>
-    <w:lsdException w:name="Table Grid" w:semiHidden="0" w:uiPriority="59" w:unhideWhenUsed="0"/>
-    <w:lsdException w:name="Placeholder Text" w:unhideWhenUsed="0"/>
-    <w:lsdException w:name="No Spacing" w:semiHidden="0" w:uiPriority="1" w:unhideWhenUsed="0" w:qFormat="1"/>
-    <w:lsdException w:name="Light Shading" w:semiHidden="0" w:uiPriority="60" w:unhideWhenUsed="0"/>
-    <w:lsdException w:name="Light List" w:semiHidden="0" w:uiPriority="61" w:unhideWhenUsed="0"/>
-    <w:lsdException w:name="Light Grid" w:semiHidden="0" w:uiPriority="62" w:unhideWhenUsed="0"/>
-    <w:lsdException w:name="Medium Shading 1" w:semiHidden="0" w:uiPriority="63" w:unhideWhenUsed="0"/>
-    <w:lsdException w:name="Medium Shading 2" w:semiHidden="0" w:uiPriority="64" w:unhideWhenUsed="0"/>
-    <w:lsdException w:name="Medium List 1" w:semiHidden="0" w:uiPriority="65" w:unhideWhenUsed="0"/>
-    <w:lsdException w:name="Medium List 2" w:semiHidden="0" w:uiPriority="66" w:unhideWhenUsed="0"/>
-    <w:lsdException w:name="Medium Grid 1" w:semiHidden="0" w:uiPriority="67" w:unhideWhenUsed="0"/>
-    <w:lsdException w:name="Medium Grid 2" w:semiHidden="0" w:uiPriority="68" w:unhideWhenUsed="0"/>
-    <w:lsdException w:name="Medium Grid 3" w:semiHidden="0" w:uiPriority="69" w:unhideWhenUsed="0"/>
-    <w:lsdException w:name="Dark List" w:semiHidden="0" w:uiPriority="70" w:unhideWhenUsed="0"/>
-    <w:lsdException w:name="Colorful Shading" w:semiHidden="0" w:uiPriority="71" w:unhideWhenUsed="0"/>
-    <w:lsdException w:name="Colorful List" w:semiHidden="0" w:uiPriority="72" w:unhideWhenUsed="0"/>
-    <w:lsdException w:name="Colorful Grid" w:semiHidden="0" w:uiPriority="73" w:unhideWhenUsed="0"/>
-    <w:lsdException w:name="Light Shading Accent 1" w:semiHidden="0" w:uiPriority="60" w:unhideWhenUsed="0"/>
-    <w:lsdException w:name="Light List Accent 1" w:semiHidden="0" w:uiPriority="61" w:unhideWhenUsed="0"/>
-    <w:lsdException w:name="Light Grid Accent 1" w:semiHidden="0" w:uiPriority="62" w:unhideWhenUsed="0"/>
-    <w:lsdException w:name="Medium Shading 1 Accent 1" w:semiHidden="0" w:uiPriority="63" w:unhideWhenUsed="0"/>
-    <w:lsdException w:name="Medium Shading 2 Accent 1" w:semiHidden="0" w:uiPriority="64" w:unhideWhenUsed="0"/>
-    <w:lsdException w:name="Medium List 1 Accent 1" w:semiHidden="0" w:uiPriority="65" w:unhideWhenUsed="0"/>
-    <w:lsdException w:name="Revision" w:unhideWhenUsed="0"/>
-    <w:lsdException w:name="List Paragraph" w:semiHidden="0" w:uiPriority="34" w:unhideWhenUsed="0" w:qFormat="1"/>
-    <w:lsdException w:name="Quote" w:semiHidden="0" w:uiPriority="29" w:unhideWhenUsed="0" w:qFormat="1"/>
-    <w:lsdException w:name="Intense Quote" w:semiHidden="0" w:uiPriority="30" w:unhideWhenUsed="0" w:qFormat="1"/>
-    <w:lsdException w:name="Medium List 2 Accent 1" w:semiHidden="0" w:uiPriority="66" w:unhideWhenUsed="0"/>
-    <w:lsdException w:name="Medium Grid 1 Accent 1" w:semiHidden="0" w:uiPriority="67" w:unhideWhenUsed="0"/>
-    <w:lsdException w:name="Medium Grid 2 Accent 1" w:semiHidden="0" w:uiPriority="68" w:unhideWhenUsed="0"/>
-    <w:lsdException w:name="Medium Grid 3 Accent 1" w:semiHidden="0" w:uiPriority="69" w:unhideWhenUsed="0"/>
-    <w:lsdException w:name="Dark List Accent 1" w:semiHidden="0" w:uiPriority="70" w:unhideWhenUsed="0"/>
-    <w:lsdException w:name="Colorful Shading Accent 1" w:semiHidden="0" w:uiPriority="71" w:unhideWhenUsed="0"/>
-    <w:lsdException w:name="Colorful List Accent 1" w:semiHidden="0" w:uiPriority="72" w:unhideWhenUsed="0"/>
-    <w:lsdException w:name="Colorful Grid Accent 1" w:semiHidden="0" w:uiPriority="73" w:unhideWhenUsed="0"/>
-    <w:lsdException w:name="Light Shading Accent 2" w:semiHidden="0" w:uiPriority="60" w:unhideWhenUsed="0"/>
-    <w:lsdException w:name="Light List Accent 2" w:semiHidden="0" w:uiPriority="61" w:unhideWhenUsed="0"/>
-    <w:lsdException w:name="Light Grid Accent 2" w:semiHidden="0" w:uiPriority="62" w:unhideWhenUsed="0"/>
-    <w:lsdException w:name="Medium Shading 1 Accent 2" w:semiHidden="0" w:uiPriority="63" w:unhideWhenUsed="0"/>
-    <w:lsdException w:name="Medium Shading 2 Accent 2" w:semiHidden="0" w:uiPriority="64" w:unhideWhenUsed="0"/>
-    <w:lsdException w:name="Medium List 1 Accent 2" w:semiHidden="0" w:uiPriority="65" w:unhideWhenUsed="0"/>
-    <w:lsdException w:name="Medium List 2 Accent 2" w:semiHidden="0" w:uiPriority="66" w:unhideWhenUsed="0"/>
-    <w:lsdException w:name="Medium Grid 1 Accent 2" w:semiHidden="0" w:uiPriority="67" w:unhideWhenUsed="0"/>
-    <w:lsdException w:name="Medium Grid 2 Accent 2" w:semiHidden="0" w:uiPriority="68" w:unhideWhenUsed="0"/>
-    <w:lsdException w:name="Medium Grid 3 Accent 2" w:semiHidden="0" w:uiPriority="69" w:unhideWhenUsed="0"/>
-    <w:lsdException w:name="Dark List Accent 2" w:semiHidden="0" w:uiPriority="70" w:unhideWhenUsed="0"/>
-    <w:lsdException w:name="Colorful Shading Accent 2" w:semiHidden="0" w:uiPriority="71" w:unhideWhenUsed="0"/>
-    <w:lsdException w:name="Colorful List Accent 2" w:semiHidden="0" w:uiPriority="72" w:unhideWhenUsed="0"/>
-    <w:lsdException w:name="Colorful Grid Accent 2" w:semiHidden="0" w:uiPriority="73" w:unhideWhenUsed="0"/>
-    <w:lsdException w:name="Light Shading Accent 3" w:semiHidden="0" w:uiPriority="60" w:unhideWhenUsed="0"/>
-    <w:lsdException w:name="Light List Accent 3" w:semiHidden="0" w:uiPriority="61" w:unhideWhenUsed="0"/>
-    <w:lsdException w:name="Light Grid Accent 3" w:semiHidden="0" w:uiPriority="62" w:unhideWhenUsed="0"/>
-    <w:lsdException w:name="Medium Shading 1 Accent 3" w:semiHidden="0" w:uiPriority="63" w:unhideWhenUsed="0"/>
-    <w:lsdException w:name="Medium Shading 2 Accent 3" w:semiHidden="0" w:uiPriority="64" w:unhideWhenUsed="0"/>
-    <w:lsdException w:name="Medium List 1 Accent 3" w:semiHidden="0" w:uiPriority="65" w:unhideWhenUsed="0"/>
-    <w:lsdException w:name="Medium List 2 Accent 3" w:semiHidden="0" w:uiPriority="66" w:unhideWhenUsed="0"/>
-    <w:lsdException w:name="Medium Grid 1 Accent 3" w:semiHidden="0" w:uiPriority="67" w:unhideWhenUsed="0"/>
-    <w:lsdException w:name="Medium Grid 2 Accent 3" w:semiHidden="0" w:uiPriority="68" w:unhideWhenUsed="0"/>
-    <w:lsdException w:name="Medium Grid 3 Accent 3" w:semiHidden="0" w:uiPriority="69" w:unhideWhenUsed="0"/>
-    <w:lsdException w:name="Dark List Accent 3" w:semiHidden="0" w:uiPriority="70" w:unhideWhenUsed="0"/>
-    <w:lsdException w:name="Colorful Shading Accent 3" w:semiHidden="0" w:uiPriority="71" w:unhideWhenUsed="0"/>
-    <w:lsdException w:name="Colorful List Accent 3" w:semiHidden="0" w:uiPriority="72" w:unhideWhenUsed="0"/>
-    <w:lsdException w:name="Colorful Grid Accent 3" w:semiHidden="0" w:uiPriority="73" w:unhideWhenUsed="0"/>
-    <w:lsdException w:name="Light Shading Accent 4" w:semiHidden="0" w:uiPriority="60" w:unhideWhenUsed="0"/>
-    <w:lsdException w:name="Light List Accent 4" w:semiHidden="0" w:uiPriority="61" w:unhideWhenUsed="0"/>
-    <w:lsdException w:name="Light Grid Accent 4" w:semiHidden="0" w:uiPriority="62" w:unhideWhenUsed="0"/>
-    <w:lsdException w:name="Medium Shading 1 Accent 4" w:semiHidden="0" w:uiPriority="63" w:unhideWhenUsed="0"/>
-    <w:lsdException w:name="Medium Shading 2 Accent 4" w:semiHidden="0" w:uiPriority="64" w:unhideWhenUsed="0"/>
-    <w:lsdException w:name="Medium List 1 Accent 4" w:semiHidden="0" w:uiPriority="65" w:unhideWhenUsed="0"/>
-    <w:lsdException w:name="Medium List 2 Accent 4" w:semiHidden="0" w:uiPriority="66" w:unhideWhenUsed="0"/>
-    <w:lsdException w:name="Medium Grid 1 Accent 4" w:semiHidden="0" w:uiPriority="67" w:unhideWhenUsed="0"/>
-    <w:lsdException w:name="Medium Grid 2 Accent 4" w:semiHidden="0" w:uiPriority="68" w:unhideWhenUsed="0"/>
-    <w:lsdException w:name="Medium Grid 3 Accent 4" w:semiHidden="0" w:uiPriority="69" w:unhideWhenUsed="0"/>
-    <w:lsdException w:name="Dark List Accent 4" w:semiHidden="0" w:uiPriority="70" w:unhideWhenUsed="0"/>
-    <w:lsdException w:name="Colorful Shading Accent 4" w:semiHidden="0" w:uiPriority="71" w:unhideWhenUsed="0"/>
-    <w:lsdException w:name="Colorful List Accent 4" w:semiHidden="0" w:uiPriority="72" w:unhideWhenUsed="0"/>
-    <w:lsdException w:name="Colorful Grid Accent 4" w:semiHidden="0" w:uiPriority="73" w:unhideWhenUsed="0"/>
-    <w:lsdException w:name="Light Shading Accent 5" w:semiHidden="0" w:uiPriority="60" w:unhideWhenUsed="0"/>
-    <w:lsdException w:name="Light List Accent 5" w:semiHidden="0" w:uiPriority="61" w:unhideWhenUsed="0"/>
-    <w:lsdException w:name="Light Grid Accent 5" w:semiHidden="0" w:uiPriority="62" w:unhideWhenUsed="0"/>
-    <w:lsdException w:name="Medium Shading 1 Accent 5" w:semiHidden="0" w:uiPriority="63" w:unhideWhenUsed="0"/>
-    <w:lsdException w:name="Medium Shading 2 Accent 5" w:semiHidden="0" w:uiPriority="64" w:unhideWhenUsed="0"/>
-    <w:lsdException w:name="Medium List 1 Accent 5" w:semiHidden="0" w:uiPriority="65" w:unhideWhenUsed="0"/>
-    <w:lsdException w:name="Medium List 2 Accent 5" w:semiHidden="0" w:uiPriority="66" w:unhideWhenUsed="0"/>
-    <w:lsdException w:name="Medium Grid 1 Accent 5" w:semiHidden="0" w:uiPriority="67" w:unhideWhenUsed="0"/>
-    <w:lsdException w:name="Medium Grid 2 Accent 5" w:semiHidden="0" w:uiPriority="68" w:unhideWhenUsed="0"/>
-    <w:lsdException w:name="Medium Grid 3 Accent 5" w:semiHidden="0" w:uiPriority="69" w:unhideWhenUsed="0"/>
-    <w:lsdException w:name="Dark List Accent 5" w:semiHidden="0" w:uiPriority="70" w:unhideWhenUsed="0"/>
-    <w:lsdException w:name="Colorful Shading Accent 5" w:semiHidden="0" w:uiPriority="71" w:unhideWhenUsed="0"/>
-    <w:lsdException w:name="Colorful List Accent 5" w:semiHidden="0" w:uiPriority="72" w:unhideWhenUsed="0"/>
-    <w:lsdException w:name="Colorful Grid Accent 5" w:semiHidden="0" w:uiPriority="73" w:unhideWhenUsed="0"/>
-    <w:lsdException w:name="Light Shading Accent 6" w:semiHidden="0" w:uiPriority="60" w:unhideWhenUsed="0"/>
-    <w:lsdException w:name="Light List Accent 6" w:semiHidden="0" w:uiPriority="61" w:unhideWhenUsed="0"/>
-    <w:lsdException w:name="Light Grid Accent 6" w:semiHidden="0" w:uiPriority="62" w:unhideWhenUsed="0"/>
-    <w:lsdException w:name="Medium Shading 1 Accent 6" w:semiHidden="0" w:uiPriority="63" w:unhideWhenUsed="0"/>
-    <w:lsdException w:name="Medium Shading 2 Accent 6" w:semiHidden="0" w:uiPriority="64" w:unhideWhenUsed="0"/>
-    <w:lsdException w:name="Medium List 1 Accent 6" w:semiHidden="0" w:uiPriority="65" w:unhideWhenUsed="0"/>
-    <w:lsdException w:name="Medium List 2 Accent 6" w:semiHidden="0" w:uiPriority="66" w:unhideWhenUsed="0"/>
-    <w:lsdException w:name="Medium Grid 1 Accent 6" w:semiHidden="0" w:uiPriority="67" w:unhideWhenUsed="0"/>
-    <w:lsdException w:name="Medium Grid 2 Accent 6" w:semiHidden="0" w:uiPriority="68" w:unhideWhenUsed="0"/>
-    <w:lsdException w:name="Medium Grid 3 Accent 6" w:semiHidden="0" w:uiPriority="69" w:unhideWhenUsed="0"/>
-    <w:lsdException w:name="Dark List Accent 6" w:semiHidden="0" w:uiPriority="70" w:unhideWhenUsed="0"/>
-    <w:lsdException w:name="Colorful Shading Accent 6" w:semiHidden="0" w:uiPriority="71" w:unhideWhenUsed="0"/>
-    <w:lsdException w:name="Colorful List Accent 6" w:semiHidden="0" w:uiPriority="72" w:unhideWhenUsed="0"/>
-    <w:lsdException w:name="Colorful Grid Accent 6" w:semiHidden="0" w:uiPriority="73" w:unhideWhenUsed="0"/>
-    <w:lsdException w:name="Subtle Emphasis" w:semiHidden="0" w:uiPriority="19" w:unhideWhenUsed="0" w:qFormat="1"/>
-    <w:lsdException w:name="Intense Emphasis" w:semiHidden="0" w:uiPriority="21" w:unhideWhenUsed="0" w:qFormat="1"/>
-    <w:lsdException w:name="Subtle Reference" w:semiHidden="0" w:uiPriority="31" w:unhideWhenUsed="0" w:qFormat="1"/>
-    <w:lsdException w:name="Intense Reference" w:semiHidden="0" w:uiPriority="32" w:unhideWhenUsed="0" w:qFormat="1"/>
-    <w:lsdException w:name="Book Title" w:semiHidden="0" w:uiPriority="33" w:unhideWhenUsed="0" w:qFormat="1"/>
-    <w:lsdException w:name="Bibliography" w:uiPriority="37"/>
-    <w:lsdException w:name="TOC Heading" w:uiPriority="39" w:qFormat="1"/>
+  <w:latentStyles w:defLockedState="0" w:defUIPriority="99" w:defSemiHidden="0" w:defUnhideWhenUsed="0" w:defQFormat="0" w:count="371">
+    <w:lsdException w:name="Normal" w:uiPriority="0" w:qFormat="1"/>
+    <w:lsdException w:name="heading 1" w:uiPriority="0" w:qFormat="1"/>
+    <w:lsdException w:name="heading 2" w:semiHidden="1" w:uiPriority="9" w:unhideWhenUsed="1" w:qFormat="1"/>
+    <w:lsdException w:name="heading 3" w:uiPriority="0" w:qFormat="1"/>
+    <w:lsdException w:name="heading 4" w:semiHidden="1" w:uiPriority="9" w:unhideWhenUsed="1" w:qFormat="1"/>
+    <w:lsdException w:name="heading 5" w:semiHidden="1" w:uiPriority="9" w:unhideWhenUsed="1" w:qFormat="1"/>
+    <w:lsdException w:name="heading 6" w:semiHidden="1" w:uiPriority="9" w:unhideWhenUsed="1" w:qFormat="1"/>
+    <w:lsdException w:name="heading 7" w:semiHidden="1" w:uiPriority="9" w:unhideWhenUsed="1" w:qFormat="1"/>
+    <w:lsdException w:name="heading 8" w:semiHidden="1" w:uiPriority="9" w:unhideWhenUsed="1" w:qFormat="1"/>
+    <w:lsdException w:name="heading 9" w:semiHidden="1" w:uiPriority="9" w:unhideWhenUsed="1" w:qFormat="1"/>
+    <w:lsdException w:name="index 1" w:semiHidden="1" w:unhideWhenUsed="1"/>
+    <w:lsdException w:name="index 2" w:semiHidden="1" w:unhideWhenUsed="1"/>
+    <w:lsdException w:name="index 3" w:semiHidden="1" w:unhideWhenUsed="1"/>
+    <w:lsdException w:name="index 4" w:semiHidden="1" w:unhideWhenUsed="1"/>
+    <w:lsdException w:name="index 5" w:semiHidden="1" w:unhideWhenUsed="1"/>
+    <w:lsdException w:name="index 6" w:semiHidden="1" w:unhideWhenUsed="1"/>
+    <w:lsdException w:name="index 7" w:semiHidden="1" w:unhideWhenUsed="1"/>
+    <w:lsdException w:name="index 8" w:semiHidden="1" w:unhideWhenUsed="1"/>
+    <w:lsdException w:name="index 9" w:semiHidden="1" w:unhideWhenUsed="1"/>
+    <w:lsdException w:name="toc 1" w:semiHidden="1" w:uiPriority="39" w:unhideWhenUsed="1"/>
+    <w:lsdException w:name="toc 2" w:semiHidden="1" w:uiPriority="39" w:unhideWhenUsed="1"/>
+    <w:lsdException w:name="toc 3" w:semiHidden="1" w:uiPriority="39" w:unhideWhenUsed="1"/>
+    <w:lsdException w:name="toc 4" w:semiHidden="1" w:uiPriority="39" w:unhideWhenUsed="1"/>
+    <w:lsdException w:name="toc 5" w:semiHidden="1" w:uiPriority="39" w:unhideWhenUsed="1"/>
+    <w:lsdException w:name="toc 6" w:semiHidden="1" w:uiPriority="39" w:unhideWhenUsed="1"/>
+    <w:lsdException w:name="toc 7" w:semiHidden="1" w:uiPriority="39" w:unhideWhenUsed="1"/>
+    <w:lsdException w:name="toc 8" w:semiHidden="1" w:uiPriority="39" w:unhideWhenUsed="1"/>
+    <w:lsdException w:name="toc 9" w:semiHidden="1" w:uiPriority="39" w:unhideWhenUsed="1"/>
+    <w:lsdException w:name="Normal Indent" w:semiHidden="1" w:unhideWhenUsed="1"/>
+    <w:lsdException w:name="footnote text" w:semiHidden="1" w:unhideWhenUsed="1"/>
+    <w:lsdException w:name="annotation text" w:semiHidden="1" w:unhideWhenUsed="1"/>
+    <w:lsdException w:name="header" w:semiHidden="1" w:unhideWhenUsed="1"/>
+    <w:lsdException w:name="footer" w:semiHidden="1" w:unhideWhenUsed="1"/>
+    <w:lsdException w:name="index heading" w:semiHidden="1" w:unhideWhenUsed="1"/>
+    <w:lsdException w:name="caption" w:semiHidden="1" w:uiPriority="35" w:unhideWhenUsed="1" w:qFormat="1"/>
+    <w:lsdException w:name="table of figures" w:semiHidden="1" w:unhideWhenUsed="1"/>
+    <w:lsdException w:name="envelope address" w:semiHidden="1" w:unhideWhenUsed="1"/>
+    <w:lsdException w:name="envelope return" w:semiHidden="1" w:unhideWhenUsed="1"/>
+    <w:lsdException w:name="footnote reference" w:semiHidden="1" w:unhideWhenUsed="1"/>
+    <w:lsdException w:name="annotation reference" w:semiHidden="1" w:unhideWhenUsed="1"/>
+    <w:lsdException w:name="line number" w:semiHidden="1" w:unhideWhenUsed="1"/>
+    <w:lsdException w:name="page number" w:semiHidden="1" w:unhideWhenUsed="1"/>
+    <w:lsdException w:name="endnote reference" w:semiHidden="1" w:unhideWhenUsed="1"/>
+    <w:lsdException w:name="endnote text" w:semiHidden="1" w:unhideWhenUsed="1"/>
+    <w:lsdException w:name="table of authorities" w:semiHidden="1" w:unhideWhenUsed="1"/>
+    <w:lsdException w:name="macro" w:semiHidden="1" w:unhideWhenUsed="1"/>
+    <w:lsdException w:name="toa heading" w:semiHidden="1" w:unhideWhenUsed="1"/>
+    <w:lsdException w:name="List" w:semiHidden="1" w:unhideWhenUsed="1"/>
+    <w:lsdException w:name="List Bullet" w:semiHidden="1" w:unhideWhenUsed="1"/>
+    <w:lsdException w:name="List Number" w:semiHidden="1" w:unhideWhenUsed="1"/>
+    <w:lsdException w:name="List 2" w:semiHidden="1" w:unhideWhenUsed="1"/>
+    <w:lsdException w:name="List 3" w:semiHidden="1" w:unhideWhenUsed="1"/>
+    <w:lsdException w:name="List 4" w:semiHidden="1" w:unhideWhenUsed="1"/>
+    <w:lsdException w:name="List 5" w:semiHidden="1" w:unhideWhenUsed="1"/>
+    <w:lsdException w:name="List Bullet 2" w:semiHidden="1" w:unhideWhenUsed="1"/>
+    <w:lsdException w:name="List Bullet 3" w:semiHidden="1" w:unhideWhenUsed="1"/>
+    <w:lsdException w:name="List Bullet 4" w:semiHidden="1" w:unhideWhenUsed="1"/>
+    <w:lsdException w:name="List Bullet 5" w:semiHidden="1" w:unhideWhenUsed="1"/>
+    <w:lsdException w:name="List Number 2" w:semiHidden="1" w:unhideWhenUsed="1"/>
+    <w:lsdException w:name="List Number 3" w:semiHidden="1" w:unhideWhenUsed="1"/>
+    <w:lsdException w:name="List Number 4" w:semiHidden="1" w:unhideWhenUsed="1"/>
+    <w:lsdException w:name="List Number 5" w:semiHidden="1" w:unhideWhenUsed="1"/>
+    <w:lsdException w:name="Title" w:uiPriority="10" w:qFormat="1"/>
+    <w:lsdException w:name="Closing" w:semiHidden="1" w:unhideWhenUsed="1"/>
+    <w:lsdException w:name="Signature" w:semiHidden="1" w:unhideWhenUsed="1"/>
+    <w:lsdException w:name="Default Paragraph Font" w:semiHidden="1" w:uiPriority="1" w:unhideWhenUsed="1"/>
+    <w:lsdException w:name="Body Text" w:semiHidden="1" w:uiPriority="0" w:unhideWhenUsed="1"/>
+    <w:lsdException w:name="Body Text Indent" w:semiHidden="1" w:unhideWhenUsed="1"/>
+    <w:lsdException w:name="List Continue" w:semiHidden="1" w:unhideWhenUsed="1"/>
+    <w:lsdException w:name="List Continue 2" w:semiHidden="1" w:unhideWhenUsed="1"/>
+    <w:lsdException w:name="List Continue 3" w:semiHidden="1" w:unhideWhenUsed="1"/>
+    <w:lsdException w:name="List Continue 4" w:semiHidden="1" w:unhideWhenUsed="1"/>
+    <w:lsdException w:name="List Continue 5" w:semiHidden="1" w:unhideWhenUsed="1"/>
+    <w:lsdException w:name="Message Header" w:semiHidden="1" w:unhideWhenUsed="1"/>
+    <w:lsdException w:name="Subtitle" w:uiPriority="11" w:qFormat="1"/>
+    <w:lsdException w:name="Salutation" w:semiHidden="1" w:unhideWhenUsed="1"/>
+    <w:lsdException w:name="Date" w:semiHidden="1" w:unhideWhenUsed="1"/>
+    <w:lsdException w:name="Body Text First Indent" w:semiHidden="1" w:unhideWhenUsed="1"/>
+    <w:lsdException w:name="Body Text First Indent 2" w:semiHidden="1" w:unhideWhenUsed="1"/>
+    <w:lsdException w:name="Note Heading" w:semiHidden="1" w:unhideWhenUsed="1"/>
+    <w:lsdException w:name="Body Text 2" w:semiHidden="1" w:unhideWhenUsed="1"/>
+    <w:lsdException w:name="Body Text 3" w:semiHidden="1" w:unhideWhenUsed="1"/>
+    <w:lsdException w:name="Body Text Indent 2" w:semiHidden="1" w:unhideWhenUsed="1"/>
+    <w:lsdException w:name="Body Text Indent 3" w:semiHidden="1" w:unhideWhenUsed="1"/>
+    <w:lsdException w:name="Block Text" w:semiHidden="1" w:unhideWhenUsed="1"/>
+    <w:lsdException w:name="Hyperlink" w:semiHidden="1" w:unhideWhenUsed="1"/>
+    <w:lsdException w:name="FollowedHyperlink" w:semiHidden="1" w:unhideWhenUsed="1"/>
+    <w:lsdException w:name="Strong" w:uiPriority="22" w:qFormat="1"/>
+    <w:lsdException w:name="Emphasis" w:uiPriority="20" w:qFormat="1"/>
+    <w:lsdException w:name="Document Map" w:semiHidden="1" w:unhideWhenUsed="1"/>
+    <w:lsdException w:name="Plain Text" w:semiHidden="1" w:unhideWhenUsed="1"/>
+    <w:lsdException w:name="E-mail Signature" w:semiHidden="1" w:unhideWhenUsed="1"/>
+    <w:lsdException w:name="HTML Top of Form" w:semiHidden="1" w:unhideWhenUsed="1"/>
+    <w:lsdException w:name="HTML Bottom of Form" w:semiHidden="1" w:unhideWhenUsed="1"/>
+    <w:lsdException w:name="Normal (Web)" w:semiHidden="1" w:unhideWhenUsed="1"/>
+    <w:lsdException w:name="HTML Acronym" w:semiHidden="1" w:unhideWhenUsed="1"/>
+    <w:lsdException w:name="HTML Address" w:semiHidden="1" w:unhideWhenUsed="1"/>
+    <w:lsdException w:name="HTML Cite" w:semiHidden="1" w:unhideWhenUsed="1"/>
+    <w:lsdException w:name="HTML Code" w:semiHidden="1" w:unhideWhenUsed="1"/>
+    <w:lsdException w:name="HTML Definition" w:semiHidden="1" w:unhideWhenUsed="1"/>
+    <w:lsdException w:name="HTML Keyboard" w:semiHidden="1" w:unhideWhenUsed="1"/>
+    <w:lsdException w:name="HTML Preformatted" w:semiHidden="1" w:unhideWhenUsed="1"/>
+    <w:lsdException w:name="HTML Sample" w:semiHidden="1" w:unhideWhenUsed="1"/>
+    <w:lsdException w:name="HTML Typewriter" w:semiHidden="1" w:unhideWhenUsed="1"/>
+    <w:lsdException w:name="HTML Variable" w:semiHidden="1" w:unhideWhenUsed="1"/>
+    <w:lsdException w:name="Normal Table" w:semiHidden="1" w:unhideWhenUsed="1"/>
+    <w:lsdException w:name="annotation subject" w:semiHidden="1" w:unhideWhenUsed="1"/>
+    <w:lsdException w:name="No List" w:semiHidden="1" w:unhideWhenUsed="1"/>
+    <w:lsdException w:name="Outline List 1" w:semiHidden="1" w:unhideWhenUsed="1"/>
+    <w:lsdException w:name="Outline List 2" w:semiHidden="1" w:unhideWhenUsed="1"/>
+    <w:lsdException w:name="Outline List 3" w:semiHidden="1" w:unhideWhenUsed="1"/>
+    <w:lsdException w:name="Table Simple 1" w:semiHidden="1" w:unhideWhenUsed="1"/>
+    <w:lsdException w:name="Table Simple 2" w:semiHidden="1" w:unhideWhenUsed="1"/>
+    <w:lsdException w:name="Table Simple 3" w:semiHidden="1" w:unhideWhenUsed="1"/>
+    <w:lsdException w:name="Table Classic 1" w:semiHidden="1" w:unhideWhenUsed="1"/>
+    <w:lsdException w:name="Table Classic 2" w:semiHidden="1" w:unhideWhenUsed="1"/>
+    <w:lsdException w:name="Table Classic 3" w:semiHidden="1" w:unhideWhenUsed="1"/>
+    <w:lsdException w:name="Table Classic 4" w:semiHidden="1" w:unhideWhenUsed="1"/>
+    <w:lsdException w:name="Table Colorful 1" w:semiHidden="1" w:unhideWhenUsed="1"/>
+    <w:lsdException w:name="Table Colorful 2" w:semiHidden="1" w:unhideWhenUsed="1"/>
+    <w:lsdException w:name="Table Colorful 3" w:semiHidden="1" w:unhideWhenUsed="1"/>
+    <w:lsdException w:name="Table Columns 1" w:semiHidden="1" w:unhideWhenUsed="1"/>
+    <w:lsdException w:name="Table Columns 2" w:semiHidden="1" w:unhideWhenUsed="1"/>
+    <w:lsdException w:name="Table Columns 3" w:semiHidden="1" w:unhideWhenUsed="1"/>
+    <w:lsdException w:name="Table Columns 4" w:semiHidden="1" w:unhideWhenUsed="1"/>
+    <w:lsdException w:name="Table Columns 5" w:semiHidden="1" w:unhideWhenUsed="1"/>
+    <w:lsdException w:name="Table Grid 1" w:semiHidden="1" w:unhideWhenUsed="1"/>
+    <w:lsdException w:name="Table Grid 2" w:semiHidden="1" w:unhideWhenUsed="1"/>
+    <w:lsdException w:name="Table Grid 3" w:semiHidden="1" w:unhideWhenUsed="1"/>
+    <w:lsdException w:name="Table Grid 4" w:semiHidden="1" w:unhideWhenUsed="1"/>
+    <w:lsdException w:name="Table Grid 5" w:semiHidden="1" w:unhideWhenUsed="1"/>
+    <w:lsdException w:name="Table Grid 6" w:semiHidden="1" w:unhideWhenUsed="1"/>
+    <w:lsdException w:name="Table Grid 7" w:semiHidden="1" w:unhideWhenUsed="1"/>
+    <w:lsdException w:name="Table Grid 8" w:semiHidden="1" w:unhideWhenUsed="1"/>
+    <w:lsdException w:name="Table List 1" w:semiHidden="1" w:unhideWhenUsed="1"/>
+    <w:lsdException w:name="Table List 2" w:semiHidden="1" w:unhideWhenUsed="1"/>
+    <w:lsdException w:name="Table List 3" w:semiHidden="1" w:unhideWhenUsed="1"/>
+    <w:lsdException w:name="Table List 4" w:semiHidden="1" w:unhideWhenUsed="1"/>
+    <w:lsdException w:name="Table List 5" w:semiHidden="1" w:unhideWhenUsed="1"/>
+    <w:lsdException w:name="Table List 6" w:semiHidden="1" w:unhideWhenUsed="1"/>
+    <w:lsdException w:name="Table List 7" w:semiHidden="1" w:unhideWhenUsed="1"/>
+    <w:lsdException w:name="Table List 8" w:semiHidden="1" w:unhideWhenUsed="1"/>
+    <w:lsdException w:name="Table 3D effects 1" w:semiHidden="1" w:unhideWhenUsed="1"/>
+    <w:lsdException w:name="Table 3D effects 2" w:semiHidden="1" w:unhideWhenUsed="1"/>
+    <w:lsdException w:name="Table 3D effects 3" w:semiHidden="1" w:unhideWhenUsed="1"/>
+    <w:lsdException w:name="Table Contemporary" w:semiHidden="1" w:unhideWhenUsed="1"/>
+    <w:lsdException w:name="Table Elegant" w:semiHidden="1" w:unhideWhenUsed="1"/>
+    <w:lsdException w:name="Table Professional" w:semiHidden="1" w:unhideWhenUsed="1"/>
+    <w:lsdException w:name="Table Subtle 1" w:semiHidden="1" w:unhideWhenUsed="1"/>
+    <w:lsdException w:name="Table Subtle 2" w:semiHidden="1" w:unhideWhenUsed="1"/>
+    <w:lsdException w:name="Table Web 1" w:semiHidden="1" w:unhideWhenUsed="1"/>
+    <w:lsdException w:name="Table Web 2" w:semiHidden="1" w:unhideWhenUsed="1"/>
+    <w:lsdException w:name="Table Web 3" w:semiHidden="1" w:unhideWhenUsed="1"/>
+    <w:lsdException w:name="Balloon Text" w:semiHidden="1" w:unhideWhenUsed="1"/>
+    <w:lsdException w:name="Table Grid" w:uiPriority="59"/>
+    <w:lsdException w:name="Table Theme" w:semiHidden="1" w:unhideWhenUsed="1"/>
+    <w:lsdException w:name="Placeholder Text" w:semiHidden="1"/>
+    <w:lsdException w:name="No Spacing" w:uiPriority="1" w:qFormat="1"/>
+    <w:lsdException w:name="Light Shading" w:uiPriority="60"/>
+    <w:lsdException w:name="Light List" w:uiPriority="61"/>
+    <w:lsdException w:name="Light Grid" w:uiPriority="62"/>
+    <w:lsdException w:name="Medium Shading 1" w:uiPriority="63"/>
+    <w:lsdException w:name="Medium Shading 2" w:uiPriority="64"/>
+    <w:lsdException w:name="Medium List 1" w:uiPriority="65"/>
+    <w:lsdException w:name="Medium List 2" w:uiPriority="66"/>
+    <w:lsdException w:name="Medium Grid 1" w:uiPriority="67"/>
+    <w:lsdException w:name="Medium Grid 2" w:uiPriority="68"/>
+    <w:lsdException w:name="Medium Grid 3" w:uiPriority="69"/>
+    <w:lsdException w:name="Dark List" w:uiPriority="70"/>
+    <w:lsdException w:name="Colorful Shading" w:uiPriority="71"/>
+    <w:lsdException w:name="Colorful List" w:uiPriority="72"/>
+    <w:lsdException w:name="Colorful Grid" w:uiPriority="73"/>
+    <w:lsdException w:name="Light Shading Accent 1" w:uiPriority="60"/>
+    <w:lsdException w:name="Light List Accent 1" w:uiPriority="61"/>
+    <w:lsdException w:name="Light Grid Accent 1" w:uiPriority="62"/>
+    <w:lsdException w:name="Medium Shading 1 Accent 1" w:uiPriority="63"/>
+    <w:lsdException w:name="Medium Shading 2 Accent 1" w:uiPriority="64"/>
+    <w:lsdException w:name="Medium List 1 Accent 1" w:uiPriority="65"/>
+    <w:lsdException w:name="Revision" w:semiHidden="1"/>
+    <w:lsdException w:name="List Paragraph" w:uiPriority="34" w:qFormat="1"/>
+    <w:lsdException w:name="Quote" w:uiPriority="29" w:qFormat="1"/>
+    <w:lsdException w:name="Intense Quote" w:uiPriority="30" w:qFormat="1"/>
+    <w:lsdException w:name="Medium List 2 Accent 1" w:uiPriority="66"/>
+    <w:lsdException w:name="Medium Grid 1 Accent 1" w:uiPriority="67"/>
+    <w:lsdException w:name="Medium Grid 2 Accent 1" w:uiPriority="68"/>
+    <w:lsdException w:name="Medium Grid 3 Accent 1" w:uiPriority="69"/>
+    <w:lsdException w:name="Dark List Accent 1" w:uiPriority="70"/>
+    <w:lsdException w:name="Colorful Shading Accent 1" w:uiPriority="71"/>
+    <w:lsdException w:name="Colorful List Accent 1" w:uiPriority="72"/>
+    <w:lsdException w:name="Colorful Grid Accent 1" w:uiPriority="73"/>
+    <w:lsdException w:name="Light Shading Accent 2" w:uiPriority="60"/>
+    <w:lsdException w:name="Light List Accent 2" w:uiPriority="61"/>
+    <w:lsdException w:name="Light Grid Accent 2" w:uiPriority="62"/>
+    <w:lsdException w:name="Medium Shading 1 Accent 2" w:uiPriority="63"/>
+    <w:lsdException w:name="Medium Shading 2 Accent 2" w:uiPriority="64"/>
+    <w:lsdException w:name="Medium List 1 Accent 2" w:uiPriority="65"/>
+    <w:lsdException w:name="Medium List 2 Accent 2" w:uiPriority="66"/>
+    <w:lsdException w:name="Medium Grid 1 Accent 2" w:uiPriority="67"/>
+    <w:lsdException w:name="Medium Grid 2 Accent 2" w:uiPriority="68"/>
+    <w:lsdException w:name="Medium Grid 3 Accent 2" w:uiPriority="69"/>
+    <w:lsdException w:name="Dark List Accent 2" w:uiPriority="70"/>
+    <w:lsdException w:name="Colorful Shading Accent 2" w:uiPriority="71"/>
+    <w:lsdException w:name="Colorful List Accent 2" w:uiPriority="72"/>
+    <w:lsdException w:name="Colorful Grid Accent 2" w:uiPriority="73"/>
+    <w:lsdException w:name="Light Shading Accent 3" w:uiPriority="60"/>
+    <w:lsdException w:name="Light List Accent 3" w:uiPriority="61"/>
+    <w:lsdException w:name="Light Grid Accent 3" w:uiPriority="62"/>
+    <w:lsdException w:name="Medium Shading 1 Accent 3" w:uiPriority="63"/>
+    <w:lsdException w:name="Medium Shading 2 Accent 3" w:uiPriority="64"/>
+    <w:lsdException w:name="Medium List 1 Accent 3" w:uiPriority="65"/>
+    <w:lsdException w:name="Medium List 2 Accent 3" w:uiPriority="66"/>
+    <w:lsdException w:name="Medium Grid 1 Accent 3" w:uiPriority="67"/>
+    <w:lsdException w:name="Medium Grid 2 Accent 3" w:uiPriority="68"/>
+    <w:lsdException w:name="Medium Grid 3 Accent 3" w:uiPriority="69"/>
+    <w:lsdException w:name="Dark List Accent 3" w:uiPriority="70"/>
+    <w:lsdException w:name="Colorful Shading Accent 3" w:uiPriority="71"/>
+    <w:lsdException w:name="Colorful List Accent 3" w:uiPriority="72"/>
+    <w:lsdException w:name="Colorful Grid Accent 3" w:uiPriority="73"/>
+    <w:lsdException w:name="Light Shading Accent 4" w:uiPriority="60"/>
+    <w:lsdException w:name="Light List Accent 4" w:uiPriority="61"/>
+    <w:lsdException w:name="Light Grid Accent 4" w:uiPriority="62"/>
+    <w:lsdException w:name="Medium Shading 1 Accent 4" w:uiPriority="63"/>
+    <w:lsdException w:name="Medium Shading 2 Accent 4" w:uiPriority="64"/>
+    <w:lsdException w:name="Medium List 1 Accent 4" w:uiPriority="65"/>
+    <w:lsdException w:name="Medium List 2 Accent 4" w:uiPriority="66"/>
+    <w:lsdException w:name="Medium Grid 1 Accent 4" w:uiPriority="67"/>
+    <w:lsdException w:name="Medium Grid 2 Accent 4" w:uiPriority="68"/>
+    <w:lsdException w:name="Medium Grid 3 Accent 4" w:uiPriority="69"/>
+    <w:lsdException w:name="Dark List Accent 4" w:uiPriority="70"/>
+    <w:lsdException w:name="Colorful Shading Accent 4" w:uiPriority="71"/>
+    <w:lsdException w:name="Colorful List Accent 4" w:uiPriority="72"/>
+    <w:lsdException w:name="Colorful Grid Accent 4" w:uiPriority="73"/>
+    <w:lsdException w:name="Light Shading Accent 5" w:uiPriority="60"/>
+    <w:lsdException w:name="Light List Accent 5" w:uiPriority="61"/>
+    <w:lsdException w:name="Light Grid Accent 5" w:uiPriority="62"/>
+    <w:lsdException w:name="Medium Shading 1 Accent 5" w:uiPriority="63"/>
+    <w:lsdException w:name="Medium Shading 2 Accent 5" w:uiPriority="64"/>
+    <w:lsdException w:name="Medium List 1 Accent 5" w:uiPriority="65"/>
+    <w:lsdException w:name="Medium List 2 Accent 5" w:uiPriority="66"/>
+    <w:lsdException w:name="Medium Grid 1 Accent 5" w:uiPriority="67"/>
+    <w:lsdException w:name="Medium Grid 2 Accent 5" w:uiPriority="68"/>
+    <w:lsdException w:name="Medium Grid 3 Accent 5" w:uiPriority="69"/>
+    <w:lsdException w:name="Dark List Accent 5" w:uiPriority="70"/>
+    <w:lsdException w:name="Colorful Shading Accent 5" w:uiPriority="71"/>
+    <w:lsdException w:name="Colorful List Accent 5" w:uiPriority="72"/>
+    <w:lsdException w:name="Colorful Grid Accent 5" w:uiPriority="73"/>
+    <w:lsdException w:name="Light Shading Accent 6" w:uiPriority="60"/>
+    <w:lsdException w:name="Light List Accent 6" w:uiPriority="61"/>
+    <w:lsdException w:name="Light Grid Accent 6" w:uiPriority="62"/>
+    <w:lsdException w:name="Medium Shading 1 Accent 6" w:uiPriority="63"/>
+    <w:lsdException w:name="Medium Shading 2 Accent 6" w:uiPriority="64"/>
+    <w:lsdException w:name="Medium List 1 Accent 6" w:uiPriority="65"/>
+    <w:lsdException w:name="Medium List 2 Accent 6" w:uiPriority="66"/>
+    <w:lsdException w:name="Medium Grid 1 Accent 6" w:uiPriority="67"/>
+    <w:lsdException w:name="Medium Grid 2 Accent 6" w:uiPriority="68"/>
+    <w:lsdException w:name="Medium Grid 3 Accent 6" w:uiPriority="69"/>
+    <w:lsdException w:name="Dark List Accent 6" w:uiPriority="70"/>
+    <w:lsdException w:name="Colorful Shading Accent 6" w:uiPriority="71"/>
+    <w:lsdException w:name="Colorful List Accent 6" w:uiPriority="72"/>
+    <w:lsdException w:name="Colorful Grid Accent 6" w:uiPriority="73"/>
+    <w:lsdException w:name="Subtle Emphasis" w:uiPriority="19" w:qFormat="1"/>
+    <w:lsdException w:name="Intense Emphasis" w:uiPriority="21" w:qFormat="1"/>
+    <w:lsdException w:name="Subtle Reference" w:uiPriority="31" w:qFormat="1"/>
+    <w:lsdException w:name="Intense Reference" w:uiPriority="32" w:qFormat="1"/>
+    <w:lsdException w:name="Book Title" w:uiPriority="33" w:qFormat="1"/>
+    <w:lsdException w:name="Bibliography" w:semiHidden="1" w:uiPriority="37" w:unhideWhenUsed="1"/>
+    <w:lsdException w:name="TOC Heading" w:semiHidden="1" w:uiPriority="39" w:unhideWhenUsed="1" w:qFormat="1"/>
+    <w:lsdException w:name="Plain Table 1" w:uiPriority="41"/>
+    <w:lsdException w:name="Plain Table 2" w:uiPriority="42"/>
+    <w:lsdException w:name="Plain Table 3" w:uiPriority="43"/>
+    <w:lsdException w:name="Plain Table 4" w:uiPriority="44"/>
+    <w:lsdException w:name="Plain Table 5" w:uiPriority="45"/>
+    <w:lsdException w:name="Grid Table Light" w:uiPriority="40"/>
+    <w:lsdException w:name="Grid Table 1 Light" w:uiPriority="46"/>
+    <w:lsdException w:name="Grid Table 2" w:uiPriority="47"/>
+    <w:lsdException w:name="Grid Table 3" w:uiPriority="48"/>
+    <w:lsdException w:name="Grid Table 4" w:uiPriority="49"/>
+    <w:lsdException w:name="Grid Table 5 Dark" w:uiPriority="50"/>
+    <w:lsdException w:name="Grid Table 6 Colorful" w:uiPriority="51"/>
+    <w:lsdException w:name="Grid Table 7 Colorful" w:uiPriority="52"/>
+    <w:lsdException w:name="Grid Table 1 Light Accent 1" w:uiPriority="46"/>
+    <w:lsdException w:name="Grid Table 2 Accent 1" w:uiPriority="47"/>
+    <w:lsdException w:name="Grid Table 3 Accent 1" w:uiPriority="48"/>
+    <w:lsdException w:name="Grid Table 4 Accent 1" w:uiPriority="49"/>
+    <w:lsdException w:name="Grid Table 5 Dark Accent 1" w:uiPriority="50"/>
+    <w:lsdException w:name="Grid Table 6 Colorful Accent 1" w:uiPriority="51"/>
+    <w:lsdException w:name="Grid Table 7 Colorful Accent 1" w:uiPriority="52"/>
+    <w:lsdException w:name="Grid Table 1 Light Accent 2" w:uiPriority="46"/>
+    <w:lsdException w:name="Grid Table 2 Accent 2" w:uiPriority="47"/>
+    <w:lsdException w:name="Grid Table 3 Accent 2" w:uiPriority="48"/>
+    <w:lsdException w:name="Grid Table 4 Accent 2" w:uiPriority="49"/>
+    <w:lsdException w:name="Grid Table 5 Dark Accent 2" w:uiPriority="50"/>
+    <w:lsdException w:name="Grid Table 6 Colorful Accent 2" w:uiPriority="51"/>
+    <w:lsdException w:name="Grid Table 7 Colorful Accent 2" w:uiPriority="52"/>
+    <w:lsdException w:name="Grid Table 1 Light Accent 3" w:uiPriority="46"/>
+    <w:lsdException w:name="Grid Table 2 Accent 3" w:uiPriority="47"/>
+    <w:lsdException w:name="Grid Table 3 Accent 3" w:uiPriority="48"/>
+    <w:lsdException w:name="Grid Table 4 Accent 3" w:uiPriority="49"/>
+    <w:lsdException w:name="Grid Table 5 Dark Accent 3" w:uiPriority="50"/>
+    <w:lsdException w:name="Grid Table 6 Colorful Accent 3" w:uiPriority="51"/>
+    <w:lsdException w:name="Grid Table 7 Colorful Accent 3" w:uiPriority="52"/>
+    <w:lsdException w:name="Grid Table 1 Light Accent 4" w:uiPriority="46"/>
+    <w:lsdException w:name="Grid Table 2 Accent 4" w:uiPriority="47"/>
+    <w:lsdException w:name="Grid Table 3 Accent 4" w:uiPriority="48"/>
+    <w:lsdException w:name="Grid Table 4 Accent 4" w:uiPriority="49"/>
+    <w:lsdException w:name="Grid Table 5 Dark Accent 4" w:uiPriority="50"/>
+    <w:lsdException w:name="Grid Table 6 Colorful Accent 4" w:uiPriority="51"/>
+    <w:lsdException w:name="Grid Table 7 Colorful Accent 4" w:uiPriority="52"/>
+    <w:lsdException w:name="Grid Table 1 Light Accent 5" w:uiPriority="46"/>
+    <w:lsdException w:name="Grid Table 2 Accent 5" w:uiPriority="47"/>
+    <w:lsdException w:name="Grid Table 3 Accent 5" w:uiPriority="48"/>
+    <w:lsdException w:name="Grid Table 4 Accent 5" w:uiPriority="49"/>
+    <w:lsdException w:name="Grid Table 5 Dark Accent 5" w:uiPriority="50"/>
+    <w:lsdException w:name="Grid Table 6 Colorful Accent 5" w:uiPriority="51"/>
+    <w:lsdException w:name="Grid Table 7 Colorful Accent 5" w:uiPriority="52"/>
+    <w:lsdException w:name="Grid Table 1 Light Accent 6" w:uiPriority="46"/>
+    <w:lsdException w:name="Grid Table 2 Accent 6" w:uiPriority="47"/>
+    <w:lsdException w:name="Grid Table 3 Accent 6" w:uiPriority="48"/>
+    <w:lsdException w:name="Grid Table 4 Accent 6" w:uiPriority="49"/>
+    <w:lsdException w:name="Grid Table 5 Dark Accent 6" w:uiPriority="50"/>
+    <w:lsdException w:name="Grid Table 6 Colorful Accent 6" w:uiPriority="51"/>
+    <w:lsdException w:name="Grid Table 7 Colorful Accent 6" w:uiPriority="52"/>
+    <w:lsdException w:name="List Table 1 Light" w:uiPriority="46"/>
+    <w:lsdException w:name="List Table 2" w:uiPriority="47"/>
+    <w:lsdException w:name="List Table 3" w:uiPriority="48"/>
+    <w:lsdException w:name="List Table 4" w:uiPriority="49"/>
+    <w:lsdException w:name="List Table 5 Dark" w:uiPriority="50"/>
+    <w:lsdException w:name="List Table 6 Colorful" w:uiPriority="51"/>
+    <w:lsdException w:name="List Table 7 Colorful" w:uiPriority="52"/>
+    <w:lsdException w:name="List Table 1 Light Accent 1" w:uiPriority="46"/>
+    <w:lsdException w:name="List Table 2 Accent 1" w:uiPriority="47"/>
+    <w:lsdException w:name="List Table 3 Accent 1" w:uiPriority="48"/>
+    <w:lsdException w:name="List Table 4 Accent 1" w:uiPriority="49"/>
+    <w:lsdException w:name="List Table 5 Dark Accent 1" w:uiPriority="50"/>
+    <w:lsdException w:name="List Table 6 Colorful Accent 1" w:uiPriority="51"/>
+    <w:lsdException w:name="List Table 7 Colorful Accent 1" w:uiPriority="52"/>
+    <w:lsdException w:name="List Table 1 Light Accent 2" w:uiPriority="46"/>
+    <w:lsdException w:name="List Table 2 Accent 2" w:uiPriority="47"/>
+    <w:lsdException w:name="List Table 3 Accent 2" w:uiPriority="48"/>
+    <w:lsdException w:name="List Table 4 Accent 2" w:uiPriority="49"/>
+    <w:lsdException w:name="List Table 5 Dark Accent 2" w:uiPriority="50"/>
+    <w:lsdException w:name="List Table 6 Colorful Accent 2" w:uiPriority="51"/>
+    <w:lsdException w:name="List Table 7 Colorful Accent 2" w:uiPriority="52"/>
+    <w:lsdException w:name="List Table 1 Light Accent 3" w:uiPriority="46"/>
+    <w:lsdException w:name="List Table 2 Accent 3" w:uiPriority="47"/>
+    <w:lsdException w:name="List Table 3 Accent 3" w:uiPriority="48"/>
+    <w:lsdException w:name="List Table 4 Accent 3" w:uiPriority="49"/>
+    <w:lsdException w:name="List Table 5 Dark Accent 3" w:uiPriority="50"/>
+    <w:lsdException w:name="List Table 6 Colorful Accent 3" w:uiPriority="51"/>
+    <w:lsdException w:name="List Table 7 Colorful Accent 3" w:uiPriority="52"/>
+    <w:lsdException w:name="List Table 1 Light Accent 4" w:uiPriority="46"/>
+    <w:lsdException w:name="List Table 2 Accent 4" w:uiPriority="47"/>
+    <w:lsdException w:name="List Table 3 Accent 4" w:uiPriority="48"/>
+    <w:lsdException w:name="List Table 4 Accent 4" w:uiPriority="49"/>
+    <w:lsdException w:name="List Table 5 Dark Accent 4" w:uiPriority="50"/>
+    <w:lsdException w:name="List Table 6 Colorful Accent 4" w:uiPriority="51"/>
+    <w:lsdException w:name="List Table 7 Colorful Accent 4" w:uiPriority="52"/>
+    <w:lsdException w:name="List Table 1 Light Accent 5" w:uiPriority="46"/>
+    <w:lsdException w:name="List Table 2 Accent 5" w:uiPriority="47"/>
+    <w:lsdException w:name="List Table 3 Accent 5" w:uiPriority="48"/>
+    <w:lsdException w:name="List Table 4 Accent 5" w:uiPriority="49"/>
+    <w:lsdException w:name="List Table 5 Dark Accent 5" w:uiPriority="50"/>
+    <w:lsdException w:name="List Table 6 Colorful Accent 5" w:uiPriority="51"/>
+    <w:lsdException w:name="List Table 7 Colorful Accent 5" w:uiPriority="52"/>
+    <w:lsdException w:name="List Table 1 Light Accent 6" w:uiPriority="46"/>
+    <w:lsdException w:name="List Table 2 Accent 6" w:uiPriority="47"/>
+    <w:lsdException w:name="List Table 3 Accent 6" w:uiPriority="48"/>
+    <w:lsdException w:name="List Table 4 Accent 6" w:uiPriority="49"/>
+    <w:lsdException w:name="List Table 5 Dark Accent 6" w:uiPriority="50"/>
+    <w:lsdException w:name="List Table 6 Colorful Accent 6" w:uiPriority="51"/>
+    <w:lsdException w:name="List Table 7 Colorful Accent 6" w:uiPriority="52"/>
   </w:latentStyles>
   <w:style w:type="paragraph" w:default="1" w:styleId="Normal">
     <w:name w:val="Normal"/>
@@ -23169,7 +24214,6 @@
     <w:uiPriority w:val="99"/>
     <w:semiHidden/>
     <w:unhideWhenUsed/>
-    <w:qFormat/>
     <w:tblPr>
       <w:tblInd w:w="0" w:type="dxa"/>
       <w:tblCellMar>

</xml_diff>